<commit_message>
amended content to make specific to paper (not thesis)
</commit_message>
<xml_diff>
--- a/Manuscript/Supporting_material.docx
+++ b/Manuscript/Supporting_material.docx
@@ -290,6 +290,16 @@
           <w:szCs w:val="28"/>
         </w:rPr>
         <w:t>climate</w:t>
+      </w:r>
+      <w:r>
+        <w:rPr>
+          <w:rFonts w:ascii="Arial" w:hAnsi="Arial" w:cs="Arial"/>
+          <w:b/>
+          <w:bCs/>
+          <w:sz w:val="28"/>
+          <w:szCs w:val="28"/>
+        </w:rPr>
+        <w:t xml:space="preserve"> change</w:t>
       </w:r>
     </w:p>
     <w:p>
@@ -701,7 +711,65 @@
         <w:rPr>
           <w:rFonts w:ascii="Arial" w:hAnsi="Arial" w:cs="Arial"/>
         </w:rPr>
-        <w:t>used the PREDICTs database, and a set of likely pollinating species identified in PREDICTS (see Chapter 3 for a detailed background on the development of this PREDICTS database subset), to model the response of local pollinator abundance to the interactive effect of climate change and agricultural land use. PREDICTS is a global database of local biodiversity records, with a hierarchical structure such that each record is nested according to a series of levels (i.e. ‘source’, ‘study’, ‘block’, and ‘site’; see Chapter 3 Appendix 2 Figure S2.13, and Hudson et al., 2017). Each record in PREDICTS is associated with a land use type (</w:t>
+        <w:t xml:space="preserve">used the PREDICTs database, and a set of likely pollinating species identified in PREDICTS (see </w:t>
+      </w:r>
+      <w:commentRangeStart w:id="0"/>
+      <w:r>
+        <w:rPr>
+          <w:rFonts w:ascii="Arial" w:hAnsi="Arial" w:cs="Arial"/>
+        </w:rPr>
+        <w:t>Millard et al 2021</w:t>
+      </w:r>
+      <w:r>
+        <w:rPr>
+          <w:rFonts w:ascii="Arial" w:hAnsi="Arial" w:cs="Arial"/>
+        </w:rPr>
+        <w:t xml:space="preserve"> </w:t>
+      </w:r>
+      <w:commentRangeEnd w:id="0"/>
+      <w:r>
+        <w:rPr>
+          <w:rStyle w:val="CommentReference"/>
+        </w:rPr>
+        <w:commentReference w:id="0"/>
+      </w:r>
+      <w:r>
+        <w:rPr>
+          <w:rFonts w:ascii="Arial" w:hAnsi="Arial" w:cs="Arial"/>
+        </w:rPr>
+        <w:t xml:space="preserve">for a detailed background on the development of this PREDICTS database subset), to model the response of local pollinator abundance to the interactive effect of climate change and agricultural land use. PREDICTS is a global database of local biodiversity records, with a hierarchical structure such that each record is nested according to a series of levels (i.e. ‘source’, ‘study’, ‘block’, and ‘site’; see </w:t>
+      </w:r>
+      <w:commentRangeStart w:id="1"/>
+      <w:r>
+        <w:rPr>
+          <w:rFonts w:ascii="Arial" w:hAnsi="Arial" w:cs="Arial"/>
+        </w:rPr>
+        <w:t xml:space="preserve">Millard et al 2021 </w:t>
+      </w:r>
+      <w:commentRangeEnd w:id="1"/>
+      <w:r>
+        <w:rPr>
+          <w:rStyle w:val="CommentReference"/>
+        </w:rPr>
+        <w:commentReference w:id="1"/>
+      </w:r>
+      <w:r>
+        <w:rPr>
+          <w:rFonts w:ascii="Arial" w:hAnsi="Arial" w:cs="Arial"/>
+        </w:rPr>
+        <w:t xml:space="preserve"> </w:t>
+      </w:r>
+      <w:r>
+        <w:rPr>
+          <w:rFonts w:ascii="Arial" w:hAnsi="Arial" w:cs="Arial"/>
+        </w:rPr>
+        <w:t>Supplementary Figure 14</w:t>
+      </w:r>
+      <w:r>
+        <w:rPr>
+          <w:rFonts w:ascii="Arial" w:hAnsi="Arial" w:cs="Arial"/>
+        </w:rPr>
+        <w:t>, and Hudson et al., 2017). Each record in PREDICTS is associated with a land use type (</w:t>
       </w:r>
       <w:r>
         <w:rPr>
@@ -725,7 +793,27 @@
         <w:rPr>
           <w:rFonts w:ascii="Arial" w:hAnsi="Arial" w:cs="Arial"/>
         </w:rPr>
-        <w:t xml:space="preserve">see Chapter 3 ‘Methods’). </w:t>
+        <w:t xml:space="preserve">see </w:t>
+      </w:r>
+      <w:commentRangeStart w:id="2"/>
+      <w:r>
+        <w:rPr>
+          <w:rFonts w:ascii="Arial" w:hAnsi="Arial" w:cs="Arial"/>
+        </w:rPr>
+        <w:t xml:space="preserve">Millard et al 2021 </w:t>
+      </w:r>
+      <w:commentRangeEnd w:id="2"/>
+      <w:r>
+        <w:rPr>
+          <w:rStyle w:val="CommentReference"/>
+        </w:rPr>
+        <w:commentReference w:id="2"/>
+      </w:r>
+      <w:r>
+        <w:rPr>
+          <w:rFonts w:ascii="Arial" w:hAnsi="Arial" w:cs="Arial"/>
+        </w:rPr>
+        <w:t xml:space="preserve">). </w:t>
       </w:r>
       <w:r>
         <w:rPr>
@@ -955,7 +1043,7 @@
         <w:rPr>
           <w:rFonts w:ascii="Arial" w:hAnsi="Arial" w:cs="Arial"/>
         </w:rPr>
-        <w:t xml:space="preserve">then used a set of name-entity recognition algorithms to extract all animal species Latin binomial names (see Chapter 2 ‘Methods’; </w:t>
+        <w:t xml:space="preserve">then used a set of name-entity recognition algorithms to extract all animal species Latin binomial names (see </w:t>
       </w:r>
       <w:r>
         <w:rPr>
@@ -1016,14 +1104,14 @@
         <w:rPr>
           <w:rFonts w:ascii="Arial" w:hAnsi="Arial" w:cs="Arial"/>
         </w:rPr>
-        <w:t xml:space="preserve"> then read the corresponding abstracts searching for evidence confirming that genus as pollinating. </w:t>
+        <w:t xml:space="preserve"> then read the corresponding abstracts searching for evidence confirming that genus as pollinating. Given my set of </w:t>
       </w:r>
       <w:r>
         <w:rPr>
           <w:rFonts w:ascii="Arial" w:hAnsi="Arial" w:cs="Arial"/>
         </w:rPr>
         <w:lastRenderedPageBreak/>
-        <w:t xml:space="preserve">Given my set of pollinators identified from Scopus abstracts could only ever be a sample, </w:t>
+        <w:t xml:space="preserve">pollinators identified from Scopus abstracts could only ever be a sample, </w:t>
       </w:r>
       <w:r>
         <w:rPr>
@@ -1053,7 +1141,39 @@
         <w:rPr>
           <w:rFonts w:ascii="Arial" w:hAnsi="Arial" w:cs="Arial"/>
         </w:rPr>
-        <w:t xml:space="preserve">s, aiming to identify broader groups of animals that we could be confident would pollinate (see Chapter 3 ‘Methods’ for more details). After compiling my list of pollinators from automated text-analysis and manual searching, </w:t>
+        <w:t xml:space="preserve">s, aiming to identify broader groups of animals that we could be confident would pollinate (see </w:t>
+      </w:r>
+      <w:commentRangeStart w:id="3"/>
+      <w:r>
+        <w:rPr>
+          <w:rFonts w:ascii="Arial" w:hAnsi="Arial" w:cs="Arial"/>
+        </w:rPr>
+        <w:t xml:space="preserve">Millard et al 2021 </w:t>
+      </w:r>
+      <w:commentRangeEnd w:id="3"/>
+      <w:r>
+        <w:rPr>
+          <w:rStyle w:val="CommentReference"/>
+        </w:rPr>
+        <w:commentReference w:id="3"/>
+      </w:r>
+      <w:r>
+        <w:rPr>
+          <w:rFonts w:ascii="Arial" w:hAnsi="Arial" w:cs="Arial"/>
+        </w:rPr>
+        <w:t xml:space="preserve">for more details). After compiling </w:t>
+      </w:r>
+      <w:r>
+        <w:rPr>
+          <w:rFonts w:ascii="Arial" w:hAnsi="Arial" w:cs="Arial"/>
+        </w:rPr>
+        <w:t>our</w:t>
+      </w:r>
+      <w:r>
+        <w:rPr>
+          <w:rFonts w:ascii="Arial" w:hAnsi="Arial" w:cs="Arial"/>
+        </w:rPr>
+        <w:t xml:space="preserve"> list of pollinators from automated text-analysis and manual searching, </w:t>
       </w:r>
       <w:r>
         <w:rPr>
@@ -1077,7 +1197,33 @@
         <w:rPr>
           <w:rFonts w:ascii="Arial" w:hAnsi="Arial" w:cs="Arial"/>
         </w:rPr>
-        <w:t>(see Chapter 3 ‘Methods’ for details).</w:t>
+        <w:t xml:space="preserve">(see </w:t>
+      </w:r>
+      <w:commentRangeStart w:id="4"/>
+      <w:r>
+        <w:rPr>
+          <w:rFonts w:ascii="Arial" w:hAnsi="Arial" w:cs="Arial"/>
+        </w:rPr>
+        <w:t xml:space="preserve">Millard et al 2021 </w:t>
+      </w:r>
+      <w:commentRangeEnd w:id="4"/>
+      <w:r>
+        <w:rPr>
+          <w:rStyle w:val="CommentReference"/>
+        </w:rPr>
+        <w:commentReference w:id="4"/>
+      </w:r>
+      <w:r>
+        <w:rPr>
+          <w:rFonts w:ascii="Arial" w:hAnsi="Arial" w:cs="Arial"/>
+        </w:rPr>
+        <w:t xml:space="preserve"> </w:t>
+      </w:r>
+      <w:r>
+        <w:rPr>
+          <w:rFonts w:ascii="Arial" w:hAnsi="Arial" w:cs="Arial"/>
+        </w:rPr>
+        <w:t>for details).</w:t>
       </w:r>
     </w:p>
     <w:p>
@@ -1098,7 +1244,19 @@
         <w:rPr>
           <w:rFonts w:ascii="Arial" w:hAnsi="Arial" w:cs="Arial"/>
         </w:rPr>
-        <w:t xml:space="preserve"> then built four separate datasets with different subsets of the original set of species in PREDICTS: pollinating vertebrates, non-pollinating vertebrates, pollinating insects, and non-pollinating insects. My set of non-pollinating species are not strictly a set of confirmed non-pollinators, rather a set of species not confirmed as pollinators (see Discussion for an exploration of this limitation). For each of my four data subsets, </w:t>
+        <w:t xml:space="preserve"> then built four separate datasets with different subsets of the original set of species in PREDICTS: pollinating vertebrates, non-pollinating vertebrates, pollinating insects, and non-pollinating insects. </w:t>
+      </w:r>
+      <w:r>
+        <w:rPr>
+          <w:rFonts w:ascii="Arial" w:hAnsi="Arial" w:cs="Arial"/>
+        </w:rPr>
+        <w:t>Our</w:t>
+      </w:r>
+      <w:r>
+        <w:rPr>
+          <w:rFonts w:ascii="Arial" w:hAnsi="Arial" w:cs="Arial"/>
+        </w:rPr>
+        <w:t xml:space="preserve"> set of non-pollinating species are not strictly a set of confirmed non-pollinators, rather a set of species not confirmed as pollinators. For each of my four data subsets, </w:t>
       </w:r>
       <w:r>
         <w:rPr>
@@ -1301,7 +1459,21 @@
           <w:rFonts w:ascii="Arial" w:hAnsi="Arial" w:cs="Arial"/>
           <w:noProof/>
         </w:rPr>
-        <w:t>(Outhwaite et al., in review)</w:t>
+        <w:t xml:space="preserve">(Outhwaite et al., </w:t>
+      </w:r>
+      <w:r>
+        <w:rPr>
+          <w:rFonts w:ascii="Arial" w:hAnsi="Arial" w:cs="Arial"/>
+          <w:noProof/>
+        </w:rPr>
+        <w:t>2022</w:t>
+      </w:r>
+      <w:r>
+        <w:rPr>
+          <w:rFonts w:ascii="Arial" w:hAnsi="Arial" w:cs="Arial"/>
+          <w:noProof/>
+        </w:rPr>
+        <w:t>)</w:t>
       </w:r>
       <w:r>
         <w:rPr>
@@ -1447,26 +1619,26 @@
         <w:rPr>
           <w:rFonts w:ascii="Arial" w:hAnsi="Arial" w:cs="Arial"/>
         </w:rPr>
-        <w:t xml:space="preserve">first calculated a 30-year baseline temperature for the years 1901-1930 as the grand mean temperature over all 360 monthly </w:t>
+        <w:t xml:space="preserve">first calculated a 30-year baseline temperature for the years 1901-1930 as the grand mean temperature over all 360 monthly mean daily temperatures for each cell. For each PREDICTS site, </w:t>
+      </w:r>
+      <w:r>
+        <w:rPr>
+          <w:rFonts w:ascii="Arial" w:hAnsi="Arial" w:cs="Arial"/>
+        </w:rPr>
+        <w:t>we t</w:t>
+      </w:r>
+      <w:r>
+        <w:rPr>
+          <w:rFonts w:ascii="Arial" w:hAnsi="Arial" w:cs="Arial"/>
+        </w:rPr>
+        <w:t xml:space="preserve">hen extracted the sample </w:t>
       </w:r>
       <w:r>
         <w:rPr>
           <w:rFonts w:ascii="Arial" w:hAnsi="Arial" w:cs="Arial"/>
         </w:rPr>
         <w:lastRenderedPageBreak/>
-        <w:t xml:space="preserve">mean daily temperatures for each cell. For each PREDICTS site, </w:t>
-      </w:r>
-      <w:r>
-        <w:rPr>
-          <w:rFonts w:ascii="Arial" w:hAnsi="Arial" w:cs="Arial"/>
-        </w:rPr>
-        <w:t>we t</w:t>
-      </w:r>
-      <w:r>
-        <w:rPr>
-          <w:rFonts w:ascii="Arial" w:hAnsi="Arial" w:cs="Arial"/>
-        </w:rPr>
-        <w:t xml:space="preserve">hen extracted the sample end date (i.e. the last date at which that measurement was taken) for the measurements at each site, and then for the month of that end date and the 11 months previously </w:t>
+        <w:t xml:space="preserve">end date (i.e. the last date at which that measurement was taken) for the measurements at each site, and then for the month of that end date and the 11 months previously </w:t>
       </w:r>
       <w:r>
         <w:rPr>
@@ -1562,7 +1734,19 @@
         <w:rPr>
           <w:rFonts w:ascii="Arial" w:hAnsi="Arial" w:cs="Arial"/>
         </w:rPr>
-        <w:t xml:space="preserve">mapped globally for context (Figure 4.2). </w:t>
+        <w:t xml:space="preserve">mapped globally for context (Figure </w:t>
+      </w:r>
+      <w:r>
+        <w:rPr>
+          <w:rFonts w:ascii="Arial" w:hAnsi="Arial" w:cs="Arial"/>
+        </w:rPr>
+        <w:t>S7</w:t>
+      </w:r>
+      <w:r>
+        <w:rPr>
+          <w:rFonts w:ascii="Arial" w:hAnsi="Arial" w:cs="Arial"/>
+        </w:rPr>
+        <w:t xml:space="preserve">). </w:t>
       </w:r>
       <w:r>
         <w:rPr>
@@ -1654,7 +1838,27 @@
         <w:rPr>
           <w:rFonts w:ascii="Arial" w:hAnsi="Arial" w:cs="Arial"/>
         </w:rPr>
-        <w:t xml:space="preserve">non-integer values (also see Chapter 3, showing that log-linear and negative binomial models for land use intensity yielded similar results). </w:t>
+        <w:t xml:space="preserve">non-integer values (also see </w:t>
+      </w:r>
+      <w:commentRangeStart w:id="5"/>
+      <w:r>
+        <w:rPr>
+          <w:rFonts w:ascii="Arial" w:hAnsi="Arial" w:cs="Arial"/>
+        </w:rPr>
+        <w:t>Millard et al 2021</w:t>
+      </w:r>
+      <w:commentRangeEnd w:id="5"/>
+      <w:r>
+        <w:rPr>
+          <w:rStyle w:val="CommentReference"/>
+        </w:rPr>
+        <w:commentReference w:id="5"/>
+      </w:r>
+      <w:r>
+        <w:rPr>
+          <w:rFonts w:ascii="Arial" w:hAnsi="Arial" w:cs="Arial"/>
+        </w:rPr>
+        <w:t xml:space="preserve">, showing that log-linear and negative binomial models for land use intensity yielded similar results). </w:t>
       </w:r>
       <w:r>
         <w:rPr>
@@ -1678,14 +1882,14 @@
         <w:rPr>
           <w:rFonts w:ascii="Arial" w:hAnsi="Arial" w:cs="Arial"/>
         </w:rPr>
-        <w:t xml:space="preserve"> chose primary vegetation since it best represents natural </w:t>
+        <w:t xml:space="preserve"> chose primary vegetation since it best represents natural vegetation, and cropland since it is both an anthropogenic land-use type </w:t>
       </w:r>
       <w:r>
         <w:rPr>
           <w:rFonts w:ascii="Arial" w:hAnsi="Arial" w:cs="Arial"/>
         </w:rPr>
         <w:lastRenderedPageBreak/>
-        <w:t xml:space="preserve">vegetation, and cropland since it is both an anthropogenic land-use type and most relevant to crop production that depends on animal pollination. Since the interactive effect of land-use and climate change is likely greater between natural and anthropogenic land than among levels of intensity within a land-use </w:t>
+        <w:t xml:space="preserve">and most relevant to crop production that depends on animal pollination. Since the interactive effect of land-use and climate change is likely greater between natural and anthropogenic land than among levels of intensity within a land-use </w:t>
       </w:r>
       <w:r>
         <w:rPr>
@@ -1705,7 +1909,19 @@
         <w:rPr>
           <w:rFonts w:ascii="Arial" w:hAnsi="Arial" w:cs="Arial"/>
         </w:rPr>
-        <w:t xml:space="preserve"> et al., in review), for </w:t>
+        <w:t xml:space="preserve"> et al., </w:t>
+      </w:r>
+      <w:r>
+        <w:rPr>
+          <w:rFonts w:ascii="Arial" w:hAnsi="Arial" w:cs="Arial"/>
+        </w:rPr>
+        <w:t>2022</w:t>
+      </w:r>
+      <w:r>
+        <w:rPr>
+          <w:rFonts w:ascii="Arial" w:hAnsi="Arial" w:cs="Arial"/>
+        </w:rPr>
+        <w:t xml:space="preserve">), for </w:t>
       </w:r>
       <w:r>
         <w:rPr>
@@ -1912,7 +2128,79 @@
         <w:rPr>
           <w:rFonts w:ascii="Arial" w:hAnsi="Arial" w:cs="Arial"/>
         </w:rPr>
-        <w:t xml:space="preserve"> focus on two forms of risk: production risk, and proportional production risk. Production risk is a measure of the total crop production that could be at risk of shortfall. Proportional production risk is a measure of the crop production at risk as a proportion of the total production for a given cell, crop, or country. For both measures of risk, </w:t>
+        <w:t xml:space="preserve"> focus on </w:t>
+      </w:r>
+      <w:r>
+        <w:rPr>
+          <w:rFonts w:ascii="Arial" w:hAnsi="Arial" w:cs="Arial"/>
+        </w:rPr>
+        <w:t>three</w:t>
+      </w:r>
+      <w:r>
+        <w:rPr>
+          <w:rFonts w:ascii="Arial" w:hAnsi="Arial" w:cs="Arial"/>
+        </w:rPr>
+        <w:t xml:space="preserve"> forms of risk: </w:t>
+      </w:r>
+      <w:r>
+        <w:rPr>
+          <w:rFonts w:ascii="Arial" w:hAnsi="Arial" w:cs="Arial"/>
+        </w:rPr>
+        <w:t xml:space="preserve">total </w:t>
+      </w:r>
+      <w:r>
+        <w:rPr>
+          <w:rFonts w:ascii="Arial" w:hAnsi="Arial" w:cs="Arial"/>
+        </w:rPr>
+        <w:t>production risk, proportional production risk</w:t>
+      </w:r>
+      <w:r>
+        <w:rPr>
+          <w:rFonts w:ascii="Arial" w:hAnsi="Arial" w:cs="Arial"/>
+        </w:rPr>
+        <w:t>, and import risk</w:t>
+      </w:r>
+      <w:r>
+        <w:rPr>
+          <w:rFonts w:ascii="Arial" w:hAnsi="Arial" w:cs="Arial"/>
+        </w:rPr>
+        <w:t>. Production risk is a measure of the total crop production that could be at risk of shortfall. Proportional production risk is a measure of the crop production at risk as a proportion of the total production for a given cell, crop, or country.</w:t>
+      </w:r>
+      <w:r>
+        <w:rPr>
+          <w:rFonts w:ascii="Arial" w:hAnsi="Arial" w:cs="Arial"/>
+        </w:rPr>
+        <w:t xml:space="preserve"> Import risk is a measure of </w:t>
+      </w:r>
+      <w:r>
+        <w:rPr>
+          <w:rFonts w:ascii="Arial" w:hAnsi="Arial" w:cs="Arial"/>
+        </w:rPr>
+        <w:t>risk to imports of pollination dependent production via the international trade.</w:t>
+      </w:r>
+      <w:r>
+        <w:rPr>
+          <w:rFonts w:ascii="Arial" w:hAnsi="Arial" w:cs="Arial"/>
+        </w:rPr>
+        <w:t xml:space="preserve"> </w:t>
+      </w:r>
+      <w:r>
+        <w:rPr>
+          <w:rFonts w:ascii="Arial" w:hAnsi="Arial" w:cs="Arial"/>
+        </w:rPr>
+        <w:t xml:space="preserve">For </w:t>
+      </w:r>
+      <w:r>
+        <w:rPr>
+          <w:rFonts w:ascii="Arial" w:hAnsi="Arial" w:cs="Arial"/>
+        </w:rPr>
+        <w:t>all</w:t>
+      </w:r>
+      <w:r>
+        <w:rPr>
+          <w:rFonts w:ascii="Arial" w:hAnsi="Arial" w:cs="Arial"/>
+        </w:rPr>
+        <w:t xml:space="preserve"> measures of risk, </w:t>
       </w:r>
       <w:r>
         <w:rPr>
@@ -1939,7 +2227,13 @@
         <w:rPr>
           <w:rFonts w:ascii="Arial" w:hAnsi="Arial" w:cs="Arial"/>
         </w:rPr>
-        <w:t xml:space="preserve">My projections assume that a projected loss in pollinator abundance combined with crop dependence on pollination is a good proxy for risk to crop production. There are three core uncertainties associated with these projections (also see Discussion). First, </w:t>
+        <w:t>Our</w:t>
+      </w:r>
+      <w:r>
+        <w:rPr>
+          <w:rFonts w:ascii="Arial" w:hAnsi="Arial" w:cs="Arial"/>
+        </w:rPr>
+        <w:t xml:space="preserve"> projections assume that a projected loss in pollinator abundance combined with crop dependence on pollination is a good proxy for risk to crop production. There are three core uncertainties associated with these projections. First, </w:t>
       </w:r>
       <w:r>
         <w:rPr>
@@ -1957,20 +2251,14 @@
         <w:rPr>
           <w:rFonts w:ascii="Arial" w:hAnsi="Arial" w:cs="Arial"/>
         </w:rPr>
+        <w:lastRenderedPageBreak/>
         <w:t>We</w:t>
       </w:r>
       <w:r>
         <w:rPr>
           <w:rFonts w:ascii="Arial" w:hAnsi="Arial" w:cs="Arial"/>
         </w:rPr>
-        <w:t xml:space="preserve"> reason that a significant interactive effect is at least likely however, </w:t>
-      </w:r>
-      <w:r>
-        <w:rPr>
-          <w:rFonts w:ascii="Arial" w:hAnsi="Arial" w:cs="Arial"/>
-        </w:rPr>
-        <w:lastRenderedPageBreak/>
-        <w:t xml:space="preserve">given prior localised studies demonstrating a synergistic effect of climate change and anthropogenic land </w:t>
+        <w:t xml:space="preserve"> reason that a significant interactive effect is at least likely however, given prior localised studies demonstrating a synergistic effect of climate change and anthropogenic land </w:t>
       </w:r>
       <w:r>
         <w:rPr>
@@ -1990,7 +2278,19 @@
         <w:rPr>
           <w:rFonts w:ascii="Arial" w:hAnsi="Arial" w:cs="Arial"/>
         </w:rPr>
-        <w:t xml:space="preserve"> et al., in review; </w:t>
+        <w:t xml:space="preserve"> et al.,</w:t>
+      </w:r>
+      <w:r>
+        <w:rPr>
+          <w:rFonts w:ascii="Arial" w:hAnsi="Arial" w:cs="Arial"/>
+        </w:rPr>
+        <w:t xml:space="preserve"> 2022</w:t>
+      </w:r>
+      <w:r>
+        <w:rPr>
+          <w:rFonts w:ascii="Arial" w:hAnsi="Arial" w:cs="Arial"/>
+        </w:rPr>
+        <w:t xml:space="preserve">; </w:t>
       </w:r>
       <w:r>
         <w:rPr>
@@ -2045,7 +2345,49 @@
         <w:rPr>
           <w:rFonts w:ascii="Arial" w:hAnsi="Arial" w:cs="Arial"/>
         </w:rPr>
-        <w:t xml:space="preserve"> do not account for changes in the distribution of crops from the effects of climate change alone. Third, it remains unclear how local abundance change will impact crop pollination, and in turn how crop pollination will relate to yield change. Given these uncertainties </w:t>
+        <w:t xml:space="preserve"> do not account for changes in the distribution of crops from the effects of climate change alone. Third, it remains unclear how local abundance change will impact crop pollination, and in turn how crop pollination will relate to yield change. </w:t>
+      </w:r>
+      <w:r>
+        <w:rPr>
+          <w:rFonts w:ascii="Arial" w:hAnsi="Arial" w:cs="Arial"/>
+        </w:rPr>
+        <w:t xml:space="preserve">We attempt to account for this uncertainty by testing multiple pollinator abundance/production relationships, to derive a predictive region within which </w:t>
+      </w:r>
+      <w:r>
+        <w:rPr>
+          <w:rFonts w:ascii="Arial" w:hAnsi="Arial" w:cs="Arial"/>
+        </w:rPr>
+        <w:t>the ‘</w:t>
+      </w:r>
+      <w:r>
+        <w:rPr>
+          <w:rFonts w:ascii="Arial" w:hAnsi="Arial" w:cs="Arial"/>
+        </w:rPr>
+        <w:t>true</w:t>
+      </w:r>
+      <w:r>
+        <w:rPr>
+          <w:rFonts w:ascii="Arial" w:hAnsi="Arial" w:cs="Arial"/>
+        </w:rPr>
+        <w:t>’</w:t>
+      </w:r>
+      <w:r>
+        <w:rPr>
+          <w:rFonts w:ascii="Arial" w:hAnsi="Arial" w:cs="Arial"/>
+        </w:rPr>
+        <w:t xml:space="preserve"> risk likely falls. </w:t>
+      </w:r>
+      <w:r>
+        <w:rPr>
+          <w:rFonts w:ascii="Arial" w:hAnsi="Arial" w:cs="Arial"/>
+        </w:rPr>
+        <w:t xml:space="preserve">Given these uncertainties </w:t>
+      </w:r>
+      <w:r>
+        <w:rPr>
+          <w:rFonts w:ascii="Arial" w:hAnsi="Arial" w:cs="Arial"/>
+        </w:rPr>
+        <w:t xml:space="preserve">however </w:t>
       </w:r>
       <w:r>
         <w:rPr>
@@ -2284,14 +2626,14 @@
                 </w:rPr>
                 <m:t>P</m:t>
               </m:r>
-              <w:bookmarkStart w:id="0" w:name="_Hlk77609108"/>
+              <w:bookmarkStart w:id="6" w:name="_Hlk77609108"/>
               <m:r>
                 <w:rPr>
                   <w:rFonts w:ascii="Cambria Math" w:hAnsi="Cambria Math" w:cs="Arial"/>
                 </w:rPr>
                 <m:t>ollinationProd</m:t>
               </m:r>
-              <w:bookmarkEnd w:id="0"/>
+              <w:bookmarkEnd w:id="6"/>
             </m:e>
             <m:sub>
               <m:r>
@@ -2685,7 +3027,6 @@
         <w:rPr>
           <w:rFonts w:ascii="Arial" w:hAnsi="Arial" w:cs="Arial"/>
         </w:rPr>
-        <w:lastRenderedPageBreak/>
         <w:t xml:space="preserve">where </w:t>
       </w:r>
       <w:proofErr w:type="spellStart"/>
@@ -2714,7 +3055,7 @@
         <w:rPr>
           <w:rFonts w:ascii="Arial" w:hAnsi="Arial" w:cs="Arial"/>
         </w:rPr>
-        <w:t xml:space="preserve">assumed that the distribution of pollination-dependent production in 2000 will be representative of that in 2050 (see ‘Discussion’ for an exploration of this limitation). </w:t>
+        <w:t xml:space="preserve">assumed that the distribution of pollination-dependent production in 2000 will be representative of that in 2050. </w:t>
       </w:r>
       <w:r>
         <w:rPr>
@@ -2830,7 +3171,37 @@
         <w:rPr>
           <w:rFonts w:ascii="Arial" w:hAnsi="Arial" w:cs="Arial"/>
         </w:rPr>
-        <w:t>potential future change in standardised temperature anomaly under three RCP (Representative Concentration Pathway) scenarios (8.5, 6.0, 2.6), using an ensemble mean of the climate models GFDL, HadGEM2, IPSL, and MIROC5. RCP 8.5 represents a worst-case high-emissions scenario, 6.0 a pathway with some degree of mitigation, and 2.6 a pathway with significant reduction</w:t>
+        <w:t>potential future change in standardised temperature anomaly under three RCP (Representative Concentration Pathway) scenarios (8.5, 6.0, 2.6</w:t>
+      </w:r>
+      <w:r>
+        <w:rPr>
+          <w:rFonts w:ascii="Arial" w:hAnsi="Arial" w:cs="Arial"/>
+        </w:rPr>
+        <w:t xml:space="preserve">; although in the main text we present only RCPs </w:t>
+      </w:r>
+      <w:r>
+        <w:rPr>
+          <w:rFonts w:ascii="Arial" w:hAnsi="Arial" w:cs="Arial"/>
+        </w:rPr>
+        <w:t>6.0</w:t>
+      </w:r>
+      <w:r>
+        <w:rPr>
+          <w:rFonts w:ascii="Arial" w:hAnsi="Arial" w:cs="Arial"/>
+        </w:rPr>
+        <w:t xml:space="preserve"> and </w:t>
+      </w:r>
+      <w:r>
+        <w:rPr>
+          <w:rFonts w:ascii="Arial" w:hAnsi="Arial" w:cs="Arial"/>
+        </w:rPr>
+        <w:t>2.6</w:t>
+      </w:r>
+      <w:r>
+        <w:rPr>
+          <w:rFonts w:ascii="Arial" w:hAnsi="Arial" w:cs="Arial"/>
+        </w:rPr>
+        <w:t>), using an ensemble mean of the climate models GFDL, HadGEM2, IPSL, and MIROC5. RCP 8.5 represents a worst-case high-emissions scenario, 6.0 a pathway with some degree of mitigation, and 2.6 a pathway with significant reduction</w:t>
       </w:r>
       <w:r>
         <w:rPr>
@@ -2969,7 +3340,7 @@
         <w:rPr>
           <w:rFonts w:ascii="Arial" w:hAnsi="Arial" w:cs="Arial"/>
         </w:rPr>
-        <w:t xml:space="preserve">3- year </w:t>
+        <w:t xml:space="preserve">3-year </w:t>
       </w:r>
       <w:r>
         <w:rPr>
@@ -2987,19 +3358,7 @@
         <w:rPr>
           <w:rFonts w:ascii="Arial" w:hAnsi="Arial" w:cs="Arial"/>
         </w:rPr>
-        <w:t xml:space="preserve"> insect pollinator abundance on cropland was predicted according to the model in Figure </w:t>
-      </w:r>
-      <w:r>
-        <w:rPr>
-          <w:rFonts w:ascii="Arial" w:hAnsi="Arial" w:cs="Arial"/>
-        </w:rPr>
-        <w:t>4.</w:t>
-      </w:r>
-      <w:r>
-        <w:rPr>
-          <w:rFonts w:ascii="Arial" w:hAnsi="Arial" w:cs="Arial"/>
-        </w:rPr>
-        <w:t>1 (top left panel)</w:t>
+        <w:t xml:space="preserve"> insect pollinator abundance on cropland was predicted according to the model in Figure 1 (left panel)</w:t>
       </w:r>
       <w:r>
         <w:rPr>
@@ -3215,6 +3574,7 @@
         <w:rPr>
           <w:rFonts w:ascii="Arial" w:hAnsi="Arial" w:cs="Arial"/>
         </w:rPr>
+        <w:lastRenderedPageBreak/>
         <w:t>where</w:t>
       </w:r>
       <w:r>
@@ -3320,7 +3680,6 @@
         <w:rPr>
           <w:rFonts w:ascii="Arial" w:hAnsi="Arial" w:cs="Arial"/>
         </w:rPr>
-        <w:lastRenderedPageBreak/>
         <w:t>each cell</w:t>
       </w:r>
       <w:r>
@@ -3561,7 +3920,7 @@
         </w:rPr>
         <w:t xml:space="preserve">where </w:t>
       </w:r>
-      <w:bookmarkStart w:id="1" w:name="_Hlk79412532"/>
+      <w:bookmarkStart w:id="7" w:name="_Hlk79412532"/>
       <w:proofErr w:type="spellStart"/>
       <w:r>
         <w:rPr>
@@ -3585,7 +3944,7 @@
         </w:rPr>
         <w:t xml:space="preserve"> </w:t>
       </w:r>
-      <w:bookmarkEnd w:id="1"/>
+      <w:bookmarkEnd w:id="7"/>
       <w:r>
         <w:rPr>
           <w:rFonts w:ascii="Arial" w:hAnsi="Arial" w:cs="Arial"/>
@@ -3596,7 +3955,19 @@
         <w:rPr>
           <w:rFonts w:ascii="Arial" w:hAnsi="Arial" w:cs="Arial"/>
         </w:rPr>
-        <w:t xml:space="preserve">the total crop production risk (i.e. production risk). To check the influence of single climate models on our projections, </w:t>
+        <w:t>the total crop production risk (i.e. production risk</w:t>
+      </w:r>
+      <w:r>
+        <w:rPr>
+          <w:rFonts w:ascii="Arial" w:hAnsi="Arial" w:cs="Arial"/>
+        </w:rPr>
+        <w:t>; Figure 2)</w:t>
+      </w:r>
+      <w:r>
+        <w:rPr>
+          <w:rFonts w:ascii="Arial" w:hAnsi="Arial" w:cs="Arial"/>
+        </w:rPr>
+        <w:t xml:space="preserve">. To check the influence of single climate models on our projections, </w:t>
       </w:r>
       <w:r>
         <w:rPr>
@@ -3620,7 +3991,19 @@
         <w:rPr>
           <w:rFonts w:ascii="Arial" w:hAnsi="Arial" w:cs="Arial"/>
         </w:rPr>
-        <w:t xml:space="preserve">projections, dropping each climate model in turn. For the average of all climate models at RCP 8.5, </w:t>
+        <w:t>projections, dropping each climate model in turn</w:t>
+      </w:r>
+      <w:r>
+        <w:rPr>
+          <w:rFonts w:ascii="Arial" w:hAnsi="Arial" w:cs="Arial"/>
+        </w:rPr>
+        <w:t xml:space="preserve"> (Fig S6)</w:t>
+      </w:r>
+      <w:r>
+        <w:rPr>
+          <w:rFonts w:ascii="Arial" w:hAnsi="Arial" w:cs="Arial"/>
+        </w:rPr>
+        <w:t xml:space="preserve">. For the average of all climate models at RCP 8.5, </w:t>
       </w:r>
       <w:r>
         <w:rPr>
@@ -3632,7 +4015,25 @@
         <w:rPr>
           <w:rFonts w:ascii="Arial" w:hAnsi="Arial" w:cs="Arial"/>
         </w:rPr>
-        <w:t xml:space="preserve">also checked the extent to which extrapolating abundance loss beyond the lowest fitted abundance value (i.e. greatest abundance loss) of our PREDICTS models affected my projections. Specifically, </w:t>
+        <w:t>also checked the extent to which extrapolating abundance loss beyond the lowest fitted abundance value (i.e. greatest abundance loss) of our PREDICTS models affected my projections</w:t>
+      </w:r>
+      <w:r>
+        <w:rPr>
+          <w:rFonts w:ascii="Arial" w:hAnsi="Arial" w:cs="Arial"/>
+        </w:rPr>
+        <w:t xml:space="preserve"> </w:t>
+      </w:r>
+      <w:r>
+        <w:rPr>
+          <w:rFonts w:ascii="Arial" w:hAnsi="Arial" w:cs="Arial"/>
+        </w:rPr>
+        <w:t>(Fig S2)</w:t>
+      </w:r>
+      <w:r>
+        <w:rPr>
+          <w:rFonts w:ascii="Arial" w:hAnsi="Arial" w:cs="Arial"/>
+        </w:rPr>
+        <w:t xml:space="preserve">. Specifically, </w:t>
       </w:r>
       <w:r>
         <w:rPr>
@@ -3656,7 +4057,19 @@
         <w:rPr>
           <w:rFonts w:ascii="Arial" w:hAnsi="Arial" w:cs="Arial"/>
         </w:rPr>
-        <w:t xml:space="preserve">dependent crop production at risk when the greatest loss in predicted abundance is capped at the largest fitted value of standardised temperature anomaly (Appendix 3, Figure S3.2). For my projection in which abundance loss is not capped, </w:t>
+        <w:t xml:space="preserve">dependent crop production at risk when the greatest loss in predicted abundance is capped at the largest fitted value of standardised temperature anomaly (Fig S2). For </w:t>
+      </w:r>
+      <w:r>
+        <w:rPr>
+          <w:rFonts w:ascii="Arial" w:hAnsi="Arial" w:cs="Arial"/>
+        </w:rPr>
+        <w:t>our</w:t>
+      </w:r>
+      <w:r>
+        <w:rPr>
+          <w:rFonts w:ascii="Arial" w:hAnsi="Arial" w:cs="Arial"/>
+        </w:rPr>
+        <w:t xml:space="preserve"> projection in which abundance loss is not capped, </w:t>
       </w:r>
       <w:r>
         <w:rPr>
@@ -3668,7 +4081,7 @@
         <w:rPr>
           <w:rFonts w:ascii="Arial" w:hAnsi="Arial" w:cs="Arial"/>
         </w:rPr>
-        <w:t xml:space="preserve"> also calculated the percentage of cells where abundance loss was extrapolated beyond the maximum fitted value (Appendix 3, Figure S3.2).  </w:t>
+        <w:t xml:space="preserve"> also calculated the percentage of cells where abundance loss was extrapolated beyond the maximum fitted value (Fig S2).  </w:t>
       </w:r>
     </w:p>
     <w:p>
@@ -3683,7 +4096,31 @@
         <w:rPr>
           <w:rFonts w:ascii="Arial" w:hAnsi="Arial" w:cs="Arial"/>
         </w:rPr>
-        <w:t xml:space="preserve">To identify geographic regions in which a high proportion of crop production could be at risk under a worst-case climate scenario (i.e. RCP 8.5), </w:t>
+        <w:t>To identify geographic regions in which a high proportion of crop production could be at risk under a</w:t>
+      </w:r>
+      <w:r>
+        <w:rPr>
+          <w:rFonts w:ascii="Arial" w:hAnsi="Arial" w:cs="Arial"/>
+        </w:rPr>
+        <w:t>n intermediate</w:t>
+      </w:r>
+      <w:r>
+        <w:rPr>
+          <w:rFonts w:ascii="Arial" w:hAnsi="Arial" w:cs="Arial"/>
+        </w:rPr>
+        <w:t xml:space="preserve"> climate scenario (i.e. RCP </w:t>
+      </w:r>
+      <w:r>
+        <w:rPr>
+          <w:rFonts w:ascii="Arial" w:hAnsi="Arial" w:cs="Arial"/>
+        </w:rPr>
+        <w:t>6.0</w:t>
+      </w:r>
+      <w:r>
+        <w:rPr>
+          <w:rFonts w:ascii="Arial" w:hAnsi="Arial" w:cs="Arial"/>
+        </w:rPr>
+        <w:t xml:space="preserve">), </w:t>
       </w:r>
       <w:r>
         <w:rPr>
@@ -3886,7 +4323,14 @@
         <w:rPr>
           <w:rFonts w:ascii="Arial" w:hAnsi="Arial" w:cs="Arial"/>
         </w:rPr>
-        <w:t xml:space="preserve">llinator abundance loss is 100% (i.e. one would expect a very high risk of pollination shortfall). </w:t>
+        <w:t xml:space="preserve">llinator abundance loss is 100% (i.e. </w:t>
+      </w:r>
+      <w:r>
+        <w:rPr>
+          <w:rFonts w:ascii="Arial" w:hAnsi="Arial" w:cs="Arial"/>
+        </w:rPr>
+        <w:lastRenderedPageBreak/>
+        <w:t xml:space="preserve">one would expect a very high risk of pollination shortfall). </w:t>
       </w:r>
       <w:r>
         <w:rPr>
@@ -3910,14 +4354,7 @@
         <w:rPr>
           <w:rFonts w:ascii="Arial" w:hAnsi="Arial" w:cs="Arial"/>
         </w:rPr>
-        <w:t xml:space="preserve"> also plotted the change in risk </w:t>
-      </w:r>
-      <w:r>
-        <w:rPr>
-          <w:rFonts w:ascii="Arial" w:hAnsi="Arial" w:cs="Arial"/>
-        </w:rPr>
-        <w:lastRenderedPageBreak/>
-        <w:t xml:space="preserve">for the 10 countries with the highest overall risk (calculated as the average over the whole time series), and the change in risk for the 10 countries with the highest rate of change (the difference between the lowest and highest over the whole time series). For each of these high-risk countries, </w:t>
+        <w:t xml:space="preserve"> also plotted the change in risk for the 10 countries with the highest overall risk (calculated as the average over the whole time series), and the change in risk for the 10 countries with the highest rate of change (the difference between the lowest and highest over the whole time series). For each of these high-risk countries, </w:t>
       </w:r>
       <w:r>
         <w:rPr>
@@ -4031,7 +4468,19 @@
         <w:rPr>
           <w:rFonts w:ascii="Arial" w:hAnsi="Arial" w:cs="Arial"/>
         </w:rPr>
-        <w:t xml:space="preserve"> took the overall risk to be the median of all cells in which that crop appears at each time step, onto which I overlaid the 2.5</w:t>
+        <w:t xml:space="preserve"> took the overall risk to be the median of all cells in which that crop appears at each time step, onto which </w:t>
+      </w:r>
+      <w:r>
+        <w:rPr>
+          <w:rFonts w:ascii="Arial" w:hAnsi="Arial" w:cs="Arial"/>
+        </w:rPr>
+        <w:t>we</w:t>
+      </w:r>
+      <w:r>
+        <w:rPr>
+          <w:rFonts w:ascii="Arial" w:hAnsi="Arial" w:cs="Arial"/>
+        </w:rPr>
+        <w:t xml:space="preserve"> overlaid the 2.5</w:t>
       </w:r>
       <w:r>
         <w:rPr>
@@ -4145,7 +4594,56 @@
         <w:rPr>
           <w:rFonts w:ascii="Arial" w:hAnsi="Arial" w:cs="Arial"/>
         </w:rPr>
-        <w:t>). This measure therefore estimates the total proportion of global production at risk for a given crop. All analyses were carried out in R v</w:t>
+        <w:t xml:space="preserve">). This measure therefore estimates the total proportion of global production at risk for a given crop. </w:t>
+      </w:r>
+    </w:p>
+    <w:p>
+      <w:pPr>
+        <w:spacing w:line="480" w:lineRule="auto"/>
+        <w:jc w:val="both"/>
+        <w:rPr>
+          <w:rFonts w:ascii="Arial" w:hAnsi="Arial" w:cs="Arial"/>
+          <w:color w:val="FF0000"/>
+        </w:rPr>
+      </w:pPr>
+      <w:r>
+        <w:rPr>
+          <w:rFonts w:ascii="Arial" w:hAnsi="Arial" w:cs="Arial"/>
+          <w:color w:val="FF0000"/>
+        </w:rPr>
+        <w:t>Abundance/production relationships</w:t>
+      </w:r>
+    </w:p>
+    <w:p>
+      <w:pPr>
+        <w:spacing w:line="480" w:lineRule="auto"/>
+        <w:jc w:val="both"/>
+        <w:rPr>
+          <w:rFonts w:ascii="Arial" w:hAnsi="Arial" w:cs="Arial"/>
+          <w:color w:val="FF0000"/>
+        </w:rPr>
+      </w:pPr>
+      <w:r>
+        <w:rPr>
+          <w:rFonts w:ascii="Arial" w:hAnsi="Arial" w:cs="Arial"/>
+          <w:color w:val="FF0000"/>
+        </w:rPr>
+        <w:t>Import risk</w:t>
+      </w:r>
+    </w:p>
+    <w:p>
+      <w:pPr>
+        <w:spacing w:line="480" w:lineRule="auto"/>
+        <w:jc w:val="both"/>
+        <w:rPr>
+          <w:rFonts w:ascii="Arial" w:hAnsi="Arial" w:cs="Arial"/>
+        </w:rPr>
+      </w:pPr>
+      <w:r>
+        <w:rPr>
+          <w:rFonts w:ascii="Arial" w:hAnsi="Arial" w:cs="Arial"/>
+        </w:rPr>
+        <w:t>All analyses were carried out in R v</w:t>
       </w:r>
       <w:r>
         <w:rPr>
@@ -4159,7 +4657,7 @@
         </w:rPr>
         <w:t>. All core analyses can be visualised interactively in a Shiny app currently hosted online (</w:t>
       </w:r>
-      <w:hyperlink r:id="rId7" w:history="1">
+      <w:hyperlink r:id="rId11" w:history="1">
         <w:r>
           <w:rPr>
             <w:rStyle w:val="Hyperlink"/>
@@ -4228,49 +4726,12 @@
       </w:pPr>
     </w:p>
     <w:p>
-      <w:pPr>
-        <w:spacing w:line="480" w:lineRule="auto"/>
-        <w:jc w:val="both"/>
-        <w:rPr>
-          <w:rFonts w:ascii="Arial" w:hAnsi="Arial" w:cs="Arial"/>
-        </w:rPr>
-      </w:pPr>
-    </w:p>
-    <w:p>
-      <w:pPr>
-        <w:spacing w:line="480" w:lineRule="auto"/>
-        <w:jc w:val="both"/>
-        <w:rPr>
-          <w:rFonts w:ascii="Arial" w:hAnsi="Arial" w:cs="Arial"/>
-        </w:rPr>
-      </w:pPr>
-    </w:p>
-    <w:p>
-      <w:pPr>
-        <w:spacing w:line="480" w:lineRule="auto"/>
-        <w:jc w:val="both"/>
-        <w:rPr>
-          <w:rFonts w:ascii="Arial" w:hAnsi="Arial" w:cs="Arial"/>
-        </w:rPr>
-      </w:pPr>
-    </w:p>
-    <w:p>
-      <w:pPr>
-        <w:spacing w:line="480" w:lineRule="auto"/>
-        <w:jc w:val="both"/>
-        <w:rPr>
-          <w:rFonts w:ascii="Arial" w:hAnsi="Arial" w:cs="Arial"/>
-        </w:rPr>
-      </w:pPr>
-    </w:p>
-    <w:p>
       <w:r>
         <w:rPr>
           <w:rFonts w:ascii="Arial" w:hAnsi="Arial" w:cs="Arial"/>
           <w:b/>
           <w:noProof/>
         </w:rPr>
-        <w:lastRenderedPageBreak/>
         <w:drawing>
           <wp:anchor distT="0" distB="0" distL="114300" distR="114300" simplePos="0" relativeHeight="251659264" behindDoc="1" locked="0" layoutInCell="1" allowOverlap="1" wp14:anchorId="3A6FD7FF" wp14:editId="6FBE3058">
             <wp:simplePos x="0" y="0"/>
@@ -4305,7 +4766,7 @@
                     </pic:cNvPicPr>
                   </pic:nvPicPr>
                   <pic:blipFill>
-                    <a:blip r:embed="rId8" cstate="print">
+                    <a:blip r:embed="rId12" cstate="print">
                       <a:extLst>
                         <a:ext uri="{28A0092B-C50C-407E-A947-70E740481C1C}">
                           <a14:useLocalDpi xmlns:a14="http://schemas.microsoft.com/office/drawing/2010/main" val="0"/>
@@ -4352,7 +4813,7 @@
           <w:rFonts w:ascii="Arial" w:hAnsi="Arial" w:cs="Arial"/>
         </w:rPr>
       </w:pPr>
-      <w:bookmarkStart w:id="2" w:name="_Toc79743980"/>
+      <w:bookmarkStart w:id="8" w:name="_Toc79743980"/>
       <w:r>
         <w:rPr>
           <w:rStyle w:val="Heading1Char"/>
@@ -4380,7 +4841,7 @@
         </w:rPr>
         <w:t>S1</w:t>
       </w:r>
-      <w:bookmarkEnd w:id="2"/>
+      <w:bookmarkEnd w:id="8"/>
       <w:r>
         <w:rPr>
           <w:rStyle w:val="Heading1Char"/>
@@ -4441,7 +4902,6 @@
           <w:b/>
           <w:noProof/>
         </w:rPr>
-        <w:lastRenderedPageBreak/>
         <w:drawing>
           <wp:anchor distT="0" distB="0" distL="114300" distR="114300" simplePos="0" relativeHeight="251661312" behindDoc="1" locked="0" layoutInCell="1" allowOverlap="1" wp14:anchorId="1D665147" wp14:editId="7948D1E7">
             <wp:simplePos x="0" y="0"/>
@@ -4476,7 +4936,7 @@
                     </pic:cNvPicPr>
                   </pic:nvPicPr>
                   <pic:blipFill>
-                    <a:blip r:embed="rId9" cstate="print">
+                    <a:blip r:embed="rId13" cstate="print">
                       <a:extLst>
                         <a:ext uri="{28A0092B-C50C-407E-A947-70E740481C1C}">
                           <a14:useLocalDpi xmlns:a14="http://schemas.microsoft.com/office/drawing/2010/main" val="0"/>
@@ -4573,7 +5033,7 @@
                     </pic:cNvPicPr>
                   </pic:nvPicPr>
                   <pic:blipFill>
-                    <a:blip r:embed="rId10" cstate="print">
+                    <a:blip r:embed="rId14" cstate="print">
                       <a:extLst>
                         <a:ext uri="{28A0092B-C50C-407E-A947-70E740481C1C}">
                           <a14:useLocalDpi xmlns:a14="http://schemas.microsoft.com/office/drawing/2010/main" val="0"/>
@@ -4688,7 +5148,7 @@
                     </pic:cNvPicPr>
                   </pic:nvPicPr>
                   <pic:blipFill>
-                    <a:blip r:embed="rId11" cstate="print">
+                    <a:blip r:embed="rId15" cstate="print">
                       <a:extLst>
                         <a:ext uri="{28A0092B-C50C-407E-A947-70E740481C1C}">
                           <a14:useLocalDpi xmlns:a14="http://schemas.microsoft.com/office/drawing/2010/main" val="0"/>
@@ -4825,7 +5285,7 @@
                     </pic:cNvPicPr>
                   </pic:nvPicPr>
                   <pic:blipFill>
-                    <a:blip r:embed="rId12" cstate="print">
+                    <a:blip r:embed="rId16" cstate="print">
                       <a:extLst>
                         <a:ext uri="{28A0092B-C50C-407E-A947-70E740481C1C}">
                           <a14:useLocalDpi xmlns:a14="http://schemas.microsoft.com/office/drawing/2010/main" val="0"/>
@@ -4947,7 +5407,7 @@
                     </pic:cNvPicPr>
                   </pic:nvPicPr>
                   <pic:blipFill>
-                    <a:blip r:embed="rId13" cstate="print">
+                    <a:blip r:embed="rId17" cstate="print">
                       <a:extLst>
                         <a:ext uri="{28A0092B-C50C-407E-A947-70E740481C1C}">
                           <a14:useLocalDpi xmlns:a14="http://schemas.microsoft.com/office/drawing/2010/main" val="0"/>
@@ -5105,7 +5565,7 @@
                     </pic:cNvPicPr>
                   </pic:nvPicPr>
                   <pic:blipFill>
-                    <a:blip r:embed="rId14" cstate="print">
+                    <a:blip r:embed="rId18" cstate="print">
                       <a:extLst>
                         <a:ext uri="{28A0092B-C50C-407E-A947-70E740481C1C}">
                           <a14:useLocalDpi xmlns:a14="http://schemas.microsoft.com/office/drawing/2010/main" val="0"/>
@@ -5256,7 +5716,7 @@
                     </pic:cNvPicPr>
                   </pic:nvPicPr>
                   <pic:blipFill>
-                    <a:blip r:embed="rId15" cstate="print">
+                    <a:blip r:embed="rId19" cstate="print">
                       <a:extLst>
                         <a:ext uri="{28A0092B-C50C-407E-A947-70E740481C1C}">
                           <a14:useLocalDpi xmlns:a14="http://schemas.microsoft.com/office/drawing/2010/main" val="0"/>
@@ -5390,7 +5850,7 @@
                     </pic:cNvPicPr>
                   </pic:nvPicPr>
                   <pic:blipFill rotWithShape="1">
-                    <a:blip r:embed="rId16" cstate="print">
+                    <a:blip r:embed="rId20" cstate="print">
                       <a:extLst>
                         <a:ext uri="{28A0092B-C50C-407E-A947-70E740481C1C}">
                           <a14:useLocalDpi xmlns:a14="http://schemas.microsoft.com/office/drawing/2010/main" val="0"/>
@@ -5563,7 +6023,7 @@
                     </pic:cNvPicPr>
                   </pic:nvPicPr>
                   <pic:blipFill>
-                    <a:blip r:embed="rId17" cstate="print">
+                    <a:blip r:embed="rId21" cstate="print">
                       <a:extLst>
                         <a:ext uri="{28A0092B-C50C-407E-A947-70E740481C1C}">
                           <a14:useLocalDpi xmlns:a14="http://schemas.microsoft.com/office/drawing/2010/main" val="0"/>
@@ -5676,7 +6136,7 @@
                     </pic:cNvPicPr>
                   </pic:nvPicPr>
                   <pic:blipFill>
-                    <a:blip r:embed="rId18" cstate="print">
+                    <a:blip r:embed="rId22" cstate="print">
                       <a:extLst>
                         <a:ext uri="{28A0092B-C50C-407E-A947-70E740481C1C}">
                           <a14:useLocalDpi xmlns:a14="http://schemas.microsoft.com/office/drawing/2010/main" val="0"/>
@@ -5796,7 +6256,7 @@
                     </pic:cNvPicPr>
                   </pic:nvPicPr>
                   <pic:blipFill>
-                    <a:blip r:embed="rId19" cstate="print">
+                    <a:blip r:embed="rId23" cstate="print">
                       <a:extLst>
                         <a:ext uri="{28A0092B-C50C-407E-A947-70E740481C1C}">
                           <a14:useLocalDpi xmlns:a14="http://schemas.microsoft.com/office/drawing/2010/main" val="0"/>
@@ -5904,7 +6364,7 @@
                     </pic:cNvPicPr>
                   </pic:nvPicPr>
                   <pic:blipFill>
-                    <a:blip r:embed="rId20" cstate="print">
+                    <a:blip r:embed="rId24" cstate="print">
                       <a:extLst>
                         <a:ext uri="{28A0092B-C50C-407E-A947-70E740481C1C}">
                           <a14:useLocalDpi xmlns:a14="http://schemas.microsoft.com/office/drawing/2010/main" val="0"/>
@@ -5980,6 +6440,140 @@
 </w:document>
 </file>
 
+<file path=word/comments.xml><?xml version="1.0" encoding="utf-8"?>
+<w:comments xmlns:wpc="http://schemas.microsoft.com/office/word/2010/wordprocessingCanvas" xmlns:cx="http://schemas.microsoft.com/office/drawing/2014/chartex" xmlns:cx1="http://schemas.microsoft.com/office/drawing/2015/9/8/chartex" xmlns:cx2="http://schemas.microsoft.com/office/drawing/2015/10/21/chartex" xmlns:cx3="http://schemas.microsoft.com/office/drawing/2016/5/9/chartex" xmlns:cx4="http://schemas.microsoft.com/office/drawing/2016/5/10/chartex" xmlns:cx5="http://schemas.microsoft.com/office/drawing/2016/5/11/chartex" xmlns:cx6="http://schemas.microsoft.com/office/drawing/2016/5/12/chartex" xmlns:cx7="http://schemas.microsoft.com/office/drawing/2016/5/13/chartex" xmlns:cx8="http://schemas.microsoft.com/office/drawing/2016/5/14/chartex" xmlns:mc="http://schemas.openxmlformats.org/markup-compatibility/2006" xmlns:aink="http://schemas.microsoft.com/office/drawing/2016/ink" xmlns:am3d="http://schemas.microsoft.com/office/drawing/2017/model3d" xmlns:o="urn:schemas-microsoft-com:office:office" xmlns:r="http://schemas.openxmlformats.org/officeDocument/2006/relationships" xmlns:m="http://schemas.openxmlformats.org/officeDocument/2006/math" xmlns:v="urn:schemas-microsoft-com:vml" xmlns:wp14="http://schemas.microsoft.com/office/word/2010/wordprocessingDrawing" xmlns:wp="http://schemas.openxmlformats.org/drawingml/2006/wordprocessingDrawing" xmlns:w10="urn:schemas-microsoft-com:office:word" xmlns:w="http://schemas.openxmlformats.org/wordprocessingml/2006/main" xmlns:w14="http://schemas.microsoft.com/office/word/2010/wordml" xmlns:w15="http://schemas.microsoft.com/office/word/2012/wordml" xmlns:w16cex="http://schemas.microsoft.com/office/word/2018/wordml/cex" xmlns:w16cid="http://schemas.microsoft.com/office/word/2016/wordml/cid" xmlns:w16="http://schemas.microsoft.com/office/word/2018/wordml" xmlns:w16sdtdh="http://schemas.microsoft.com/office/word/2020/wordml/sdtdatahash" xmlns:w16se="http://schemas.microsoft.com/office/word/2015/wordml/symex" xmlns:wpg="http://schemas.microsoft.com/office/word/2010/wordprocessingGroup" xmlns:wpi="http://schemas.microsoft.com/office/word/2010/wordprocessingInk" xmlns:wne="http://schemas.microsoft.com/office/word/2006/wordml" xmlns:wps="http://schemas.microsoft.com/office/word/2010/wordprocessingShape" mc:Ignorable="w14 w15 w16se w16cid w16 w16cex w16sdtdh wp14">
+  <w:comment w:id="0" w:author="Millard, Joseph" w:date="2022-04-27T13:21:00Z" w:initials="MJ">
+    <w:p>
+      <w:pPr>
+        <w:pStyle w:val="CommentText"/>
+      </w:pPr>
+      <w:r>
+        <w:rPr>
+          <w:rStyle w:val="CommentReference"/>
+        </w:rPr>
+        <w:annotationRef/>
+      </w:r>
+      <w:r>
+        <w:t>Effects of land-use intensity</w:t>
+      </w:r>
+    </w:p>
+  </w:comment>
+  <w:comment w:id="1" w:author="Millard, Joseph" w:date="2022-04-27T13:21:00Z" w:initials="MJ">
+    <w:p>
+      <w:pPr>
+        <w:pStyle w:val="CommentText"/>
+      </w:pPr>
+      <w:r>
+        <w:rPr>
+          <w:rStyle w:val="CommentReference"/>
+        </w:rPr>
+        <w:annotationRef/>
+      </w:r>
+      <w:r>
+        <w:t>Effects of land-use intensity</w:t>
+      </w:r>
+    </w:p>
+  </w:comment>
+  <w:comment w:id="2" w:author="Millard, Joseph" w:date="2022-04-27T13:21:00Z" w:initials="MJ">
+    <w:p>
+      <w:pPr>
+        <w:pStyle w:val="CommentText"/>
+      </w:pPr>
+      <w:r>
+        <w:rPr>
+          <w:rStyle w:val="CommentReference"/>
+        </w:rPr>
+        <w:annotationRef/>
+      </w:r>
+      <w:r>
+        <w:t>Effects of land-use intensity</w:t>
+      </w:r>
+    </w:p>
+  </w:comment>
+  <w:comment w:id="3" w:author="Millard, Joseph" w:date="2022-04-27T13:21:00Z" w:initials="MJ">
+    <w:p>
+      <w:pPr>
+        <w:pStyle w:val="CommentText"/>
+      </w:pPr>
+      <w:r>
+        <w:rPr>
+          <w:rStyle w:val="CommentReference"/>
+        </w:rPr>
+        <w:annotationRef/>
+      </w:r>
+      <w:r>
+        <w:t>Effects of land-use intensity</w:t>
+      </w:r>
+    </w:p>
+  </w:comment>
+  <w:comment w:id="4" w:author="Millard, Joseph" w:date="2022-04-27T13:21:00Z" w:initials="MJ">
+    <w:p>
+      <w:pPr>
+        <w:pStyle w:val="CommentText"/>
+      </w:pPr>
+      <w:r>
+        <w:rPr>
+          <w:rStyle w:val="CommentReference"/>
+        </w:rPr>
+        <w:annotationRef/>
+      </w:r>
+      <w:r>
+        <w:t>Effects of land-use intensity</w:t>
+      </w:r>
+    </w:p>
+  </w:comment>
+  <w:comment w:id="5" w:author="Millard, Joseph" w:date="2022-04-27T13:21:00Z" w:initials="MJ">
+    <w:p>
+      <w:pPr>
+        <w:pStyle w:val="CommentText"/>
+      </w:pPr>
+      <w:r>
+        <w:rPr>
+          <w:rStyle w:val="CommentReference"/>
+        </w:rPr>
+        <w:annotationRef/>
+      </w:r>
+      <w:r>
+        <w:t>Effects of land-use intensity</w:t>
+      </w:r>
+    </w:p>
+  </w:comment>
+</w:comments>
+</file>
+
+<file path=word/commentsExtended.xml><?xml version="1.0" encoding="utf-8"?>
+<w15:commentsEx xmlns:wpc="http://schemas.microsoft.com/office/word/2010/wordprocessingCanvas" xmlns:cx="http://schemas.microsoft.com/office/drawing/2014/chartex" xmlns:cx1="http://schemas.microsoft.com/office/drawing/2015/9/8/chartex" xmlns:cx2="http://schemas.microsoft.com/office/drawing/2015/10/21/chartex" xmlns:cx3="http://schemas.microsoft.com/office/drawing/2016/5/9/chartex" xmlns:cx4="http://schemas.microsoft.com/office/drawing/2016/5/10/chartex" xmlns:cx5="http://schemas.microsoft.com/office/drawing/2016/5/11/chartex" xmlns:cx6="http://schemas.microsoft.com/office/drawing/2016/5/12/chartex" xmlns:cx7="http://schemas.microsoft.com/office/drawing/2016/5/13/chartex" xmlns:cx8="http://schemas.microsoft.com/office/drawing/2016/5/14/chartex" xmlns:mc="http://schemas.openxmlformats.org/markup-compatibility/2006" xmlns:aink="http://schemas.microsoft.com/office/drawing/2016/ink" xmlns:am3d="http://schemas.microsoft.com/office/drawing/2017/model3d" xmlns:o="urn:schemas-microsoft-com:office:office" xmlns:r="http://schemas.openxmlformats.org/officeDocument/2006/relationships" xmlns:m="http://schemas.openxmlformats.org/officeDocument/2006/math" xmlns:v="urn:schemas-microsoft-com:vml" xmlns:wp14="http://schemas.microsoft.com/office/word/2010/wordprocessingDrawing" xmlns:wp="http://schemas.openxmlformats.org/drawingml/2006/wordprocessingDrawing" xmlns:w10="urn:schemas-microsoft-com:office:word" xmlns:w="http://schemas.openxmlformats.org/wordprocessingml/2006/main" xmlns:w14="http://schemas.microsoft.com/office/word/2010/wordml" xmlns:w15="http://schemas.microsoft.com/office/word/2012/wordml" xmlns:w16cex="http://schemas.microsoft.com/office/word/2018/wordml/cex" xmlns:w16cid="http://schemas.microsoft.com/office/word/2016/wordml/cid" xmlns:w16="http://schemas.microsoft.com/office/word/2018/wordml" xmlns:w16sdtdh="http://schemas.microsoft.com/office/word/2020/wordml/sdtdatahash" xmlns:w16se="http://schemas.microsoft.com/office/word/2015/wordml/symex" xmlns:wpg="http://schemas.microsoft.com/office/word/2010/wordprocessingGroup" xmlns:wpi="http://schemas.microsoft.com/office/word/2010/wordprocessingInk" xmlns:wne="http://schemas.microsoft.com/office/word/2006/wordml" xmlns:wps="http://schemas.microsoft.com/office/word/2010/wordprocessingShape" mc:Ignorable="w14 w15 w16se w16cid w16 w16cex w16sdtdh wp14">
+  <w15:commentEx w15:paraId="638A278E" w15:done="0"/>
+  <w15:commentEx w15:paraId="03B8DCA5" w15:done="0"/>
+  <w15:commentEx w15:paraId="2AE342FD" w15:done="0"/>
+  <w15:commentEx w15:paraId="0C42F86D" w15:done="0"/>
+  <w15:commentEx w15:paraId="5089AC39" w15:done="0"/>
+  <w15:commentEx w15:paraId="75BAF058" w15:done="0"/>
+</w15:commentsEx>
+</file>
+
+<file path=word/commentsExtensible.xml><?xml version="1.0" encoding="utf-8"?>
+<w16cex:commentsExtensible xmlns:wpc="http://schemas.microsoft.com/office/word/2010/wordprocessingCanvas" xmlns:cx="http://schemas.microsoft.com/office/drawing/2014/chartex" xmlns:cx1="http://schemas.microsoft.com/office/drawing/2015/9/8/chartex" xmlns:cx2="http://schemas.microsoft.com/office/drawing/2015/10/21/chartex" xmlns:cx3="http://schemas.microsoft.com/office/drawing/2016/5/9/chartex" xmlns:cx4="http://schemas.microsoft.com/office/drawing/2016/5/10/chartex" xmlns:cx5="http://schemas.microsoft.com/office/drawing/2016/5/11/chartex" xmlns:cx6="http://schemas.microsoft.com/office/drawing/2016/5/12/chartex" xmlns:cx7="http://schemas.microsoft.com/office/drawing/2016/5/13/chartex" xmlns:cx8="http://schemas.microsoft.com/office/drawing/2016/5/14/chartex" xmlns:mc="http://schemas.openxmlformats.org/markup-compatibility/2006" xmlns:aink="http://schemas.microsoft.com/office/drawing/2016/ink" xmlns:am3d="http://schemas.microsoft.com/office/drawing/2017/model3d" xmlns:o="urn:schemas-microsoft-com:office:office" xmlns:r="http://schemas.openxmlformats.org/officeDocument/2006/relationships" xmlns:m="http://schemas.openxmlformats.org/officeDocument/2006/math" xmlns:v="urn:schemas-microsoft-com:vml" xmlns:wp14="http://schemas.microsoft.com/office/word/2010/wordprocessingDrawing" xmlns:wp="http://schemas.openxmlformats.org/drawingml/2006/wordprocessingDrawing" xmlns:w10="urn:schemas-microsoft-com:office:word" xmlns:w="http://schemas.openxmlformats.org/wordprocessingml/2006/main" xmlns:w14="http://schemas.microsoft.com/office/word/2010/wordml" xmlns:w15="http://schemas.microsoft.com/office/word/2012/wordml" xmlns:w16cex="http://schemas.microsoft.com/office/word/2018/wordml/cex" xmlns:w16cid="http://schemas.microsoft.com/office/word/2016/wordml/cid" xmlns:w16="http://schemas.microsoft.com/office/word/2018/wordml" xmlns:w16sdtdh="http://schemas.microsoft.com/office/word/2020/wordml/sdtdatahash" xmlns:w16se="http://schemas.microsoft.com/office/word/2015/wordml/symex" xmlns:wpg="http://schemas.microsoft.com/office/word/2010/wordprocessingGroup" xmlns:wpi="http://schemas.microsoft.com/office/word/2010/wordprocessingInk" xmlns:wne="http://schemas.microsoft.com/office/word/2006/wordml" xmlns:wps="http://schemas.microsoft.com/office/word/2010/wordprocessingShape" mc:Ignorable="w14 w15 w16se w16cid w16 w16cex w16sdtdh wp14">
+  <w16cex:commentExtensible w16cex:durableId="2613C1F1" w16cex:dateUtc="2022-04-27T12:21:00Z"/>
+  <w16cex:commentExtensible w16cex:durableId="2613C1FE" w16cex:dateUtc="2022-04-27T12:21:00Z"/>
+  <w16cex:commentExtensible w16cex:durableId="2613C271" w16cex:dateUtc="2022-04-27T12:21:00Z"/>
+  <w16cex:commentExtensible w16cex:durableId="2613C283" w16cex:dateUtc="2022-04-27T12:21:00Z"/>
+  <w16cex:commentExtensible w16cex:durableId="2613C28B" w16cex:dateUtc="2022-04-27T12:21:00Z"/>
+  <w16cex:commentExtensible w16cex:durableId="2613C319" w16cex:dateUtc="2022-04-27T12:21:00Z"/>
+</w16cex:commentsExtensible>
+</file>
+
+<file path=word/commentsIds.xml><?xml version="1.0" encoding="utf-8"?>
+<w16cid:commentsIds xmlns:wpc="http://schemas.microsoft.com/office/word/2010/wordprocessingCanvas" xmlns:cx="http://schemas.microsoft.com/office/drawing/2014/chartex" xmlns:cx1="http://schemas.microsoft.com/office/drawing/2015/9/8/chartex" xmlns:cx2="http://schemas.microsoft.com/office/drawing/2015/10/21/chartex" xmlns:cx3="http://schemas.microsoft.com/office/drawing/2016/5/9/chartex" xmlns:cx4="http://schemas.microsoft.com/office/drawing/2016/5/10/chartex" xmlns:cx5="http://schemas.microsoft.com/office/drawing/2016/5/11/chartex" xmlns:cx6="http://schemas.microsoft.com/office/drawing/2016/5/12/chartex" xmlns:cx7="http://schemas.microsoft.com/office/drawing/2016/5/13/chartex" xmlns:cx8="http://schemas.microsoft.com/office/drawing/2016/5/14/chartex" xmlns:mc="http://schemas.openxmlformats.org/markup-compatibility/2006" xmlns:aink="http://schemas.microsoft.com/office/drawing/2016/ink" xmlns:am3d="http://schemas.microsoft.com/office/drawing/2017/model3d" xmlns:o="urn:schemas-microsoft-com:office:office" xmlns:r="http://schemas.openxmlformats.org/officeDocument/2006/relationships" xmlns:m="http://schemas.openxmlformats.org/officeDocument/2006/math" xmlns:v="urn:schemas-microsoft-com:vml" xmlns:wp14="http://schemas.microsoft.com/office/word/2010/wordprocessingDrawing" xmlns:wp="http://schemas.openxmlformats.org/drawingml/2006/wordprocessingDrawing" xmlns:w10="urn:schemas-microsoft-com:office:word" xmlns:w="http://schemas.openxmlformats.org/wordprocessingml/2006/main" xmlns:w14="http://schemas.microsoft.com/office/word/2010/wordml" xmlns:w15="http://schemas.microsoft.com/office/word/2012/wordml" xmlns:w16cex="http://schemas.microsoft.com/office/word/2018/wordml/cex" xmlns:w16cid="http://schemas.microsoft.com/office/word/2016/wordml/cid" xmlns:w16="http://schemas.microsoft.com/office/word/2018/wordml" xmlns:w16sdtdh="http://schemas.microsoft.com/office/word/2020/wordml/sdtdatahash" xmlns:w16se="http://schemas.microsoft.com/office/word/2015/wordml/symex" xmlns:wpg="http://schemas.microsoft.com/office/word/2010/wordprocessingGroup" xmlns:wpi="http://schemas.microsoft.com/office/word/2010/wordprocessingInk" xmlns:wne="http://schemas.microsoft.com/office/word/2006/wordml" xmlns:wps="http://schemas.microsoft.com/office/word/2010/wordprocessingShape" mc:Ignorable="w14 w15 w16se w16cid w16 w16cex w16sdtdh wp14">
+  <w16cid:commentId w16cid:paraId="638A278E" w16cid:durableId="2613C1F1"/>
+  <w16cid:commentId w16cid:paraId="03B8DCA5" w16cid:durableId="2613C1FE"/>
+  <w16cid:commentId w16cid:paraId="2AE342FD" w16cid:durableId="2613C271"/>
+  <w16cid:commentId w16cid:paraId="0C42F86D" w16cid:durableId="2613C283"/>
+  <w16cid:commentId w16cid:paraId="5089AC39" w16cid:durableId="2613C28B"/>
+  <w16cid:commentId w16cid:paraId="75BAF058" w16cid:durableId="2613C319"/>
+</w16cid:commentsIds>
+</file>
+
 <file path=word/numbering.xml><?xml version="1.0" encoding="utf-8"?>
 <w:numbering xmlns:wpc="http://schemas.microsoft.com/office/word/2010/wordprocessingCanvas" xmlns:cx="http://schemas.microsoft.com/office/drawing/2014/chartex" xmlns:cx1="http://schemas.microsoft.com/office/drawing/2015/9/8/chartex" xmlns:cx2="http://schemas.microsoft.com/office/drawing/2015/10/21/chartex" xmlns:cx3="http://schemas.microsoft.com/office/drawing/2016/5/9/chartex" xmlns:cx4="http://schemas.microsoft.com/office/drawing/2016/5/10/chartex" xmlns:cx5="http://schemas.microsoft.com/office/drawing/2016/5/11/chartex" xmlns:cx6="http://schemas.microsoft.com/office/drawing/2016/5/12/chartex" xmlns:cx7="http://schemas.microsoft.com/office/drawing/2016/5/13/chartex" xmlns:cx8="http://schemas.microsoft.com/office/drawing/2016/5/14/chartex" xmlns:mc="http://schemas.openxmlformats.org/markup-compatibility/2006" xmlns:aink="http://schemas.microsoft.com/office/drawing/2016/ink" xmlns:am3d="http://schemas.microsoft.com/office/drawing/2017/model3d" xmlns:o="urn:schemas-microsoft-com:office:office" xmlns:r="http://schemas.openxmlformats.org/officeDocument/2006/relationships" xmlns:m="http://schemas.openxmlformats.org/officeDocument/2006/math" xmlns:v="urn:schemas-microsoft-com:vml" xmlns:wp14="http://schemas.microsoft.com/office/word/2010/wordprocessingDrawing" xmlns:wp="http://schemas.openxmlformats.org/drawingml/2006/wordprocessingDrawing" xmlns:w10="urn:schemas-microsoft-com:office:word" xmlns:w="http://schemas.openxmlformats.org/wordprocessingml/2006/main" xmlns:w14="http://schemas.microsoft.com/office/word/2010/wordml" xmlns:w15="http://schemas.microsoft.com/office/word/2012/wordml" xmlns:w16cex="http://schemas.microsoft.com/office/word/2018/wordml/cex" xmlns:w16cid="http://schemas.microsoft.com/office/word/2016/wordml/cid" xmlns:w16="http://schemas.microsoft.com/office/word/2018/wordml" xmlns:w16sdtdh="http://schemas.microsoft.com/office/word/2020/wordml/sdtdatahash" xmlns:w16se="http://schemas.microsoft.com/office/word/2015/wordml/symex" xmlns:wpg="http://schemas.microsoft.com/office/word/2010/wordprocessingGroup" xmlns:wpi="http://schemas.microsoft.com/office/word/2010/wordprocessingInk" xmlns:wne="http://schemas.microsoft.com/office/word/2006/wordml" xmlns:wps="http://schemas.microsoft.com/office/word/2010/wordprocessingShape" mc:Ignorable="w14 w15 w16se w16cid w16 w16cex w16sdtdh wp14">
   <w:abstractNum w:abstractNumId="0" w15:restartNumberingAfterBreak="0">
@@ -6331,6 +6925,14 @@
     <w:abstractNumId w:val="2"/>
   </w:num>
 </w:numbering>
+</file>
+
+<file path=word/people.xml><?xml version="1.0" encoding="utf-8"?>
+<w15:people xmlns:wpc="http://schemas.microsoft.com/office/word/2010/wordprocessingCanvas" xmlns:cx="http://schemas.microsoft.com/office/drawing/2014/chartex" xmlns:cx1="http://schemas.microsoft.com/office/drawing/2015/9/8/chartex" xmlns:cx2="http://schemas.microsoft.com/office/drawing/2015/10/21/chartex" xmlns:cx3="http://schemas.microsoft.com/office/drawing/2016/5/9/chartex" xmlns:cx4="http://schemas.microsoft.com/office/drawing/2016/5/10/chartex" xmlns:cx5="http://schemas.microsoft.com/office/drawing/2016/5/11/chartex" xmlns:cx6="http://schemas.microsoft.com/office/drawing/2016/5/12/chartex" xmlns:cx7="http://schemas.microsoft.com/office/drawing/2016/5/13/chartex" xmlns:cx8="http://schemas.microsoft.com/office/drawing/2016/5/14/chartex" xmlns:mc="http://schemas.openxmlformats.org/markup-compatibility/2006" xmlns:aink="http://schemas.microsoft.com/office/drawing/2016/ink" xmlns:am3d="http://schemas.microsoft.com/office/drawing/2017/model3d" xmlns:o="urn:schemas-microsoft-com:office:office" xmlns:r="http://schemas.openxmlformats.org/officeDocument/2006/relationships" xmlns:m="http://schemas.openxmlformats.org/officeDocument/2006/math" xmlns:v="urn:schemas-microsoft-com:vml" xmlns:wp14="http://schemas.microsoft.com/office/word/2010/wordprocessingDrawing" xmlns:wp="http://schemas.openxmlformats.org/drawingml/2006/wordprocessingDrawing" xmlns:w10="urn:schemas-microsoft-com:office:word" xmlns:w="http://schemas.openxmlformats.org/wordprocessingml/2006/main" xmlns:w14="http://schemas.microsoft.com/office/word/2010/wordml" xmlns:w15="http://schemas.microsoft.com/office/word/2012/wordml" xmlns:w16cex="http://schemas.microsoft.com/office/word/2018/wordml/cex" xmlns:w16cid="http://schemas.microsoft.com/office/word/2016/wordml/cid" xmlns:w16="http://schemas.microsoft.com/office/word/2018/wordml" xmlns:w16sdtdh="http://schemas.microsoft.com/office/word/2020/wordml/sdtdatahash" xmlns:w16se="http://schemas.microsoft.com/office/word/2015/wordml/symex" xmlns:wpg="http://schemas.microsoft.com/office/word/2010/wordprocessingGroup" xmlns:wpi="http://schemas.microsoft.com/office/word/2010/wordprocessingInk" xmlns:wne="http://schemas.microsoft.com/office/word/2006/wordml" xmlns:wps="http://schemas.microsoft.com/office/word/2010/wordprocessingShape" mc:Ignorable="w14 w15 w16se w16cid w16 w16cex w16sdtdh wp14">
+  <w15:person w15:author="Millard, Joseph">
+    <w15:presenceInfo w15:providerId="None" w15:userId="Millard, Joseph"/>
+  </w15:person>
+</w15:people>
 </file>
 
 <file path=word/styles.xml><?xml version="1.0" encoding="utf-8"?>
@@ -6875,6 +7477,74 @@
       <w:contextualSpacing/>
     </w:pPr>
   </w:style>
+  <w:style w:type="character" w:styleId="CommentReference">
+    <w:name w:val="annotation reference"/>
+    <w:basedOn w:val="DefaultParagraphFont"/>
+    <w:uiPriority w:val="99"/>
+    <w:semiHidden/>
+    <w:unhideWhenUsed/>
+    <w:rsid w:val="00121942"/>
+    <w:rPr>
+      <w:sz w:val="16"/>
+      <w:szCs w:val="16"/>
+    </w:rPr>
+  </w:style>
+  <w:style w:type="paragraph" w:styleId="CommentText">
+    <w:name w:val="annotation text"/>
+    <w:basedOn w:val="Normal"/>
+    <w:link w:val="CommentTextChar"/>
+    <w:uiPriority w:val="99"/>
+    <w:semiHidden/>
+    <w:unhideWhenUsed/>
+    <w:rsid w:val="00121942"/>
+    <w:pPr>
+      <w:spacing w:line="240" w:lineRule="auto"/>
+    </w:pPr>
+    <w:rPr>
+      <w:sz w:val="20"/>
+      <w:szCs w:val="20"/>
+    </w:rPr>
+  </w:style>
+  <w:style w:type="character" w:customStyle="1" w:styleId="CommentTextChar">
+    <w:name w:val="Comment Text Char"/>
+    <w:basedOn w:val="DefaultParagraphFont"/>
+    <w:link w:val="CommentText"/>
+    <w:uiPriority w:val="99"/>
+    <w:semiHidden/>
+    <w:rsid w:val="00121942"/>
+    <w:rPr>
+      <w:sz w:val="20"/>
+      <w:szCs w:val="20"/>
+    </w:rPr>
+  </w:style>
+  <w:style w:type="paragraph" w:styleId="CommentSubject">
+    <w:name w:val="annotation subject"/>
+    <w:basedOn w:val="CommentText"/>
+    <w:next w:val="CommentText"/>
+    <w:link w:val="CommentSubjectChar"/>
+    <w:uiPriority w:val="99"/>
+    <w:semiHidden/>
+    <w:unhideWhenUsed/>
+    <w:rsid w:val="00121942"/>
+    <w:rPr>
+      <w:b/>
+      <w:bCs/>
+    </w:rPr>
+  </w:style>
+  <w:style w:type="character" w:customStyle="1" w:styleId="CommentSubjectChar">
+    <w:name w:val="Comment Subject Char"/>
+    <w:basedOn w:val="CommentTextChar"/>
+    <w:link w:val="CommentSubject"/>
+    <w:uiPriority w:val="99"/>
+    <w:semiHidden/>
+    <w:rsid w:val="00121942"/>
+    <w:rPr>
+      <w:b/>
+      <w:bCs/>
+      <w:sz w:val="20"/>
+      <w:szCs w:val="20"/>
+    </w:rPr>
+  </w:style>
 </w:styles>
 </file>
 

</xml_diff>

<commit_message>
commit updated figure legends and methods write up
</commit_message>
<xml_diff>
--- a/Manuscript/Supporting_material.docx
+++ b/Manuscript/Supporting_material.docx
@@ -31,7 +31,6 @@
     </w:p>
     <w:p>
       <w:pPr>
-        <w:pStyle w:val="NoSpacing"/>
         <w:jc w:val="center"/>
         <w:rPr>
           <w:rFonts w:ascii="Arial" w:hAnsi="Arial" w:cs="Arial"/>
@@ -49,7 +48,7 @@
           <w:sz w:val="28"/>
           <w:szCs w:val="28"/>
         </w:rPr>
-        <w:t>Worldwide</w:t>
+        <w:t>Worldwide vulnerability of local pollinator abundance and crop-pollination to land use and climate</w:t>
       </w:r>
       <w:r>
         <w:rPr>
@@ -59,248 +58,19 @@
           <w:sz w:val="28"/>
           <w:szCs w:val="28"/>
         </w:rPr>
-        <w:t xml:space="preserve"> </w:t>
-      </w:r>
-      <w:r>
+        <w:t xml:space="preserve"> change</w:t>
+      </w:r>
+    </w:p>
+    <w:p>
+      <w:pPr>
+        <w:pStyle w:val="NoSpacing"/>
+        <w:jc w:val="center"/>
         <w:rPr>
           <w:rFonts w:ascii="Arial" w:hAnsi="Arial" w:cs="Arial"/>
           <w:b/>
           <w:bCs/>
-          <w:sz w:val="28"/>
-          <w:szCs w:val="28"/>
-        </w:rPr>
-        <w:t>vulnerability</w:t>
-      </w:r>
-      <w:r>
-        <w:rPr>
-          <w:rFonts w:ascii="Arial" w:hAnsi="Arial" w:cs="Arial"/>
-          <w:b/>
-          <w:bCs/>
-          <w:sz w:val="28"/>
-          <w:szCs w:val="28"/>
-        </w:rPr>
-        <w:t xml:space="preserve"> </w:t>
-      </w:r>
-      <w:r>
-        <w:rPr>
-          <w:rFonts w:ascii="Arial" w:hAnsi="Arial" w:cs="Arial"/>
-          <w:b/>
-          <w:bCs/>
-          <w:sz w:val="28"/>
-          <w:szCs w:val="28"/>
-        </w:rPr>
-        <w:t>of</w:t>
-      </w:r>
-      <w:r>
-        <w:rPr>
-          <w:rFonts w:ascii="Arial" w:hAnsi="Arial" w:cs="Arial"/>
-          <w:b/>
-          <w:bCs/>
-          <w:sz w:val="28"/>
-          <w:szCs w:val="28"/>
-        </w:rPr>
-        <w:t xml:space="preserve"> </w:t>
-      </w:r>
-      <w:r>
-        <w:rPr>
-          <w:rFonts w:ascii="Arial" w:hAnsi="Arial" w:cs="Arial"/>
-          <w:b/>
-          <w:bCs/>
-          <w:sz w:val="28"/>
-          <w:szCs w:val="28"/>
-        </w:rPr>
-        <w:t>local</w:t>
-      </w:r>
-      <w:r>
-        <w:rPr>
-          <w:rFonts w:ascii="Arial" w:hAnsi="Arial" w:cs="Arial"/>
-          <w:b/>
-          <w:bCs/>
-          <w:sz w:val="28"/>
-          <w:szCs w:val="28"/>
-        </w:rPr>
-        <w:t xml:space="preserve"> </w:t>
-      </w:r>
-      <w:r>
-        <w:rPr>
-          <w:rFonts w:ascii="Arial" w:hAnsi="Arial" w:cs="Arial"/>
-          <w:b/>
-          <w:bCs/>
-          <w:sz w:val="28"/>
-          <w:szCs w:val="28"/>
-        </w:rPr>
-        <w:t>pollinator</w:t>
-      </w:r>
-      <w:r>
-        <w:rPr>
-          <w:rFonts w:ascii="Arial" w:hAnsi="Arial" w:cs="Arial"/>
-          <w:b/>
-          <w:bCs/>
-          <w:sz w:val="28"/>
-          <w:szCs w:val="28"/>
-        </w:rPr>
-        <w:t xml:space="preserve"> </w:t>
-      </w:r>
-      <w:r>
-        <w:rPr>
-          <w:rFonts w:ascii="Arial" w:hAnsi="Arial" w:cs="Arial"/>
-          <w:b/>
-          <w:bCs/>
-          <w:sz w:val="28"/>
-          <w:szCs w:val="28"/>
-        </w:rPr>
-        <w:t>abundance</w:t>
-      </w:r>
-      <w:r>
-        <w:rPr>
-          <w:rFonts w:ascii="Arial" w:hAnsi="Arial" w:cs="Arial"/>
-          <w:b/>
-          <w:bCs/>
-          <w:sz w:val="28"/>
-          <w:szCs w:val="28"/>
-        </w:rPr>
-        <w:t xml:space="preserve"> </w:t>
-      </w:r>
-      <w:r>
-        <w:rPr>
-          <w:rFonts w:ascii="Arial" w:hAnsi="Arial" w:cs="Arial"/>
-          <w:b/>
-          <w:bCs/>
-          <w:sz w:val="28"/>
-          <w:szCs w:val="28"/>
-        </w:rPr>
-        <w:t>and</w:t>
-      </w:r>
-      <w:r>
-        <w:rPr>
-          <w:rFonts w:ascii="Arial" w:hAnsi="Arial" w:cs="Arial"/>
-          <w:b/>
-          <w:bCs/>
-          <w:sz w:val="28"/>
-          <w:szCs w:val="28"/>
-        </w:rPr>
-        <w:t xml:space="preserve"> </w:t>
-      </w:r>
-      <w:r>
-        <w:rPr>
-          <w:rFonts w:ascii="Arial" w:hAnsi="Arial" w:cs="Arial"/>
-          <w:b/>
-          <w:bCs/>
-          <w:sz w:val="28"/>
-          <w:szCs w:val="28"/>
-        </w:rPr>
-        <w:t>crop-pollination</w:t>
-      </w:r>
-      <w:r>
-        <w:rPr>
-          <w:rFonts w:ascii="Arial" w:hAnsi="Arial" w:cs="Arial"/>
-          <w:b/>
-          <w:bCs/>
-          <w:sz w:val="28"/>
-          <w:szCs w:val="28"/>
-        </w:rPr>
-        <w:t xml:space="preserve"> </w:t>
-      </w:r>
-      <w:r>
-        <w:rPr>
-          <w:rFonts w:ascii="Arial" w:hAnsi="Arial" w:cs="Arial"/>
-          <w:b/>
-          <w:bCs/>
-          <w:sz w:val="28"/>
-          <w:szCs w:val="28"/>
-        </w:rPr>
-        <w:t>to</w:t>
-      </w:r>
-      <w:r>
-        <w:rPr>
-          <w:rFonts w:ascii="Arial" w:hAnsi="Arial" w:cs="Arial"/>
-          <w:b/>
-          <w:bCs/>
-          <w:sz w:val="28"/>
-          <w:szCs w:val="28"/>
-        </w:rPr>
-        <w:t xml:space="preserve"> </w:t>
-      </w:r>
-      <w:r>
-        <w:rPr>
-          <w:rFonts w:ascii="Arial" w:hAnsi="Arial" w:cs="Arial"/>
-          <w:b/>
-          <w:bCs/>
-          <w:sz w:val="28"/>
-          <w:szCs w:val="28"/>
-        </w:rPr>
-        <w:t>land</w:t>
-      </w:r>
-      <w:r>
-        <w:rPr>
-          <w:rFonts w:ascii="Arial" w:hAnsi="Arial" w:cs="Arial"/>
-          <w:b/>
-          <w:bCs/>
-          <w:sz w:val="28"/>
-          <w:szCs w:val="28"/>
-        </w:rPr>
-        <w:t xml:space="preserve"> </w:t>
-      </w:r>
-      <w:r>
-        <w:rPr>
-          <w:rFonts w:ascii="Arial" w:hAnsi="Arial" w:cs="Arial"/>
-          <w:b/>
-          <w:bCs/>
-          <w:sz w:val="28"/>
-          <w:szCs w:val="28"/>
-        </w:rPr>
-        <w:t>use</w:t>
-      </w:r>
-      <w:r>
-        <w:rPr>
-          <w:rFonts w:ascii="Arial" w:hAnsi="Arial" w:cs="Arial"/>
-          <w:b/>
-          <w:bCs/>
-          <w:sz w:val="28"/>
-          <w:szCs w:val="28"/>
-        </w:rPr>
-        <w:t xml:space="preserve"> </w:t>
-      </w:r>
-      <w:r>
-        <w:rPr>
-          <w:rFonts w:ascii="Arial" w:hAnsi="Arial" w:cs="Arial"/>
-          <w:b/>
-          <w:bCs/>
-          <w:sz w:val="28"/>
-          <w:szCs w:val="28"/>
-        </w:rPr>
-        <w:t>and</w:t>
-      </w:r>
-      <w:r>
-        <w:rPr>
-          <w:rFonts w:ascii="Arial" w:hAnsi="Arial" w:cs="Arial"/>
-          <w:b/>
-          <w:bCs/>
-          <w:sz w:val="28"/>
-          <w:szCs w:val="28"/>
-        </w:rPr>
-        <w:t xml:space="preserve"> </w:t>
-      </w:r>
-      <w:r>
-        <w:rPr>
-          <w:rFonts w:ascii="Arial" w:hAnsi="Arial" w:cs="Arial"/>
-          <w:b/>
-          <w:bCs/>
-          <w:sz w:val="28"/>
-          <w:szCs w:val="28"/>
-        </w:rPr>
-        <w:t>climate</w:t>
-      </w:r>
-      <w:r>
-        <w:rPr>
-          <w:rFonts w:ascii="Arial" w:hAnsi="Arial" w:cs="Arial"/>
-          <w:b/>
-          <w:bCs/>
-          <w:sz w:val="28"/>
-          <w:szCs w:val="28"/>
-        </w:rPr>
-        <w:t xml:space="preserve"> change</w:t>
-      </w:r>
+        </w:rPr>
+      </w:pPr>
     </w:p>
     <w:p>
       <w:pPr>
@@ -308,17 +78,6 @@
         <w:jc w:val="center"/>
         <w:rPr>
           <w:rFonts w:ascii="Arial" w:hAnsi="Arial" w:cs="Arial"/>
-          <w:b/>
-          <w:bCs/>
-        </w:rPr>
-      </w:pPr>
-    </w:p>
-    <w:p>
-      <w:pPr>
-        <w:pStyle w:val="NoSpacing"/>
-        <w:jc w:val="center"/>
-        <w:rPr>
-          <w:rFonts w:ascii="Arial" w:hAnsi="Arial" w:cs="Arial"/>
         </w:rPr>
       </w:pPr>
       <w:r>
@@ -337,19 +96,7 @@
         <w:rPr>
           <w:rFonts w:ascii="Arial" w:hAnsi="Arial" w:cs="Arial"/>
         </w:rPr>
-        <w:t xml:space="preserve"> Millard</w:t>
-      </w:r>
-      <w:r>
-        <w:rPr>
-          <w:rFonts w:ascii="Arial" w:hAnsi="Arial" w:cs="Arial"/>
-        </w:rPr>
-        <w:t>*</w:t>
-      </w:r>
-      <w:r>
-        <w:rPr>
-          <w:rFonts w:ascii="Arial" w:hAnsi="Arial" w:cs="Arial"/>
-        </w:rPr>
-        <w:t xml:space="preserve">, Charlotte </w:t>
+        <w:t xml:space="preserve"> Millard*, Charlotte </w:t>
       </w:r>
       <w:proofErr w:type="spellStart"/>
       <w:r>
@@ -2345,7 +2092,19 @@
         <w:rPr>
           <w:rFonts w:ascii="Arial" w:hAnsi="Arial" w:cs="Arial"/>
         </w:rPr>
-        <w:t xml:space="preserve"> do not account for changes in the distribution of crops from the effects of climate change alone. Third, it remains unclear how local abundance change will impact crop pollination, and in turn how crop pollination will relate to yield change. </w:t>
+        <w:t xml:space="preserve"> do not account for changes in the distribution of crops from the effects of climate change alone. Third, it remains unclear </w:t>
+      </w:r>
+      <w:r>
+        <w:rPr>
+          <w:rFonts w:ascii="Arial" w:hAnsi="Arial" w:cs="Arial"/>
+        </w:rPr>
+        <w:t xml:space="preserve">exactly </w:t>
+      </w:r>
+      <w:r>
+        <w:rPr>
+          <w:rFonts w:ascii="Arial" w:hAnsi="Arial" w:cs="Arial"/>
+        </w:rPr>
+        <w:t xml:space="preserve">how local abundance change will impact crop pollination, and in turn how crop pollination will relate to yield change. </w:t>
       </w:r>
       <w:r>
         <w:rPr>
@@ -3043,7 +2802,19 @@
         <w:rPr>
           <w:rFonts w:ascii="Arial" w:hAnsi="Arial" w:cs="Arial"/>
         </w:rPr>
-        <w:t xml:space="preserve"> = total crop production. In any further work, </w:t>
+        <w:t xml:space="preserve"> = total crop production</w:t>
+      </w:r>
+      <w:r>
+        <w:rPr>
+          <w:rFonts w:ascii="Arial" w:hAnsi="Arial" w:cs="Arial"/>
+        </w:rPr>
+        <w:t xml:space="preserve"> for the set of crops that have at least some dependence on pollination</w:t>
+      </w:r>
+      <w:r>
+        <w:rPr>
+          <w:rFonts w:ascii="Arial" w:hAnsi="Arial" w:cs="Arial"/>
+        </w:rPr>
+        <w:t xml:space="preserve">. In any further work, </w:t>
       </w:r>
       <w:r>
         <w:rPr>
@@ -3177,25 +2948,7 @@
         <w:rPr>
           <w:rFonts w:ascii="Arial" w:hAnsi="Arial" w:cs="Arial"/>
         </w:rPr>
-        <w:t xml:space="preserve">; although in the main text we present only RCPs </w:t>
-      </w:r>
-      <w:r>
-        <w:rPr>
-          <w:rFonts w:ascii="Arial" w:hAnsi="Arial" w:cs="Arial"/>
-        </w:rPr>
-        <w:t>6.0</w:t>
-      </w:r>
-      <w:r>
-        <w:rPr>
-          <w:rFonts w:ascii="Arial" w:hAnsi="Arial" w:cs="Arial"/>
-        </w:rPr>
-        <w:t xml:space="preserve"> and </w:t>
-      </w:r>
-      <w:r>
-        <w:rPr>
-          <w:rFonts w:ascii="Arial" w:hAnsi="Arial" w:cs="Arial"/>
-        </w:rPr>
-        <w:t>2.6</w:t>
+        <w:t>; although in the main text we present only RCPs 6.0 and 2.6</w:t>
       </w:r>
       <w:r>
         <w:rPr>
@@ -3574,7 +3327,6 @@
         <w:rPr>
           <w:rFonts w:ascii="Arial" w:hAnsi="Arial" w:cs="Arial"/>
         </w:rPr>
-        <w:lastRenderedPageBreak/>
         <w:t>where</w:t>
       </w:r>
       <w:r>
@@ -3967,7 +3719,19 @@
         <w:rPr>
           <w:rFonts w:ascii="Arial" w:hAnsi="Arial" w:cs="Arial"/>
         </w:rPr>
-        <w:t xml:space="preserve">. To check the influence of single climate models on our projections, </w:t>
+        <w:t xml:space="preserve">. </w:t>
+      </w:r>
+      <w:r>
+        <w:rPr>
+          <w:rFonts w:ascii="Arial" w:hAnsi="Arial" w:cs="Arial"/>
+        </w:rPr>
+        <w:t>We carried out a set of robustness checks for our total production risk projections. First</w:t>
+      </w:r>
+      <w:r>
+        <w:rPr>
+          <w:rFonts w:ascii="Arial" w:hAnsi="Arial" w:cs="Arial"/>
+        </w:rPr>
+        <w:t xml:space="preserve">, </w:t>
       </w:r>
       <w:r>
         <w:rPr>
@@ -3979,6 +3743,36 @@
         <w:rPr>
           <w:rFonts w:ascii="Arial" w:hAnsi="Arial" w:cs="Arial"/>
         </w:rPr>
+        <w:t xml:space="preserve"> check</w:t>
+      </w:r>
+      <w:r>
+        <w:rPr>
+          <w:rFonts w:ascii="Arial" w:hAnsi="Arial" w:cs="Arial"/>
+        </w:rPr>
+        <w:t>ed for</w:t>
+      </w:r>
+      <w:r>
+        <w:rPr>
+          <w:rFonts w:ascii="Arial" w:hAnsi="Arial" w:cs="Arial"/>
+        </w:rPr>
+        <w:t xml:space="preserve"> the influence of single climate models on our projections</w:t>
+      </w:r>
+      <w:r>
+        <w:rPr>
+          <w:rFonts w:ascii="Arial" w:hAnsi="Arial" w:cs="Arial"/>
+        </w:rPr>
+        <w:t xml:space="preserve">. Specifically, </w:t>
+      </w:r>
+      <w:r>
+        <w:rPr>
+          <w:rFonts w:ascii="Arial" w:hAnsi="Arial" w:cs="Arial"/>
+        </w:rPr>
+        <w:t>we</w:t>
+      </w:r>
+      <w:r>
+        <w:rPr>
+          <w:rFonts w:ascii="Arial" w:hAnsi="Arial" w:cs="Arial"/>
+        </w:rPr>
         <w:t xml:space="preserve"> calculated one projection as the average of all models for that RCP scenario, and a set of additional </w:t>
       </w:r>
       <w:r>
@@ -4003,7 +3797,19 @@
         <w:rPr>
           <w:rFonts w:ascii="Arial" w:hAnsi="Arial" w:cs="Arial"/>
         </w:rPr>
-        <w:t xml:space="preserve">. For the average of all climate models at RCP 8.5, </w:t>
+        <w:t xml:space="preserve">. </w:t>
+      </w:r>
+      <w:r>
+        <w:rPr>
+          <w:rFonts w:ascii="Arial" w:hAnsi="Arial" w:cs="Arial"/>
+        </w:rPr>
+        <w:t>Second, f</w:t>
+      </w:r>
+      <w:r>
+        <w:rPr>
+          <w:rFonts w:ascii="Arial" w:hAnsi="Arial" w:cs="Arial"/>
+        </w:rPr>
+        <w:t xml:space="preserve">or the average of all climate models at RCP 8.5, </w:t>
       </w:r>
       <w:r>
         <w:rPr>
@@ -4015,19 +3821,13 @@
         <w:rPr>
           <w:rFonts w:ascii="Arial" w:hAnsi="Arial" w:cs="Arial"/>
         </w:rPr>
-        <w:t>also checked the extent to which extrapolating abundance loss beyond the lowest fitted abundance value (i.e. greatest abundance loss) of our PREDICTS models affected my projections</w:t>
-      </w:r>
-      <w:r>
-        <w:rPr>
-          <w:rFonts w:ascii="Arial" w:hAnsi="Arial" w:cs="Arial"/>
-        </w:rPr>
-        <w:t xml:space="preserve"> </w:t>
-      </w:r>
-      <w:r>
-        <w:rPr>
-          <w:rFonts w:ascii="Arial" w:hAnsi="Arial" w:cs="Arial"/>
-        </w:rPr>
-        <w:t>(Fig S2)</w:t>
+        <w:t>checked the extent to which extrapolating abundance loss beyond the lowest fitted abundance value (i.e. greatest abundance loss) of our PREDICTS models affected my projections</w:t>
+      </w:r>
+      <w:r>
+        <w:rPr>
+          <w:rFonts w:ascii="Arial" w:hAnsi="Arial" w:cs="Arial"/>
+        </w:rPr>
+        <w:t xml:space="preserve"> (Fig S2)</w:t>
       </w:r>
       <w:r>
         <w:rPr>
@@ -4082,6 +3882,26 @@
           <w:rFonts w:ascii="Arial" w:hAnsi="Arial" w:cs="Arial"/>
         </w:rPr>
         <w:t xml:space="preserve"> also calculated the percentage of cells where abundance loss was extrapolated beyond the maximum fitted value (Fig S2).  </w:t>
+      </w:r>
+      <w:r>
+        <w:rPr>
+          <w:rFonts w:ascii="Arial" w:hAnsi="Arial" w:cs="Arial"/>
+        </w:rPr>
+        <w:t xml:space="preserve">Third, we checked the extent to which our projections were susceptible to changes in </w:t>
+      </w:r>
+      <w:proofErr w:type="spellStart"/>
+      <w:r>
+        <w:rPr>
+          <w:rFonts w:ascii="Arial" w:hAnsi="Arial" w:cs="Arial"/>
+        </w:rPr>
+        <w:t>Monfreda</w:t>
+      </w:r>
+      <w:proofErr w:type="spellEnd"/>
+      <w:r>
+        <w:rPr>
+          <w:rFonts w:ascii="Arial" w:hAnsi="Arial" w:cs="Arial"/>
+        </w:rPr>
+        <w:t xml:space="preserve"> et al (2008) crop production data quality, by iteratively filtering for more reliable data and then rerunning our projections at RCP 8.5 (Fig S4).</w:t>
       </w:r>
     </w:p>
     <w:p>
@@ -4096,6 +3916,264 @@
         <w:rPr>
           <w:rFonts w:ascii="Arial" w:hAnsi="Arial" w:cs="Arial"/>
         </w:rPr>
+        <w:t>Given the</w:t>
+      </w:r>
+      <w:r>
+        <w:rPr>
+          <w:rFonts w:ascii="Arial" w:hAnsi="Arial" w:cs="Arial"/>
+        </w:rPr>
+        <w:t xml:space="preserve"> uncertainty around the potential relationship between pollinator abundance and crop production, we also incorporated an additional step to account for a set of potential relationships between insect pollinator abundance and crop production. We hypothesised that the relationship between pollinator abundance and crop production could be linear (as we </w:t>
+      </w:r>
+      <w:r>
+        <w:rPr>
+          <w:rFonts w:ascii="Arial" w:hAnsi="Arial" w:cs="Arial"/>
+        </w:rPr>
+        <w:lastRenderedPageBreak/>
+        <w:t xml:space="preserve">have assumed above), </w:t>
+      </w:r>
+      <w:r>
+        <w:rPr>
+          <w:rFonts w:ascii="Arial" w:hAnsi="Arial" w:cs="Arial"/>
+        </w:rPr>
+        <w:t>or could</w:t>
+      </w:r>
+      <w:r>
+        <w:rPr>
+          <w:rFonts w:ascii="Arial" w:hAnsi="Arial" w:cs="Arial"/>
+        </w:rPr>
+        <w:t xml:space="preserve"> follow some form of convex</w:t>
+      </w:r>
+      <w:r>
+        <w:rPr>
+          <w:rFonts w:ascii="Arial" w:hAnsi="Arial" w:cs="Arial"/>
+        </w:rPr>
+        <w:t xml:space="preserve"> or concave relationship.</w:t>
+      </w:r>
+      <w:r>
+        <w:rPr>
+          <w:rFonts w:ascii="Arial" w:hAnsi="Arial" w:cs="Arial"/>
+        </w:rPr>
+        <w:t xml:space="preserve"> </w:t>
+      </w:r>
+      <w:r>
+        <w:rPr>
+          <w:rFonts w:ascii="Arial" w:hAnsi="Arial" w:cs="Arial"/>
+        </w:rPr>
+        <w:t>I</w:t>
+      </w:r>
+      <w:r>
+        <w:rPr>
+          <w:rFonts w:ascii="Arial" w:hAnsi="Arial" w:cs="Arial"/>
+        </w:rPr>
+        <w:t xml:space="preserve">n other words, it </w:t>
+      </w:r>
+      <w:r>
+        <w:rPr>
+          <w:rFonts w:ascii="Arial" w:hAnsi="Arial" w:cs="Arial"/>
+        </w:rPr>
+        <w:t xml:space="preserve">could be that </w:t>
+      </w:r>
+      <w:r>
+        <w:rPr>
+          <w:rFonts w:ascii="Arial" w:hAnsi="Arial" w:cs="Arial"/>
+        </w:rPr>
+        <w:t>a given</w:t>
+      </w:r>
+      <w:r>
+        <w:rPr>
+          <w:rFonts w:ascii="Arial" w:hAnsi="Arial" w:cs="Arial"/>
+        </w:rPr>
+        <w:t xml:space="preserve"> area of pollination dependent crop production can afford to lose a large proportion of its pollinators before it experiences any reduction in production (convex). Or it could be that crop production falls rapidly with only minimal reductions in pollinator abundance, and then plateaus at a low level of production (concave). Given prior research it seem likely that some convex relationship </w:t>
+      </w:r>
+      <w:r>
+        <w:rPr>
+          <w:rFonts w:ascii="Arial" w:hAnsi="Arial" w:cs="Arial"/>
+        </w:rPr>
+        <w:t xml:space="preserve">best represents the interaction between pollinator abundance and crop production </w:t>
+      </w:r>
+      <w:r>
+        <w:rPr>
+          <w:rFonts w:ascii="Arial" w:hAnsi="Arial" w:cs="Arial"/>
+          <w:color w:val="FF0000"/>
+        </w:rPr>
+        <w:t>(reference)</w:t>
+      </w:r>
+      <w:r>
+        <w:rPr>
+          <w:rFonts w:ascii="Arial" w:hAnsi="Arial" w:cs="Arial"/>
+          <w:color w:val="FF0000"/>
+        </w:rPr>
+        <w:t xml:space="preserve">, </w:t>
+      </w:r>
+      <w:r>
+        <w:rPr>
+          <w:rFonts w:ascii="Arial" w:hAnsi="Arial" w:cs="Arial"/>
+        </w:rPr>
+        <w:t>but the steepness of this relationship is unclear</w:t>
+      </w:r>
+      <w:r>
+        <w:rPr>
+          <w:rFonts w:ascii="Arial" w:hAnsi="Arial" w:cs="Arial"/>
+        </w:rPr>
+        <w:t>. We therefore used a linear function to convert local pollinator loss into a production loss</w:t>
+      </w:r>
+      <w:r>
+        <w:rPr>
+          <w:rFonts w:ascii="Arial" w:hAnsi="Arial" w:cs="Arial"/>
+        </w:rPr>
+        <w:t xml:space="preserve"> as</w:t>
+      </w:r>
+    </w:p>
+    <w:p>
+      <w:pPr>
+        <w:spacing w:line="480" w:lineRule="auto"/>
+        <w:jc w:val="both"/>
+        <w:rPr>
+          <w:rFonts w:ascii="Arial" w:hAnsi="Arial" w:cs="Arial"/>
+        </w:rPr>
+      </w:pPr>
+      <m:oMathPara>
+        <m:oMath>
+          <m:sSub>
+            <m:sSubPr>
+              <m:ctrlPr>
+                <w:rPr>
+                  <w:rFonts w:ascii="Cambria Math" w:hAnsi="Cambria Math" w:cs="Arial"/>
+                  <w:i/>
+                </w:rPr>
+              </m:ctrlPr>
+            </m:sSubPr>
+            <m:e>
+              <m:r>
+                <w:rPr>
+                  <w:rFonts w:ascii="Cambria Math" w:hAnsi="Cambria Math" w:cs="Arial"/>
+                </w:rPr>
+                <m:t>ProdRisk</m:t>
+              </m:r>
+            </m:e>
+            <m:sub>
+              <m:r>
+                <w:rPr>
+                  <w:rFonts w:ascii="Cambria Math" w:hAnsi="Cambria Math" w:cs="Arial"/>
+                </w:rPr>
+                <m:t>ti</m:t>
+              </m:r>
+            </m:sub>
+          </m:sSub>
+          <m:r>
+            <w:rPr>
+              <w:rFonts w:ascii="Cambria Math" w:hAnsi="Cambria Math" w:cs="Arial"/>
+            </w:rPr>
+            <m:t xml:space="preserve">= - </m:t>
+          </m:r>
+          <m:rad>
+            <m:radPr>
+              <m:degHide m:val="1"/>
+              <m:ctrlPr>
+                <w:rPr>
+                  <w:rFonts w:ascii="Cambria Math" w:hAnsi="Cambria Math" w:cs="Arial"/>
+                  <w:i/>
+                </w:rPr>
+              </m:ctrlPr>
+            </m:radPr>
+            <m:deg/>
+            <m:e>
+              <m:sSup>
+                <m:sSupPr>
+                  <m:ctrlPr>
+                    <w:rPr>
+                      <w:rFonts w:ascii="Cambria Math" w:hAnsi="Cambria Math" w:cs="Arial"/>
+                      <w:i/>
+                    </w:rPr>
+                  </m:ctrlPr>
+                </m:sSupPr>
+                <m:e>
+                  <m:r>
+                    <w:rPr>
+                      <w:rFonts w:ascii="Cambria Math" w:hAnsi="Cambria Math" w:cs="Arial"/>
+                    </w:rPr>
+                    <m:t>(</m:t>
+                  </m:r>
+                  <m:sSub>
+                    <m:sSubPr>
+                      <m:ctrlPr>
+                        <w:rPr>
+                          <w:rFonts w:ascii="Cambria Math" w:hAnsi="Cambria Math" w:cs="Arial"/>
+                          <w:i/>
+                        </w:rPr>
+                      </m:ctrlPr>
+                    </m:sSubPr>
+                    <m:e>
+                      <m:r>
+                        <w:rPr>
+                          <w:rFonts w:ascii="Cambria Math" w:hAnsi="Cambria Math" w:cs="Arial"/>
+                        </w:rPr>
+                        <m:t>l</m:t>
+                      </m:r>
+                    </m:e>
+                    <m:sub>
+                      <m:r>
+                        <w:rPr>
+                          <w:rFonts w:ascii="Cambria Math" w:hAnsi="Cambria Math" w:cs="Arial"/>
+                        </w:rPr>
+                        <m:t>ti</m:t>
+                      </m:r>
+                    </m:sub>
+                  </m:sSub>
+                  <m:r>
+                    <w:rPr>
+                      <w:rFonts w:ascii="Cambria Math" w:hAnsi="Cambria Math" w:cs="Arial"/>
+                    </w:rPr>
+                    <m:t xml:space="preserve"> - 1)</m:t>
+                  </m:r>
+                </m:e>
+                <m:sup>
+                  <m:r>
+                    <w:rPr>
+                      <w:rFonts w:ascii="Cambria Math" w:hAnsi="Cambria Math" w:cs="Arial"/>
+                    </w:rPr>
+                    <m:t>z</m:t>
+                  </m:r>
+                </m:sup>
+              </m:sSup>
+            </m:e>
+          </m:rad>
+          <m:r>
+            <w:rPr>
+              <w:rFonts w:ascii="Cambria Math" w:eastAsiaTheme="minorEastAsia" w:hAnsi="Cambria Math" w:cs="Arial"/>
+            </w:rPr>
+            <m:t>+ 1</m:t>
+          </m:r>
+        </m:oMath>
+      </m:oMathPara>
+    </w:p>
+    <w:p>
+      <w:pPr>
+        <w:spacing w:line="480" w:lineRule="auto"/>
+        <w:jc w:val="both"/>
+        <w:rPr>
+          <w:rFonts w:ascii="Arial" w:hAnsi="Arial" w:cs="Arial"/>
+        </w:rPr>
+      </w:pPr>
+      <w:r>
+        <w:rPr>
+          <w:rFonts w:ascii="Arial" w:hAnsi="Arial" w:cs="Arial"/>
+        </w:rPr>
+        <w:t>where z = a constant describing the convexity of the relationship between local pollinator abundance loss and crop production loss.</w:t>
+      </w:r>
+    </w:p>
+    <w:p>
+      <w:pPr>
+        <w:spacing w:line="480" w:lineRule="auto"/>
+        <w:jc w:val="both"/>
+        <w:rPr>
+          <w:rFonts w:ascii="Arial" w:hAnsi="Arial" w:cs="Arial"/>
+        </w:rPr>
+      </w:pPr>
+      <w:r>
+        <w:rPr>
+          <w:rFonts w:ascii="Arial" w:hAnsi="Arial" w:cs="Arial"/>
+        </w:rPr>
         <w:t>To identify geographic regions in which a high proportion of crop production could be at risk under a</w:t>
       </w:r>
       <w:r>
@@ -4132,7 +4210,25 @@
         <w:rPr>
           <w:rFonts w:ascii="Arial" w:hAnsi="Arial" w:cs="Arial"/>
         </w:rPr>
-        <w:t>projected pollination risk for each cell as above (using the average of all four climate models), and then expressed pollination risk as a proportion of all crop production within each cell</w:t>
+        <w:t xml:space="preserve">projected pollination risk for each cell as above (using the average of all four climate models), and then expressed pollination risk as a proportion of </w:t>
+      </w:r>
+      <w:r>
+        <w:rPr>
+          <w:rFonts w:ascii="Arial" w:hAnsi="Arial" w:cs="Arial"/>
+        </w:rPr>
+        <w:t xml:space="preserve">the total </w:t>
+      </w:r>
+      <w:r>
+        <w:rPr>
+          <w:rFonts w:ascii="Arial" w:hAnsi="Arial" w:cs="Arial"/>
+        </w:rPr>
+        <w:t>crop production within each cell</w:t>
+      </w:r>
+      <w:r>
+        <w:rPr>
+          <w:rFonts w:ascii="Arial" w:hAnsi="Arial" w:cs="Arial"/>
+        </w:rPr>
+        <w:t xml:space="preserve"> (for the set of crops that have at least some dependence on pollination) as</w:t>
       </w:r>
     </w:p>
     <w:p>
@@ -4299,7 +4395,19 @@
         <w:rPr>
           <w:rFonts w:ascii="Arial" w:hAnsi="Arial" w:cs="Arial"/>
         </w:rPr>
-        <w:t xml:space="preserve"> = the proportion of total crop production at risk (i.e. proportional production risk). A value of </w:t>
+        <w:t xml:space="preserve"> = the crop production at risk</w:t>
+      </w:r>
+      <w:r>
+        <w:rPr>
+          <w:rFonts w:ascii="Arial" w:hAnsi="Arial" w:cs="Arial"/>
+        </w:rPr>
+        <w:t xml:space="preserve"> as a proportion of the total crop production within each cell (for the set of crops that have at least some dependence on pollination)  </w:t>
+      </w:r>
+      <w:r>
+        <w:rPr>
+          <w:rFonts w:ascii="Arial" w:hAnsi="Arial" w:cs="Arial"/>
+        </w:rPr>
+        <w:t xml:space="preserve"> (i.e. proportional production risk). A value of </w:t>
       </w:r>
       <w:r>
         <w:rPr>
@@ -4317,32 +4425,53 @@
         <w:rPr>
           <w:rFonts w:ascii="Arial" w:hAnsi="Arial" w:cs="Arial"/>
         </w:rPr>
-        <w:t xml:space="preserve"> indicates a hypothetical region in which all crop production in that cell is dependent on pollination, and predicted insect po</w:t>
-      </w:r>
-      <w:r>
-        <w:rPr>
-          <w:rFonts w:ascii="Arial" w:hAnsi="Arial" w:cs="Arial"/>
-        </w:rPr>
-        <w:t xml:space="preserve">llinator abundance loss is 100% (i.e. </w:t>
-      </w:r>
+        <w:t xml:space="preserve"> indicates a hypothetical region in which </w:t>
+      </w:r>
+      <w:r>
+        <w:rPr>
+          <w:rFonts w:ascii="Arial" w:hAnsi="Arial" w:cs="Arial"/>
+        </w:rPr>
+        <w:t>most of the</w:t>
+      </w:r>
+      <w:r>
+        <w:rPr>
+          <w:rFonts w:ascii="Arial" w:hAnsi="Arial" w:cs="Arial"/>
+        </w:rPr>
+        <w:t xml:space="preserve"> crop production in that cell is dependent on pollination, and predicted insect po</w:t>
+      </w:r>
+      <w:r>
+        <w:rPr>
+          <w:rFonts w:ascii="Arial" w:hAnsi="Arial" w:cs="Arial"/>
+        </w:rPr>
+        <w:t xml:space="preserve">llinator abundance loss is 100% (i.e. one would expect a very high risk of pollination shortfall). </w:t>
+      </w:r>
+      <w:r>
+        <w:rPr>
+          <w:rFonts w:ascii="Arial" w:hAnsi="Arial" w:cs="Arial"/>
+        </w:rPr>
+        <w:t xml:space="preserve">We </w:t>
+      </w:r>
+      <w:r>
+        <w:rPr>
+          <w:rFonts w:ascii="Arial" w:hAnsi="Arial" w:cs="Arial"/>
+        </w:rPr>
+        <w:t>projected this dependence risk for 2050, and mapped these projections globally.</w:t>
+      </w:r>
+    </w:p>
+    <w:p>
+      <w:pPr>
+        <w:spacing w:line="480" w:lineRule="auto"/>
+        <w:jc w:val="both"/>
+        <w:rPr>
+          <w:rFonts w:ascii="Arial" w:hAnsi="Arial" w:cs="Arial"/>
+        </w:rPr>
+      </w:pPr>
       <w:r>
         <w:rPr>
           <w:rFonts w:ascii="Arial" w:hAnsi="Arial" w:cs="Arial"/>
         </w:rPr>
         <w:lastRenderedPageBreak/>
-        <w:t xml:space="preserve">one would expect a very high risk of pollination shortfall). </w:t>
-      </w:r>
-      <w:r>
-        <w:rPr>
-          <w:rFonts w:ascii="Arial" w:hAnsi="Arial" w:cs="Arial"/>
-        </w:rPr>
-        <w:t xml:space="preserve">We </w:t>
-      </w:r>
-      <w:r>
-        <w:rPr>
-          <w:rFonts w:ascii="Arial" w:hAnsi="Arial" w:cs="Arial"/>
-        </w:rPr>
-        <w:t xml:space="preserve">projected this dependence risk for 2006 and 2050, and mapped these projections globally. </w:t>
+        <w:t xml:space="preserve"> </w:t>
       </w:r>
       <w:r>
         <w:rPr>
@@ -4405,6 +4534,23 @@
           <w:rFonts w:ascii="Arial" w:hAnsi="Arial" w:cs="Arial"/>
         </w:rPr>
         <w:t xml:space="preserve"> percentiles as a measure of the variation in risk across the country.</w:t>
+      </w:r>
+    </w:p>
+    <w:p>
+      <w:pPr>
+        <w:spacing w:line="480" w:lineRule="auto"/>
+        <w:jc w:val="both"/>
+        <w:rPr>
+          <w:rFonts w:ascii="Arial" w:hAnsi="Arial" w:cs="Arial"/>
+          <w:color w:val="FF0000"/>
+        </w:rPr>
+      </w:pPr>
+      <w:r>
+        <w:rPr>
+          <w:rFonts w:ascii="Arial" w:hAnsi="Arial" w:cs="Arial"/>
+          <w:color w:val="FF0000"/>
+        </w:rPr>
+        <w:t>Proportion of total production</w:t>
       </w:r>
     </w:p>
     <w:p>
@@ -4629,6 +4775,64 @@
           <w:color w:val="FF0000"/>
         </w:rPr>
         <w:t>Import risk</w:t>
+      </w:r>
+    </w:p>
+    <w:p>
+      <w:pPr>
+        <w:spacing w:line="480" w:lineRule="auto"/>
+        <w:jc w:val="both"/>
+        <w:rPr>
+          <w:rFonts w:ascii="Arial" w:hAnsi="Arial" w:cs="Arial"/>
+          <w:color w:val="FF0000"/>
+        </w:rPr>
+      </w:pPr>
+      <w:r>
+        <w:rPr>
+          <w:rFonts w:ascii="Arial" w:hAnsi="Arial" w:cs="Arial"/>
+          <w:color w:val="FF0000"/>
+        </w:rPr>
+        <w:t>Active seasons</w:t>
+      </w:r>
+      <w:r>
+        <w:rPr>
+          <w:rFonts w:ascii="Arial" w:hAnsi="Arial" w:cs="Arial"/>
+          <w:color w:val="FF0000"/>
+        </w:rPr>
+        <w:t>, for both approaches</w:t>
+      </w:r>
+    </w:p>
+    <w:p>
+      <w:pPr>
+        <w:spacing w:line="480" w:lineRule="auto"/>
+        <w:jc w:val="both"/>
+        <w:rPr>
+          <w:rFonts w:ascii="Arial" w:hAnsi="Arial" w:cs="Arial"/>
+          <w:color w:val="FF0000"/>
+        </w:rPr>
+      </w:pPr>
+      <w:r>
+        <w:rPr>
+          <w:rFonts w:ascii="Arial" w:hAnsi="Arial" w:cs="Arial"/>
+          <w:color w:val="FF0000"/>
+        </w:rPr>
+        <w:t>Difference across taxonomic orders</w:t>
+      </w:r>
+    </w:p>
+    <w:p>
+      <w:pPr>
+        <w:spacing w:line="480" w:lineRule="auto"/>
+        <w:jc w:val="both"/>
+        <w:rPr>
+          <w:rFonts w:ascii="Arial" w:hAnsi="Arial" w:cs="Arial"/>
+          <w:color w:val="FF0000"/>
+        </w:rPr>
+      </w:pPr>
+      <w:r>
+        <w:rPr>
+          <w:rFonts w:ascii="Arial" w:hAnsi="Arial" w:cs="Arial"/>
+          <w:color w:val="FF0000"/>
+        </w:rPr>
+        <w:t>Jack-knifing the overall insect pollinator trend for each family</w:t>
       </w:r>
     </w:p>
     <w:p>
@@ -4699,39 +4903,13 @@
       </w:pPr>
     </w:p>
     <w:p>
-      <w:pPr>
-        <w:spacing w:line="480" w:lineRule="auto"/>
-        <w:jc w:val="both"/>
-        <w:rPr>
-          <w:rFonts w:ascii="Arial" w:hAnsi="Arial" w:cs="Arial"/>
-        </w:rPr>
-      </w:pPr>
-    </w:p>
-    <w:p>
-      <w:pPr>
-        <w:spacing w:line="480" w:lineRule="auto"/>
-        <w:jc w:val="both"/>
-        <w:rPr>
-          <w:rFonts w:ascii="Arial" w:hAnsi="Arial" w:cs="Arial"/>
-        </w:rPr>
-      </w:pPr>
-    </w:p>
-    <w:p>
-      <w:pPr>
-        <w:spacing w:line="480" w:lineRule="auto"/>
-        <w:jc w:val="both"/>
-        <w:rPr>
-          <w:rFonts w:ascii="Arial" w:hAnsi="Arial" w:cs="Arial"/>
-        </w:rPr>
-      </w:pPr>
-    </w:p>
-    <w:p>
       <w:r>
         <w:rPr>
           <w:rFonts w:ascii="Arial" w:hAnsi="Arial" w:cs="Arial"/>
           <w:b/>
           <w:noProof/>
         </w:rPr>
+        <w:lastRenderedPageBreak/>
         <w:drawing>
           <wp:anchor distT="0" distB="0" distL="114300" distR="114300" simplePos="0" relativeHeight="251659264" behindDoc="1" locked="0" layoutInCell="1" allowOverlap="1" wp14:anchorId="3A6FD7FF" wp14:editId="6FBE3058">
             <wp:simplePos x="0" y="0"/>
@@ -4821,25 +4999,7 @@
           <w:sz w:val="22"/>
           <w:szCs w:val="22"/>
         </w:rPr>
-        <w:t>Fig</w:t>
-      </w:r>
-      <w:r>
-        <w:rPr>
-          <w:rStyle w:val="Heading1Char"/>
-          <w:rFonts w:cs="Arial"/>
-          <w:sz w:val="22"/>
-          <w:szCs w:val="22"/>
-        </w:rPr>
-        <w:t xml:space="preserve"> </w:t>
-      </w:r>
-      <w:r>
-        <w:rPr>
-          <w:rStyle w:val="Heading1Char"/>
-          <w:rFonts w:cs="Arial"/>
-          <w:sz w:val="22"/>
-          <w:szCs w:val="22"/>
-        </w:rPr>
-        <w:t>S1</w:t>
+        <w:t>Fig S1</w:t>
       </w:r>
       <w:bookmarkEnd w:id="8"/>
       <w:r>
@@ -4902,6 +5062,7 @@
           <w:b/>
           <w:noProof/>
         </w:rPr>
+        <w:lastRenderedPageBreak/>
         <w:drawing>
           <wp:anchor distT="0" distB="0" distL="114300" distR="114300" simplePos="0" relativeHeight="251661312" behindDoc="1" locked="0" layoutInCell="1" allowOverlap="1" wp14:anchorId="1D665147" wp14:editId="7948D1E7">
             <wp:simplePos x="0" y="0"/>
@@ -5080,23 +5241,7 @@
           <w:b/>
           <w:bCs/>
         </w:rPr>
-        <w:t>F</w:t>
-      </w:r>
-      <w:r>
-        <w:rPr>
-          <w:rFonts w:ascii="Arial" w:hAnsi="Arial" w:cs="Arial"/>
-          <w:b/>
-          <w:bCs/>
-        </w:rPr>
-        <w:t>ig S3</w:t>
-      </w:r>
-      <w:r>
-        <w:rPr>
-          <w:rFonts w:ascii="Arial" w:hAnsi="Arial" w:cs="Arial"/>
-          <w:b/>
-          <w:bCs/>
-        </w:rPr>
-        <w:t>.</w:t>
+        <w:t>Fig S3.</w:t>
       </w:r>
       <w:r>
         <w:rPr>
@@ -5318,27 +5463,80 @@
       </w:r>
     </w:p>
     <w:p>
+      <w:pPr>
+        <w:spacing w:line="480" w:lineRule="auto"/>
+        <w:jc w:val="both"/>
+        <w:rPr>
+          <w:rFonts w:ascii="Arial" w:hAnsi="Arial" w:cs="Arial"/>
+        </w:rPr>
+      </w:pPr>
       <w:r>
         <w:rPr>
           <w:rFonts w:ascii="Arial" w:hAnsi="Arial" w:cs="Arial"/>
           <w:b/>
           <w:bCs/>
         </w:rPr>
-        <w:t>Fig S</w:t>
-      </w:r>
-      <w:r>
-        <w:rPr>
-          <w:rFonts w:ascii="Arial" w:hAnsi="Arial" w:cs="Arial"/>
-          <w:b/>
-          <w:bCs/>
-        </w:rPr>
-        <w:t>5</w:t>
+        <w:t>Fig S5</w:t>
       </w:r>
       <w:r>
         <w:rPr>
           <w:rFonts w:ascii="Arial" w:hAnsi="Arial" w:cs="Arial"/>
         </w:rPr>
         <w:t>.</w:t>
+      </w:r>
+      <w:r>
+        <w:rPr>
+          <w:rFonts w:ascii="Arial" w:hAnsi="Arial" w:cs="Arial"/>
+        </w:rPr>
+        <w:t xml:space="preserve"> Response of pollinating </w:t>
+      </w:r>
+      <w:r>
+        <w:rPr>
+          <w:rFonts w:ascii="Arial" w:hAnsi="Arial" w:cs="Arial"/>
+        </w:rPr>
+        <w:t xml:space="preserve">insect </w:t>
+      </w:r>
+      <w:r>
+        <w:rPr>
+          <w:rFonts w:ascii="Arial" w:hAnsi="Arial" w:cs="Arial"/>
+        </w:rPr>
+        <w:t>total abundance to standardised temperature anomaly on primary vegetation and cropland (note that abundance is plotted on a loge scale</w:t>
+      </w:r>
+      <w:r>
+        <w:rPr>
+          <w:rFonts w:ascii="Arial" w:hAnsi="Arial" w:cs="Arial"/>
+        </w:rPr>
+        <w:t xml:space="preserve">). Each panel </w:t>
+      </w:r>
+      <w:r>
+        <w:rPr>
+          <w:rFonts w:ascii="Arial" w:hAnsi="Arial" w:cs="Arial"/>
+        </w:rPr>
+        <w:t xml:space="preserve">represents a linear mixed-effects model for </w:t>
+      </w:r>
+      <w:r>
+        <w:rPr>
+          <w:rFonts w:ascii="Arial" w:hAnsi="Arial" w:cs="Arial"/>
+        </w:rPr>
+        <w:t xml:space="preserve">a </w:t>
+      </w:r>
+      <w:r>
+        <w:rPr>
+          <w:rFonts w:ascii="Arial" w:hAnsi="Arial" w:cs="Arial"/>
+        </w:rPr>
+        <w:t>pollinating</w:t>
+      </w:r>
+      <w:r>
+        <w:rPr>
+          <w:rFonts w:ascii="Arial" w:hAnsi="Arial" w:cs="Arial"/>
+        </w:rPr>
+        <w:t xml:space="preserve"> insect order (Coleoptera, Diptera, Hymenoptera, and Lepidoptera). </w:t>
+      </w:r>
+      <w:r>
+        <w:rPr>
+          <w:rFonts w:ascii="Arial" w:hAnsi="Arial" w:cs="Arial"/>
+        </w:rPr>
+        <w:t>Coloured lines represent mean fitted estimates for each interaction, and shading 95% confidence intervals around that prediction: green, primary vegetation; orange, cropland.</w:t>
       </w:r>
     </w:p>
     <w:p/>
@@ -5349,46 +5547,24 @@
     <w:p/>
     <w:p/>
     <w:p/>
-    <w:p>
-      <w:pPr>
+    <w:p/>
+    <w:p>
+      <w:pPr>
+        <w:ind w:firstLine="720"/>
+      </w:pPr>
+    </w:p>
+    <w:p/>
+    <w:p>
+      <w:pPr>
+        <w:ind w:firstLine="720"/>
         <w:rPr>
           <w:noProof/>
         </w:rPr>
       </w:pPr>
-    </w:p>
-    <w:p>
-      <w:pPr>
-        <w:ind w:firstLine="720"/>
-      </w:pPr>
-    </w:p>
-    <w:p>
-      <w:pPr>
-        <w:ind w:firstLine="720"/>
-      </w:pPr>
-    </w:p>
-    <w:p>
-      <w:pPr>
-        <w:ind w:firstLine="720"/>
-      </w:pPr>
-    </w:p>
-    <w:p>
-      <w:pPr>
-        <w:ind w:firstLine="720"/>
-      </w:pPr>
-    </w:p>
-    <w:p/>
-    <w:p>
-      <w:pPr>
-        <w:ind w:firstLine="720"/>
+      <w:r>
         <w:rPr>
           <w:noProof/>
         </w:rPr>
-      </w:pPr>
-      <w:r>
-        <w:rPr>
-          <w:noProof/>
-        </w:rPr>
-        <w:lastRenderedPageBreak/>
         <w:drawing>
           <wp:inline distT="0" distB="0" distL="0" distR="0" wp14:anchorId="1E2EF5E3" wp14:editId="60A66459">
             <wp:extent cx="5731510" cy="3529330"/>
@@ -5440,39 +5616,41 @@
       </w:r>
     </w:p>
     <w:p>
+      <w:pPr>
+        <w:spacing w:line="480" w:lineRule="auto"/>
+        <w:jc w:val="both"/>
+        <w:rPr>
+          <w:rFonts w:ascii="Arial" w:hAnsi="Arial" w:cs="Arial"/>
+        </w:rPr>
+      </w:pPr>
       <w:r>
         <w:rPr>
           <w:rFonts w:ascii="Arial" w:hAnsi="Arial" w:cs="Arial"/>
           <w:b/>
           <w:bCs/>
         </w:rPr>
-        <w:t>Fig S</w:t>
-      </w:r>
-      <w:r>
-        <w:rPr>
-          <w:rFonts w:ascii="Arial" w:hAnsi="Arial" w:cs="Arial"/>
-          <w:b/>
-          <w:bCs/>
-        </w:rPr>
-        <w:t>6</w:t>
-      </w:r>
-      <w:r>
-        <w:rPr>
-          <w:rFonts w:ascii="Arial" w:hAnsi="Arial" w:cs="Arial"/>
-        </w:rPr>
-        <w:t>.</w:t>
-      </w:r>
-    </w:p>
-    <w:p/>
-    <w:p/>
-    <w:p/>
-    <w:p/>
-    <w:p>
-      <w:pPr>
-        <w:rPr>
-          <w:noProof/>
-        </w:rPr>
-      </w:pPr>
+        <w:t>Fig S6.</w:t>
+      </w:r>
+      <w:r>
+        <w:rPr>
+          <w:rFonts w:ascii="Arial" w:hAnsi="Arial" w:cs="Arial"/>
+        </w:rPr>
+        <w:t xml:space="preserve"> Projected change in total production risk (</w:t>
+      </w:r>
+      <w:proofErr w:type="spellStart"/>
+      <w:r>
+        <w:rPr>
+          <w:rFonts w:ascii="Arial" w:hAnsi="Arial" w:cs="Arial"/>
+        </w:rPr>
+        <w:t>ProdRiskt</w:t>
+      </w:r>
+      <w:proofErr w:type="spellEnd"/>
+      <w:r>
+        <w:rPr>
+          <w:rFonts w:ascii="Arial" w:hAnsi="Arial" w:cs="Arial"/>
+        </w:rPr>
+        <w:t>) under three RCP scenarios (8.5, 6.0, and 2.6), either as the average across all climate models, or dropping each climate model in turn. For each year into the future, the standardised temperature anomaly was projected globally for all cells of pollination-dependent production, using a 3-year rolling average. I used data on crop production from the year 2000 (the latest year when such data are available for all crops), therefore assuming that the distribution of the production of these crops does not change. For each annual projection of standardised temperature anomaly, insect pollinator abundance on cropland was predicted according to the model in Figure 4.1 (top left panel), and then expressed as proportional abundance loss compared to cropland that has experienced no warming (i.e. standardised temperature anomaly of 0). In each cell, animal pollination-dependent production was then adjusted for the percentage reduction in abundance at that cell, before summing animal-pollination-dependent production for all cells at each time step. Colours refer to the climate model excluded in that jack-knife projection with the projection for all models shown in black.</w:t>
+      </w:r>
     </w:p>
     <w:p>
       <w:pPr>
@@ -5480,9 +5658,6 @@
           <w:tab w:val="left" w:pos="2670"/>
         </w:tabs>
       </w:pPr>
-      <w:r>
-        <w:tab/>
-      </w:r>
     </w:p>
     <w:p>
       <w:pPr>
@@ -5496,48 +5671,8 @@
         <w:tabs>
           <w:tab w:val="left" w:pos="2670"/>
         </w:tabs>
-      </w:pPr>
-    </w:p>
-    <w:p>
-      <w:pPr>
-        <w:tabs>
-          <w:tab w:val="left" w:pos="2670"/>
-        </w:tabs>
-      </w:pPr>
-    </w:p>
-    <w:p>
-      <w:pPr>
-        <w:tabs>
-          <w:tab w:val="left" w:pos="2670"/>
-        </w:tabs>
-      </w:pPr>
-    </w:p>
-    <w:p>
-      <w:pPr>
-        <w:tabs>
-          <w:tab w:val="left" w:pos="2670"/>
-        </w:tabs>
-      </w:pPr>
-    </w:p>
-    <w:p>
-      <w:pPr>
-        <w:tabs>
-          <w:tab w:val="left" w:pos="2670"/>
-        </w:tabs>
-      </w:pPr>
-    </w:p>
-    <w:p>
-      <w:pPr>
-        <w:tabs>
-          <w:tab w:val="left" w:pos="2670"/>
-        </w:tabs>
-      </w:pPr>
-    </w:p>
-    <w:p>
-      <w:pPr>
-        <w:tabs>
-          <w:tab w:val="left" w:pos="2670"/>
-        </w:tabs>
+        <w:spacing w:line="480" w:lineRule="auto"/>
+        <w:jc w:val="both"/>
         <w:rPr>
           <w:noProof/>
         </w:rPr>
@@ -5546,7 +5681,6 @@
         <w:rPr>
           <w:noProof/>
         </w:rPr>
-        <w:lastRenderedPageBreak/>
         <w:drawing>
           <wp:inline distT="0" distB="0" distL="0" distR="0" wp14:anchorId="713FA5A9" wp14:editId="10F02C19">
             <wp:extent cx="5731510" cy="4298950"/>
@@ -5602,15 +5736,7 @@
           <w:b/>
           <w:bCs/>
         </w:rPr>
-        <w:t>Fig S</w:t>
-      </w:r>
-      <w:r>
-        <w:rPr>
-          <w:rFonts w:ascii="Arial" w:hAnsi="Arial" w:cs="Arial"/>
-          <w:b/>
-          <w:bCs/>
-        </w:rPr>
-        <w:t>7</w:t>
+        <w:t>Fig S7</w:t>
       </w:r>
       <w:r>
         <w:rPr>
@@ -5618,15 +5744,12 @@
         </w:rPr>
         <w:t>.</w:t>
       </w:r>
-    </w:p>
-    <w:p/>
-    <w:p/>
-    <w:p>
-      <w:pPr>
-        <w:rPr>
-          <w:noProof/>
-        </w:rPr>
-      </w:pPr>
+      <w:r>
+        <w:rPr>
+          <w:rFonts w:ascii="Arial" w:hAnsi="Arial" w:cs="Arial"/>
+        </w:rPr>
+        <w:t xml:space="preserve"> Crop production that depends on animal pollination (A), and standardised temperature anomaly (in regions of animal pollination-dependent production; B) for the years 2000 and an average of 2004-2006, respectively. For the temperature anomaly, I show an average for the years 2004-2006 to coincide with the temporal distribution of most records in the PREDICTS database, and therefore the results in Figure 4.1. A) Animal pollination-dependent production is calculated as total crop production, adjusted for the degree of dependence on animal pollination according to Klein et al (2007). B) Standardised temperature anomaly is the change in the grand mean of monthly mean daily temperatures between a baseline period (1901-1930) and 2004- 2006, divided by the standard deviation across monthly mean daily temperatures, for the same 30-year baseline period.</w:t>
+      </w:r>
     </w:p>
     <w:p>
       <w:pPr>
@@ -5634,9 +5757,6 @@
           <w:tab w:val="left" w:pos="2080"/>
         </w:tabs>
       </w:pPr>
-      <w:r>
-        <w:tab/>
-      </w:r>
     </w:p>
     <w:p>
       <w:pPr>
@@ -5650,48 +5770,11 @@
         <w:tabs>
           <w:tab w:val="left" w:pos="2080"/>
         </w:tabs>
-      </w:pPr>
-    </w:p>
-    <w:p>
-      <w:pPr>
-        <w:tabs>
-          <w:tab w:val="left" w:pos="2080"/>
-        </w:tabs>
-      </w:pPr>
-    </w:p>
-    <w:p>
-      <w:pPr>
-        <w:tabs>
-          <w:tab w:val="left" w:pos="2080"/>
-        </w:tabs>
-      </w:pPr>
-    </w:p>
-    <w:p>
-      <w:pPr>
-        <w:tabs>
-          <w:tab w:val="left" w:pos="2080"/>
-        </w:tabs>
-      </w:pPr>
-    </w:p>
-    <w:p>
-      <w:pPr>
-        <w:tabs>
-          <w:tab w:val="left" w:pos="2080"/>
-        </w:tabs>
-      </w:pPr>
-    </w:p>
-    <w:p>
-      <w:pPr>
-        <w:tabs>
-          <w:tab w:val="left" w:pos="2080"/>
-        </w:tabs>
-      </w:pPr>
-    </w:p>
-    <w:p>
-      <w:pPr>
-        <w:tabs>
-          <w:tab w:val="left" w:pos="2080"/>
-        </w:tabs>
+        <w:spacing w:line="480" w:lineRule="auto"/>
+        <w:jc w:val="both"/>
+        <w:rPr>
+          <w:rFonts w:ascii="Arial" w:hAnsi="Arial" w:cs="Arial"/>
+        </w:rPr>
       </w:pPr>
       <w:r>
         <w:rPr>
@@ -5699,8 +5782,8 @@
         </w:rPr>
         <w:lastRenderedPageBreak/>
         <w:drawing>
-          <wp:inline distT="0" distB="0" distL="0" distR="0" wp14:anchorId="0C3D0E06" wp14:editId="2708BC6B">
-            <wp:extent cx="5731510" cy="3529330"/>
+          <wp:inline distT="0" distB="0" distL="0" distR="0" wp14:anchorId="0C3D0E06" wp14:editId="77E6289D">
+            <wp:extent cx="5731510" cy="3181350"/>
             <wp:effectExtent l="0" t="0" r="2540" b="0"/>
             <wp:docPr id="8" name="Picture 8" descr="A picture containing diagram&#10;&#10;Description automatically generated"/>
             <wp:cNvGraphicFramePr>
@@ -5715,7 +5798,7 @@
                       <a:picLocks noChangeAspect="1" noChangeArrowheads="1"/>
                     </pic:cNvPicPr>
                   </pic:nvPicPr>
-                  <pic:blipFill>
+                  <pic:blipFill rotWithShape="1">
                     <a:blip r:embed="rId19" cstate="print">
                       <a:extLst>
                         <a:ext uri="{28A0092B-C50C-407E-A947-70E740481C1C}">
@@ -5723,15 +5806,13 @@
                         </a:ext>
                       </a:extLst>
                     </a:blip>
-                    <a:srcRect/>
-                    <a:stretch>
-                      <a:fillRect/>
-                    </a:stretch>
+                    <a:srcRect b="9860"/>
+                    <a:stretch/>
                   </pic:blipFill>
                   <pic:spPr bwMode="auto">
                     <a:xfrm>
                       <a:off x="0" y="0"/>
-                      <a:ext cx="5731510" cy="3529330"/>
+                      <a:ext cx="5731510" cy="3181350"/>
                     </a:xfrm>
                     <a:prstGeom prst="rect">
                       <a:avLst/>
@@ -5740,6 +5821,11 @@
                     <a:ln>
                       <a:noFill/>
                     </a:ln>
+                    <a:extLst>
+                      <a:ext uri="{53640926-AAD7-44D8-BBD7-CCE9431645EC}">
+                        <a14:shadowObscured xmlns:a14="http://schemas.microsoft.com/office/drawing/2010/main"/>
+                      </a:ext>
+                    </a:extLst>
                   </pic:spPr>
                 </pic:pic>
               </a:graphicData>
@@ -5753,15 +5839,7 @@
           <w:b/>
           <w:bCs/>
         </w:rPr>
-        <w:t>Fig S</w:t>
-      </w:r>
-      <w:r>
-        <w:rPr>
-          <w:rFonts w:ascii="Arial" w:hAnsi="Arial" w:cs="Arial"/>
-          <w:b/>
-          <w:bCs/>
-        </w:rPr>
-        <w:t>8</w:t>
+        <w:t>Fig S8</w:t>
       </w:r>
       <w:r>
         <w:rPr>
@@ -5769,50 +5847,129 @@
         </w:rPr>
         <w:t>.</w:t>
       </w:r>
-    </w:p>
-    <w:p>
-      <w:pPr>
-        <w:tabs>
-          <w:tab w:val="left" w:pos="2080"/>
-        </w:tabs>
-      </w:pPr>
-    </w:p>
-    <w:p>
-      <w:pPr>
-        <w:tabs>
-          <w:tab w:val="left" w:pos="2080"/>
-        </w:tabs>
-      </w:pPr>
-    </w:p>
-    <w:p>
-      <w:pPr>
-        <w:tabs>
-          <w:tab w:val="left" w:pos="2080"/>
-        </w:tabs>
-      </w:pPr>
-    </w:p>
-    <w:p>
-      <w:pPr>
-        <w:tabs>
-          <w:tab w:val="left" w:pos="2080"/>
-        </w:tabs>
-      </w:pPr>
-    </w:p>
-    <w:p>
-      <w:pPr>
-        <w:tabs>
-          <w:tab w:val="left" w:pos="2080"/>
-        </w:tabs>
-      </w:pPr>
-    </w:p>
-    <w:p>
-      <w:pPr>
-        <w:tabs>
-          <w:tab w:val="left" w:pos="2080"/>
-        </w:tabs>
-      </w:pPr>
-      <w:r>
-        <w:rPr>
+      <w:r>
+        <w:rPr>
+          <w:rFonts w:ascii="Arial" w:hAnsi="Arial" w:cs="Arial"/>
+        </w:rPr>
+        <w:t xml:space="preserve"> Cell-level proportional production risk (i.e. </w:t>
+      </w:r>
+      <w:proofErr w:type="spellStart"/>
+      <w:r>
+        <w:rPr>
+          <w:rFonts w:ascii="Arial" w:hAnsi="Arial" w:cs="Arial"/>
+        </w:rPr>
+        <w:t>PropRiskti</w:t>
+      </w:r>
+      <w:proofErr w:type="spellEnd"/>
+      <w:r>
+        <w:rPr>
+          <w:rFonts w:ascii="Arial" w:hAnsi="Arial" w:cs="Arial"/>
+        </w:rPr>
+        <w:t>) projected under RCP 8.5</w:t>
+      </w:r>
+      <w:r>
+        <w:rPr>
+          <w:rFonts w:ascii="Arial" w:hAnsi="Arial" w:cs="Arial"/>
+        </w:rPr>
+        <w:t xml:space="preserve"> to 2050</w:t>
+      </w:r>
+      <w:r>
+        <w:rPr>
+          <w:rFonts w:ascii="Arial" w:hAnsi="Arial" w:cs="Arial"/>
+        </w:rPr>
+        <w:t>, from the ensemble-average of four climate models (GFDL, HadGEM2, IPSL, and MIROC5)</w:t>
+      </w:r>
+      <w:r>
+        <w:rPr>
+          <w:rFonts w:ascii="Arial" w:hAnsi="Arial" w:cs="Arial"/>
+        </w:rPr>
+        <w:t xml:space="preserve"> under 5 different pollinator abundance/crop production scenarios</w:t>
+      </w:r>
+      <w:r>
+        <w:rPr>
+          <w:rFonts w:ascii="Arial" w:hAnsi="Arial" w:cs="Arial"/>
+        </w:rPr>
+        <w:t xml:space="preserve"> (1 linear and 4 convex)</w:t>
+      </w:r>
+      <w:r>
+        <w:rPr>
+          <w:rFonts w:ascii="Arial" w:hAnsi="Arial" w:cs="Arial"/>
+        </w:rPr>
+        <w:t>.</w:t>
+      </w:r>
+      <w:r>
+        <w:rPr>
+          <w:rFonts w:ascii="Arial" w:hAnsi="Arial" w:cs="Arial"/>
+        </w:rPr>
+        <w:t xml:space="preserve"> </w:t>
+      </w:r>
+      <w:r>
+        <w:rPr>
+          <w:rFonts w:ascii="Arial" w:hAnsi="Arial" w:cs="Arial"/>
+        </w:rPr>
+        <w:t xml:space="preserve">Global standardised temperature anomaly was projected to 2050 for all areas of animal-pollination-dependent crop production, using the 3-year average approach as </w:t>
+      </w:r>
+      <w:r>
+        <w:rPr>
+          <w:rFonts w:ascii="Arial" w:hAnsi="Arial" w:cs="Arial"/>
+        </w:rPr>
+        <w:t>described previously</w:t>
+      </w:r>
+      <w:r>
+        <w:rPr>
+          <w:rFonts w:ascii="Arial" w:hAnsi="Arial" w:cs="Arial"/>
+        </w:rPr>
+        <w:t xml:space="preserve">. </w:t>
+      </w:r>
+      <w:r>
+        <w:rPr>
+          <w:rFonts w:ascii="Arial" w:hAnsi="Arial" w:cs="Arial"/>
+        </w:rPr>
+        <w:t>We</w:t>
+      </w:r>
+      <w:r>
+        <w:rPr>
+          <w:rFonts w:ascii="Arial" w:hAnsi="Arial" w:cs="Arial"/>
+        </w:rPr>
+        <w:t xml:space="preserve"> used crop production data from the year 2000 (the latest year for which such data are available for all crops), therefore assuming that the distribution of the production of these crops does not change. For each value of standardised temperature anomaly, insect pollinator abundance was predicted according to the model in Figure 1, expressed as proportional loss compared to cropland that has experienced no warming (i.e. standardised temperature anomaly of 0). Animal-pollination-dependent production at each cell was then adjusted for the predicted loss of insect pollinator abundance, and then converted to a proportion of the total production at that cell</w:t>
+      </w:r>
+      <w:r>
+        <w:rPr>
+          <w:rFonts w:ascii="Arial" w:hAnsi="Arial" w:cs="Arial"/>
+        </w:rPr>
+        <w:t xml:space="preserve"> (for the same set of crops with at least some dependence on animal pollination)</w:t>
+      </w:r>
+      <w:r>
+        <w:rPr>
+          <w:rFonts w:ascii="Arial" w:hAnsi="Arial" w:cs="Arial"/>
+        </w:rPr>
+        <w:t>.</w:t>
+      </w:r>
+      <w:r>
+        <w:rPr>
+          <w:rFonts w:ascii="Arial" w:hAnsi="Arial" w:cs="Arial"/>
+        </w:rPr>
+        <w:t xml:space="preserve"> A slope parameter of 2 refers to a linear relationship between local pollinator abundance and crop production (top left panel), whilst a slope parameter greater than 2 refers to a convex relationship. </w:t>
+      </w:r>
+      <w:r>
+        <w:rPr>
+          <w:rFonts w:ascii="Arial" w:hAnsi="Arial" w:cs="Arial"/>
+        </w:rPr>
+        <w:t>Increasing the slope parameter between 4 and 32 increases the convexity of the relationship.</w:t>
+      </w:r>
+    </w:p>
+    <w:p>
+      <w:pPr>
+        <w:pStyle w:val="NoSpacing"/>
+        <w:spacing w:line="480" w:lineRule="auto"/>
+        <w:jc w:val="both"/>
+        <w:rPr>
+          <w:rFonts w:ascii="Arial" w:hAnsi="Arial" w:cs="Arial"/>
+        </w:rPr>
+      </w:pPr>
+      <w:r>
+        <w:rPr>
+          <w:rFonts w:ascii="Arial" w:hAnsi="Arial" w:cs="Arial"/>
           <w:noProof/>
         </w:rPr>
         <w:lastRenderedPageBreak/>
@@ -5896,15 +6053,123 @@
           <w:b/>
           <w:bCs/>
         </w:rPr>
-        <w:t>Fig S</w:t>
-      </w:r>
-      <w:r>
-        <w:rPr>
-          <w:rFonts w:ascii="Arial" w:hAnsi="Arial" w:cs="Arial"/>
-          <w:b/>
-          <w:bCs/>
-        </w:rPr>
-        <w:t>9</w:t>
+        <w:t>Fig S9</w:t>
+      </w:r>
+      <w:r>
+        <w:rPr>
+          <w:rFonts w:ascii="Arial" w:hAnsi="Arial" w:cs="Arial"/>
+        </w:rPr>
+        <w:t>.</w:t>
+      </w:r>
+      <w:r>
+        <w:rPr>
+          <w:rFonts w:ascii="Arial" w:hAnsi="Arial" w:cs="Arial"/>
+        </w:rPr>
+        <w:t xml:space="preserve"> </w:t>
+      </w:r>
+      <w:r>
+        <w:rPr>
+          <w:rFonts w:ascii="Arial" w:hAnsi="Arial" w:cs="Arial"/>
+        </w:rPr>
+        <w:t>Variation in c</w:t>
+      </w:r>
+      <w:r>
+        <w:rPr>
+          <w:rFonts w:ascii="Arial" w:hAnsi="Arial" w:cs="Arial"/>
+        </w:rPr>
+        <w:t xml:space="preserve">ell-level proportional production risk (i.e. </w:t>
+      </w:r>
+      <w:proofErr w:type="spellStart"/>
+      <w:r>
+        <w:rPr>
+          <w:rFonts w:ascii="Arial" w:hAnsi="Arial" w:cs="Arial"/>
+        </w:rPr>
+        <w:t>PropRiskti</w:t>
+      </w:r>
+      <w:proofErr w:type="spellEnd"/>
+      <w:r>
+        <w:rPr>
+          <w:rFonts w:ascii="Arial" w:hAnsi="Arial" w:cs="Arial"/>
+        </w:rPr>
+        <w:t xml:space="preserve">) projected under RCP 8.5 to 2050, from the ensemble-average of four climate models (GFDL, HadGEM2, IPSL, and MIROC5) </w:t>
+      </w:r>
+      <w:r>
+        <w:rPr>
+          <w:rFonts w:ascii="Arial" w:hAnsi="Arial" w:cs="Arial"/>
+        </w:rPr>
+        <w:t>among</w:t>
+      </w:r>
+      <w:r>
+        <w:rPr>
+          <w:rFonts w:ascii="Arial" w:hAnsi="Arial" w:cs="Arial"/>
+        </w:rPr>
+        <w:t xml:space="preserve"> 5 different pollinator abundance/crop production scenarios (1 linear and 4 convex</w:t>
+      </w:r>
+      <w:r>
+        <w:rPr>
+          <w:rFonts w:ascii="Arial" w:hAnsi="Arial" w:cs="Arial"/>
+        </w:rPr>
+        <w:t>; see Figure S8 for each individual risk projection</w:t>
+      </w:r>
+      <w:r>
+        <w:rPr>
+          <w:rFonts w:ascii="Arial" w:hAnsi="Arial" w:cs="Arial"/>
+        </w:rPr>
+        <w:t>)</w:t>
+      </w:r>
+      <w:r>
+        <w:rPr>
+          <w:rFonts w:ascii="Arial" w:hAnsi="Arial" w:cs="Arial"/>
+        </w:rPr>
+        <w:t xml:space="preserve">. The colour of each cell in the map refers to the standard deviation of risk among abundance/production scenarios, highlighting regions of high and low uncertainty for our projections. The inset top right panel refers to the distribution of cell-level standard deviation across all cells in the main map, </w:t>
+      </w:r>
+      <w:r>
+        <w:rPr>
+          <w:rFonts w:ascii="Arial" w:hAnsi="Arial" w:cs="Arial"/>
+        </w:rPr>
+        <w:t>showing</w:t>
+      </w:r>
+      <w:r>
+        <w:rPr>
+          <w:rFonts w:ascii="Arial" w:hAnsi="Arial" w:cs="Arial"/>
+        </w:rPr>
+        <w:t xml:space="preserve"> that most cells </w:t>
+      </w:r>
+      <w:r>
+        <w:rPr>
+          <w:rFonts w:ascii="Arial" w:hAnsi="Arial" w:cs="Arial"/>
+        </w:rPr>
+        <w:t>have a</w:t>
+      </w:r>
+      <w:r>
+        <w:rPr>
+          <w:rFonts w:ascii="Arial" w:hAnsi="Arial" w:cs="Arial"/>
+        </w:rPr>
+        <w:t xml:space="preserve"> standard deviation of less than </w:t>
+      </w:r>
+      <w:r>
+        <w:rPr>
+          <w:rFonts w:ascii="Arial" w:hAnsi="Arial" w:cs="Arial"/>
+        </w:rPr>
+        <w:t>~</w:t>
+      </w:r>
+      <w:r>
+        <w:rPr>
+          <w:rFonts w:ascii="Arial" w:hAnsi="Arial" w:cs="Arial"/>
+        </w:rPr>
+        <w:t>0.</w:t>
+      </w:r>
+      <w:r>
+        <w:rPr>
+          <w:rFonts w:ascii="Arial" w:hAnsi="Arial" w:cs="Arial"/>
+        </w:rPr>
+        <w:t xml:space="preserve">1 among </w:t>
+      </w:r>
+      <w:r>
+        <w:rPr>
+          <w:rFonts w:ascii="Arial" w:hAnsi="Arial" w:cs="Arial"/>
+        </w:rPr>
+        <w:t>abundance/production scenarios</w:t>
       </w:r>
       <w:r>
         <w:rPr>
@@ -5961,41 +6226,6 @@
         <w:tabs>
           <w:tab w:val="left" w:pos="2430"/>
         </w:tabs>
-      </w:pPr>
-    </w:p>
-    <w:p>
-      <w:pPr>
-        <w:tabs>
-          <w:tab w:val="left" w:pos="2430"/>
-        </w:tabs>
-      </w:pPr>
-    </w:p>
-    <w:p>
-      <w:pPr>
-        <w:tabs>
-          <w:tab w:val="left" w:pos="2430"/>
-        </w:tabs>
-      </w:pPr>
-    </w:p>
-    <w:p>
-      <w:pPr>
-        <w:tabs>
-          <w:tab w:val="left" w:pos="2430"/>
-        </w:tabs>
-      </w:pPr>
-    </w:p>
-    <w:p>
-      <w:pPr>
-        <w:tabs>
-          <w:tab w:val="left" w:pos="2430"/>
-        </w:tabs>
-      </w:pPr>
-    </w:p>
-    <w:p>
-      <w:pPr>
-        <w:tabs>
-          <w:tab w:val="left" w:pos="2430"/>
-        </w:tabs>
         <w:rPr>
           <w:noProof/>
         </w:rPr>
@@ -6004,7 +6234,6 @@
         <w:rPr>
           <w:noProof/>
         </w:rPr>
-        <w:lastRenderedPageBreak/>
         <w:drawing>
           <wp:inline distT="0" distB="0" distL="0" distR="0" wp14:anchorId="00346E6C" wp14:editId="46280264">
             <wp:extent cx="5731510" cy="3531870"/>
@@ -6056,6 +6285,13 @@
       </w:r>
     </w:p>
     <w:p>
+      <w:pPr>
+        <w:spacing w:line="480" w:lineRule="auto"/>
+        <w:jc w:val="both"/>
+        <w:rPr>
+          <w:rFonts w:ascii="Arial" w:hAnsi="Arial" w:cs="Arial"/>
+        </w:rPr>
+      </w:pPr>
       <w:r>
         <w:rPr>
           <w:rFonts w:ascii="Arial" w:hAnsi="Arial" w:cs="Arial"/>
@@ -6078,6 +6314,67 @@
         </w:rPr>
         <w:t>.</w:t>
       </w:r>
+      <w:r>
+        <w:rPr>
+          <w:rFonts w:ascii="Arial" w:hAnsi="Arial" w:cs="Arial"/>
+        </w:rPr>
+        <w:t xml:space="preserve"> Average r</w:t>
+      </w:r>
+      <w:r>
+        <w:rPr>
+          <w:rFonts w:ascii="Arial" w:hAnsi="Arial" w:cs="Arial"/>
+        </w:rPr>
+        <w:t>esponse of pollinating insect total abundance to standardised temperature anomaly on cropland (note that abundance is plotted on a loge scale)</w:t>
+      </w:r>
+      <w:r>
+        <w:rPr>
+          <w:rFonts w:ascii="Arial" w:hAnsi="Arial" w:cs="Arial"/>
+        </w:rPr>
+        <w:t>, jack-knifed for each pollinating family.</w:t>
+      </w:r>
+      <w:r>
+        <w:rPr>
+          <w:rFonts w:ascii="Arial" w:hAnsi="Arial" w:cs="Arial"/>
+        </w:rPr>
+        <w:t xml:space="preserve"> </w:t>
+      </w:r>
+      <w:r>
+        <w:rPr>
+          <w:rFonts w:ascii="Arial" w:hAnsi="Arial" w:cs="Arial"/>
+        </w:rPr>
+        <w:t xml:space="preserve">Predictions were derived from </w:t>
+      </w:r>
+      <w:r>
+        <w:rPr>
+          <w:rFonts w:ascii="Arial" w:hAnsi="Arial" w:cs="Arial"/>
+        </w:rPr>
+        <w:t xml:space="preserve"> </w:t>
+      </w:r>
+      <w:r>
+        <w:rPr>
+          <w:rFonts w:ascii="Arial" w:hAnsi="Arial" w:cs="Arial"/>
+        </w:rPr>
+        <w:t>a linear mixed-effects model</w:t>
+      </w:r>
+      <w:r>
+        <w:rPr>
+          <w:rFonts w:ascii="Arial" w:hAnsi="Arial" w:cs="Arial"/>
+        </w:rPr>
+        <w:t xml:space="preserve">, with each line the mean fitted estimate for that jack-knife. </w:t>
+      </w:r>
+      <w:r>
+        <w:rPr>
+          <w:rFonts w:ascii="Arial" w:hAnsi="Arial" w:cs="Arial"/>
+        </w:rPr>
+        <w:t>The dark orange line represents the trend for all insect families included, and each faded line represent the average trend with one family excluded.</w:t>
+      </w:r>
+    </w:p>
+    <w:p>
+      <w:pPr>
+        <w:rPr>
+          <w:rFonts w:ascii="Arial" w:hAnsi="Arial" w:cs="Arial"/>
+        </w:rPr>
+      </w:pPr>
     </w:p>
     <w:p/>
     <w:p/>
@@ -6086,10 +6383,6 @@
     <w:p/>
     <w:p/>
     <w:p/>
-    <w:p/>
-    <w:p/>
-    <w:p/>
-    <w:p/>
     <w:p>
       <w:pPr>
         <w:rPr>
@@ -6117,7 +6410,6 @@
         <w:rPr>
           <w:noProof/>
         </w:rPr>
-        <w:lastRenderedPageBreak/>
         <w:drawing>
           <wp:inline distT="0" distB="0" distL="0" distR="0" wp14:anchorId="418179A6" wp14:editId="3F83DE3A">
             <wp:extent cx="5731510" cy="4260215"/>
@@ -6169,6 +6461,13 @@
       </w:r>
     </w:p>
     <w:p>
+      <w:pPr>
+        <w:spacing w:line="480" w:lineRule="auto"/>
+        <w:jc w:val="both"/>
+        <w:rPr>
+          <w:rFonts w:ascii="Arial" w:hAnsi="Arial" w:cs="Arial"/>
+        </w:rPr>
+      </w:pPr>
       <w:r>
         <w:rPr>
           <w:rFonts w:ascii="Arial" w:hAnsi="Arial" w:cs="Arial"/>
@@ -6191,17 +6490,146 @@
         </w:rPr>
         <w:t>.</w:t>
       </w:r>
-    </w:p>
-    <w:p/>
-    <w:p/>
-    <w:p/>
-    <w:p/>
-    <w:p>
-      <w:pPr>
-        <w:tabs>
-          <w:tab w:val="left" w:pos="1350"/>
-        </w:tabs>
-      </w:pPr>
+      <w:r>
+        <w:rPr>
+          <w:rFonts w:ascii="Arial" w:hAnsi="Arial" w:cs="Arial"/>
+        </w:rPr>
+        <w:t xml:space="preserve"> </w:t>
+      </w:r>
+      <w:r>
+        <w:rPr>
+          <w:rFonts w:ascii="Arial" w:hAnsi="Arial" w:cs="Arial"/>
+        </w:rPr>
+        <w:t>Response of pollinating and non-pollinating total abundance to standardised</w:t>
+      </w:r>
+      <w:r>
+        <w:rPr>
+          <w:rFonts w:ascii="Arial" w:hAnsi="Arial" w:cs="Arial"/>
+        </w:rPr>
+        <w:t xml:space="preserve"> </w:t>
+      </w:r>
+      <w:r>
+        <w:rPr>
+          <w:rFonts w:ascii="Arial" w:hAnsi="Arial" w:cs="Arial"/>
+        </w:rPr>
+        <w:t>temperature anomaly on primary vegetation and cropland (note that abundance is</w:t>
+      </w:r>
+      <w:r>
+        <w:rPr>
+          <w:rFonts w:ascii="Arial" w:hAnsi="Arial" w:cs="Arial"/>
+        </w:rPr>
+        <w:t xml:space="preserve"> </w:t>
+      </w:r>
+      <w:r>
+        <w:rPr>
+          <w:rFonts w:ascii="Arial" w:hAnsi="Arial" w:cs="Arial"/>
+        </w:rPr>
+        <w:t>plotted on a loge scale)</w:t>
+      </w:r>
+      <w:r>
+        <w:rPr>
+          <w:rFonts w:ascii="Arial" w:hAnsi="Arial" w:cs="Arial"/>
+        </w:rPr>
+        <w:t xml:space="preserve">, when the active season threshold is </w:t>
+      </w:r>
+      <w:r>
+        <w:rPr>
+          <w:rFonts w:ascii="Arial" w:hAnsi="Arial" w:cs="Arial"/>
+        </w:rPr>
+        <w:t xml:space="preserve">set at </w:t>
+      </w:r>
+      <w:r>
+        <w:rPr>
+          <w:rFonts w:ascii="Arial" w:hAnsi="Arial" w:cs="Arial"/>
+        </w:rPr>
+        <w:t>each PREDICTS site</w:t>
+      </w:r>
+      <w:r>
+        <w:rPr>
+          <w:rFonts w:ascii="Arial" w:hAnsi="Arial" w:cs="Arial"/>
+        </w:rPr>
+        <w:t xml:space="preserve"> </w:t>
+      </w:r>
+      <w:r>
+        <w:rPr>
+          <w:rFonts w:ascii="Arial" w:hAnsi="Arial" w:cs="Arial"/>
+        </w:rPr>
+        <w:t xml:space="preserve">at a minimum temperature of </w:t>
+      </w:r>
+      <w:r>
+        <w:rPr>
+          <w:rFonts w:ascii="Arial" w:hAnsi="Arial" w:cs="Arial"/>
+        </w:rPr>
+        <w:t>10 °C</w:t>
+      </w:r>
+      <w:r>
+        <w:rPr>
+          <w:rFonts w:ascii="Arial" w:hAnsi="Arial" w:cs="Arial"/>
+        </w:rPr>
+        <w:t xml:space="preserve"> (as in </w:t>
+      </w:r>
+      <w:proofErr w:type="spellStart"/>
+      <w:r>
+        <w:rPr>
+          <w:rFonts w:ascii="Arial" w:hAnsi="Arial" w:cs="Arial"/>
+        </w:rPr>
+        <w:t>Outhwaite</w:t>
+      </w:r>
+      <w:proofErr w:type="spellEnd"/>
+      <w:r>
+        <w:rPr>
+          <w:rFonts w:ascii="Arial" w:hAnsi="Arial" w:cs="Arial"/>
+        </w:rPr>
+        <w:t xml:space="preserve"> et al., 2022). </w:t>
+      </w:r>
+      <w:r>
+        <w:rPr>
+          <w:rFonts w:ascii="Arial" w:hAnsi="Arial" w:cs="Arial"/>
+        </w:rPr>
+        <w:t>Each panel represents a linear mixed-effects model for</w:t>
+      </w:r>
+      <w:r>
+        <w:rPr>
+          <w:rFonts w:ascii="Arial" w:hAnsi="Arial" w:cs="Arial"/>
+        </w:rPr>
+        <w:t xml:space="preserve"> </w:t>
+      </w:r>
+      <w:r>
+        <w:rPr>
+          <w:rFonts w:ascii="Arial" w:hAnsi="Arial" w:cs="Arial"/>
+        </w:rPr>
+        <w:t>pollinating or non-pollinating insects and vertebrates. Coloured lines represent mean</w:t>
+      </w:r>
+      <w:r>
+        <w:rPr>
+          <w:rFonts w:ascii="Arial" w:hAnsi="Arial" w:cs="Arial"/>
+        </w:rPr>
+        <w:t xml:space="preserve"> </w:t>
+      </w:r>
+      <w:r>
+        <w:rPr>
+          <w:rFonts w:ascii="Arial" w:hAnsi="Arial" w:cs="Arial"/>
+        </w:rPr>
+        <w:t>fitted estimates for each interaction, and shading 95% confidence intervals around that</w:t>
+      </w:r>
+      <w:r>
+        <w:rPr>
+          <w:rFonts w:ascii="Arial" w:hAnsi="Arial" w:cs="Arial"/>
+        </w:rPr>
+        <w:t xml:space="preserve"> </w:t>
+      </w:r>
+      <w:r>
+        <w:rPr>
+          <w:rFonts w:ascii="Arial" w:hAnsi="Arial" w:cs="Arial"/>
+        </w:rPr>
+        <w:t>prediction: green, primary vegetation; orange, cropland</w:t>
+      </w:r>
+      <w:r>
+        <w:rPr>
+          <w:rFonts w:ascii="Arial" w:hAnsi="Arial" w:cs="Arial"/>
+        </w:rPr>
+        <w:t>.</w:t>
+      </w:r>
     </w:p>
     <w:p>
       <w:pPr>
@@ -6289,6 +6717,10 @@
       </w:r>
     </w:p>
     <w:p>
+      <w:pPr>
+        <w:spacing w:line="480" w:lineRule="auto"/>
+        <w:jc w:val="both"/>
+      </w:pPr>
       <w:r>
         <w:rPr>
           <w:rFonts w:ascii="Arial" w:hAnsi="Arial" w:cs="Arial"/>
@@ -6303,15 +6735,7 @@
           <w:b/>
           <w:bCs/>
         </w:rPr>
-        <w:t>1</w:t>
-      </w:r>
-      <w:r>
-        <w:rPr>
-          <w:rFonts w:ascii="Arial" w:hAnsi="Arial" w:cs="Arial"/>
-          <w:b/>
-          <w:bCs/>
-        </w:rPr>
-        <w:t>2</w:t>
+        <w:t>12</w:t>
       </w:r>
       <w:r>
         <w:rPr>
@@ -6319,9 +6743,75 @@
         </w:rPr>
         <w:t>.</w:t>
       </w:r>
-    </w:p>
-    <w:p/>
-    <w:p/>
+      <w:r>
+        <w:rPr>
+          <w:rFonts w:ascii="Arial" w:hAnsi="Arial" w:cs="Arial"/>
+        </w:rPr>
+        <w:t xml:space="preserve"> </w:t>
+      </w:r>
+      <w:r>
+        <w:rPr>
+          <w:rFonts w:ascii="Arial" w:hAnsi="Arial" w:cs="Arial"/>
+        </w:rPr>
+        <w:t>Response of pollinating total abundance to standardised</w:t>
+      </w:r>
+      <w:r>
+        <w:rPr>
+          <w:rFonts w:ascii="Arial" w:hAnsi="Arial" w:cs="Arial"/>
+        </w:rPr>
+        <w:t xml:space="preserve"> </w:t>
+      </w:r>
+      <w:r>
+        <w:rPr>
+          <w:rFonts w:ascii="Arial" w:hAnsi="Arial" w:cs="Arial"/>
+        </w:rPr>
+        <w:t>temperature anomaly on cropland</w:t>
+      </w:r>
+      <w:r>
+        <w:rPr>
+          <w:rFonts w:ascii="Arial" w:hAnsi="Arial" w:cs="Arial"/>
+        </w:rPr>
+        <w:t xml:space="preserve">, converted to a percentage change from cropland sites that have not warmed, for a set of </w:t>
+      </w:r>
+      <w:r>
+        <w:rPr>
+          <w:rFonts w:ascii="Arial" w:hAnsi="Arial" w:cs="Arial"/>
+        </w:rPr>
+        <w:t>active season threshold</w:t>
+      </w:r>
+      <w:r>
+        <w:rPr>
+          <w:rFonts w:ascii="Arial" w:hAnsi="Arial" w:cs="Arial"/>
+        </w:rPr>
+        <w:t>s</w:t>
+      </w:r>
+      <w:r>
+        <w:rPr>
+          <w:rFonts w:ascii="Arial" w:hAnsi="Arial" w:cs="Arial"/>
+        </w:rPr>
+        <w:t xml:space="preserve"> </w:t>
+      </w:r>
+      <w:r>
+        <w:rPr>
+          <w:rFonts w:ascii="Arial" w:hAnsi="Arial" w:cs="Arial"/>
+        </w:rPr>
+        <w:t xml:space="preserve">calculated from the baseline (as opposed the each PREDICTS site as in </w:t>
+      </w:r>
+      <w:proofErr w:type="spellStart"/>
+      <w:r>
+        <w:rPr>
+          <w:rFonts w:ascii="Arial" w:hAnsi="Arial" w:cs="Arial"/>
+        </w:rPr>
+        <w:t>Outhwaite</w:t>
+      </w:r>
+      <w:proofErr w:type="spellEnd"/>
+      <w:r>
+        <w:rPr>
+          <w:rFonts w:ascii="Arial" w:hAnsi="Arial" w:cs="Arial"/>
+        </w:rPr>
+        <w:t xml:space="preserve"> et al (2022).</w:t>
+      </w:r>
+    </w:p>
     <w:p/>
     <w:p/>
     <w:p/>
@@ -6396,8 +6886,14 @@
         </w:drawing>
       </w:r>
     </w:p>
-    <w:p/>
-    <w:p>
+    <w:p>
+      <w:pPr>
+        <w:spacing w:line="480" w:lineRule="auto"/>
+        <w:jc w:val="both"/>
+        <w:rPr>
+          <w:rFonts w:ascii="Arial" w:hAnsi="Arial" w:cs="Arial"/>
+        </w:rPr>
+      </w:pPr>
       <w:r>
         <w:rPr>
           <w:rFonts w:ascii="Arial" w:hAnsi="Arial" w:cs="Arial"/>
@@ -6412,24 +6908,91 @@
           <w:b/>
           <w:bCs/>
         </w:rPr>
-        <w:t>1</w:t>
-      </w:r>
-      <w:r>
+        <w:t>13</w:t>
+      </w:r>
+      <w:r>
+        <w:rPr>
+          <w:rFonts w:ascii="Arial" w:hAnsi="Arial" w:cs="Arial"/>
+        </w:rPr>
+        <w:t>.</w:t>
+      </w:r>
+      <w:r>
+        <w:rPr>
+          <w:rFonts w:ascii="Arial" w:hAnsi="Arial" w:cs="Arial"/>
+        </w:rPr>
+        <w:t xml:space="preserve"> </w:t>
+      </w:r>
+      <w:r>
+        <w:rPr>
+          <w:rFonts w:ascii="Arial" w:hAnsi="Arial" w:cs="Arial"/>
+        </w:rPr>
+        <w:t xml:space="preserve">Projected crop pollination risk as both an index and total production risk, for three RCP scenarios under 9 different potential relationships between pollinator abundance reduction and crop production loss. The top left panel represents the shape of each of the 9 potential abundance/production relationships. Dotted lines represent any concave relationship whereas dashed lines represent any convex relationship. The colour of each line represents the steepness of the slope of the relationship, from </w:t>
+      </w:r>
+      <w:r>
+        <w:rPr>
+          <w:rFonts w:ascii="Arial" w:hAnsi="Arial" w:cs="Arial"/>
+        </w:rPr>
+        <w:t>linear in dark purple to yellow at the highest levels of either convexity or concavity.</w:t>
+      </w:r>
+    </w:p>
+    <w:p>
+      <w:pPr>
+        <w:spacing w:line="480" w:lineRule="auto"/>
+        <w:jc w:val="both"/>
+      </w:pPr>
+    </w:p>
+    <w:p/>
+    <w:p/>
+    <w:p/>
+    <w:p/>
+    <w:p/>
+    <w:p/>
+    <w:p/>
+    <w:p>
+      <w:pPr>
+        <w:spacing w:line="480" w:lineRule="auto"/>
         <w:rPr>
           <w:rFonts w:ascii="Arial" w:hAnsi="Arial" w:cs="Arial"/>
           <w:b/>
           <w:bCs/>
-        </w:rPr>
-        <w:t>3</w:t>
-      </w:r>
-      <w:r>
-        <w:rPr>
-          <w:rFonts w:ascii="Arial" w:hAnsi="Arial" w:cs="Arial"/>
-        </w:rPr>
-        <w:t>.</w:t>
-      </w:r>
-    </w:p>
-    <w:p/>
+          <w:sz w:val="28"/>
+          <w:szCs w:val="28"/>
+        </w:rPr>
+      </w:pPr>
+      <w:r>
+        <w:rPr>
+          <w:rFonts w:ascii="Arial" w:hAnsi="Arial" w:cs="Arial"/>
+          <w:b/>
+          <w:bCs/>
+          <w:sz w:val="28"/>
+          <w:szCs w:val="28"/>
+        </w:rPr>
+        <w:lastRenderedPageBreak/>
+        <w:t>Tables</w:t>
+      </w:r>
+    </w:p>
+    <w:p>
+      <w:pPr>
+        <w:spacing w:line="480" w:lineRule="auto"/>
+        <w:rPr>
+          <w:rFonts w:ascii="Arial" w:hAnsi="Arial" w:cs="Arial"/>
+          <w:b/>
+          <w:bCs/>
+          <w:sz w:val="28"/>
+          <w:szCs w:val="28"/>
+        </w:rPr>
+      </w:pPr>
+      <w:r>
+        <w:rPr>
+          <w:rFonts w:ascii="Arial" w:hAnsi="Arial" w:cs="Arial"/>
+          <w:b/>
+          <w:bCs/>
+          <w:sz w:val="28"/>
+          <w:szCs w:val="28"/>
+        </w:rPr>
+        <w:t>References</w:t>
+      </w:r>
+    </w:p>
     <w:sectPr>
       <w:pgSz w:w="11906" w:h="16838"/>
       <w:pgMar w:top="1440" w:right="1440" w:bottom="1440" w:left="1440" w:header="708" w:footer="708" w:gutter="0"/>
@@ -7545,6 +8108,16 @@
       <w:szCs w:val="20"/>
     </w:rPr>
   </w:style>
+  <w:style w:type="character" w:styleId="PlaceholderText">
+    <w:name w:val="Placeholder Text"/>
+    <w:basedOn w:val="DefaultParagraphFont"/>
+    <w:uiPriority w:val="99"/>
+    <w:semiHidden/>
+    <w:rsid w:val="00524928"/>
+    <w:rPr>
+      <w:color w:val="808080"/>
+    </w:rPr>
+  </w:style>
 </w:styles>
 </file>
 

</xml_diff>

<commit_message>
added import risk, removed old PhD analysis, and added validation analyses
</commit_message>
<xml_diff>
--- a/Manuscript/Supporting_material.docx
+++ b/Manuscript/Supporting_material.docx
@@ -1,6 +1,6 @@
 
 <file path=word/document.xml><?xml version="1.0" encoding="utf-8"?>
-<w:document xmlns:wpc="http://schemas.microsoft.com/office/word/2010/wordprocessingCanvas" xmlns:cx="http://schemas.microsoft.com/office/drawing/2014/chartex" xmlns:cx1="http://schemas.microsoft.com/office/drawing/2015/9/8/chartex" xmlns:cx2="http://schemas.microsoft.com/office/drawing/2015/10/21/chartex" xmlns:cx3="http://schemas.microsoft.com/office/drawing/2016/5/9/chartex" xmlns:cx4="http://schemas.microsoft.com/office/drawing/2016/5/10/chartex" xmlns:cx5="http://schemas.microsoft.com/office/drawing/2016/5/11/chartex" xmlns:cx6="http://schemas.microsoft.com/office/drawing/2016/5/12/chartex" xmlns:cx7="http://schemas.microsoft.com/office/drawing/2016/5/13/chartex" xmlns:cx8="http://schemas.microsoft.com/office/drawing/2016/5/14/chartex" xmlns:mc="http://schemas.openxmlformats.org/markup-compatibility/2006" xmlns:aink="http://schemas.microsoft.com/office/drawing/2016/ink" xmlns:am3d="http://schemas.microsoft.com/office/drawing/2017/model3d" xmlns:o="urn:schemas-microsoft-com:office:office" xmlns:r="http://schemas.openxmlformats.org/officeDocument/2006/relationships" xmlns:m="http://schemas.openxmlformats.org/officeDocument/2006/math" xmlns:v="urn:schemas-microsoft-com:vml" xmlns:wp14="http://schemas.microsoft.com/office/word/2010/wordprocessingDrawing" xmlns:wp="http://schemas.openxmlformats.org/drawingml/2006/wordprocessingDrawing" xmlns:w10="urn:schemas-microsoft-com:office:word" xmlns:w="http://schemas.openxmlformats.org/wordprocessingml/2006/main" xmlns:w14="http://schemas.microsoft.com/office/word/2010/wordml" xmlns:w15="http://schemas.microsoft.com/office/word/2012/wordml" xmlns:w16cex="http://schemas.microsoft.com/office/word/2018/wordml/cex" xmlns:w16cid="http://schemas.microsoft.com/office/word/2016/wordml/cid" xmlns:w16="http://schemas.microsoft.com/office/word/2018/wordml" xmlns:w16sdtdh="http://schemas.microsoft.com/office/word/2020/wordml/sdtdatahash" xmlns:w16se="http://schemas.microsoft.com/office/word/2015/wordml/symex" xmlns:wpg="http://schemas.microsoft.com/office/word/2010/wordprocessingGroup" xmlns:wpi="http://schemas.microsoft.com/office/word/2010/wordprocessingInk" xmlns:wne="http://schemas.microsoft.com/office/word/2006/wordml" xmlns:wps="http://schemas.microsoft.com/office/word/2010/wordprocessingShape" mc:Ignorable="w14 w15 w16se w16cid w16 w16cex w16sdtdh wp14">
+<w:document xmlns:wpc="http://schemas.microsoft.com/office/word/2010/wordprocessingCanvas" xmlns:cx="http://schemas.microsoft.com/office/drawing/2014/chartex" xmlns:cx1="http://schemas.microsoft.com/office/drawing/2015/9/8/chartex" xmlns:cx2="http://schemas.microsoft.com/office/drawing/2015/10/21/chartex" xmlns:cx3="http://schemas.microsoft.com/office/drawing/2016/5/9/chartex" xmlns:cx4="http://schemas.microsoft.com/office/drawing/2016/5/10/chartex" xmlns:cx5="http://schemas.microsoft.com/office/drawing/2016/5/11/chartex" xmlns:cx6="http://schemas.microsoft.com/office/drawing/2016/5/12/chartex" xmlns:cx7="http://schemas.microsoft.com/office/drawing/2016/5/13/chartex" xmlns:cx8="http://schemas.microsoft.com/office/drawing/2016/5/14/chartex" xmlns:mc="http://schemas.openxmlformats.org/markup-compatibility/2006" xmlns:aink="http://schemas.microsoft.com/office/drawing/2016/ink" xmlns:am3d="http://schemas.microsoft.com/office/drawing/2017/model3d" xmlns:o="urn:schemas-microsoft-com:office:office" xmlns:oel="http://schemas.microsoft.com/office/2019/extlst" xmlns:r="http://schemas.openxmlformats.org/officeDocument/2006/relationships" xmlns:m="http://schemas.openxmlformats.org/officeDocument/2006/math" xmlns:v="urn:schemas-microsoft-com:vml" xmlns:wp14="http://schemas.microsoft.com/office/word/2010/wordprocessingDrawing" xmlns:wp="http://schemas.openxmlformats.org/drawingml/2006/wordprocessingDrawing" xmlns:w10="urn:schemas-microsoft-com:office:word" xmlns:w="http://schemas.openxmlformats.org/wordprocessingml/2006/main" xmlns:w14="http://schemas.microsoft.com/office/word/2010/wordml" xmlns:w15="http://schemas.microsoft.com/office/word/2012/wordml" xmlns:w16cex="http://schemas.microsoft.com/office/word/2018/wordml/cex" xmlns:w16cid="http://schemas.microsoft.com/office/word/2016/wordml/cid" xmlns:w16="http://schemas.microsoft.com/office/word/2018/wordml" xmlns:w16sdtdh="http://schemas.microsoft.com/office/word/2020/wordml/sdtdatahash" xmlns:w16se="http://schemas.microsoft.com/office/word/2015/wordml/symex" xmlns:wpg="http://schemas.microsoft.com/office/word/2010/wordprocessingGroup" xmlns:wpi="http://schemas.microsoft.com/office/word/2010/wordprocessingInk" xmlns:wne="http://schemas.microsoft.com/office/word/2006/wordml" xmlns:wps="http://schemas.microsoft.com/office/word/2010/wordprocessingShape" mc:Ignorable="w14 w15 w16se w16cid w16 w16cex w16sdtdh wp14">
   <w:body>
     <w:p>
       <w:pPr>
@@ -2634,7 +2634,19 @@
         <w:rPr>
           <w:rFonts w:ascii="Arial" w:hAnsi="Arial" w:cs="Arial"/>
         </w:rPr>
-        <w:t xml:space="preserve">= a given cell. </w:t>
+        <w:t>= a given cell</w:t>
+      </w:r>
+      <w:r>
+        <w:rPr>
+          <w:rFonts w:ascii="Arial" w:hAnsi="Arial" w:cs="Arial"/>
+        </w:rPr>
+        <w:t xml:space="preserve"> (see Figure S1 for the top 20 crops by total pollination dependent production, and Figure S7 for the global distribution of all pollination dependent production)</w:t>
+      </w:r>
+      <w:r>
+        <w:rPr>
+          <w:rFonts w:ascii="Arial" w:hAnsi="Arial" w:cs="Arial"/>
+        </w:rPr>
+        <w:t xml:space="preserve">. </w:t>
       </w:r>
       <w:r>
         <w:rPr>
@@ -2646,7 +2658,14 @@
         <w:rPr>
           <w:rFonts w:ascii="Arial" w:hAnsi="Arial" w:cs="Arial"/>
         </w:rPr>
-        <w:t xml:space="preserve"> also calculated the total production in any given cell (independent of animal pollination dependence) for the same set of crops, as</w:t>
+        <w:t xml:space="preserve"> also calculated the </w:t>
+      </w:r>
+      <w:r>
+        <w:rPr>
+          <w:rFonts w:ascii="Arial" w:hAnsi="Arial" w:cs="Arial"/>
+        </w:rPr>
+        <w:lastRenderedPageBreak/>
+        <w:t>total production in any given cell (independent of animal pollination dependence) for the same set of crops, as</w:t>
       </w:r>
     </w:p>
     <w:p>
@@ -3177,7 +3196,14 @@
         <w:rPr>
           <w:rFonts w:ascii="Arial" w:hAnsi="Arial" w:cs="Arial"/>
         </w:rPr>
-        <w:t xml:space="preserve">abundance compared to the abundance expected on </w:t>
+        <w:t xml:space="preserve">abundance compared to the </w:t>
+      </w:r>
+      <w:r>
+        <w:rPr>
+          <w:rFonts w:ascii="Arial" w:hAnsi="Arial" w:cs="Arial"/>
+        </w:rPr>
+        <w:lastRenderedPageBreak/>
+        <w:t xml:space="preserve">abundance expected on </w:t>
       </w:r>
       <w:r>
         <w:rPr>
@@ -3903,6 +3929,171 @@
         </w:rPr>
         <w:t xml:space="preserve"> et al (2008) crop production data quality, by iteratively filtering for more reliable data and then rerunning our projections at RCP 8.5 (Fig S4).</w:t>
       </w:r>
+      <w:r>
+        <w:rPr>
+          <w:rFonts w:ascii="Arial" w:hAnsi="Arial" w:cs="Arial"/>
+        </w:rPr>
+        <w:t xml:space="preserve"> Fourth, we used two different approaches to test the extent to which different active </w:t>
+      </w:r>
+      <w:r>
+        <w:rPr>
+          <w:rFonts w:ascii="Arial" w:hAnsi="Arial" w:cs="Arial"/>
+        </w:rPr>
+        <w:t>month</w:t>
+      </w:r>
+      <w:r>
+        <w:rPr>
+          <w:rFonts w:ascii="Arial" w:hAnsi="Arial" w:cs="Arial"/>
+        </w:rPr>
+        <w:t xml:space="preserve"> thresholds for insect may have changed our projections. The first approach followed the methodology of </w:t>
+      </w:r>
+      <w:proofErr w:type="spellStart"/>
+      <w:r>
+        <w:rPr>
+          <w:rFonts w:ascii="Arial" w:hAnsi="Arial" w:cs="Arial"/>
+        </w:rPr>
+        <w:t>Outhwaite</w:t>
+      </w:r>
+      <w:proofErr w:type="spellEnd"/>
+      <w:r>
+        <w:rPr>
+          <w:rFonts w:ascii="Arial" w:hAnsi="Arial" w:cs="Arial"/>
+        </w:rPr>
+        <w:t xml:space="preserve"> et al (2022), defining </w:t>
+      </w:r>
+      <w:r>
+        <w:rPr>
+          <w:rFonts w:ascii="Arial" w:hAnsi="Arial" w:cs="Arial"/>
+        </w:rPr>
+        <w:lastRenderedPageBreak/>
+        <w:t>active months as those that have an average temperature of at least 10°C in the 5 years prior to each PREDICTS sample, and then calculating the anomaly incorporating only those months. The second approach defined active months at the baseline</w:t>
+      </w:r>
+      <w:r>
+        <w:rPr>
+          <w:rFonts w:ascii="Arial" w:hAnsi="Arial" w:cs="Arial"/>
+        </w:rPr>
+        <w:t xml:space="preserve"> </w:t>
+      </w:r>
+      <w:r>
+        <w:rPr>
+          <w:rFonts w:ascii="Arial" w:hAnsi="Arial" w:cs="Arial"/>
+        </w:rPr>
+        <w:t>as those that have an average temperature of at least 10°C</w:t>
+      </w:r>
+      <w:r>
+        <w:rPr>
+          <w:rFonts w:ascii="Arial" w:hAnsi="Arial" w:cs="Arial"/>
+        </w:rPr>
+        <w:t xml:space="preserve"> in the </w:t>
+      </w:r>
+      <w:r>
+        <w:rPr>
+          <w:rFonts w:ascii="Arial" w:hAnsi="Arial" w:cs="Arial"/>
+        </w:rPr>
+        <w:t xml:space="preserve">30-year </w:t>
+      </w:r>
+      <w:r>
+        <w:rPr>
+          <w:rFonts w:ascii="Arial" w:hAnsi="Arial" w:cs="Arial"/>
+        </w:rPr>
+        <w:t>period</w:t>
+      </w:r>
+      <w:r>
+        <w:rPr>
+          <w:rFonts w:ascii="Arial" w:hAnsi="Arial" w:cs="Arial"/>
+        </w:rPr>
+        <w:t xml:space="preserve"> </w:t>
+      </w:r>
+      <w:r>
+        <w:rPr>
+          <w:rFonts w:ascii="Arial" w:hAnsi="Arial" w:cs="Arial"/>
+        </w:rPr>
+        <w:t xml:space="preserve">of </w:t>
+      </w:r>
+      <w:r>
+        <w:rPr>
+          <w:rFonts w:ascii="Arial" w:hAnsi="Arial" w:cs="Arial"/>
+        </w:rPr>
+        <w:t>1901-1930</w:t>
+      </w:r>
+      <w:r>
+        <w:rPr>
+          <w:rFonts w:ascii="Arial" w:hAnsi="Arial" w:cs="Arial"/>
+        </w:rPr>
+        <w:t xml:space="preserve">, </w:t>
+      </w:r>
+      <w:r>
+        <w:rPr>
+          <w:rFonts w:ascii="Arial" w:hAnsi="Arial" w:cs="Arial"/>
+        </w:rPr>
+        <w:t>and then calculating the anomaly incorporating only those months</w:t>
+      </w:r>
+      <w:r>
+        <w:rPr>
+          <w:rFonts w:ascii="Arial" w:hAnsi="Arial" w:cs="Arial"/>
+        </w:rPr>
+        <w:t xml:space="preserve">. For the first of these approaches we plotted both predicted values for </w:t>
+      </w:r>
+      <w:r>
+        <w:rPr>
+          <w:rFonts w:ascii="Arial" w:hAnsi="Arial" w:cs="Arial"/>
+        </w:rPr>
+        <w:t xml:space="preserve">the land-use climate change interaction on </w:t>
+      </w:r>
+      <w:r>
+        <w:rPr>
+          <w:rFonts w:ascii="Arial" w:hAnsi="Arial" w:cs="Arial"/>
+        </w:rPr>
+        <w:t xml:space="preserve">primary vegetation and cropland (Figure </w:t>
+      </w:r>
+      <w:r>
+        <w:rPr>
+          <w:rFonts w:ascii="Arial" w:hAnsi="Arial" w:cs="Arial"/>
+        </w:rPr>
+        <w:t xml:space="preserve">S11), and for the second of these approaches we plotted the mean </w:t>
+      </w:r>
+      <w:r>
+        <w:rPr>
+          <w:rFonts w:ascii="Arial" w:hAnsi="Arial" w:cs="Arial"/>
+        </w:rPr>
+        <w:t xml:space="preserve">total </w:t>
+      </w:r>
+      <w:r>
+        <w:rPr>
+          <w:rFonts w:ascii="Arial" w:hAnsi="Arial" w:cs="Arial"/>
+        </w:rPr>
+        <w:t xml:space="preserve">abundance change </w:t>
+      </w:r>
+      <w:r>
+        <w:rPr>
+          <w:rFonts w:ascii="Arial" w:hAnsi="Arial" w:cs="Arial"/>
+        </w:rPr>
+        <w:t xml:space="preserve">(for just the pollinating insects) </w:t>
+      </w:r>
+      <w:r>
+        <w:rPr>
+          <w:rFonts w:ascii="Arial" w:hAnsi="Arial" w:cs="Arial"/>
+        </w:rPr>
+        <w:t xml:space="preserve">on cropland relative to sites that have not changed, for each of 16 potential scenarios (i.e. Figure S12). Fifth, we built two additional models to test the extent to which change in relation to the interaction of land-use and standardised temperature anomaly </w:t>
+      </w:r>
+      <w:r>
+        <w:rPr>
+          <w:rFonts w:ascii="Arial" w:hAnsi="Arial" w:cs="Arial"/>
+        </w:rPr>
+        <w:t xml:space="preserve">differed across taxonomic groups. In the first approach we built a separate model for each of the main pollinating insect order (Figure S5), and in the second we built a model for the average change on cropland jack-knifed for each pollinating family (again </w:t>
+      </w:r>
+      <w:r>
+        <w:rPr>
+          <w:rFonts w:ascii="Arial" w:hAnsi="Arial" w:cs="Arial"/>
+        </w:rPr>
+        <w:t>just the pollinating insects)</w:t>
+      </w:r>
+      <w:r>
+        <w:rPr>
+          <w:rFonts w:ascii="Arial" w:hAnsi="Arial" w:cs="Arial"/>
+        </w:rPr>
+        <w:t xml:space="preserve"> (Figure S10).</w:t>
+      </w:r>
     </w:p>
     <w:p>
       <w:pPr>
@@ -3922,14 +4113,7 @@
         <w:rPr>
           <w:rFonts w:ascii="Arial" w:hAnsi="Arial" w:cs="Arial"/>
         </w:rPr>
-        <w:t xml:space="preserve"> uncertainty around the potential relationship between pollinator abundance and crop production, we also incorporated an additional step to account for a set of potential relationships between insect pollinator abundance and crop production. We hypothesised that the relationship between pollinator abundance and crop production could be linear (as we </w:t>
-      </w:r>
-      <w:r>
-        <w:rPr>
-          <w:rFonts w:ascii="Arial" w:hAnsi="Arial" w:cs="Arial"/>
-        </w:rPr>
-        <w:lastRenderedPageBreak/>
-        <w:t xml:space="preserve">have assumed above), </w:t>
+        <w:t xml:space="preserve"> uncertainty around the potential relationship between pollinator abundance and crop production, we also incorporated an additional step to account for a set of potential relationships between insect pollinator abundance and crop production. We hypothesised that the relationship between pollinator abundance and crop production could be linear (as we have assumed above), </w:t>
       </w:r>
       <w:r>
         <w:rPr>
@@ -4015,7 +4199,49 @@
         <w:rPr>
           <w:rFonts w:ascii="Arial" w:hAnsi="Arial" w:cs="Arial"/>
         </w:rPr>
-        <w:t>. We therefore used a linear function to convert local pollinator loss into a production loss</w:t>
+        <w:t xml:space="preserve">. </w:t>
+      </w:r>
+      <w:r>
+        <w:rPr>
+          <w:rFonts w:ascii="Arial" w:hAnsi="Arial" w:cs="Arial"/>
+        </w:rPr>
+        <w:t>W</w:t>
+      </w:r>
+      <w:r>
+        <w:rPr>
+          <w:rFonts w:ascii="Arial" w:hAnsi="Arial" w:cs="Arial"/>
+        </w:rPr>
+        <w:t xml:space="preserve">e therefore used </w:t>
+      </w:r>
+      <w:r>
+        <w:rPr>
+          <w:rFonts w:ascii="Arial" w:hAnsi="Arial" w:cs="Arial"/>
+        </w:rPr>
+        <w:t>two l</w:t>
+      </w:r>
+      <w:r>
+        <w:rPr>
+          <w:rFonts w:ascii="Arial" w:hAnsi="Arial" w:cs="Arial"/>
+        </w:rPr>
+        <w:t>inear function</w:t>
+      </w:r>
+      <w:r>
+        <w:rPr>
+          <w:rFonts w:ascii="Arial" w:hAnsi="Arial" w:cs="Arial"/>
+        </w:rPr>
+        <w:t>s</w:t>
+      </w:r>
+      <w:r>
+        <w:rPr>
+          <w:rFonts w:ascii="Arial" w:hAnsi="Arial" w:cs="Arial"/>
+        </w:rPr>
+        <w:t xml:space="preserve"> to convert local pollinator loss into a production loss</w:t>
+      </w:r>
+      <w:r>
+        <w:rPr>
+          <w:rFonts w:ascii="Arial" w:hAnsi="Arial" w:cs="Arial"/>
+        </w:rPr>
+        <w:t>, for convex relationships</w:t>
       </w:r>
       <w:r>
         <w:rPr>
@@ -4159,7 +4385,163 @@
         <w:rPr>
           <w:rFonts w:ascii="Arial" w:hAnsi="Arial" w:cs="Arial"/>
         </w:rPr>
-        <w:t>where z = a constant describing the convexity of the relationship between local pollinator abundance loss and crop production loss.</w:t>
+        <w:t xml:space="preserve">and for concave relationships as </w:t>
+      </w:r>
+    </w:p>
+    <w:p>
+      <w:pPr>
+        <w:spacing w:line="480" w:lineRule="auto"/>
+        <w:jc w:val="both"/>
+        <w:rPr>
+          <w:rFonts w:ascii="Arial" w:hAnsi="Arial" w:cs="Arial"/>
+        </w:rPr>
+      </w:pPr>
+      <m:oMathPara>
+        <m:oMath>
+          <m:sSub>
+            <m:sSubPr>
+              <m:ctrlPr>
+                <w:rPr>
+                  <w:rFonts w:ascii="Cambria Math" w:hAnsi="Cambria Math" w:cs="Arial"/>
+                  <w:i/>
+                </w:rPr>
+              </m:ctrlPr>
+            </m:sSubPr>
+            <m:e>
+              <m:r>
+                <w:rPr>
+                  <w:rFonts w:ascii="Cambria Math" w:hAnsi="Cambria Math" w:cs="Arial"/>
+                </w:rPr>
+                <m:t>ProdRisk</m:t>
+              </m:r>
+            </m:e>
+            <m:sub>
+              <m:r>
+                <w:rPr>
+                  <w:rFonts w:ascii="Cambria Math" w:hAnsi="Cambria Math" w:cs="Arial"/>
+                </w:rPr>
+                <m:t>ti</m:t>
+              </m:r>
+            </m:sub>
+          </m:sSub>
+          <m:r>
+            <w:rPr>
+              <w:rFonts w:ascii="Cambria Math" w:hAnsi="Cambria Math" w:cs="Arial"/>
+            </w:rPr>
+            <m:t xml:space="preserve">= </m:t>
+          </m:r>
+          <m:rad>
+            <m:radPr>
+              <m:degHide m:val="1"/>
+              <m:ctrlPr>
+                <w:rPr>
+                  <w:rFonts w:ascii="Cambria Math" w:hAnsi="Cambria Math" w:cs="Arial"/>
+                  <w:i/>
+                </w:rPr>
+              </m:ctrlPr>
+            </m:radPr>
+            <m:deg/>
+            <m:e>
+              <m:sSup>
+                <m:sSupPr>
+                  <m:ctrlPr>
+                    <w:rPr>
+                      <w:rFonts w:ascii="Cambria Math" w:hAnsi="Cambria Math" w:cs="Arial"/>
+                      <w:i/>
+                    </w:rPr>
+                  </m:ctrlPr>
+                </m:sSupPr>
+                <m:e>
+                  <m:sSub>
+                    <m:sSubPr>
+                      <m:ctrlPr>
+                        <w:rPr>
+                          <w:rFonts w:ascii="Cambria Math" w:hAnsi="Cambria Math" w:cs="Arial"/>
+                          <w:i/>
+                        </w:rPr>
+                      </m:ctrlPr>
+                    </m:sSubPr>
+                    <m:e>
+                      <m:r>
+                        <w:rPr>
+                          <w:rFonts w:ascii="Cambria Math" w:hAnsi="Cambria Math" w:cs="Arial"/>
+                        </w:rPr>
+                        <m:t>l</m:t>
+                      </m:r>
+                    </m:e>
+                    <m:sub>
+                      <m:r>
+                        <w:rPr>
+                          <w:rFonts w:ascii="Cambria Math" w:hAnsi="Cambria Math" w:cs="Arial"/>
+                        </w:rPr>
+                        <m:t>ti</m:t>
+                      </m:r>
+                    </m:sub>
+                  </m:sSub>
+                </m:e>
+                <m:sup>
+                  <m:r>
+                    <w:rPr>
+                      <w:rFonts w:ascii="Cambria Math" w:hAnsi="Cambria Math" w:cs="Arial"/>
+                    </w:rPr>
+                    <m:t>z</m:t>
+                  </m:r>
+                </m:sup>
+              </m:sSup>
+            </m:e>
+          </m:rad>
+        </m:oMath>
+      </m:oMathPara>
+    </w:p>
+    <w:p>
+      <w:pPr>
+        <w:spacing w:line="480" w:lineRule="auto"/>
+        <w:jc w:val="both"/>
+        <w:rPr>
+          <w:rFonts w:ascii="Arial" w:hAnsi="Arial" w:cs="Arial"/>
+        </w:rPr>
+      </w:pPr>
+      <w:r>
+        <w:rPr>
+          <w:rFonts w:ascii="Arial" w:hAnsi="Arial" w:cs="Arial"/>
+        </w:rPr>
+        <w:t xml:space="preserve">where z = a constant describing the convexity </w:t>
+      </w:r>
+      <w:r>
+        <w:rPr>
+          <w:rFonts w:ascii="Arial" w:hAnsi="Arial" w:cs="Arial"/>
+        </w:rPr>
+        <w:t xml:space="preserve">or concavity </w:t>
+      </w:r>
+      <w:r>
+        <w:rPr>
+          <w:rFonts w:ascii="Arial" w:hAnsi="Arial" w:cs="Arial"/>
+        </w:rPr>
+        <w:t>of the relationship between local pollinator abundance loss and crop production loss</w:t>
+      </w:r>
+      <w:r>
+        <w:rPr>
+          <w:rFonts w:ascii="Arial" w:hAnsi="Arial" w:cs="Arial"/>
+        </w:rPr>
+        <w:t>.</w:t>
+      </w:r>
+      <w:r>
+        <w:rPr>
+          <w:rFonts w:ascii="Arial" w:hAnsi="Arial" w:cs="Arial"/>
+        </w:rPr>
+        <w:t xml:space="preserve"> For both convex and concave relationships we investigated 4 potential scenario</w:t>
+      </w:r>
+      <w:r>
+        <w:rPr>
+          <w:rFonts w:ascii="Arial" w:hAnsi="Arial" w:cs="Arial"/>
+        </w:rPr>
+        <w:t>s z (4, 8, 16, and 32). A value of 4 has a shallow slope, whereas 32 is either highly convex or concave.</w:t>
+      </w:r>
+      <w:r>
+        <w:rPr>
+          <w:rFonts w:ascii="Arial" w:hAnsi="Arial" w:cs="Arial"/>
+        </w:rPr>
+        <w:t xml:space="preserve"> </w:t>
       </w:r>
     </w:p>
     <w:p>
@@ -4297,33 +4679,7 @@
                     <w:rPr>
                       <w:rFonts w:ascii="Cambria Math" w:hAnsi="Cambria Math" w:cs="Arial"/>
                     </w:rPr>
-                    <m:t>PollinationProd</m:t>
-                  </m:r>
-                </m:e>
-                <m:sub>
-                  <m:r>
-                    <w:rPr>
-                      <w:rFonts w:ascii="Cambria Math" w:hAnsi="Cambria Math" w:cs="Arial"/>
-                    </w:rPr>
-                    <m:t>i</m:t>
-                  </m:r>
-                </m:sub>
-              </m:sSub>
-              <m:sSub>
-                <m:sSubPr>
-                  <m:ctrlPr>
-                    <w:rPr>
-                      <w:rFonts w:ascii="Cambria Math" w:hAnsi="Cambria Math" w:cs="Arial"/>
-                      <w:i/>
-                    </w:rPr>
-                  </m:ctrlPr>
-                </m:sSubPr>
-                <m:e>
-                  <m:r>
-                    <w:rPr>
-                      <w:rFonts w:ascii="Cambria Math" w:hAnsi="Cambria Math" w:cs="Arial"/>
-                    </w:rPr>
-                    <m:t>l</m:t>
+                    <m:t>ProdRisk</m:t>
                   </m:r>
                 </m:e>
                 <m:sub>
@@ -4401,13 +4757,25 @@
         <w:rPr>
           <w:rFonts w:ascii="Arial" w:hAnsi="Arial" w:cs="Arial"/>
         </w:rPr>
-        <w:t xml:space="preserve"> as a proportion of the total crop production within each cell (for the set of crops that have at least some dependence on pollination)  </w:t>
-      </w:r>
-      <w:r>
-        <w:rPr>
-          <w:rFonts w:ascii="Arial" w:hAnsi="Arial" w:cs="Arial"/>
-        </w:rPr>
-        <w:t xml:space="preserve"> (i.e. proportional production risk). A value of </w:t>
+        <w:t xml:space="preserve"> as a proportion of the total crop production within each cell (for the set of crops that have at least some dependence on pollination)</w:t>
+      </w:r>
+      <w:r>
+        <w:rPr>
+          <w:rFonts w:ascii="Arial" w:hAnsi="Arial" w:cs="Arial"/>
+        </w:rPr>
+        <w:t xml:space="preserve"> (i.e. proportional production risk)</w:t>
+      </w:r>
+      <w:r>
+        <w:rPr>
+          <w:rFonts w:ascii="Arial" w:hAnsi="Arial" w:cs="Arial"/>
+        </w:rPr>
+        <w:t>, under a set of different abundance/production scenarios.</w:t>
+      </w:r>
+      <w:r>
+        <w:rPr>
+          <w:rFonts w:ascii="Arial" w:hAnsi="Arial" w:cs="Arial"/>
+        </w:rPr>
+        <w:t xml:space="preserve"> A value of </w:t>
       </w:r>
       <w:r>
         <w:rPr>
@@ -4455,7 +4823,25 @@
         <w:rPr>
           <w:rFonts w:ascii="Arial" w:hAnsi="Arial" w:cs="Arial"/>
         </w:rPr>
-        <w:t>projected this dependence risk for 2050, and mapped these projections globally.</w:t>
+        <w:t xml:space="preserve">projected this dependence risk for 2050, and </w:t>
+      </w:r>
+      <w:r>
+        <w:rPr>
+          <w:rFonts w:ascii="Arial" w:hAnsi="Arial" w:cs="Arial"/>
+        </w:rPr>
+        <w:t xml:space="preserve">then </w:t>
+      </w:r>
+      <w:r>
+        <w:rPr>
+          <w:rFonts w:ascii="Arial" w:hAnsi="Arial" w:cs="Arial"/>
+        </w:rPr>
+        <w:t>mapped these projections globally</w:t>
+      </w:r>
+      <w:r>
+        <w:rPr>
+          <w:rFonts w:ascii="Arial" w:hAnsi="Arial" w:cs="Arial"/>
+        </w:rPr>
+        <w:t xml:space="preserve">. In the main text we present this projection assuming a linear relationship between production and abundance (Figure 3), and in the Supplementary Material for four concave abundance/production relationships (Figure S8), and the associated uncertainty among all four of these projections (Figure S9). </w:t>
       </w:r>
     </w:p>
     <w:p>
@@ -4471,69 +4857,117 @@
           <w:rFonts w:ascii="Arial" w:hAnsi="Arial" w:cs="Arial"/>
         </w:rPr>
         <w:lastRenderedPageBreak/>
+        <w:t>To investigate which countries and regions of the world might expect the greatest crop pollination risk, we then intersected all spatial cells fo</w:t>
+      </w:r>
+      <w:r>
+        <w:rPr>
+          <w:rFonts w:ascii="Arial" w:hAnsi="Arial" w:cs="Arial"/>
+        </w:rPr>
+        <w:t xml:space="preserve">r each year of our projection </w:t>
+      </w:r>
+      <w:r>
+        <w:rPr>
+          <w:rFonts w:ascii="Arial" w:hAnsi="Arial" w:cs="Arial"/>
+        </w:rPr>
+        <w:t xml:space="preserve">with a global </w:t>
+      </w:r>
+      <w:proofErr w:type="spellStart"/>
+      <w:r>
+        <w:rPr>
+          <w:rFonts w:ascii="Arial" w:hAnsi="Arial" w:cs="Arial"/>
+        </w:rPr>
+        <w:t>basemap</w:t>
+      </w:r>
+      <w:proofErr w:type="spellEnd"/>
+      <w:r>
+        <w:rPr>
+          <w:rFonts w:ascii="Arial" w:hAnsi="Arial" w:cs="Arial"/>
+        </w:rPr>
+        <w:t>, and for each spatial cell pulled out its associated country and continent. For each country we then calculated the median risk among all cells</w:t>
+      </w:r>
+      <w:r>
+        <w:rPr>
+          <w:rFonts w:ascii="Arial" w:hAnsi="Arial" w:cs="Arial"/>
+        </w:rPr>
+        <w:t xml:space="preserve"> (‘overall risk’)</w:t>
+      </w:r>
+      <w:r>
+        <w:rPr>
+          <w:rFonts w:ascii="Arial" w:hAnsi="Arial" w:cs="Arial"/>
+        </w:rPr>
         <w:t xml:space="preserve"> </w:t>
       </w:r>
       <w:r>
         <w:rPr>
           <w:rFonts w:ascii="Arial" w:hAnsi="Arial" w:cs="Arial"/>
         </w:rPr>
-        <w:t>We</w:t>
-      </w:r>
-      <w:r>
-        <w:rPr>
-          <w:rFonts w:ascii="Arial" w:hAnsi="Arial" w:cs="Arial"/>
-        </w:rPr>
-        <w:t xml:space="preserve"> also plotted the change in risk for the 10 countries with the highest overall risk (calculated as the average over the whole time series), and the change in risk for the 10 countries with the highest rate of change (the difference between the lowest and highest over the whole time series). For each of these high-risk countries, </w:t>
-      </w:r>
-      <w:r>
-        <w:rPr>
-          <w:rFonts w:ascii="Arial" w:hAnsi="Arial" w:cs="Arial"/>
-        </w:rPr>
-        <w:t>we</w:t>
-      </w:r>
-      <w:r>
-        <w:rPr>
-          <w:rFonts w:ascii="Arial" w:hAnsi="Arial" w:cs="Arial"/>
-        </w:rPr>
-        <w:t xml:space="preserve"> took the overall risk to be the median of all cells in that country at each time step, onto which </w:t>
-      </w:r>
-      <w:r>
-        <w:rPr>
-          <w:rFonts w:ascii="Arial" w:hAnsi="Arial" w:cs="Arial"/>
-        </w:rPr>
-        <w:t>we</w:t>
-      </w:r>
-      <w:r>
-        <w:rPr>
-          <w:rFonts w:ascii="Arial" w:hAnsi="Arial" w:cs="Arial"/>
-        </w:rPr>
-        <w:t xml:space="preserve"> overlaid the 2.5</w:t>
-      </w:r>
-      <w:r>
-        <w:rPr>
-          <w:rFonts w:ascii="Arial" w:hAnsi="Arial" w:cs="Arial"/>
-          <w:vertAlign w:val="superscript"/>
-        </w:rPr>
-        <w:t>th</w:t>
-      </w:r>
-      <w:r>
-        <w:rPr>
-          <w:rFonts w:ascii="Arial" w:hAnsi="Arial" w:cs="Arial"/>
-        </w:rPr>
-        <w:t xml:space="preserve"> and 97.5</w:t>
-      </w:r>
-      <w:r>
-        <w:rPr>
-          <w:rFonts w:ascii="Arial" w:hAnsi="Arial" w:cs="Arial"/>
-          <w:vertAlign w:val="superscript"/>
-        </w:rPr>
-        <w:t>th</w:t>
-      </w:r>
-      <w:r>
-        <w:rPr>
-          <w:rFonts w:ascii="Arial" w:hAnsi="Arial" w:cs="Arial"/>
-        </w:rPr>
-        <w:t xml:space="preserve"> percentiles as a measure of the variation in risk across the country.</w:t>
+        <w:t xml:space="preserve">and the total change between the start and the end of the series </w:t>
+      </w:r>
+      <w:r>
+        <w:rPr>
+          <w:rFonts w:ascii="Arial" w:hAnsi="Arial" w:cs="Arial"/>
+        </w:rPr>
+        <w:t>(‘</w:t>
+      </w:r>
+      <w:r>
+        <w:rPr>
+          <w:rFonts w:ascii="Arial" w:hAnsi="Arial" w:cs="Arial"/>
+        </w:rPr>
+        <w:t>change in</w:t>
+      </w:r>
+      <w:r>
+        <w:rPr>
+          <w:rFonts w:ascii="Arial" w:hAnsi="Arial" w:cs="Arial"/>
+        </w:rPr>
+        <w:t xml:space="preserve"> risk’)</w:t>
+      </w:r>
+      <w:r>
+        <w:rPr>
+          <w:rFonts w:ascii="Arial" w:hAnsi="Arial" w:cs="Arial"/>
+        </w:rPr>
+        <w:t xml:space="preserve">, which we plotted against each other for all countries (Figure 3). We repeated this process for each </w:t>
+      </w:r>
+      <w:r>
+        <w:rPr>
+          <w:rFonts w:ascii="Arial" w:hAnsi="Arial" w:cs="Arial"/>
+        </w:rPr>
+        <w:t xml:space="preserve">of the top 20 </w:t>
+      </w:r>
+      <w:r>
+        <w:rPr>
+          <w:rFonts w:ascii="Arial" w:hAnsi="Arial" w:cs="Arial"/>
+        </w:rPr>
+        <w:t>crop</w:t>
+      </w:r>
+      <w:r>
+        <w:rPr>
+          <w:rFonts w:ascii="Arial" w:hAnsi="Arial" w:cs="Arial"/>
+        </w:rPr>
+        <w:t>s by total pollination dependent production</w:t>
+      </w:r>
+      <w:r>
+        <w:rPr>
+          <w:rFonts w:ascii="Arial" w:hAnsi="Arial" w:cs="Arial"/>
+        </w:rPr>
+        <w:t xml:space="preserve">, again plotting the overall risk </w:t>
+      </w:r>
+      <w:r>
+        <w:rPr>
+          <w:rFonts w:ascii="Arial" w:hAnsi="Arial" w:cs="Arial"/>
+        </w:rPr>
+        <w:t>against</w:t>
+      </w:r>
+      <w:r>
+        <w:rPr>
+          <w:rFonts w:ascii="Arial" w:hAnsi="Arial" w:cs="Arial"/>
+        </w:rPr>
+        <w:t xml:space="preserve"> the change in risk. </w:t>
+      </w:r>
+      <w:r>
+        <w:rPr>
+          <w:rFonts w:ascii="Arial" w:hAnsi="Arial" w:cs="Arial"/>
+        </w:rPr>
+        <w:t>For each of the top 20 crops by pollination dependent production, we also calculated the proportion of all pollination dependent production determined to be at risk, here under RCP 8.5 under a linear relationship between pollinator abundance and crop production (Figure S3).</w:t>
       </w:r>
     </w:p>
     <w:p>
@@ -4542,15 +4976,271 @@
         <w:jc w:val="both"/>
         <w:rPr>
           <w:rFonts w:ascii="Arial" w:hAnsi="Arial" w:cs="Arial"/>
+        </w:rPr>
+      </w:pPr>
+      <w:r>
+        <w:rPr>
+          <w:rFonts w:ascii="Arial" w:hAnsi="Arial" w:cs="Arial"/>
+        </w:rPr>
+        <w:t xml:space="preserve">For both crops and countries, we also calculated </w:t>
+      </w:r>
+      <w:r>
+        <w:rPr>
+          <w:rFonts w:ascii="Arial" w:hAnsi="Arial" w:cs="Arial"/>
+        </w:rPr>
+        <w:t>analogues of associated financial risk</w:t>
+      </w:r>
+      <w:r>
+        <w:rPr>
+          <w:rFonts w:ascii="Arial" w:hAnsi="Arial" w:cs="Arial"/>
+        </w:rPr>
+        <w:t xml:space="preserve"> which we overlaid onto both plots.</w:t>
+      </w:r>
+      <w:r>
+        <w:rPr>
+          <w:rFonts w:ascii="Arial" w:hAnsi="Arial" w:cs="Arial"/>
+        </w:rPr>
+        <w:t xml:space="preserve"> For each country, we </w:t>
+      </w:r>
+      <w:r>
+        <w:rPr>
+          <w:rFonts w:ascii="Arial" w:hAnsi="Arial" w:cs="Arial"/>
+        </w:rPr>
+        <w:t>estimat</w:t>
+      </w:r>
+      <w:r>
+        <w:rPr>
+          <w:rFonts w:ascii="Arial" w:hAnsi="Arial" w:cs="Arial"/>
+        </w:rPr>
+        <w:t>ed the total value of pollination dependent crop production per country</w:t>
+      </w:r>
+      <w:r>
+        <w:rPr>
+          <w:rFonts w:ascii="Arial" w:hAnsi="Arial" w:cs="Arial"/>
+        </w:rPr>
+        <w:t>,</w:t>
+      </w:r>
+      <w:r>
+        <w:rPr>
+          <w:rFonts w:ascii="Arial" w:hAnsi="Arial" w:cs="Arial"/>
+        </w:rPr>
+        <w:t xml:space="preserve"> which we then adjusted for GDP. </w:t>
+      </w:r>
+      <w:r>
+        <w:rPr>
+          <w:rFonts w:ascii="Arial" w:hAnsi="Arial" w:cs="Arial"/>
+        </w:rPr>
+        <w:t xml:space="preserve">We calculated the total value of each pollination dependent crop by multiplying the total pollination dependent production for each crop in each country by the </w:t>
+      </w:r>
+      <w:r>
+        <w:rPr>
+          <w:rFonts w:ascii="Arial" w:hAnsi="Arial" w:cs="Arial"/>
+        </w:rPr>
+        <w:t xml:space="preserve">per kg </w:t>
+      </w:r>
+      <w:r>
+        <w:rPr>
+          <w:rFonts w:ascii="Arial" w:hAnsi="Arial" w:cs="Arial"/>
+        </w:rPr>
+        <w:t xml:space="preserve">value of each crop, and then taking the sum of the value for all crops in that country. </w:t>
+      </w:r>
+      <w:r>
+        <w:rPr>
+          <w:rFonts w:ascii="Arial" w:hAnsi="Arial" w:cs="Arial"/>
+        </w:rPr>
+        <w:t xml:space="preserve">We estimated the per kg value of each crop using data from the FAO </w:t>
+      </w:r>
+      <w:r>
+        <w:rPr>
+          <w:rFonts w:ascii="Arial" w:hAnsi="Arial" w:cs="Arial"/>
           <w:color w:val="FF0000"/>
         </w:rPr>
-      </w:pPr>
+        <w:t xml:space="preserve">(reference). </w:t>
+      </w:r>
+      <w:r>
+        <w:rPr>
+          <w:rFonts w:ascii="Arial" w:hAnsi="Arial" w:cs="Arial"/>
+        </w:rPr>
+        <w:t xml:space="preserve">Specifically, we took the FAO estimation of total production of each crop in each country for each of the years 2015-2019, and then divided </w:t>
+      </w:r>
+      <w:r>
+        <w:rPr>
+          <w:rFonts w:ascii="Arial" w:hAnsi="Arial" w:cs="Arial"/>
+        </w:rPr>
+        <w:t>these</w:t>
+      </w:r>
+      <w:r>
+        <w:rPr>
+          <w:rFonts w:ascii="Arial" w:hAnsi="Arial" w:cs="Arial"/>
+        </w:rPr>
+        <w:t xml:space="preserve"> value</w:t>
+      </w:r>
+      <w:r>
+        <w:rPr>
+          <w:rFonts w:ascii="Arial" w:hAnsi="Arial" w:cs="Arial"/>
+        </w:rPr>
+        <w:t>s</w:t>
+      </w:r>
+      <w:r>
+        <w:rPr>
+          <w:rFonts w:ascii="Arial" w:hAnsi="Arial" w:cs="Arial"/>
+        </w:rPr>
+        <w:t xml:space="preserve"> by the total value of production of each crop in each country for the same </w:t>
+      </w:r>
+      <w:r>
+        <w:rPr>
+          <w:rFonts w:ascii="Arial" w:hAnsi="Arial" w:cs="Arial"/>
+        </w:rPr>
+        <w:t>set of years</w:t>
+      </w:r>
+      <w:r>
+        <w:rPr>
+          <w:rFonts w:ascii="Arial" w:hAnsi="Arial" w:cs="Arial"/>
+        </w:rPr>
+        <w:t>. This process returned an estimated</w:t>
+      </w:r>
+      <w:r>
+        <w:rPr>
+          <w:rFonts w:ascii="Arial" w:hAnsi="Arial" w:cs="Arial"/>
+        </w:rPr>
+        <w:t xml:space="preserve"> per kg</w:t>
+      </w:r>
+      <w:r>
+        <w:rPr>
+          <w:rFonts w:ascii="Arial" w:hAnsi="Arial" w:cs="Arial"/>
+        </w:rPr>
+        <w:t xml:space="preserve"> value of production for each crop in a set of countries</w:t>
+      </w:r>
+      <w:r>
+        <w:rPr>
+          <w:rFonts w:ascii="Arial" w:hAnsi="Arial" w:cs="Arial"/>
+        </w:rPr>
+        <w:t xml:space="preserve"> for each of the years 2015-2019.</w:t>
+      </w:r>
+      <w:r>
+        <w:rPr>
+          <w:rFonts w:ascii="Arial" w:hAnsi="Arial" w:cs="Arial"/>
+        </w:rPr>
+        <w:t xml:space="preserve"> We then took the mean of </w:t>
+      </w:r>
+      <w:r>
+        <w:rPr>
+          <w:rFonts w:ascii="Arial" w:hAnsi="Arial" w:cs="Arial"/>
+        </w:rPr>
+        <w:t>all years within each country crop combination, giving us an estimated per kg value of each crop in each country</w:t>
+      </w:r>
+      <w:r>
+        <w:rPr>
+          <w:rFonts w:ascii="Arial" w:hAnsi="Arial" w:cs="Arial"/>
+        </w:rPr>
+        <w:t xml:space="preserve"> over the period 2015-2019</w:t>
+      </w:r>
+      <w:r>
+        <w:rPr>
+          <w:rFonts w:ascii="Arial" w:hAnsi="Arial" w:cs="Arial"/>
+        </w:rPr>
+        <w:t xml:space="preserve">. For each crop, we then took the median value of each crop among countries, giving us a global estimate of the per kg value of each crop. It’s important to note that these values represent estimations of the  </w:t>
+      </w:r>
+      <w:r>
+        <w:rPr>
+          <w:rFonts w:ascii="Arial" w:hAnsi="Arial" w:cs="Arial"/>
+        </w:rPr>
+        <w:t>price paid to producers at the point of initial sale</w:t>
+      </w:r>
       <w:r>
         <w:rPr>
           <w:rFonts w:ascii="Arial" w:hAnsi="Arial" w:cs="Arial"/>
           <w:color w:val="FF0000"/>
         </w:rPr>
-        <w:t>Proportion of total production</w:t>
+        <w:t xml:space="preserve"> (reference).</w:t>
+      </w:r>
+      <w:r>
+        <w:rPr>
+          <w:rFonts w:ascii="Arial" w:hAnsi="Arial" w:cs="Arial"/>
+          <w:color w:val="FF0000"/>
+        </w:rPr>
+        <w:t xml:space="preserve"> </w:t>
+      </w:r>
+      <w:r>
+        <w:rPr>
+          <w:rFonts w:ascii="Arial" w:hAnsi="Arial" w:cs="Arial"/>
+        </w:rPr>
+        <w:t>We retrieved estimates of each countr</w:t>
+      </w:r>
+      <w:r>
+        <w:rPr>
+          <w:rFonts w:ascii="Arial" w:hAnsi="Arial" w:cs="Arial"/>
+        </w:rPr>
+        <w:t xml:space="preserve">y’s </w:t>
+      </w:r>
+      <w:r>
+        <w:rPr>
+          <w:rFonts w:ascii="Arial" w:hAnsi="Arial" w:cs="Arial"/>
+        </w:rPr>
+        <w:t xml:space="preserve">GDP from </w:t>
+      </w:r>
+      <w:r>
+        <w:rPr>
+          <w:rFonts w:ascii="Arial" w:hAnsi="Arial" w:cs="Arial"/>
+        </w:rPr>
+        <w:t>the package ‘</w:t>
+      </w:r>
+      <w:proofErr w:type="spellStart"/>
+      <w:r>
+        <w:rPr>
+          <w:rFonts w:ascii="Arial" w:hAnsi="Arial" w:cs="Arial"/>
+        </w:rPr>
+        <w:t>rworldmap</w:t>
+      </w:r>
+      <w:proofErr w:type="spellEnd"/>
+      <w:r>
+        <w:rPr>
+          <w:rFonts w:ascii="Arial" w:hAnsi="Arial" w:cs="Arial"/>
+        </w:rPr>
+        <w:t xml:space="preserve">’ </w:t>
+      </w:r>
+      <w:r>
+        <w:rPr>
+          <w:rFonts w:ascii="Arial" w:hAnsi="Arial" w:cs="Arial"/>
+        </w:rPr>
+        <w:lastRenderedPageBreak/>
+        <w:t>(variable name ‘</w:t>
+      </w:r>
+      <w:r>
+        <w:rPr>
+          <w:rFonts w:ascii="Arial" w:hAnsi="Arial" w:cs="Arial"/>
+        </w:rPr>
+        <w:t>GDP_MD_EST</w:t>
+      </w:r>
+      <w:r>
+        <w:rPr>
+          <w:rFonts w:ascii="Arial" w:hAnsi="Arial" w:cs="Arial"/>
+        </w:rPr>
+        <w:t>’)</w:t>
+      </w:r>
+      <w:r>
+        <w:rPr>
+          <w:rFonts w:ascii="Arial" w:hAnsi="Arial" w:cs="Arial"/>
+        </w:rPr>
+        <w:t>.</w:t>
+      </w:r>
+      <w:r>
+        <w:rPr>
+          <w:rFonts w:ascii="Arial" w:hAnsi="Arial" w:cs="Arial"/>
+        </w:rPr>
+        <w:t xml:space="preserve"> </w:t>
+      </w:r>
+      <w:r>
+        <w:rPr>
+          <w:rFonts w:ascii="Arial" w:hAnsi="Arial" w:cs="Arial"/>
+        </w:rPr>
+        <w:t xml:space="preserve">For each crop, </w:t>
+      </w:r>
+      <w:r>
+        <w:rPr>
+          <w:rFonts w:ascii="Arial" w:hAnsi="Arial" w:cs="Arial"/>
+        </w:rPr>
+        <w:t>our measure of financial risk was the per kg value of each crop, calculated as above.</w:t>
       </w:r>
     </w:p>
     <w:p>
@@ -4565,182 +5255,176 @@
         <w:rPr>
           <w:rFonts w:ascii="Arial" w:hAnsi="Arial" w:cs="Arial"/>
         </w:rPr>
-        <w:t xml:space="preserve">Using the same approach as above, </w:t>
-      </w:r>
-      <w:r>
-        <w:rPr>
-          <w:rFonts w:ascii="Arial" w:hAnsi="Arial" w:cs="Arial"/>
-        </w:rPr>
-        <w:t>we</w:t>
-      </w:r>
-      <w:r>
-        <w:rPr>
-          <w:rFonts w:ascii="Arial" w:hAnsi="Arial" w:cs="Arial"/>
-        </w:rPr>
-        <w:t xml:space="preserve"> also projected proportional production risk for each of the top 20 crops by total pollination-dependent production (i.e. </w:t>
-      </w:r>
-      <w:proofErr w:type="spellStart"/>
-      <w:r>
-        <w:rPr>
-          <w:rFonts w:ascii="Arial" w:hAnsi="Arial" w:cs="Arial"/>
-          <w:i/>
-          <w:iCs/>
-        </w:rPr>
-        <w:t>PropRisk</w:t>
-      </w:r>
-      <w:r>
-        <w:rPr>
-          <w:rFonts w:ascii="Arial" w:hAnsi="Arial" w:cs="Arial"/>
-          <w:i/>
-          <w:iCs/>
-          <w:vertAlign w:val="subscript"/>
-        </w:rPr>
-        <w:t>cti</w:t>
-      </w:r>
-      <w:proofErr w:type="spellEnd"/>
-      <w:r>
-        <w:rPr>
-          <w:rFonts w:ascii="Arial" w:hAnsi="Arial" w:cs="Arial"/>
-        </w:rPr>
-        <w:t xml:space="preserve">). Again, </w:t>
-      </w:r>
-      <w:r>
-        <w:rPr>
-          <w:rFonts w:ascii="Arial" w:hAnsi="Arial" w:cs="Arial"/>
-        </w:rPr>
-        <w:t>we</w:t>
-      </w:r>
-      <w:r>
-        <w:rPr>
-          <w:rFonts w:ascii="Arial" w:hAnsi="Arial" w:cs="Arial"/>
-        </w:rPr>
-        <w:t xml:space="preserve"> took the overall risk to be the median of all cells in which that crop appears at each time step, onto which </w:t>
-      </w:r>
-      <w:r>
-        <w:rPr>
-          <w:rFonts w:ascii="Arial" w:hAnsi="Arial" w:cs="Arial"/>
-        </w:rPr>
-        <w:t>we</w:t>
-      </w:r>
-      <w:r>
-        <w:rPr>
-          <w:rFonts w:ascii="Arial" w:hAnsi="Arial" w:cs="Arial"/>
-        </w:rPr>
-        <w:t xml:space="preserve"> overlaid the 2.5</w:t>
-      </w:r>
-      <w:r>
-        <w:rPr>
-          <w:rFonts w:ascii="Arial" w:hAnsi="Arial" w:cs="Arial"/>
-          <w:vertAlign w:val="superscript"/>
-        </w:rPr>
-        <w:t>th</w:t>
-      </w:r>
-      <w:r>
-        <w:rPr>
-          <w:rFonts w:ascii="Arial" w:hAnsi="Arial" w:cs="Arial"/>
-        </w:rPr>
-        <w:t xml:space="preserve"> and 97.5</w:t>
-      </w:r>
-      <w:r>
-        <w:rPr>
-          <w:rFonts w:ascii="Arial" w:hAnsi="Arial" w:cs="Arial"/>
-          <w:vertAlign w:val="superscript"/>
-        </w:rPr>
-        <w:t>th</w:t>
-      </w:r>
-      <w:r>
-        <w:rPr>
-          <w:rFonts w:ascii="Arial" w:hAnsi="Arial" w:cs="Arial"/>
-        </w:rPr>
-        <w:t xml:space="preserve"> percentiles as a measure of the variation in risk across locations where the crop is grown. </w:t>
-      </w:r>
-      <w:r>
-        <w:rPr>
-          <w:rFonts w:ascii="Arial" w:hAnsi="Arial" w:cs="Arial"/>
-        </w:rPr>
-        <w:t>We</w:t>
-      </w:r>
-      <w:r>
-        <w:rPr>
-          <w:rFonts w:ascii="Arial" w:hAnsi="Arial" w:cs="Arial"/>
-        </w:rPr>
-        <w:t xml:space="preserve"> also calculated a change in total production risk for the same top 20 crops (i.e. </w:t>
-      </w:r>
-      <w:proofErr w:type="spellStart"/>
-      <w:r>
-        <w:rPr>
-          <w:rFonts w:ascii="Arial" w:hAnsi="Arial" w:cs="Arial"/>
-          <w:i/>
-          <w:iCs/>
-        </w:rPr>
-        <w:t>ProdRisk</w:t>
-      </w:r>
-      <w:r>
-        <w:rPr>
-          <w:rFonts w:ascii="Arial" w:hAnsi="Arial" w:cs="Arial"/>
-          <w:i/>
-          <w:iCs/>
-          <w:vertAlign w:val="subscript"/>
-        </w:rPr>
-        <w:t>ct</w:t>
-      </w:r>
-      <w:proofErr w:type="spellEnd"/>
-      <w:r>
-        <w:rPr>
-          <w:rFonts w:ascii="Arial" w:hAnsi="Arial" w:cs="Arial"/>
-        </w:rPr>
-        <w:t xml:space="preserve">), which </w:t>
-      </w:r>
-      <w:r>
-        <w:rPr>
-          <w:rFonts w:ascii="Arial" w:hAnsi="Arial" w:cs="Arial"/>
-        </w:rPr>
-        <w:t>we</w:t>
-      </w:r>
-      <w:r>
-        <w:rPr>
-          <w:rFonts w:ascii="Arial" w:hAnsi="Arial" w:cs="Arial"/>
-        </w:rPr>
-        <w:t xml:space="preserve"> then adjusted to a percentage of total production for each crop (</w:t>
-      </w:r>
-      <w:proofErr w:type="spellStart"/>
-      <w:r>
-        <w:rPr>
-          <w:rFonts w:ascii="Arial" w:hAnsi="Arial" w:cs="Arial"/>
-        </w:rPr>
-        <w:t>i.e</w:t>
-      </w:r>
-      <w:proofErr w:type="spellEnd"/>
+        <w:t xml:space="preserve">As a last step, we used our </w:t>
+      </w:r>
+      <w:r>
+        <w:rPr>
+          <w:rFonts w:ascii="Arial" w:hAnsi="Arial" w:cs="Arial"/>
+        </w:rPr>
+        <w:t xml:space="preserve">measure of local production risk </w:t>
+      </w:r>
+      <w:r>
+        <w:rPr>
+          <w:rFonts w:ascii="Arial" w:hAnsi="Arial" w:cs="Arial"/>
+        </w:rPr>
+        <w:t xml:space="preserve">to calculate a measure of overall </w:t>
+      </w:r>
+      <w:r>
+        <w:rPr>
+          <w:rFonts w:ascii="Arial" w:hAnsi="Arial" w:cs="Arial"/>
+        </w:rPr>
+        <w:t xml:space="preserve">import risk </w:t>
+      </w:r>
+      <w:r>
+        <w:rPr>
+          <w:rFonts w:ascii="Arial" w:hAnsi="Arial" w:cs="Arial"/>
+        </w:rPr>
+        <w:t>and change in i</w:t>
+      </w:r>
+      <w:r>
+        <w:rPr>
+          <w:rFonts w:ascii="Arial" w:hAnsi="Arial" w:cs="Arial"/>
+        </w:rPr>
+        <w:t>mport risk</w:t>
+      </w:r>
+      <w:r>
+        <w:rPr>
+          <w:rFonts w:ascii="Arial" w:hAnsi="Arial" w:cs="Arial"/>
+        </w:rPr>
+        <w:t>, both of which we present in the main text (Figure 4).</w:t>
+      </w:r>
       <w:r>
         <w:rPr>
           <w:rFonts w:ascii="Arial" w:hAnsi="Arial" w:cs="Arial"/>
         </w:rPr>
         <w:t xml:space="preserve"> </w:t>
       </w:r>
-      <w:proofErr w:type="spellStart"/>
-      <w:r>
-        <w:rPr>
-          <w:rFonts w:ascii="Arial" w:hAnsi="Arial" w:cs="Arial"/>
-          <w:i/>
-          <w:iCs/>
-        </w:rPr>
-        <w:t>PropRisk</w:t>
-      </w:r>
-      <w:r>
-        <w:rPr>
-          <w:rFonts w:ascii="Arial" w:hAnsi="Arial" w:cs="Arial"/>
-          <w:i/>
-          <w:iCs/>
-          <w:vertAlign w:val="subscript"/>
-        </w:rPr>
-        <w:t>ct</w:t>
-      </w:r>
-      <w:proofErr w:type="spellEnd"/>
-      <w:r>
-        <w:rPr>
-          <w:rFonts w:ascii="Arial" w:hAnsi="Arial" w:cs="Arial"/>
-        </w:rPr>
-        <w:t xml:space="preserve">). This measure therefore estimates the total proportion of global production at risk for a given crop. </w:t>
+      <w:r>
+        <w:rPr>
+          <w:rFonts w:ascii="Arial" w:hAnsi="Arial" w:cs="Arial"/>
+        </w:rPr>
+        <w:t xml:space="preserve">We used the </w:t>
+      </w:r>
+      <w:r>
+        <w:rPr>
+          <w:rFonts w:ascii="Arial" w:hAnsi="Arial" w:cs="Arial"/>
+        </w:rPr>
+        <w:t xml:space="preserve">pollination trade flow data released by </w:t>
+      </w:r>
+      <w:r>
+        <w:rPr>
+          <w:rFonts w:ascii="Arial" w:hAnsi="Arial" w:cs="Arial"/>
+          <w:color w:val="FF0000"/>
+        </w:rPr>
+        <w:t xml:space="preserve">Da Silva et al (2021) </w:t>
+      </w:r>
+      <w:r>
+        <w:rPr>
+          <w:rFonts w:ascii="Arial" w:hAnsi="Arial" w:cs="Arial"/>
+        </w:rPr>
+        <w:t>as a measure of the quantity of pollination dependent production imported by each country. Da Silva et al (2021) contains estimates of the quantity</w:t>
+      </w:r>
+      <w:r>
+        <w:rPr>
+          <w:rFonts w:ascii="Arial" w:hAnsi="Arial" w:cs="Arial"/>
+        </w:rPr>
+        <w:t xml:space="preserve"> of pollination dependent trade imported by each country (in metric tonnes), broken down by the quantity imported from each individual country</w:t>
+      </w:r>
+      <w:r>
+        <w:rPr>
+          <w:rFonts w:ascii="Arial" w:hAnsi="Arial" w:cs="Arial"/>
+        </w:rPr>
+        <w:t xml:space="preserve">, for each year between 2001 and 2015. </w:t>
+      </w:r>
+      <w:r>
+        <w:rPr>
+          <w:rFonts w:ascii="Arial" w:hAnsi="Arial" w:cs="Arial"/>
+        </w:rPr>
+        <w:t>I</w:t>
+      </w:r>
+      <w:r>
+        <w:rPr>
+          <w:rFonts w:ascii="Arial" w:hAnsi="Arial" w:cs="Arial"/>
+        </w:rPr>
+        <w:t>n the first instance we</w:t>
+      </w:r>
+      <w:r>
+        <w:rPr>
+          <w:rFonts w:ascii="Arial" w:hAnsi="Arial" w:cs="Arial"/>
+        </w:rPr>
+        <w:t xml:space="preserve"> used Da Silva et al (2021)</w:t>
+      </w:r>
+      <w:r>
+        <w:rPr>
+          <w:rFonts w:ascii="Arial" w:hAnsi="Arial" w:cs="Arial"/>
+        </w:rPr>
+        <w:t xml:space="preserve"> </w:t>
+      </w:r>
+      <w:r>
+        <w:rPr>
+          <w:rFonts w:ascii="Arial" w:hAnsi="Arial" w:cs="Arial"/>
+        </w:rPr>
+        <w:t xml:space="preserve">to </w:t>
+      </w:r>
+      <w:r>
+        <w:rPr>
+          <w:rFonts w:ascii="Arial" w:hAnsi="Arial" w:cs="Arial"/>
+        </w:rPr>
+        <w:t>calculate the total pollination dependent trade imported across all years for each importer-exporter combination. For each importer (‘reporter country’ in Da Silva et al 2021), we then calculated the total pollination dependent trade flowing into that country from all exporters</w:t>
+      </w:r>
+      <w:r>
+        <w:rPr>
+          <w:rFonts w:ascii="Arial" w:hAnsi="Arial" w:cs="Arial"/>
+        </w:rPr>
+        <w:t>, again</w:t>
+      </w:r>
+      <w:r>
+        <w:rPr>
+          <w:rFonts w:ascii="Arial" w:hAnsi="Arial" w:cs="Arial"/>
+        </w:rPr>
+        <w:t xml:space="preserve"> for all years</w:t>
+      </w:r>
+      <w:r>
+        <w:rPr>
+          <w:rFonts w:ascii="Arial" w:hAnsi="Arial" w:cs="Arial"/>
+        </w:rPr>
+        <w:t>. We then divided the total for each individual</w:t>
+      </w:r>
+      <w:r>
+        <w:rPr>
+          <w:rFonts w:ascii="Arial" w:hAnsi="Arial" w:cs="Arial"/>
+        </w:rPr>
+        <w:t xml:space="preserve"> </w:t>
+      </w:r>
+      <w:r>
+        <w:rPr>
+          <w:rFonts w:ascii="Arial" w:hAnsi="Arial" w:cs="Arial"/>
+        </w:rPr>
+        <w:t>importer-exporter combination</w:t>
+      </w:r>
+      <w:r>
+        <w:rPr>
+          <w:rFonts w:ascii="Arial" w:hAnsi="Arial" w:cs="Arial"/>
+        </w:rPr>
+        <w:t xml:space="preserve"> by the total imported for that country across all exporters, and then multiplied this value by 100, giving us the percentage imported for each country from each of </w:t>
+      </w:r>
+      <w:r>
+        <w:rPr>
+          <w:rFonts w:ascii="Arial" w:hAnsi="Arial" w:cs="Arial"/>
+        </w:rPr>
+        <w:t>its</w:t>
+      </w:r>
+      <w:r>
+        <w:rPr>
+          <w:rFonts w:ascii="Arial" w:hAnsi="Arial" w:cs="Arial"/>
+        </w:rPr>
+        <w:t xml:space="preserve"> exporters.</w:t>
+      </w:r>
+      <w:r>
+        <w:rPr>
+          <w:rFonts w:ascii="Arial" w:hAnsi="Arial" w:cs="Arial"/>
+        </w:rPr>
+        <w:t xml:space="preserve"> </w:t>
       </w:r>
     </w:p>
     <w:p>
@@ -4749,100 +5433,63 @@
         <w:jc w:val="both"/>
         <w:rPr>
           <w:rFonts w:ascii="Arial" w:hAnsi="Arial" w:cs="Arial"/>
-          <w:color w:val="FF0000"/>
-        </w:rPr>
-      </w:pPr>
-      <w:r>
-        <w:rPr>
-          <w:rFonts w:ascii="Arial" w:hAnsi="Arial" w:cs="Arial"/>
-          <w:color w:val="FF0000"/>
-        </w:rPr>
-        <w:t>Abundance/production relationships</w:t>
-      </w:r>
-    </w:p>
-    <w:p>
-      <w:pPr>
-        <w:spacing w:line="480" w:lineRule="auto"/>
-        <w:jc w:val="both"/>
-        <w:rPr>
-          <w:rFonts w:ascii="Arial" w:hAnsi="Arial" w:cs="Arial"/>
-          <w:color w:val="FF0000"/>
-        </w:rPr>
-      </w:pPr>
-      <w:r>
-        <w:rPr>
-          <w:rFonts w:ascii="Arial" w:hAnsi="Arial" w:cs="Arial"/>
-          <w:color w:val="FF0000"/>
-        </w:rPr>
-        <w:t>Import risk</w:t>
-      </w:r>
-    </w:p>
-    <w:p>
-      <w:pPr>
-        <w:spacing w:line="480" w:lineRule="auto"/>
-        <w:jc w:val="both"/>
-        <w:rPr>
-          <w:rFonts w:ascii="Arial" w:hAnsi="Arial" w:cs="Arial"/>
-          <w:color w:val="FF0000"/>
-        </w:rPr>
-      </w:pPr>
-      <w:r>
-        <w:rPr>
-          <w:rFonts w:ascii="Arial" w:hAnsi="Arial" w:cs="Arial"/>
-          <w:color w:val="FF0000"/>
-        </w:rPr>
-        <w:t>Active seasons</w:t>
-      </w:r>
-      <w:r>
-        <w:rPr>
-          <w:rFonts w:ascii="Arial" w:hAnsi="Arial" w:cs="Arial"/>
-          <w:color w:val="FF0000"/>
-        </w:rPr>
-        <w:t>, for both approaches</w:t>
-      </w:r>
-    </w:p>
-    <w:p>
-      <w:pPr>
-        <w:spacing w:line="480" w:lineRule="auto"/>
-        <w:jc w:val="both"/>
-        <w:rPr>
-          <w:rFonts w:ascii="Arial" w:hAnsi="Arial" w:cs="Arial"/>
-          <w:color w:val="FF0000"/>
-        </w:rPr>
-      </w:pPr>
-      <w:r>
-        <w:rPr>
-          <w:rFonts w:ascii="Arial" w:hAnsi="Arial" w:cs="Arial"/>
-          <w:color w:val="FF0000"/>
-        </w:rPr>
-        <w:t>Difference across taxonomic orders</w:t>
-      </w:r>
-    </w:p>
-    <w:p>
-      <w:pPr>
-        <w:spacing w:line="480" w:lineRule="auto"/>
-        <w:jc w:val="both"/>
-        <w:rPr>
-          <w:rFonts w:ascii="Arial" w:hAnsi="Arial" w:cs="Arial"/>
-          <w:color w:val="FF0000"/>
-        </w:rPr>
-      </w:pPr>
-      <w:r>
-        <w:rPr>
-          <w:rFonts w:ascii="Arial" w:hAnsi="Arial" w:cs="Arial"/>
-          <w:color w:val="FF0000"/>
-        </w:rPr>
-        <w:t>Jack-knifing the overall insect pollinator trend for each family</w:t>
-      </w:r>
-    </w:p>
-    <w:p>
-      <w:pPr>
-        <w:spacing w:line="480" w:lineRule="auto"/>
-        <w:jc w:val="both"/>
-        <w:rPr>
-          <w:rFonts w:ascii="Arial" w:hAnsi="Arial" w:cs="Arial"/>
-        </w:rPr>
-      </w:pPr>
+        </w:rPr>
+      </w:pPr>
+      <w:r>
+        <w:rPr>
+          <w:rFonts w:ascii="Arial" w:hAnsi="Arial" w:cs="Arial"/>
+        </w:rPr>
+        <w:t xml:space="preserve">To convert our measure of import flow into a measure of import risk, we reasoned that each </w:t>
+      </w:r>
+      <w:r>
+        <w:rPr>
+          <w:rFonts w:ascii="Arial" w:hAnsi="Arial" w:cs="Arial"/>
+        </w:rPr>
+        <w:t xml:space="preserve">unit of pollination dependent production produced in a given country can be attributed to an importer according to the proportion it imports from that country. For example, if an importer is dependent on 3 countries for imports, at a proportion of 30%, 50%, and 20%, then any change in import risk should scale as a function of the local production </w:t>
+      </w:r>
+      <w:r>
+        <w:rPr>
+          <w:rFonts w:ascii="Arial" w:hAnsi="Arial" w:cs="Arial"/>
+        </w:rPr>
+        <w:t>risk aggregated at those same proportions.</w:t>
+      </w:r>
+      <w:r>
+        <w:rPr>
+          <w:rFonts w:ascii="Arial" w:hAnsi="Arial" w:cs="Arial"/>
+        </w:rPr>
+        <w:t xml:space="preserve"> </w:t>
+      </w:r>
+      <w:r>
+        <w:rPr>
+          <w:rFonts w:ascii="Arial" w:hAnsi="Arial" w:cs="Arial"/>
+        </w:rPr>
+        <w:t xml:space="preserve">To calculate this value, </w:t>
+      </w:r>
+      <w:r>
+        <w:rPr>
+          <w:rFonts w:ascii="Arial" w:hAnsi="Arial" w:cs="Arial"/>
+        </w:rPr>
+        <w:t xml:space="preserve">at each </w:t>
+      </w:r>
+      <w:r>
+        <w:rPr>
+          <w:rFonts w:ascii="Arial" w:hAnsi="Arial" w:cs="Arial"/>
+        </w:rPr>
+        <w:t>time step in our model we multiplied the percentage flow for each importer-exporter combination by the local production at risk in that exporter at that time step, and then for each importer summed this value across all its exporters.</w:t>
+      </w:r>
+      <w:r>
+        <w:rPr>
+          <w:rFonts w:ascii="Arial" w:hAnsi="Arial" w:cs="Arial"/>
+        </w:rPr>
+        <w:t xml:space="preserve"> We defined this value as the overall import risk, which we then adjusted for population size to give a per capita estimate and then converted to a percentile (Figure 4). We calculated our measure of change in import risk by converting the overall import risk at each timestep into a percentage change, converting this into an index starting at a baseline of 1, </w:t>
+      </w:r>
+      <w:r>
+        <w:rPr>
+          <w:rFonts w:ascii="Arial" w:hAnsi="Arial" w:cs="Arial"/>
+        </w:rPr>
+        <w:lastRenderedPageBreak/>
+        <w:t xml:space="preserve">and then calculating the difference in this value between the start and end of this series (Figure 4). </w:t>
+      </w:r>
       <w:r>
         <w:rPr>
           <w:rFonts w:ascii="Arial" w:hAnsi="Arial" w:cs="Arial"/>
@@ -4903,13 +5550,163 @@
       </w:pPr>
     </w:p>
     <w:p>
+      <w:pPr>
+        <w:spacing w:line="480" w:lineRule="auto"/>
+        <w:jc w:val="both"/>
+        <w:rPr>
+          <w:rFonts w:ascii="Arial" w:hAnsi="Arial" w:cs="Arial"/>
+        </w:rPr>
+      </w:pPr>
+    </w:p>
+    <w:p>
+      <w:pPr>
+        <w:spacing w:line="480" w:lineRule="auto"/>
+        <w:jc w:val="both"/>
+        <w:rPr>
+          <w:rFonts w:ascii="Arial" w:hAnsi="Arial" w:cs="Arial"/>
+        </w:rPr>
+      </w:pPr>
+    </w:p>
+    <w:p>
+      <w:pPr>
+        <w:spacing w:line="480" w:lineRule="auto"/>
+        <w:jc w:val="both"/>
+        <w:rPr>
+          <w:rFonts w:ascii="Arial" w:hAnsi="Arial" w:cs="Arial"/>
+        </w:rPr>
+      </w:pPr>
+    </w:p>
+    <w:p>
+      <w:pPr>
+        <w:spacing w:line="480" w:lineRule="auto"/>
+        <w:jc w:val="both"/>
+        <w:rPr>
+          <w:rFonts w:ascii="Arial" w:hAnsi="Arial" w:cs="Arial"/>
+        </w:rPr>
+      </w:pPr>
+    </w:p>
+    <w:p>
+      <w:pPr>
+        <w:spacing w:line="480" w:lineRule="auto"/>
+        <w:jc w:val="both"/>
+        <w:rPr>
+          <w:rFonts w:ascii="Arial" w:hAnsi="Arial" w:cs="Arial"/>
+        </w:rPr>
+      </w:pPr>
+    </w:p>
+    <w:p>
+      <w:pPr>
+        <w:spacing w:line="480" w:lineRule="auto"/>
+        <w:jc w:val="both"/>
+        <w:rPr>
+          <w:rFonts w:ascii="Arial" w:hAnsi="Arial" w:cs="Arial"/>
+        </w:rPr>
+      </w:pPr>
+    </w:p>
+    <w:p>
+      <w:pPr>
+        <w:spacing w:line="480" w:lineRule="auto"/>
+        <w:jc w:val="both"/>
+        <w:rPr>
+          <w:rFonts w:ascii="Arial" w:hAnsi="Arial" w:cs="Arial"/>
+        </w:rPr>
+      </w:pPr>
+    </w:p>
+    <w:p>
+      <w:pPr>
+        <w:spacing w:line="480" w:lineRule="auto"/>
+        <w:jc w:val="both"/>
+        <w:rPr>
+          <w:rFonts w:ascii="Arial" w:hAnsi="Arial" w:cs="Arial"/>
+        </w:rPr>
+      </w:pPr>
+    </w:p>
+    <w:p>
+      <w:pPr>
+        <w:spacing w:line="480" w:lineRule="auto"/>
+        <w:jc w:val="both"/>
+        <w:rPr>
+          <w:rFonts w:ascii="Arial" w:hAnsi="Arial" w:cs="Arial"/>
+        </w:rPr>
+      </w:pPr>
+    </w:p>
+    <w:p>
+      <w:pPr>
+        <w:spacing w:line="480" w:lineRule="auto"/>
+        <w:jc w:val="both"/>
+        <w:rPr>
+          <w:rFonts w:ascii="Arial" w:hAnsi="Arial" w:cs="Arial"/>
+        </w:rPr>
+      </w:pPr>
+    </w:p>
+    <w:p>
+      <w:pPr>
+        <w:spacing w:line="480" w:lineRule="auto"/>
+        <w:jc w:val="both"/>
+        <w:rPr>
+          <w:rFonts w:ascii="Arial" w:hAnsi="Arial" w:cs="Arial"/>
+        </w:rPr>
+      </w:pPr>
+    </w:p>
+    <w:p>
+      <w:pPr>
+        <w:spacing w:line="480" w:lineRule="auto"/>
+        <w:jc w:val="both"/>
+        <w:rPr>
+          <w:rFonts w:ascii="Arial" w:hAnsi="Arial" w:cs="Arial"/>
+        </w:rPr>
+      </w:pPr>
+    </w:p>
+    <w:p>
+      <w:pPr>
+        <w:spacing w:line="480" w:lineRule="auto"/>
+        <w:jc w:val="both"/>
+        <w:rPr>
+          <w:rFonts w:ascii="Arial" w:hAnsi="Arial" w:cs="Arial"/>
+        </w:rPr>
+      </w:pPr>
+    </w:p>
+    <w:p>
+      <w:pPr>
+        <w:spacing w:line="480" w:lineRule="auto"/>
+        <w:jc w:val="both"/>
+        <w:rPr>
+          <w:rFonts w:ascii="Arial" w:hAnsi="Arial" w:cs="Arial"/>
+          <w:b/>
+          <w:bCs/>
+        </w:rPr>
+      </w:pPr>
+      <w:r>
+        <w:rPr>
+          <w:rFonts w:ascii="Arial" w:hAnsi="Arial" w:cs="Arial"/>
+          <w:b/>
+          <w:bCs/>
+        </w:rPr>
+        <w:lastRenderedPageBreak/>
+        <w:t xml:space="preserve">Supplementary </w:t>
+      </w:r>
+      <w:r>
+        <w:rPr>
+          <w:rFonts w:ascii="Arial" w:hAnsi="Arial" w:cs="Arial"/>
+          <w:b/>
+          <w:bCs/>
+        </w:rPr>
+        <w:t>F</w:t>
+      </w:r>
+      <w:r>
+        <w:rPr>
+          <w:rFonts w:ascii="Arial" w:hAnsi="Arial" w:cs="Arial"/>
+          <w:b/>
+          <w:bCs/>
+        </w:rPr>
+        <w:t>igures</w:t>
+      </w:r>
       <w:r>
         <w:rPr>
           <w:rFonts w:ascii="Arial" w:hAnsi="Arial" w:cs="Arial"/>
           <w:b/>
           <w:noProof/>
         </w:rPr>
-        <w:lastRenderedPageBreak/>
         <w:drawing>
           <wp:anchor distT="0" distB="0" distL="114300" distR="114300" simplePos="0" relativeHeight="251659264" behindDoc="1" locked="0" layoutInCell="1" allowOverlap="1" wp14:anchorId="3A6FD7FF" wp14:editId="6FBE3058">
             <wp:simplePos x="0" y="0"/>
@@ -6163,19 +6960,7 @@
         <w:rPr>
           <w:rFonts w:ascii="Arial" w:hAnsi="Arial" w:cs="Arial"/>
         </w:rPr>
-        <w:t xml:space="preserve">1 among </w:t>
-      </w:r>
-      <w:r>
-        <w:rPr>
-          <w:rFonts w:ascii="Arial" w:hAnsi="Arial" w:cs="Arial"/>
-        </w:rPr>
-        <w:t>abundance/production scenarios</w:t>
-      </w:r>
-      <w:r>
-        <w:rPr>
-          <w:rFonts w:ascii="Arial" w:hAnsi="Arial" w:cs="Arial"/>
-        </w:rPr>
-        <w:t>.</w:t>
+        <w:t>1 among abundance/production scenarios.</w:t>
       </w:r>
     </w:p>
     <w:p/>
@@ -6536,13 +7321,7 @@
         <w:rPr>
           <w:rFonts w:ascii="Arial" w:hAnsi="Arial" w:cs="Arial"/>
         </w:rPr>
-        <w:t xml:space="preserve">set at </w:t>
-      </w:r>
-      <w:r>
-        <w:rPr>
-          <w:rFonts w:ascii="Arial" w:hAnsi="Arial" w:cs="Arial"/>
-        </w:rPr>
-        <w:t>each PREDICTS site</w:t>
+        <w:t>set at each PREDICTS site</w:t>
       </w:r>
       <w:r>
         <w:rPr>
@@ -6771,31 +7550,7 @@
         <w:rPr>
           <w:rFonts w:ascii="Arial" w:hAnsi="Arial" w:cs="Arial"/>
         </w:rPr>
-        <w:t xml:space="preserve">, converted to a percentage change from cropland sites that have not warmed, for a set of </w:t>
-      </w:r>
-      <w:r>
-        <w:rPr>
-          <w:rFonts w:ascii="Arial" w:hAnsi="Arial" w:cs="Arial"/>
-        </w:rPr>
-        <w:t>active season threshold</w:t>
-      </w:r>
-      <w:r>
-        <w:rPr>
-          <w:rFonts w:ascii="Arial" w:hAnsi="Arial" w:cs="Arial"/>
-        </w:rPr>
-        <w:t>s</w:t>
-      </w:r>
-      <w:r>
-        <w:rPr>
-          <w:rFonts w:ascii="Arial" w:hAnsi="Arial" w:cs="Arial"/>
-        </w:rPr>
-        <w:t xml:space="preserve"> </w:t>
-      </w:r>
-      <w:r>
-        <w:rPr>
-          <w:rFonts w:ascii="Arial" w:hAnsi="Arial" w:cs="Arial"/>
-        </w:rPr>
-        <w:t xml:space="preserve">calculated from the baseline (as opposed the each PREDICTS site as in </w:t>
+        <w:t xml:space="preserve">, converted to a percentage change from cropland sites that have not warmed, for a set of active season thresholds calculated from the baseline (as opposed the each PREDICTS site as in </w:t>
       </w:r>
       <w:proofErr w:type="spellStart"/>
       <w:r>
@@ -7004,7 +7759,7 @@
 </file>
 
 <file path=word/comments.xml><?xml version="1.0" encoding="utf-8"?>
-<w:comments xmlns:wpc="http://schemas.microsoft.com/office/word/2010/wordprocessingCanvas" xmlns:cx="http://schemas.microsoft.com/office/drawing/2014/chartex" xmlns:cx1="http://schemas.microsoft.com/office/drawing/2015/9/8/chartex" xmlns:cx2="http://schemas.microsoft.com/office/drawing/2015/10/21/chartex" xmlns:cx3="http://schemas.microsoft.com/office/drawing/2016/5/9/chartex" xmlns:cx4="http://schemas.microsoft.com/office/drawing/2016/5/10/chartex" xmlns:cx5="http://schemas.microsoft.com/office/drawing/2016/5/11/chartex" xmlns:cx6="http://schemas.microsoft.com/office/drawing/2016/5/12/chartex" xmlns:cx7="http://schemas.microsoft.com/office/drawing/2016/5/13/chartex" xmlns:cx8="http://schemas.microsoft.com/office/drawing/2016/5/14/chartex" xmlns:mc="http://schemas.openxmlformats.org/markup-compatibility/2006" xmlns:aink="http://schemas.microsoft.com/office/drawing/2016/ink" xmlns:am3d="http://schemas.microsoft.com/office/drawing/2017/model3d" xmlns:o="urn:schemas-microsoft-com:office:office" xmlns:r="http://schemas.openxmlformats.org/officeDocument/2006/relationships" xmlns:m="http://schemas.openxmlformats.org/officeDocument/2006/math" xmlns:v="urn:schemas-microsoft-com:vml" xmlns:wp14="http://schemas.microsoft.com/office/word/2010/wordprocessingDrawing" xmlns:wp="http://schemas.openxmlformats.org/drawingml/2006/wordprocessingDrawing" xmlns:w10="urn:schemas-microsoft-com:office:word" xmlns:w="http://schemas.openxmlformats.org/wordprocessingml/2006/main" xmlns:w14="http://schemas.microsoft.com/office/word/2010/wordml" xmlns:w15="http://schemas.microsoft.com/office/word/2012/wordml" xmlns:w16cex="http://schemas.microsoft.com/office/word/2018/wordml/cex" xmlns:w16cid="http://schemas.microsoft.com/office/word/2016/wordml/cid" xmlns:w16="http://schemas.microsoft.com/office/word/2018/wordml" xmlns:w16sdtdh="http://schemas.microsoft.com/office/word/2020/wordml/sdtdatahash" xmlns:w16se="http://schemas.microsoft.com/office/word/2015/wordml/symex" xmlns:wpg="http://schemas.microsoft.com/office/word/2010/wordprocessingGroup" xmlns:wpi="http://schemas.microsoft.com/office/word/2010/wordprocessingInk" xmlns:wne="http://schemas.microsoft.com/office/word/2006/wordml" xmlns:wps="http://schemas.microsoft.com/office/word/2010/wordprocessingShape" mc:Ignorable="w14 w15 w16se w16cid w16 w16cex w16sdtdh wp14">
+<w:comments xmlns:wpc="http://schemas.microsoft.com/office/word/2010/wordprocessingCanvas" xmlns:cx="http://schemas.microsoft.com/office/drawing/2014/chartex" xmlns:cx1="http://schemas.microsoft.com/office/drawing/2015/9/8/chartex" xmlns:cx2="http://schemas.microsoft.com/office/drawing/2015/10/21/chartex" xmlns:cx3="http://schemas.microsoft.com/office/drawing/2016/5/9/chartex" xmlns:cx4="http://schemas.microsoft.com/office/drawing/2016/5/10/chartex" xmlns:cx5="http://schemas.microsoft.com/office/drawing/2016/5/11/chartex" xmlns:cx6="http://schemas.microsoft.com/office/drawing/2016/5/12/chartex" xmlns:cx7="http://schemas.microsoft.com/office/drawing/2016/5/13/chartex" xmlns:cx8="http://schemas.microsoft.com/office/drawing/2016/5/14/chartex" xmlns:mc="http://schemas.openxmlformats.org/markup-compatibility/2006" xmlns:aink="http://schemas.microsoft.com/office/drawing/2016/ink" xmlns:am3d="http://schemas.microsoft.com/office/drawing/2017/model3d" xmlns:o="urn:schemas-microsoft-com:office:office" xmlns:oel="http://schemas.microsoft.com/office/2019/extlst" xmlns:r="http://schemas.openxmlformats.org/officeDocument/2006/relationships" xmlns:m="http://schemas.openxmlformats.org/officeDocument/2006/math" xmlns:v="urn:schemas-microsoft-com:vml" xmlns:wp14="http://schemas.microsoft.com/office/word/2010/wordprocessingDrawing" xmlns:wp="http://schemas.openxmlformats.org/drawingml/2006/wordprocessingDrawing" xmlns:w10="urn:schemas-microsoft-com:office:word" xmlns:w="http://schemas.openxmlformats.org/wordprocessingml/2006/main" xmlns:w14="http://schemas.microsoft.com/office/word/2010/wordml" xmlns:w15="http://schemas.microsoft.com/office/word/2012/wordml" xmlns:w16cex="http://schemas.microsoft.com/office/word/2018/wordml/cex" xmlns:w16cid="http://schemas.microsoft.com/office/word/2016/wordml/cid" xmlns:w16="http://schemas.microsoft.com/office/word/2018/wordml" xmlns:w16sdtdh="http://schemas.microsoft.com/office/word/2020/wordml/sdtdatahash" xmlns:w16se="http://schemas.microsoft.com/office/word/2015/wordml/symex" xmlns:wpg="http://schemas.microsoft.com/office/word/2010/wordprocessingGroup" xmlns:wpi="http://schemas.microsoft.com/office/word/2010/wordprocessingInk" xmlns:wne="http://schemas.microsoft.com/office/word/2006/wordml" xmlns:wps="http://schemas.microsoft.com/office/word/2010/wordprocessingShape" mc:Ignorable="w14 w15 w16se w16cid w16 w16cex w16sdtdh wp14">
   <w:comment w:id="0" w:author="Millard, Joseph" w:date="2022-04-27T13:21:00Z" w:initials="MJ">
     <w:p>
       <w:pPr>
@@ -7105,7 +7860,7 @@
 </file>
 
 <file path=word/commentsExtended.xml><?xml version="1.0" encoding="utf-8"?>
-<w15:commentsEx xmlns:wpc="http://schemas.microsoft.com/office/word/2010/wordprocessingCanvas" xmlns:cx="http://schemas.microsoft.com/office/drawing/2014/chartex" xmlns:cx1="http://schemas.microsoft.com/office/drawing/2015/9/8/chartex" xmlns:cx2="http://schemas.microsoft.com/office/drawing/2015/10/21/chartex" xmlns:cx3="http://schemas.microsoft.com/office/drawing/2016/5/9/chartex" xmlns:cx4="http://schemas.microsoft.com/office/drawing/2016/5/10/chartex" xmlns:cx5="http://schemas.microsoft.com/office/drawing/2016/5/11/chartex" xmlns:cx6="http://schemas.microsoft.com/office/drawing/2016/5/12/chartex" xmlns:cx7="http://schemas.microsoft.com/office/drawing/2016/5/13/chartex" xmlns:cx8="http://schemas.microsoft.com/office/drawing/2016/5/14/chartex" xmlns:mc="http://schemas.openxmlformats.org/markup-compatibility/2006" xmlns:aink="http://schemas.microsoft.com/office/drawing/2016/ink" xmlns:am3d="http://schemas.microsoft.com/office/drawing/2017/model3d" xmlns:o="urn:schemas-microsoft-com:office:office" xmlns:r="http://schemas.openxmlformats.org/officeDocument/2006/relationships" xmlns:m="http://schemas.openxmlformats.org/officeDocument/2006/math" xmlns:v="urn:schemas-microsoft-com:vml" xmlns:wp14="http://schemas.microsoft.com/office/word/2010/wordprocessingDrawing" xmlns:wp="http://schemas.openxmlformats.org/drawingml/2006/wordprocessingDrawing" xmlns:w10="urn:schemas-microsoft-com:office:word" xmlns:w="http://schemas.openxmlformats.org/wordprocessingml/2006/main" xmlns:w14="http://schemas.microsoft.com/office/word/2010/wordml" xmlns:w15="http://schemas.microsoft.com/office/word/2012/wordml" xmlns:w16cex="http://schemas.microsoft.com/office/word/2018/wordml/cex" xmlns:w16cid="http://schemas.microsoft.com/office/word/2016/wordml/cid" xmlns:w16="http://schemas.microsoft.com/office/word/2018/wordml" xmlns:w16sdtdh="http://schemas.microsoft.com/office/word/2020/wordml/sdtdatahash" xmlns:w16se="http://schemas.microsoft.com/office/word/2015/wordml/symex" xmlns:wpg="http://schemas.microsoft.com/office/word/2010/wordprocessingGroup" xmlns:wpi="http://schemas.microsoft.com/office/word/2010/wordprocessingInk" xmlns:wne="http://schemas.microsoft.com/office/word/2006/wordml" xmlns:wps="http://schemas.microsoft.com/office/word/2010/wordprocessingShape" mc:Ignorable="w14 w15 w16se w16cid w16 w16cex w16sdtdh wp14">
+<w15:commentsEx xmlns:wpc="http://schemas.microsoft.com/office/word/2010/wordprocessingCanvas" xmlns:cx="http://schemas.microsoft.com/office/drawing/2014/chartex" xmlns:cx1="http://schemas.microsoft.com/office/drawing/2015/9/8/chartex" xmlns:cx2="http://schemas.microsoft.com/office/drawing/2015/10/21/chartex" xmlns:cx3="http://schemas.microsoft.com/office/drawing/2016/5/9/chartex" xmlns:cx4="http://schemas.microsoft.com/office/drawing/2016/5/10/chartex" xmlns:cx5="http://schemas.microsoft.com/office/drawing/2016/5/11/chartex" xmlns:cx6="http://schemas.microsoft.com/office/drawing/2016/5/12/chartex" xmlns:cx7="http://schemas.microsoft.com/office/drawing/2016/5/13/chartex" xmlns:cx8="http://schemas.microsoft.com/office/drawing/2016/5/14/chartex" xmlns:mc="http://schemas.openxmlformats.org/markup-compatibility/2006" xmlns:aink="http://schemas.microsoft.com/office/drawing/2016/ink" xmlns:am3d="http://schemas.microsoft.com/office/drawing/2017/model3d" xmlns:o="urn:schemas-microsoft-com:office:office" xmlns:oel="http://schemas.microsoft.com/office/2019/extlst" xmlns:r="http://schemas.openxmlformats.org/officeDocument/2006/relationships" xmlns:m="http://schemas.openxmlformats.org/officeDocument/2006/math" xmlns:v="urn:schemas-microsoft-com:vml" xmlns:wp14="http://schemas.microsoft.com/office/word/2010/wordprocessingDrawing" xmlns:wp="http://schemas.openxmlformats.org/drawingml/2006/wordprocessingDrawing" xmlns:w10="urn:schemas-microsoft-com:office:word" xmlns:w="http://schemas.openxmlformats.org/wordprocessingml/2006/main" xmlns:w14="http://schemas.microsoft.com/office/word/2010/wordml" xmlns:w15="http://schemas.microsoft.com/office/word/2012/wordml" xmlns:w16cex="http://schemas.microsoft.com/office/word/2018/wordml/cex" xmlns:w16cid="http://schemas.microsoft.com/office/word/2016/wordml/cid" xmlns:w16="http://schemas.microsoft.com/office/word/2018/wordml" xmlns:w16sdtdh="http://schemas.microsoft.com/office/word/2020/wordml/sdtdatahash" xmlns:w16se="http://schemas.microsoft.com/office/word/2015/wordml/symex" xmlns:wpg="http://schemas.microsoft.com/office/word/2010/wordprocessingGroup" xmlns:wpi="http://schemas.microsoft.com/office/word/2010/wordprocessingInk" xmlns:wne="http://schemas.microsoft.com/office/word/2006/wordml" xmlns:wps="http://schemas.microsoft.com/office/word/2010/wordprocessingShape" mc:Ignorable="w14 w15 w16se w16cid w16 w16cex w16sdtdh wp14">
   <w15:commentEx w15:paraId="638A278E" w15:done="0"/>
   <w15:commentEx w15:paraId="03B8DCA5" w15:done="0"/>
   <w15:commentEx w15:paraId="2AE342FD" w15:done="0"/>
@@ -7116,7 +7871,7 @@
 </file>
 
 <file path=word/commentsExtensible.xml><?xml version="1.0" encoding="utf-8"?>
-<w16cex:commentsExtensible xmlns:wpc="http://schemas.microsoft.com/office/word/2010/wordprocessingCanvas" xmlns:cx="http://schemas.microsoft.com/office/drawing/2014/chartex" xmlns:cx1="http://schemas.microsoft.com/office/drawing/2015/9/8/chartex" xmlns:cx2="http://schemas.microsoft.com/office/drawing/2015/10/21/chartex" xmlns:cx3="http://schemas.microsoft.com/office/drawing/2016/5/9/chartex" xmlns:cx4="http://schemas.microsoft.com/office/drawing/2016/5/10/chartex" xmlns:cx5="http://schemas.microsoft.com/office/drawing/2016/5/11/chartex" xmlns:cx6="http://schemas.microsoft.com/office/drawing/2016/5/12/chartex" xmlns:cx7="http://schemas.microsoft.com/office/drawing/2016/5/13/chartex" xmlns:cx8="http://schemas.microsoft.com/office/drawing/2016/5/14/chartex" xmlns:mc="http://schemas.openxmlformats.org/markup-compatibility/2006" xmlns:aink="http://schemas.microsoft.com/office/drawing/2016/ink" xmlns:am3d="http://schemas.microsoft.com/office/drawing/2017/model3d" xmlns:o="urn:schemas-microsoft-com:office:office" xmlns:r="http://schemas.openxmlformats.org/officeDocument/2006/relationships" xmlns:m="http://schemas.openxmlformats.org/officeDocument/2006/math" xmlns:v="urn:schemas-microsoft-com:vml" xmlns:wp14="http://schemas.microsoft.com/office/word/2010/wordprocessingDrawing" xmlns:wp="http://schemas.openxmlformats.org/drawingml/2006/wordprocessingDrawing" xmlns:w10="urn:schemas-microsoft-com:office:word" xmlns:w="http://schemas.openxmlformats.org/wordprocessingml/2006/main" xmlns:w14="http://schemas.microsoft.com/office/word/2010/wordml" xmlns:w15="http://schemas.microsoft.com/office/word/2012/wordml" xmlns:w16cex="http://schemas.microsoft.com/office/word/2018/wordml/cex" xmlns:w16cid="http://schemas.microsoft.com/office/word/2016/wordml/cid" xmlns:w16="http://schemas.microsoft.com/office/word/2018/wordml" xmlns:w16sdtdh="http://schemas.microsoft.com/office/word/2020/wordml/sdtdatahash" xmlns:w16se="http://schemas.microsoft.com/office/word/2015/wordml/symex" xmlns:wpg="http://schemas.microsoft.com/office/word/2010/wordprocessingGroup" xmlns:wpi="http://schemas.microsoft.com/office/word/2010/wordprocessingInk" xmlns:wne="http://schemas.microsoft.com/office/word/2006/wordml" xmlns:wps="http://schemas.microsoft.com/office/word/2010/wordprocessingShape" mc:Ignorable="w14 w15 w16se w16cid w16 w16cex w16sdtdh wp14">
+<w16cex:commentsExtensible xmlns:wpc="http://schemas.microsoft.com/office/word/2010/wordprocessingCanvas" xmlns:cx="http://schemas.microsoft.com/office/drawing/2014/chartex" xmlns:cx1="http://schemas.microsoft.com/office/drawing/2015/9/8/chartex" xmlns:cx2="http://schemas.microsoft.com/office/drawing/2015/10/21/chartex" xmlns:cx3="http://schemas.microsoft.com/office/drawing/2016/5/9/chartex" xmlns:cx4="http://schemas.microsoft.com/office/drawing/2016/5/10/chartex" xmlns:cx5="http://schemas.microsoft.com/office/drawing/2016/5/11/chartex" xmlns:cx6="http://schemas.microsoft.com/office/drawing/2016/5/12/chartex" xmlns:cx7="http://schemas.microsoft.com/office/drawing/2016/5/13/chartex" xmlns:cx8="http://schemas.microsoft.com/office/drawing/2016/5/14/chartex" xmlns:mc="http://schemas.openxmlformats.org/markup-compatibility/2006" xmlns:aink="http://schemas.microsoft.com/office/drawing/2016/ink" xmlns:am3d="http://schemas.microsoft.com/office/drawing/2017/model3d" xmlns:o="urn:schemas-microsoft-com:office:office" xmlns:oel="http://schemas.microsoft.com/office/2019/extlst" xmlns:r="http://schemas.openxmlformats.org/officeDocument/2006/relationships" xmlns:m="http://schemas.openxmlformats.org/officeDocument/2006/math" xmlns:v="urn:schemas-microsoft-com:vml" xmlns:wp14="http://schemas.microsoft.com/office/word/2010/wordprocessingDrawing" xmlns:wp="http://schemas.openxmlformats.org/drawingml/2006/wordprocessingDrawing" xmlns:w10="urn:schemas-microsoft-com:office:word" xmlns:w="http://schemas.openxmlformats.org/wordprocessingml/2006/main" xmlns:w14="http://schemas.microsoft.com/office/word/2010/wordml" xmlns:w15="http://schemas.microsoft.com/office/word/2012/wordml" xmlns:w16cex="http://schemas.microsoft.com/office/word/2018/wordml/cex" xmlns:w16cid="http://schemas.microsoft.com/office/word/2016/wordml/cid" xmlns:w16="http://schemas.microsoft.com/office/word/2018/wordml" xmlns:w16sdtdh="http://schemas.microsoft.com/office/word/2020/wordml/sdtdatahash" xmlns:w16se="http://schemas.microsoft.com/office/word/2015/wordml/symex" xmlns:wpg="http://schemas.microsoft.com/office/word/2010/wordprocessingGroup" xmlns:wpi="http://schemas.microsoft.com/office/word/2010/wordprocessingInk" xmlns:wne="http://schemas.microsoft.com/office/word/2006/wordml" xmlns:wps="http://schemas.microsoft.com/office/word/2010/wordprocessingShape" mc:Ignorable="w14 w15 w16se w16cid w16 w16cex w16sdtdh wp14">
   <w16cex:commentExtensible w16cex:durableId="2613C1F1" w16cex:dateUtc="2022-04-27T12:21:00Z"/>
   <w16cex:commentExtensible w16cex:durableId="2613C1FE" w16cex:dateUtc="2022-04-27T12:21:00Z"/>
   <w16cex:commentExtensible w16cex:durableId="2613C271" w16cex:dateUtc="2022-04-27T12:21:00Z"/>
@@ -7127,7 +7882,7 @@
 </file>
 
 <file path=word/commentsIds.xml><?xml version="1.0" encoding="utf-8"?>
-<w16cid:commentsIds xmlns:wpc="http://schemas.microsoft.com/office/word/2010/wordprocessingCanvas" xmlns:cx="http://schemas.microsoft.com/office/drawing/2014/chartex" xmlns:cx1="http://schemas.microsoft.com/office/drawing/2015/9/8/chartex" xmlns:cx2="http://schemas.microsoft.com/office/drawing/2015/10/21/chartex" xmlns:cx3="http://schemas.microsoft.com/office/drawing/2016/5/9/chartex" xmlns:cx4="http://schemas.microsoft.com/office/drawing/2016/5/10/chartex" xmlns:cx5="http://schemas.microsoft.com/office/drawing/2016/5/11/chartex" xmlns:cx6="http://schemas.microsoft.com/office/drawing/2016/5/12/chartex" xmlns:cx7="http://schemas.microsoft.com/office/drawing/2016/5/13/chartex" xmlns:cx8="http://schemas.microsoft.com/office/drawing/2016/5/14/chartex" xmlns:mc="http://schemas.openxmlformats.org/markup-compatibility/2006" xmlns:aink="http://schemas.microsoft.com/office/drawing/2016/ink" xmlns:am3d="http://schemas.microsoft.com/office/drawing/2017/model3d" xmlns:o="urn:schemas-microsoft-com:office:office" xmlns:r="http://schemas.openxmlformats.org/officeDocument/2006/relationships" xmlns:m="http://schemas.openxmlformats.org/officeDocument/2006/math" xmlns:v="urn:schemas-microsoft-com:vml" xmlns:wp14="http://schemas.microsoft.com/office/word/2010/wordprocessingDrawing" xmlns:wp="http://schemas.openxmlformats.org/drawingml/2006/wordprocessingDrawing" xmlns:w10="urn:schemas-microsoft-com:office:word" xmlns:w="http://schemas.openxmlformats.org/wordprocessingml/2006/main" xmlns:w14="http://schemas.microsoft.com/office/word/2010/wordml" xmlns:w15="http://schemas.microsoft.com/office/word/2012/wordml" xmlns:w16cex="http://schemas.microsoft.com/office/word/2018/wordml/cex" xmlns:w16cid="http://schemas.microsoft.com/office/word/2016/wordml/cid" xmlns:w16="http://schemas.microsoft.com/office/word/2018/wordml" xmlns:w16sdtdh="http://schemas.microsoft.com/office/word/2020/wordml/sdtdatahash" xmlns:w16se="http://schemas.microsoft.com/office/word/2015/wordml/symex" xmlns:wpg="http://schemas.microsoft.com/office/word/2010/wordprocessingGroup" xmlns:wpi="http://schemas.microsoft.com/office/word/2010/wordprocessingInk" xmlns:wne="http://schemas.microsoft.com/office/word/2006/wordml" xmlns:wps="http://schemas.microsoft.com/office/word/2010/wordprocessingShape" mc:Ignorable="w14 w15 w16se w16cid w16 w16cex w16sdtdh wp14">
+<w16cid:commentsIds xmlns:wpc="http://schemas.microsoft.com/office/word/2010/wordprocessingCanvas" xmlns:cx="http://schemas.microsoft.com/office/drawing/2014/chartex" xmlns:cx1="http://schemas.microsoft.com/office/drawing/2015/9/8/chartex" xmlns:cx2="http://schemas.microsoft.com/office/drawing/2015/10/21/chartex" xmlns:cx3="http://schemas.microsoft.com/office/drawing/2016/5/9/chartex" xmlns:cx4="http://schemas.microsoft.com/office/drawing/2016/5/10/chartex" xmlns:cx5="http://schemas.microsoft.com/office/drawing/2016/5/11/chartex" xmlns:cx6="http://schemas.microsoft.com/office/drawing/2016/5/12/chartex" xmlns:cx7="http://schemas.microsoft.com/office/drawing/2016/5/13/chartex" xmlns:cx8="http://schemas.microsoft.com/office/drawing/2016/5/14/chartex" xmlns:mc="http://schemas.openxmlformats.org/markup-compatibility/2006" xmlns:aink="http://schemas.microsoft.com/office/drawing/2016/ink" xmlns:am3d="http://schemas.microsoft.com/office/drawing/2017/model3d" xmlns:o="urn:schemas-microsoft-com:office:office" xmlns:oel="http://schemas.microsoft.com/office/2019/extlst" xmlns:r="http://schemas.openxmlformats.org/officeDocument/2006/relationships" xmlns:m="http://schemas.openxmlformats.org/officeDocument/2006/math" xmlns:v="urn:schemas-microsoft-com:vml" xmlns:wp14="http://schemas.microsoft.com/office/word/2010/wordprocessingDrawing" xmlns:wp="http://schemas.openxmlformats.org/drawingml/2006/wordprocessingDrawing" xmlns:w10="urn:schemas-microsoft-com:office:word" xmlns:w="http://schemas.openxmlformats.org/wordprocessingml/2006/main" xmlns:w14="http://schemas.microsoft.com/office/word/2010/wordml" xmlns:w15="http://schemas.microsoft.com/office/word/2012/wordml" xmlns:w16cex="http://schemas.microsoft.com/office/word/2018/wordml/cex" xmlns:w16cid="http://schemas.microsoft.com/office/word/2016/wordml/cid" xmlns:w16="http://schemas.microsoft.com/office/word/2018/wordml" xmlns:w16sdtdh="http://schemas.microsoft.com/office/word/2020/wordml/sdtdatahash" xmlns:w16se="http://schemas.microsoft.com/office/word/2015/wordml/symex" xmlns:wpg="http://schemas.microsoft.com/office/word/2010/wordprocessingGroup" xmlns:wpi="http://schemas.microsoft.com/office/word/2010/wordprocessingInk" xmlns:wne="http://schemas.microsoft.com/office/word/2006/wordml" xmlns:wps="http://schemas.microsoft.com/office/word/2010/wordprocessingShape" mc:Ignorable="w14 w15 w16se w16cid w16 w16cex w16sdtdh wp14">
   <w16cid:commentId w16cid:paraId="638A278E" w16cid:durableId="2613C1F1"/>
   <w16cid:commentId w16cid:paraId="03B8DCA5" w16cid:durableId="2613C1FE"/>
   <w16cid:commentId w16cid:paraId="2AE342FD" w16cid:durableId="2613C271"/>
@@ -7138,7 +7893,7 @@
 </file>
 
 <file path=word/numbering.xml><?xml version="1.0" encoding="utf-8"?>
-<w:numbering xmlns:wpc="http://schemas.microsoft.com/office/word/2010/wordprocessingCanvas" xmlns:cx="http://schemas.microsoft.com/office/drawing/2014/chartex" xmlns:cx1="http://schemas.microsoft.com/office/drawing/2015/9/8/chartex" xmlns:cx2="http://schemas.microsoft.com/office/drawing/2015/10/21/chartex" xmlns:cx3="http://schemas.microsoft.com/office/drawing/2016/5/9/chartex" xmlns:cx4="http://schemas.microsoft.com/office/drawing/2016/5/10/chartex" xmlns:cx5="http://schemas.microsoft.com/office/drawing/2016/5/11/chartex" xmlns:cx6="http://schemas.microsoft.com/office/drawing/2016/5/12/chartex" xmlns:cx7="http://schemas.microsoft.com/office/drawing/2016/5/13/chartex" xmlns:cx8="http://schemas.microsoft.com/office/drawing/2016/5/14/chartex" xmlns:mc="http://schemas.openxmlformats.org/markup-compatibility/2006" xmlns:aink="http://schemas.microsoft.com/office/drawing/2016/ink" xmlns:am3d="http://schemas.microsoft.com/office/drawing/2017/model3d" xmlns:o="urn:schemas-microsoft-com:office:office" xmlns:r="http://schemas.openxmlformats.org/officeDocument/2006/relationships" xmlns:m="http://schemas.openxmlformats.org/officeDocument/2006/math" xmlns:v="urn:schemas-microsoft-com:vml" xmlns:wp14="http://schemas.microsoft.com/office/word/2010/wordprocessingDrawing" xmlns:wp="http://schemas.openxmlformats.org/drawingml/2006/wordprocessingDrawing" xmlns:w10="urn:schemas-microsoft-com:office:word" xmlns:w="http://schemas.openxmlformats.org/wordprocessingml/2006/main" xmlns:w14="http://schemas.microsoft.com/office/word/2010/wordml" xmlns:w15="http://schemas.microsoft.com/office/word/2012/wordml" xmlns:w16cex="http://schemas.microsoft.com/office/word/2018/wordml/cex" xmlns:w16cid="http://schemas.microsoft.com/office/word/2016/wordml/cid" xmlns:w16="http://schemas.microsoft.com/office/word/2018/wordml" xmlns:w16sdtdh="http://schemas.microsoft.com/office/word/2020/wordml/sdtdatahash" xmlns:w16se="http://schemas.microsoft.com/office/word/2015/wordml/symex" xmlns:wpg="http://schemas.microsoft.com/office/word/2010/wordprocessingGroup" xmlns:wpi="http://schemas.microsoft.com/office/word/2010/wordprocessingInk" xmlns:wne="http://schemas.microsoft.com/office/word/2006/wordml" xmlns:wps="http://schemas.microsoft.com/office/word/2010/wordprocessingShape" mc:Ignorable="w14 w15 w16se w16cid w16 w16cex w16sdtdh wp14">
+<w:numbering xmlns:wpc="http://schemas.microsoft.com/office/word/2010/wordprocessingCanvas" xmlns:cx="http://schemas.microsoft.com/office/drawing/2014/chartex" xmlns:cx1="http://schemas.microsoft.com/office/drawing/2015/9/8/chartex" xmlns:cx2="http://schemas.microsoft.com/office/drawing/2015/10/21/chartex" xmlns:cx3="http://schemas.microsoft.com/office/drawing/2016/5/9/chartex" xmlns:cx4="http://schemas.microsoft.com/office/drawing/2016/5/10/chartex" xmlns:cx5="http://schemas.microsoft.com/office/drawing/2016/5/11/chartex" xmlns:cx6="http://schemas.microsoft.com/office/drawing/2016/5/12/chartex" xmlns:cx7="http://schemas.microsoft.com/office/drawing/2016/5/13/chartex" xmlns:cx8="http://schemas.microsoft.com/office/drawing/2016/5/14/chartex" xmlns:mc="http://schemas.openxmlformats.org/markup-compatibility/2006" xmlns:aink="http://schemas.microsoft.com/office/drawing/2016/ink" xmlns:am3d="http://schemas.microsoft.com/office/drawing/2017/model3d" xmlns:o="urn:schemas-microsoft-com:office:office" xmlns:oel="http://schemas.microsoft.com/office/2019/extlst" xmlns:r="http://schemas.openxmlformats.org/officeDocument/2006/relationships" xmlns:m="http://schemas.openxmlformats.org/officeDocument/2006/math" xmlns:v="urn:schemas-microsoft-com:vml" xmlns:wp14="http://schemas.microsoft.com/office/word/2010/wordprocessingDrawing" xmlns:wp="http://schemas.openxmlformats.org/drawingml/2006/wordprocessingDrawing" xmlns:w10="urn:schemas-microsoft-com:office:word" xmlns:w="http://schemas.openxmlformats.org/wordprocessingml/2006/main" xmlns:w14="http://schemas.microsoft.com/office/word/2010/wordml" xmlns:w15="http://schemas.microsoft.com/office/word/2012/wordml" xmlns:w16cex="http://schemas.microsoft.com/office/word/2018/wordml/cex" xmlns:w16cid="http://schemas.microsoft.com/office/word/2016/wordml/cid" xmlns:w16="http://schemas.microsoft.com/office/word/2018/wordml" xmlns:w16sdtdh="http://schemas.microsoft.com/office/word/2020/wordml/sdtdatahash" xmlns:w16se="http://schemas.microsoft.com/office/word/2015/wordml/symex" xmlns:wpg="http://schemas.microsoft.com/office/word/2010/wordprocessingGroup" xmlns:wpi="http://schemas.microsoft.com/office/word/2010/wordprocessingInk" xmlns:wne="http://schemas.microsoft.com/office/word/2006/wordml" xmlns:wps="http://schemas.microsoft.com/office/word/2010/wordprocessingShape" mc:Ignorable="w14 w15 w16se w16cid w16 w16cex w16sdtdh wp14">
   <w:abstractNum w:abstractNumId="0" w15:restartNumberingAfterBreak="0">
     <w:nsid w:val="42A97EFB"/>
     <w:multiLevelType w:val="hybridMultilevel"/>
@@ -7491,7 +8246,7 @@
 </file>
 
 <file path=word/people.xml><?xml version="1.0" encoding="utf-8"?>
-<w15:people xmlns:wpc="http://schemas.microsoft.com/office/word/2010/wordprocessingCanvas" xmlns:cx="http://schemas.microsoft.com/office/drawing/2014/chartex" xmlns:cx1="http://schemas.microsoft.com/office/drawing/2015/9/8/chartex" xmlns:cx2="http://schemas.microsoft.com/office/drawing/2015/10/21/chartex" xmlns:cx3="http://schemas.microsoft.com/office/drawing/2016/5/9/chartex" xmlns:cx4="http://schemas.microsoft.com/office/drawing/2016/5/10/chartex" xmlns:cx5="http://schemas.microsoft.com/office/drawing/2016/5/11/chartex" xmlns:cx6="http://schemas.microsoft.com/office/drawing/2016/5/12/chartex" xmlns:cx7="http://schemas.microsoft.com/office/drawing/2016/5/13/chartex" xmlns:cx8="http://schemas.microsoft.com/office/drawing/2016/5/14/chartex" xmlns:mc="http://schemas.openxmlformats.org/markup-compatibility/2006" xmlns:aink="http://schemas.microsoft.com/office/drawing/2016/ink" xmlns:am3d="http://schemas.microsoft.com/office/drawing/2017/model3d" xmlns:o="urn:schemas-microsoft-com:office:office" xmlns:r="http://schemas.openxmlformats.org/officeDocument/2006/relationships" xmlns:m="http://schemas.openxmlformats.org/officeDocument/2006/math" xmlns:v="urn:schemas-microsoft-com:vml" xmlns:wp14="http://schemas.microsoft.com/office/word/2010/wordprocessingDrawing" xmlns:wp="http://schemas.openxmlformats.org/drawingml/2006/wordprocessingDrawing" xmlns:w10="urn:schemas-microsoft-com:office:word" xmlns:w="http://schemas.openxmlformats.org/wordprocessingml/2006/main" xmlns:w14="http://schemas.microsoft.com/office/word/2010/wordml" xmlns:w15="http://schemas.microsoft.com/office/word/2012/wordml" xmlns:w16cex="http://schemas.microsoft.com/office/word/2018/wordml/cex" xmlns:w16cid="http://schemas.microsoft.com/office/word/2016/wordml/cid" xmlns:w16="http://schemas.microsoft.com/office/word/2018/wordml" xmlns:w16sdtdh="http://schemas.microsoft.com/office/word/2020/wordml/sdtdatahash" xmlns:w16se="http://schemas.microsoft.com/office/word/2015/wordml/symex" xmlns:wpg="http://schemas.microsoft.com/office/word/2010/wordprocessingGroup" xmlns:wpi="http://schemas.microsoft.com/office/word/2010/wordprocessingInk" xmlns:wne="http://schemas.microsoft.com/office/word/2006/wordml" xmlns:wps="http://schemas.microsoft.com/office/word/2010/wordprocessingShape" mc:Ignorable="w14 w15 w16se w16cid w16 w16cex w16sdtdh wp14">
+<w15:people xmlns:wpc="http://schemas.microsoft.com/office/word/2010/wordprocessingCanvas" xmlns:cx="http://schemas.microsoft.com/office/drawing/2014/chartex" xmlns:cx1="http://schemas.microsoft.com/office/drawing/2015/9/8/chartex" xmlns:cx2="http://schemas.microsoft.com/office/drawing/2015/10/21/chartex" xmlns:cx3="http://schemas.microsoft.com/office/drawing/2016/5/9/chartex" xmlns:cx4="http://schemas.microsoft.com/office/drawing/2016/5/10/chartex" xmlns:cx5="http://schemas.microsoft.com/office/drawing/2016/5/11/chartex" xmlns:cx6="http://schemas.microsoft.com/office/drawing/2016/5/12/chartex" xmlns:cx7="http://schemas.microsoft.com/office/drawing/2016/5/13/chartex" xmlns:cx8="http://schemas.microsoft.com/office/drawing/2016/5/14/chartex" xmlns:mc="http://schemas.openxmlformats.org/markup-compatibility/2006" xmlns:aink="http://schemas.microsoft.com/office/drawing/2016/ink" xmlns:am3d="http://schemas.microsoft.com/office/drawing/2017/model3d" xmlns:o="urn:schemas-microsoft-com:office:office" xmlns:oel="http://schemas.microsoft.com/office/2019/extlst" xmlns:r="http://schemas.openxmlformats.org/officeDocument/2006/relationships" xmlns:m="http://schemas.openxmlformats.org/officeDocument/2006/math" xmlns:v="urn:schemas-microsoft-com:vml" xmlns:wp14="http://schemas.microsoft.com/office/word/2010/wordprocessingDrawing" xmlns:wp="http://schemas.openxmlformats.org/drawingml/2006/wordprocessingDrawing" xmlns:w10="urn:schemas-microsoft-com:office:word" xmlns:w="http://schemas.openxmlformats.org/wordprocessingml/2006/main" xmlns:w14="http://schemas.microsoft.com/office/word/2010/wordml" xmlns:w15="http://schemas.microsoft.com/office/word/2012/wordml" xmlns:w16cex="http://schemas.microsoft.com/office/word/2018/wordml/cex" xmlns:w16cid="http://schemas.microsoft.com/office/word/2016/wordml/cid" xmlns:w16="http://schemas.microsoft.com/office/word/2018/wordml" xmlns:w16sdtdh="http://schemas.microsoft.com/office/word/2020/wordml/sdtdatahash" xmlns:w16se="http://schemas.microsoft.com/office/word/2015/wordml/symex" xmlns:wpg="http://schemas.microsoft.com/office/word/2010/wordprocessingGroup" xmlns:wpi="http://schemas.microsoft.com/office/word/2010/wordprocessingInk" xmlns:wne="http://schemas.microsoft.com/office/word/2006/wordml" xmlns:wps="http://schemas.microsoft.com/office/word/2010/wordprocessingShape" mc:Ignorable="w14 w15 w16se w16cid w16 w16cex w16sdtdh wp14">
   <w15:person w15:author="Millard, Joseph">
     <w15:presenceInfo w15:providerId="None" w15:userId="Millard, Joseph"/>
   </w15:person>

</xml_diff>

<commit_message>
amend methods for new denominator for total crop production
</commit_message>
<xml_diff>
--- a/Manuscript/Supporting_material.docx
+++ b/Manuscript/Supporting_material.docx
@@ -97,6 +97,12 @@
           <w:rFonts w:ascii="Arial" w:hAnsi="Arial" w:cs="Arial"/>
         </w:rPr>
         <w:t xml:space="preserve"> Millard*, Charlotte </w:t>
+      </w:r>
+      <w:r>
+        <w:rPr>
+          <w:rFonts w:ascii="Arial" w:hAnsi="Arial" w:cs="Arial"/>
+        </w:rPr>
+        <w:t xml:space="preserve">L. </w:t>
       </w:r>
       <w:proofErr w:type="spellStart"/>
       <w:r>
@@ -2665,7 +2671,19 @@
           <w:rFonts w:ascii="Arial" w:hAnsi="Arial" w:cs="Arial"/>
         </w:rPr>
         <w:lastRenderedPageBreak/>
-        <w:t>total production in any given cell (independent of animal pollination dependence) for the same set of crops, as</w:t>
+        <w:t xml:space="preserve">total production in any given cell (independent of animal pollination dependence) for </w:t>
+      </w:r>
+      <w:r>
+        <w:rPr>
+          <w:rFonts w:ascii="Arial" w:hAnsi="Arial" w:cs="Arial"/>
+        </w:rPr>
+        <w:t xml:space="preserve">all crops </w:t>
+      </w:r>
+      <w:r>
+        <w:rPr>
+          <w:rFonts w:ascii="Arial" w:hAnsi="Arial" w:cs="Arial"/>
+        </w:rPr>
+        <w:t>as</w:t>
       </w:r>
     </w:p>
     <w:p>
@@ -2821,13 +2839,43 @@
         <w:rPr>
           <w:rFonts w:ascii="Arial" w:hAnsi="Arial" w:cs="Arial"/>
         </w:rPr>
-        <w:t xml:space="preserve"> = total crop production</w:t>
-      </w:r>
-      <w:r>
-        <w:rPr>
-          <w:rFonts w:ascii="Arial" w:hAnsi="Arial" w:cs="Arial"/>
-        </w:rPr>
-        <w:t xml:space="preserve"> for the set of crops that have at least some dependence on pollination</w:t>
+        <w:t xml:space="preserve"> = </w:t>
+      </w:r>
+      <w:r>
+        <w:rPr>
+          <w:rFonts w:ascii="Arial" w:hAnsi="Arial" w:cs="Arial"/>
+        </w:rPr>
+        <w:t xml:space="preserve">the </w:t>
+      </w:r>
+      <w:r>
+        <w:rPr>
+          <w:rFonts w:ascii="Arial" w:hAnsi="Arial" w:cs="Arial"/>
+        </w:rPr>
+        <w:t>total crop production</w:t>
+      </w:r>
+      <w:r>
+        <w:rPr>
+          <w:rFonts w:ascii="Arial" w:hAnsi="Arial" w:cs="Arial"/>
+        </w:rPr>
+        <w:t xml:space="preserve"> </w:t>
+      </w:r>
+      <w:r>
+        <w:rPr>
+          <w:rFonts w:ascii="Arial" w:hAnsi="Arial" w:cs="Arial"/>
+        </w:rPr>
+        <w:t xml:space="preserve">of </w:t>
+      </w:r>
+      <w:r>
+        <w:rPr>
+          <w:rFonts w:ascii="Arial" w:hAnsi="Arial" w:cs="Arial"/>
+        </w:rPr>
+        <w:t>all</w:t>
+      </w:r>
+      <w:r>
+        <w:rPr>
+          <w:rFonts w:ascii="Arial" w:hAnsi="Arial" w:cs="Arial"/>
+        </w:rPr>
+        <w:t xml:space="preserve"> crops</w:t>
       </w:r>
       <w:r>
         <w:rPr>
@@ -3978,31 +4026,7 @@
         <w:rPr>
           <w:rFonts w:ascii="Arial" w:hAnsi="Arial" w:cs="Arial"/>
         </w:rPr>
-        <w:t>as those that have an average temperature of at least 10°C</w:t>
-      </w:r>
-      <w:r>
-        <w:rPr>
-          <w:rFonts w:ascii="Arial" w:hAnsi="Arial" w:cs="Arial"/>
-        </w:rPr>
-        <w:t xml:space="preserve"> in the </w:t>
-      </w:r>
-      <w:r>
-        <w:rPr>
-          <w:rFonts w:ascii="Arial" w:hAnsi="Arial" w:cs="Arial"/>
-        </w:rPr>
-        <w:t xml:space="preserve">30-year </w:t>
-      </w:r>
-      <w:r>
-        <w:rPr>
-          <w:rFonts w:ascii="Arial" w:hAnsi="Arial" w:cs="Arial"/>
-        </w:rPr>
-        <w:t>period</w:t>
-      </w:r>
-      <w:r>
-        <w:rPr>
-          <w:rFonts w:ascii="Arial" w:hAnsi="Arial" w:cs="Arial"/>
-        </w:rPr>
-        <w:t xml:space="preserve"> </w:t>
+        <w:t xml:space="preserve">as those that have an average temperature of at least 10°C in the 30-year period </w:t>
       </w:r>
       <w:r>
         <w:rPr>
@@ -4014,25 +4038,7 @@
         <w:rPr>
           <w:rFonts w:ascii="Arial" w:hAnsi="Arial" w:cs="Arial"/>
         </w:rPr>
-        <w:t>1901-1930</w:t>
-      </w:r>
-      <w:r>
-        <w:rPr>
-          <w:rFonts w:ascii="Arial" w:hAnsi="Arial" w:cs="Arial"/>
-        </w:rPr>
-        <w:t xml:space="preserve">, </w:t>
-      </w:r>
-      <w:r>
-        <w:rPr>
-          <w:rFonts w:ascii="Arial" w:hAnsi="Arial" w:cs="Arial"/>
-        </w:rPr>
-        <w:t>and then calculating the anomaly incorporating only those months</w:t>
-      </w:r>
-      <w:r>
-        <w:rPr>
-          <w:rFonts w:ascii="Arial" w:hAnsi="Arial" w:cs="Arial"/>
-        </w:rPr>
-        <w:t xml:space="preserve">. For the first of these approaches we plotted both predicted values for </w:t>
+        <w:t xml:space="preserve">1901-1930, and then calculating the anomaly incorporating only those months. For the first of these approaches we plotted both predicted values for </w:t>
       </w:r>
       <w:r>
         <w:rPr>
@@ -4080,19 +4086,7 @@
         <w:rPr>
           <w:rFonts w:ascii="Arial" w:hAnsi="Arial" w:cs="Arial"/>
         </w:rPr>
-        <w:t xml:space="preserve">differed across taxonomic groups. In the first approach we built a separate model for each of the main pollinating insect order (Figure S5), and in the second we built a model for the average change on cropland jack-knifed for each pollinating family (again </w:t>
-      </w:r>
-      <w:r>
-        <w:rPr>
-          <w:rFonts w:ascii="Arial" w:hAnsi="Arial" w:cs="Arial"/>
-        </w:rPr>
-        <w:t>just the pollinating insects)</w:t>
-      </w:r>
-      <w:r>
-        <w:rPr>
-          <w:rFonts w:ascii="Arial" w:hAnsi="Arial" w:cs="Arial"/>
-        </w:rPr>
-        <w:t xml:space="preserve"> (Figure S10).</w:t>
+        <w:t>differed across taxonomic groups. In the first approach we built a separate model for each of the main pollinating insect order (Figure S5), and in the second we built a model for the average change on cropland jack-knifed for each pollinating family (again just the pollinating insects) (Figure S10).</w:t>
       </w:r>
     </w:p>
     <w:p>
@@ -4517,13 +4511,7 @@
         <w:rPr>
           <w:rFonts w:ascii="Arial" w:hAnsi="Arial" w:cs="Arial"/>
         </w:rPr>
-        <w:t>of the relationship between local pollinator abundance loss and crop production loss</w:t>
-      </w:r>
-      <w:r>
-        <w:rPr>
-          <w:rFonts w:ascii="Arial" w:hAnsi="Arial" w:cs="Arial"/>
-        </w:rPr>
-        <w:t>.</w:t>
+        <w:t>of the relationship between local pollinator abundance loss and crop production loss.</w:t>
       </w:r>
       <w:r>
         <w:rPr>
@@ -4610,7 +4598,19 @@
         <w:rPr>
           <w:rFonts w:ascii="Arial" w:hAnsi="Arial" w:cs="Arial"/>
         </w:rPr>
-        <w:t xml:space="preserve"> (for the set of crops that have at least some dependence on pollination) as</w:t>
+        <w:t xml:space="preserve"> </w:t>
+      </w:r>
+      <w:r>
+        <w:rPr>
+          <w:rFonts w:ascii="Arial" w:hAnsi="Arial" w:cs="Arial"/>
+        </w:rPr>
+        <w:t>for all crops</w:t>
+      </w:r>
+      <w:r>
+        <w:rPr>
+          <w:rFonts w:ascii="Arial" w:hAnsi="Arial" w:cs="Arial"/>
+        </w:rPr>
+        <w:t xml:space="preserve"> as</w:t>
       </w:r>
     </w:p>
     <w:p>
@@ -4757,13 +4757,7 @@
         <w:rPr>
           <w:rFonts w:ascii="Arial" w:hAnsi="Arial" w:cs="Arial"/>
         </w:rPr>
-        <w:t xml:space="preserve"> as a proportion of the total crop production within each cell (for the set of crops that have at least some dependence on pollination)</w:t>
-      </w:r>
-      <w:r>
-        <w:rPr>
-          <w:rFonts w:ascii="Arial" w:hAnsi="Arial" w:cs="Arial"/>
-        </w:rPr>
-        <w:t xml:space="preserve"> (i.e. proportional production risk)</w:t>
+        <w:t xml:space="preserve"> as a proportion of the total crop production within each cell</w:t>
       </w:r>
       <w:r>
         <w:rPr>
@@ -4799,7 +4793,13 @@
         <w:rPr>
           <w:rFonts w:ascii="Arial" w:hAnsi="Arial" w:cs="Arial"/>
         </w:rPr>
-        <w:t>most of the</w:t>
+        <w:t>all</w:t>
+      </w:r>
+      <w:r>
+        <w:rPr>
+          <w:rFonts w:ascii="Arial" w:hAnsi="Arial" w:cs="Arial"/>
+        </w:rPr>
+        <w:t xml:space="preserve"> of the</w:t>
       </w:r>
       <w:r>
         <w:rPr>
@@ -4856,40 +4856,348 @@
         <w:rPr>
           <w:rFonts w:ascii="Arial" w:hAnsi="Arial" w:cs="Arial"/>
         </w:rPr>
+        <w:t>To investigate which countries and regions of the world might expect the greatest crop pollination risk, we then intersected all spatial cells fo</w:t>
+      </w:r>
+      <w:r>
+        <w:rPr>
+          <w:rFonts w:ascii="Arial" w:hAnsi="Arial" w:cs="Arial"/>
+        </w:rPr>
+        <w:t xml:space="preserve">r each year of our projection </w:t>
+      </w:r>
+      <w:r>
+        <w:rPr>
+          <w:rFonts w:ascii="Arial" w:hAnsi="Arial" w:cs="Arial"/>
+        </w:rPr>
+        <w:t xml:space="preserve">with a global </w:t>
+      </w:r>
+      <w:proofErr w:type="spellStart"/>
+      <w:r>
+        <w:rPr>
+          <w:rFonts w:ascii="Arial" w:hAnsi="Arial" w:cs="Arial"/>
+        </w:rPr>
+        <w:t>basemap</w:t>
+      </w:r>
+      <w:proofErr w:type="spellEnd"/>
+      <w:r>
+        <w:rPr>
+          <w:rFonts w:ascii="Arial" w:hAnsi="Arial" w:cs="Arial"/>
+        </w:rPr>
+        <w:t xml:space="preserve">, and for each spatial cell pulled out its associated country and continent. For each </w:t>
+      </w:r>
+      <w:r>
+        <w:rPr>
+          <w:rFonts w:ascii="Arial" w:hAnsi="Arial" w:cs="Arial"/>
+        </w:rPr>
         <w:lastRenderedPageBreak/>
-        <w:t>To investigate which countries and regions of the world might expect the greatest crop pollination risk, we then intersected all spatial cells fo</w:t>
-      </w:r>
-      <w:r>
-        <w:rPr>
-          <w:rFonts w:ascii="Arial" w:hAnsi="Arial" w:cs="Arial"/>
-        </w:rPr>
-        <w:t xml:space="preserve">r each year of our projection </w:t>
-      </w:r>
-      <w:r>
-        <w:rPr>
-          <w:rFonts w:ascii="Arial" w:hAnsi="Arial" w:cs="Arial"/>
-        </w:rPr>
-        <w:t xml:space="preserve">with a global </w:t>
+        <w:t>country we then calculated the median risk among all cells</w:t>
+      </w:r>
+      <w:r>
+        <w:rPr>
+          <w:rFonts w:ascii="Arial" w:hAnsi="Arial" w:cs="Arial"/>
+        </w:rPr>
+        <w:t xml:space="preserve"> (‘overall risk’)</w:t>
+      </w:r>
+      <w:r>
+        <w:rPr>
+          <w:rFonts w:ascii="Arial" w:hAnsi="Arial" w:cs="Arial"/>
+        </w:rPr>
+        <w:t xml:space="preserve"> </w:t>
+      </w:r>
+      <w:r>
+        <w:rPr>
+          <w:rFonts w:ascii="Arial" w:hAnsi="Arial" w:cs="Arial"/>
+        </w:rPr>
+        <w:t xml:space="preserve">and the total change between the start and the end of the series (‘change in risk’), which we plotted against each other for all countries (Figure 3). We repeated this process for each </w:t>
+      </w:r>
+      <w:r>
+        <w:rPr>
+          <w:rFonts w:ascii="Arial" w:hAnsi="Arial" w:cs="Arial"/>
+        </w:rPr>
+        <w:t xml:space="preserve">of the top 20 </w:t>
+      </w:r>
+      <w:r>
+        <w:rPr>
+          <w:rFonts w:ascii="Arial" w:hAnsi="Arial" w:cs="Arial"/>
+        </w:rPr>
+        <w:t>crop</w:t>
+      </w:r>
+      <w:r>
+        <w:rPr>
+          <w:rFonts w:ascii="Arial" w:hAnsi="Arial" w:cs="Arial"/>
+        </w:rPr>
+        <w:t>s by total pollination dependent production</w:t>
+      </w:r>
+      <w:r>
+        <w:rPr>
+          <w:rFonts w:ascii="Arial" w:hAnsi="Arial" w:cs="Arial"/>
+        </w:rPr>
+        <w:t xml:space="preserve">, again plotting the overall risk </w:t>
+      </w:r>
+      <w:r>
+        <w:rPr>
+          <w:rFonts w:ascii="Arial" w:hAnsi="Arial" w:cs="Arial"/>
+        </w:rPr>
+        <w:t>against</w:t>
+      </w:r>
+      <w:r>
+        <w:rPr>
+          <w:rFonts w:ascii="Arial" w:hAnsi="Arial" w:cs="Arial"/>
+        </w:rPr>
+        <w:t xml:space="preserve"> the change in risk. </w:t>
+      </w:r>
+      <w:r>
+        <w:rPr>
+          <w:rFonts w:ascii="Arial" w:hAnsi="Arial" w:cs="Arial"/>
+        </w:rPr>
+        <w:t>For each of the top 20 crops by pollination dependent production, we also calculated the proportion of all pollination dependent production determined to be at risk, here under RCP 8.5 under a linear relationship between pollinator abundance and crop production (Figure S3).</w:t>
+      </w:r>
+    </w:p>
+    <w:p>
+      <w:pPr>
+        <w:spacing w:line="480" w:lineRule="auto"/>
+        <w:jc w:val="both"/>
+        <w:rPr>
+          <w:rFonts w:ascii="Arial" w:hAnsi="Arial" w:cs="Arial"/>
+        </w:rPr>
+      </w:pPr>
+      <w:r>
+        <w:rPr>
+          <w:rFonts w:ascii="Arial" w:hAnsi="Arial" w:cs="Arial"/>
+        </w:rPr>
+        <w:t xml:space="preserve">For both crops and countries, we also calculated </w:t>
+      </w:r>
+      <w:r>
+        <w:rPr>
+          <w:rFonts w:ascii="Arial" w:hAnsi="Arial" w:cs="Arial"/>
+        </w:rPr>
+        <w:t>analogues of associated financial risk</w:t>
+      </w:r>
+      <w:r>
+        <w:rPr>
+          <w:rFonts w:ascii="Arial" w:hAnsi="Arial" w:cs="Arial"/>
+        </w:rPr>
+        <w:t xml:space="preserve"> which we overlaid onto both plots.</w:t>
+      </w:r>
+      <w:r>
+        <w:rPr>
+          <w:rFonts w:ascii="Arial" w:hAnsi="Arial" w:cs="Arial"/>
+        </w:rPr>
+        <w:t xml:space="preserve"> For each country, we </w:t>
+      </w:r>
+      <w:r>
+        <w:rPr>
+          <w:rFonts w:ascii="Arial" w:hAnsi="Arial" w:cs="Arial"/>
+        </w:rPr>
+        <w:t>estimat</w:t>
+      </w:r>
+      <w:r>
+        <w:rPr>
+          <w:rFonts w:ascii="Arial" w:hAnsi="Arial" w:cs="Arial"/>
+        </w:rPr>
+        <w:t>ed the total value of pollination dependent crop production per country</w:t>
+      </w:r>
+      <w:r>
+        <w:rPr>
+          <w:rFonts w:ascii="Arial" w:hAnsi="Arial" w:cs="Arial"/>
+        </w:rPr>
+        <w:t>,</w:t>
+      </w:r>
+      <w:r>
+        <w:rPr>
+          <w:rFonts w:ascii="Arial" w:hAnsi="Arial" w:cs="Arial"/>
+        </w:rPr>
+        <w:t xml:space="preserve"> which we then adjusted for GDP. </w:t>
+      </w:r>
+      <w:r>
+        <w:rPr>
+          <w:rFonts w:ascii="Arial" w:hAnsi="Arial" w:cs="Arial"/>
+        </w:rPr>
+        <w:t xml:space="preserve">We calculated the total value of each pollination dependent crop by multiplying the total pollination dependent production for each crop in each country by the </w:t>
+      </w:r>
+      <w:r>
+        <w:rPr>
+          <w:rFonts w:ascii="Arial" w:hAnsi="Arial" w:cs="Arial"/>
+        </w:rPr>
+        <w:t xml:space="preserve">per kg </w:t>
+      </w:r>
+      <w:r>
+        <w:rPr>
+          <w:rFonts w:ascii="Arial" w:hAnsi="Arial" w:cs="Arial"/>
+        </w:rPr>
+        <w:t xml:space="preserve">value of each crop, and then taking the sum of the value for all crops in that country. </w:t>
+      </w:r>
+      <w:r>
+        <w:rPr>
+          <w:rFonts w:ascii="Arial" w:hAnsi="Arial" w:cs="Arial"/>
+        </w:rPr>
+        <w:t xml:space="preserve">We estimated the per kg value of each crop using data from the FAO </w:t>
+      </w:r>
+      <w:r>
+        <w:rPr>
+          <w:rFonts w:ascii="Arial" w:hAnsi="Arial" w:cs="Arial"/>
+          <w:color w:val="FF0000"/>
+        </w:rPr>
+        <w:t xml:space="preserve">(reference). </w:t>
+      </w:r>
+      <w:r>
+        <w:rPr>
+          <w:rFonts w:ascii="Arial" w:hAnsi="Arial" w:cs="Arial"/>
+        </w:rPr>
+        <w:t xml:space="preserve">Specifically, we took the FAO estimation of total production of each crop in each country for each of the years 2015-2019, and then divided </w:t>
+      </w:r>
+      <w:r>
+        <w:rPr>
+          <w:rFonts w:ascii="Arial" w:hAnsi="Arial" w:cs="Arial"/>
+        </w:rPr>
+        <w:t>these</w:t>
+      </w:r>
+      <w:r>
+        <w:rPr>
+          <w:rFonts w:ascii="Arial" w:hAnsi="Arial" w:cs="Arial"/>
+        </w:rPr>
+        <w:t xml:space="preserve"> value</w:t>
+      </w:r>
+      <w:r>
+        <w:rPr>
+          <w:rFonts w:ascii="Arial" w:hAnsi="Arial" w:cs="Arial"/>
+        </w:rPr>
+        <w:t>s</w:t>
+      </w:r>
+      <w:r>
+        <w:rPr>
+          <w:rFonts w:ascii="Arial" w:hAnsi="Arial" w:cs="Arial"/>
+        </w:rPr>
+        <w:t xml:space="preserve"> by the total value of production of each crop in each country for the same </w:t>
+      </w:r>
+      <w:r>
+        <w:rPr>
+          <w:rFonts w:ascii="Arial" w:hAnsi="Arial" w:cs="Arial"/>
+        </w:rPr>
+        <w:t>set of years</w:t>
+      </w:r>
+      <w:r>
+        <w:rPr>
+          <w:rFonts w:ascii="Arial" w:hAnsi="Arial" w:cs="Arial"/>
+        </w:rPr>
+        <w:t>. This process returned an estimated</w:t>
+      </w:r>
+      <w:r>
+        <w:rPr>
+          <w:rFonts w:ascii="Arial" w:hAnsi="Arial" w:cs="Arial"/>
+        </w:rPr>
+        <w:t xml:space="preserve"> per kg</w:t>
+      </w:r>
+      <w:r>
+        <w:rPr>
+          <w:rFonts w:ascii="Arial" w:hAnsi="Arial" w:cs="Arial"/>
+        </w:rPr>
+        <w:t xml:space="preserve"> value of production for each crop in a set of countries</w:t>
+      </w:r>
+      <w:r>
+        <w:rPr>
+          <w:rFonts w:ascii="Arial" w:hAnsi="Arial" w:cs="Arial"/>
+        </w:rPr>
+        <w:t xml:space="preserve"> for each of the years 2015-2019.</w:t>
+      </w:r>
+      <w:r>
+        <w:rPr>
+          <w:rFonts w:ascii="Arial" w:hAnsi="Arial" w:cs="Arial"/>
+        </w:rPr>
+        <w:t xml:space="preserve"> We then took the mean of </w:t>
+      </w:r>
+      <w:r>
+        <w:rPr>
+          <w:rFonts w:ascii="Arial" w:hAnsi="Arial" w:cs="Arial"/>
+        </w:rPr>
+        <w:t>all years within each country crop combination, giving us an estimated per kg value of each crop in each country</w:t>
+      </w:r>
+      <w:r>
+        <w:rPr>
+          <w:rFonts w:ascii="Arial" w:hAnsi="Arial" w:cs="Arial"/>
+        </w:rPr>
+        <w:t xml:space="preserve"> over the period 2015-2019</w:t>
+      </w:r>
+      <w:r>
+        <w:rPr>
+          <w:rFonts w:ascii="Arial" w:hAnsi="Arial" w:cs="Arial"/>
+        </w:rPr>
+        <w:t xml:space="preserve">. For each crop, we then took the median value of each crop among countries, giving us a global estimate of the per kg value of each crop. It’s important to note that these values represent estimations of the  </w:t>
+      </w:r>
+      <w:r>
+        <w:rPr>
+          <w:rFonts w:ascii="Arial" w:hAnsi="Arial" w:cs="Arial"/>
+        </w:rPr>
+        <w:t>price paid to producers at the point of initial sale</w:t>
+      </w:r>
+      <w:r>
+        <w:rPr>
+          <w:rFonts w:ascii="Arial" w:hAnsi="Arial" w:cs="Arial"/>
+          <w:color w:val="FF0000"/>
+        </w:rPr>
+        <w:t xml:space="preserve"> (reference).</w:t>
+      </w:r>
+      <w:r>
+        <w:rPr>
+          <w:rFonts w:ascii="Arial" w:hAnsi="Arial" w:cs="Arial"/>
+          <w:color w:val="FF0000"/>
+        </w:rPr>
+        <w:t xml:space="preserve"> </w:t>
+      </w:r>
+      <w:r>
+        <w:rPr>
+          <w:rFonts w:ascii="Arial" w:hAnsi="Arial" w:cs="Arial"/>
+        </w:rPr>
+        <w:t>We retrieved estimates of each countr</w:t>
+      </w:r>
+      <w:r>
+        <w:rPr>
+          <w:rFonts w:ascii="Arial" w:hAnsi="Arial" w:cs="Arial"/>
+        </w:rPr>
+        <w:t xml:space="preserve">y’s </w:t>
+      </w:r>
+      <w:r>
+        <w:rPr>
+          <w:rFonts w:ascii="Arial" w:hAnsi="Arial" w:cs="Arial"/>
+        </w:rPr>
+        <w:t xml:space="preserve">GDP from </w:t>
+      </w:r>
+      <w:r>
+        <w:rPr>
+          <w:rFonts w:ascii="Arial" w:hAnsi="Arial" w:cs="Arial"/>
+        </w:rPr>
+        <w:t>the package ‘</w:t>
       </w:r>
       <w:proofErr w:type="spellStart"/>
       <w:r>
         <w:rPr>
           <w:rFonts w:ascii="Arial" w:hAnsi="Arial" w:cs="Arial"/>
         </w:rPr>
-        <w:t>basemap</w:t>
+        <w:t>rworldmap</w:t>
       </w:r>
       <w:proofErr w:type="spellEnd"/>
       <w:r>
         <w:rPr>
           <w:rFonts w:ascii="Arial" w:hAnsi="Arial" w:cs="Arial"/>
         </w:rPr>
-        <w:t>, and for each spatial cell pulled out its associated country and continent. For each country we then calculated the median risk among all cells</w:t>
-      </w:r>
-      <w:r>
-        <w:rPr>
-          <w:rFonts w:ascii="Arial" w:hAnsi="Arial" w:cs="Arial"/>
-        </w:rPr>
-        <w:t xml:space="preserve"> (‘overall risk’)</w:t>
+        <w:t>’ (variable name ‘</w:t>
+      </w:r>
+      <w:r>
+        <w:rPr>
+          <w:rFonts w:ascii="Arial" w:hAnsi="Arial" w:cs="Arial"/>
+        </w:rPr>
+        <w:t>GDP_MD_EST</w:t>
+      </w:r>
+      <w:r>
+        <w:rPr>
+          <w:rFonts w:ascii="Arial" w:hAnsi="Arial" w:cs="Arial"/>
+        </w:rPr>
+        <w:t>’)</w:t>
+      </w:r>
+      <w:r>
+        <w:rPr>
+          <w:rFonts w:ascii="Arial" w:hAnsi="Arial" w:cs="Arial"/>
+        </w:rPr>
+        <w:t>.</w:t>
       </w:r>
       <w:r>
         <w:rPr>
@@ -4901,73 +5209,13 @@
         <w:rPr>
           <w:rFonts w:ascii="Arial" w:hAnsi="Arial" w:cs="Arial"/>
         </w:rPr>
-        <w:t xml:space="preserve">and the total change between the start and the end of the series </w:t>
-      </w:r>
-      <w:r>
-        <w:rPr>
-          <w:rFonts w:ascii="Arial" w:hAnsi="Arial" w:cs="Arial"/>
-        </w:rPr>
-        <w:t>(‘</w:t>
-      </w:r>
-      <w:r>
-        <w:rPr>
-          <w:rFonts w:ascii="Arial" w:hAnsi="Arial" w:cs="Arial"/>
-        </w:rPr>
-        <w:t>change in</w:t>
-      </w:r>
-      <w:r>
-        <w:rPr>
-          <w:rFonts w:ascii="Arial" w:hAnsi="Arial" w:cs="Arial"/>
-        </w:rPr>
-        <w:t xml:space="preserve"> risk’)</w:t>
-      </w:r>
-      <w:r>
-        <w:rPr>
-          <w:rFonts w:ascii="Arial" w:hAnsi="Arial" w:cs="Arial"/>
-        </w:rPr>
-        <w:t xml:space="preserve">, which we plotted against each other for all countries (Figure 3). We repeated this process for each </w:t>
-      </w:r>
-      <w:r>
-        <w:rPr>
-          <w:rFonts w:ascii="Arial" w:hAnsi="Arial" w:cs="Arial"/>
-        </w:rPr>
-        <w:t xml:space="preserve">of the top 20 </w:t>
-      </w:r>
-      <w:r>
-        <w:rPr>
-          <w:rFonts w:ascii="Arial" w:hAnsi="Arial" w:cs="Arial"/>
-        </w:rPr>
-        <w:t>crop</w:t>
-      </w:r>
-      <w:r>
-        <w:rPr>
-          <w:rFonts w:ascii="Arial" w:hAnsi="Arial" w:cs="Arial"/>
-        </w:rPr>
-        <w:t>s by total pollination dependent production</w:t>
-      </w:r>
-      <w:r>
-        <w:rPr>
-          <w:rFonts w:ascii="Arial" w:hAnsi="Arial" w:cs="Arial"/>
-        </w:rPr>
-        <w:t xml:space="preserve">, again plotting the overall risk </w:t>
-      </w:r>
-      <w:r>
-        <w:rPr>
-          <w:rFonts w:ascii="Arial" w:hAnsi="Arial" w:cs="Arial"/>
-        </w:rPr>
-        <w:t>against</w:t>
-      </w:r>
-      <w:r>
-        <w:rPr>
-          <w:rFonts w:ascii="Arial" w:hAnsi="Arial" w:cs="Arial"/>
-        </w:rPr>
-        <w:t xml:space="preserve"> the change in risk. </w:t>
-      </w:r>
-      <w:r>
-        <w:rPr>
-          <w:rFonts w:ascii="Arial" w:hAnsi="Arial" w:cs="Arial"/>
-        </w:rPr>
-        <w:t>For each of the top 20 crops by pollination dependent production, we also calculated the proportion of all pollination dependent production determined to be at risk, here under RCP 8.5 under a linear relationship between pollinator abundance and crop production (Figure S3).</w:t>
+        <w:t xml:space="preserve">For each crop, </w:t>
+      </w:r>
+      <w:r>
+        <w:rPr>
+          <w:rFonts w:ascii="Arial" w:hAnsi="Arial" w:cs="Arial"/>
+        </w:rPr>
+        <w:t>our measure of financial risk was the per kg value of each crop, calculated as above.</w:t>
       </w:r>
     </w:p>
     <w:p>
@@ -4982,182 +5230,103 @@
         <w:rPr>
           <w:rFonts w:ascii="Arial" w:hAnsi="Arial" w:cs="Arial"/>
         </w:rPr>
-        <w:t xml:space="preserve">For both crops and countries, we also calculated </w:t>
-      </w:r>
-      <w:r>
-        <w:rPr>
-          <w:rFonts w:ascii="Arial" w:hAnsi="Arial" w:cs="Arial"/>
-        </w:rPr>
-        <w:t>analogues of associated financial risk</w:t>
-      </w:r>
-      <w:r>
-        <w:rPr>
-          <w:rFonts w:ascii="Arial" w:hAnsi="Arial" w:cs="Arial"/>
-        </w:rPr>
-        <w:t xml:space="preserve"> which we overlaid onto both plots.</w:t>
-      </w:r>
-      <w:r>
-        <w:rPr>
-          <w:rFonts w:ascii="Arial" w:hAnsi="Arial" w:cs="Arial"/>
-        </w:rPr>
-        <w:t xml:space="preserve"> For each country, we </w:t>
-      </w:r>
-      <w:r>
-        <w:rPr>
-          <w:rFonts w:ascii="Arial" w:hAnsi="Arial" w:cs="Arial"/>
-        </w:rPr>
-        <w:t>estimat</w:t>
-      </w:r>
-      <w:r>
-        <w:rPr>
-          <w:rFonts w:ascii="Arial" w:hAnsi="Arial" w:cs="Arial"/>
-        </w:rPr>
-        <w:t>ed the total value of pollination dependent crop production per country</w:t>
-      </w:r>
-      <w:r>
-        <w:rPr>
-          <w:rFonts w:ascii="Arial" w:hAnsi="Arial" w:cs="Arial"/>
-        </w:rPr>
-        <w:t>,</w:t>
-      </w:r>
-      <w:r>
-        <w:rPr>
-          <w:rFonts w:ascii="Arial" w:hAnsi="Arial" w:cs="Arial"/>
-        </w:rPr>
-        <w:t xml:space="preserve"> which we then adjusted for GDP. </w:t>
-      </w:r>
-      <w:r>
-        <w:rPr>
-          <w:rFonts w:ascii="Arial" w:hAnsi="Arial" w:cs="Arial"/>
-        </w:rPr>
-        <w:t xml:space="preserve">We calculated the total value of each pollination dependent crop by multiplying the total pollination dependent production for each crop in each country by the </w:t>
-      </w:r>
-      <w:r>
-        <w:rPr>
-          <w:rFonts w:ascii="Arial" w:hAnsi="Arial" w:cs="Arial"/>
-        </w:rPr>
-        <w:t xml:space="preserve">per kg </w:t>
-      </w:r>
-      <w:r>
-        <w:rPr>
-          <w:rFonts w:ascii="Arial" w:hAnsi="Arial" w:cs="Arial"/>
-        </w:rPr>
-        <w:t xml:space="preserve">value of each crop, and then taking the sum of the value for all crops in that country. </w:t>
-      </w:r>
-      <w:r>
-        <w:rPr>
-          <w:rFonts w:ascii="Arial" w:hAnsi="Arial" w:cs="Arial"/>
-        </w:rPr>
-        <w:t xml:space="preserve">We estimated the per kg value of each crop using data from the FAO </w:t>
+        <w:t xml:space="preserve">As a last step, we used our </w:t>
+      </w:r>
+      <w:r>
+        <w:rPr>
+          <w:rFonts w:ascii="Arial" w:hAnsi="Arial" w:cs="Arial"/>
+        </w:rPr>
+        <w:t xml:space="preserve">measure of local production risk </w:t>
+      </w:r>
+      <w:r>
+        <w:rPr>
+          <w:rFonts w:ascii="Arial" w:hAnsi="Arial" w:cs="Arial"/>
+        </w:rPr>
+        <w:t xml:space="preserve">to calculate a measure of overall </w:t>
+      </w:r>
+      <w:r>
+        <w:rPr>
+          <w:rFonts w:ascii="Arial" w:hAnsi="Arial" w:cs="Arial"/>
+        </w:rPr>
+        <w:t xml:space="preserve">import risk </w:t>
+      </w:r>
+      <w:r>
+        <w:rPr>
+          <w:rFonts w:ascii="Arial" w:hAnsi="Arial" w:cs="Arial"/>
+        </w:rPr>
+        <w:t>and change in i</w:t>
+      </w:r>
+      <w:r>
+        <w:rPr>
+          <w:rFonts w:ascii="Arial" w:hAnsi="Arial" w:cs="Arial"/>
+        </w:rPr>
+        <w:t>mport risk</w:t>
+      </w:r>
+      <w:r>
+        <w:rPr>
+          <w:rFonts w:ascii="Arial" w:hAnsi="Arial" w:cs="Arial"/>
+        </w:rPr>
+        <w:t>, both of which we present in the main text (Figure 4).</w:t>
+      </w:r>
+      <w:r>
+        <w:rPr>
+          <w:rFonts w:ascii="Arial" w:hAnsi="Arial" w:cs="Arial"/>
+        </w:rPr>
+        <w:t xml:space="preserve"> We </w:t>
+      </w:r>
+      <w:r>
+        <w:rPr>
+          <w:rFonts w:ascii="Arial" w:hAnsi="Arial" w:cs="Arial"/>
+        </w:rPr>
+        <w:lastRenderedPageBreak/>
+        <w:t xml:space="preserve">used the pollination trade flow data released by </w:t>
       </w:r>
       <w:r>
         <w:rPr>
           <w:rFonts w:ascii="Arial" w:hAnsi="Arial" w:cs="Arial"/>
           <w:color w:val="FF0000"/>
         </w:rPr>
-        <w:t xml:space="preserve">(reference). </w:t>
-      </w:r>
-      <w:r>
-        <w:rPr>
-          <w:rFonts w:ascii="Arial" w:hAnsi="Arial" w:cs="Arial"/>
-        </w:rPr>
-        <w:t xml:space="preserve">Specifically, we took the FAO estimation of total production of each crop in each country for each of the years 2015-2019, and then divided </w:t>
-      </w:r>
-      <w:r>
-        <w:rPr>
-          <w:rFonts w:ascii="Arial" w:hAnsi="Arial" w:cs="Arial"/>
-        </w:rPr>
-        <w:t>these</w:t>
-      </w:r>
-      <w:r>
-        <w:rPr>
-          <w:rFonts w:ascii="Arial" w:hAnsi="Arial" w:cs="Arial"/>
-        </w:rPr>
-        <w:t xml:space="preserve"> value</w:t>
-      </w:r>
-      <w:r>
-        <w:rPr>
-          <w:rFonts w:ascii="Arial" w:hAnsi="Arial" w:cs="Arial"/>
-        </w:rPr>
-        <w:t>s</w:t>
-      </w:r>
-      <w:r>
-        <w:rPr>
-          <w:rFonts w:ascii="Arial" w:hAnsi="Arial" w:cs="Arial"/>
-        </w:rPr>
-        <w:t xml:space="preserve"> by the total value of production of each crop in each country for the same </w:t>
-      </w:r>
-      <w:r>
-        <w:rPr>
-          <w:rFonts w:ascii="Arial" w:hAnsi="Arial" w:cs="Arial"/>
-        </w:rPr>
-        <w:t>set of years</w:t>
-      </w:r>
-      <w:r>
-        <w:rPr>
-          <w:rFonts w:ascii="Arial" w:hAnsi="Arial" w:cs="Arial"/>
-        </w:rPr>
-        <w:t>. This process returned an estimated</w:t>
-      </w:r>
-      <w:r>
-        <w:rPr>
-          <w:rFonts w:ascii="Arial" w:hAnsi="Arial" w:cs="Arial"/>
-        </w:rPr>
-        <w:t xml:space="preserve"> per kg</w:t>
-      </w:r>
-      <w:r>
-        <w:rPr>
-          <w:rFonts w:ascii="Arial" w:hAnsi="Arial" w:cs="Arial"/>
-        </w:rPr>
-        <w:t xml:space="preserve"> value of production for each crop in a set of countries</w:t>
-      </w:r>
-      <w:r>
-        <w:rPr>
-          <w:rFonts w:ascii="Arial" w:hAnsi="Arial" w:cs="Arial"/>
-        </w:rPr>
-        <w:t xml:space="preserve"> for each of the years 2015-2019.</w:t>
-      </w:r>
-      <w:r>
-        <w:rPr>
-          <w:rFonts w:ascii="Arial" w:hAnsi="Arial" w:cs="Arial"/>
-        </w:rPr>
-        <w:t xml:space="preserve"> We then took the mean of </w:t>
-      </w:r>
-      <w:r>
-        <w:rPr>
-          <w:rFonts w:ascii="Arial" w:hAnsi="Arial" w:cs="Arial"/>
-        </w:rPr>
-        <w:t>all years within each country crop combination, giving us an estimated per kg value of each crop in each country</w:t>
-      </w:r>
-      <w:r>
-        <w:rPr>
-          <w:rFonts w:ascii="Arial" w:hAnsi="Arial" w:cs="Arial"/>
-        </w:rPr>
-        <w:t xml:space="preserve"> over the period 2015-2019</w:t>
-      </w:r>
-      <w:r>
-        <w:rPr>
-          <w:rFonts w:ascii="Arial" w:hAnsi="Arial" w:cs="Arial"/>
-        </w:rPr>
-        <w:t xml:space="preserve">. For each crop, we then took the median value of each crop among countries, giving us a global estimate of the per kg value of each crop. It’s important to note that these values represent estimations of the  </w:t>
-      </w:r>
-      <w:r>
-        <w:rPr>
-          <w:rFonts w:ascii="Arial" w:hAnsi="Arial" w:cs="Arial"/>
-        </w:rPr>
-        <w:t>price paid to producers at the point of initial sale</w:t>
-      </w:r>
-      <w:r>
-        <w:rPr>
-          <w:rFonts w:ascii="Arial" w:hAnsi="Arial" w:cs="Arial"/>
-          <w:color w:val="FF0000"/>
-        </w:rPr>
-        <w:t xml:space="preserve"> (reference).</w:t>
-      </w:r>
-      <w:r>
-        <w:rPr>
-          <w:rFonts w:ascii="Arial" w:hAnsi="Arial" w:cs="Arial"/>
-          <w:color w:val="FF0000"/>
+        <w:t xml:space="preserve">Da Silva et al (2021) </w:t>
+      </w:r>
+      <w:r>
+        <w:rPr>
+          <w:rFonts w:ascii="Arial" w:hAnsi="Arial" w:cs="Arial"/>
+        </w:rPr>
+        <w:t>as a measure of the quantity of pollination dependent production imported by each country. Da Silva et al (2021) contains estimates of the quantity</w:t>
+      </w:r>
+      <w:r>
+        <w:rPr>
+          <w:rFonts w:ascii="Arial" w:hAnsi="Arial" w:cs="Arial"/>
+        </w:rPr>
+        <w:t xml:space="preserve"> of pollination dependent trade imported by each country (in metric tonnes), broken down by the quantity imported from each individual country</w:t>
+      </w:r>
+      <w:r>
+        <w:rPr>
+          <w:rFonts w:ascii="Arial" w:hAnsi="Arial" w:cs="Arial"/>
+        </w:rPr>
+        <w:t xml:space="preserve">, for each year between 2001 and 2015. </w:t>
+      </w:r>
+      <w:r>
+        <w:rPr>
+          <w:rFonts w:ascii="Arial" w:hAnsi="Arial" w:cs="Arial"/>
+        </w:rPr>
+        <w:t>I</w:t>
+      </w:r>
+      <w:r>
+        <w:rPr>
+          <w:rFonts w:ascii="Arial" w:hAnsi="Arial" w:cs="Arial"/>
+        </w:rPr>
+        <w:t>n the first instance we</w:t>
+      </w:r>
+      <w:r>
+        <w:rPr>
+          <w:rFonts w:ascii="Arial" w:hAnsi="Arial" w:cs="Arial"/>
+        </w:rPr>
+        <w:t xml:space="preserve"> used Da Silva et al (2021)</w:t>
+      </w:r>
+      <w:r>
+        <w:rPr>
+          <w:rFonts w:ascii="Arial" w:hAnsi="Arial" w:cs="Arial"/>
         </w:rPr>
         <w:t xml:space="preserve"> </w:t>
       </w:r>
@@ -5165,64 +5334,31 @@
         <w:rPr>
           <w:rFonts w:ascii="Arial" w:hAnsi="Arial" w:cs="Arial"/>
         </w:rPr>
-        <w:t>We retrieved estimates of each countr</w:t>
-      </w:r>
-      <w:r>
-        <w:rPr>
-          <w:rFonts w:ascii="Arial" w:hAnsi="Arial" w:cs="Arial"/>
-        </w:rPr>
-        <w:t xml:space="preserve">y’s </w:t>
-      </w:r>
-      <w:r>
-        <w:rPr>
-          <w:rFonts w:ascii="Arial" w:hAnsi="Arial" w:cs="Arial"/>
-        </w:rPr>
-        <w:t xml:space="preserve">GDP from </w:t>
-      </w:r>
-      <w:r>
-        <w:rPr>
-          <w:rFonts w:ascii="Arial" w:hAnsi="Arial" w:cs="Arial"/>
-        </w:rPr>
-        <w:t>the package ‘</w:t>
-      </w:r>
-      <w:proofErr w:type="spellStart"/>
-      <w:r>
-        <w:rPr>
-          <w:rFonts w:ascii="Arial" w:hAnsi="Arial" w:cs="Arial"/>
-        </w:rPr>
-        <w:t>rworldmap</w:t>
-      </w:r>
-      <w:proofErr w:type="spellEnd"/>
-      <w:r>
-        <w:rPr>
-          <w:rFonts w:ascii="Arial" w:hAnsi="Arial" w:cs="Arial"/>
-        </w:rPr>
-        <w:t xml:space="preserve">’ </w:t>
-      </w:r>
-      <w:r>
-        <w:rPr>
-          <w:rFonts w:ascii="Arial" w:hAnsi="Arial" w:cs="Arial"/>
-        </w:rPr>
-        <w:lastRenderedPageBreak/>
-        <w:t>(variable name ‘</w:t>
-      </w:r>
-      <w:r>
-        <w:rPr>
-          <w:rFonts w:ascii="Arial" w:hAnsi="Arial" w:cs="Arial"/>
-        </w:rPr>
-        <w:t>GDP_MD_EST</w:t>
-      </w:r>
-      <w:r>
-        <w:rPr>
-          <w:rFonts w:ascii="Arial" w:hAnsi="Arial" w:cs="Arial"/>
-        </w:rPr>
-        <w:t>’)</w:t>
-      </w:r>
-      <w:r>
-        <w:rPr>
-          <w:rFonts w:ascii="Arial" w:hAnsi="Arial" w:cs="Arial"/>
-        </w:rPr>
-        <w:t>.</w:t>
+        <w:t xml:space="preserve">to </w:t>
+      </w:r>
+      <w:r>
+        <w:rPr>
+          <w:rFonts w:ascii="Arial" w:hAnsi="Arial" w:cs="Arial"/>
+        </w:rPr>
+        <w:t>calculate the total pollination dependent trade imported across all years for each importer-exporter combination. For each importer (‘reporter country’ in Da Silva et al 2021), we then calculated the total pollination dependent trade flowing into that country from all exporters</w:t>
+      </w:r>
+      <w:r>
+        <w:rPr>
+          <w:rFonts w:ascii="Arial" w:hAnsi="Arial" w:cs="Arial"/>
+        </w:rPr>
+        <w:t>, again</w:t>
+      </w:r>
+      <w:r>
+        <w:rPr>
+          <w:rFonts w:ascii="Arial" w:hAnsi="Arial" w:cs="Arial"/>
+        </w:rPr>
+        <w:t xml:space="preserve"> for all years</w:t>
+      </w:r>
+      <w:r>
+        <w:rPr>
+          <w:rFonts w:ascii="Arial" w:hAnsi="Arial" w:cs="Arial"/>
+        </w:rPr>
+        <w:t>. We then divided the total for each individual</w:t>
       </w:r>
       <w:r>
         <w:rPr>
@@ -5234,13 +5370,25 @@
         <w:rPr>
           <w:rFonts w:ascii="Arial" w:hAnsi="Arial" w:cs="Arial"/>
         </w:rPr>
-        <w:t xml:space="preserve">For each crop, </w:t>
-      </w:r>
-      <w:r>
-        <w:rPr>
-          <w:rFonts w:ascii="Arial" w:hAnsi="Arial" w:cs="Arial"/>
-        </w:rPr>
-        <w:t>our measure of financial risk was the per kg value of each crop, calculated as above.</w:t>
+        <w:t xml:space="preserve">importer-exporter combination by the total imported for that country across all exporters, and then multiplied this value by 100, giving us the percentage imported for each country from each of </w:t>
+      </w:r>
+      <w:r>
+        <w:rPr>
+          <w:rFonts w:ascii="Arial" w:hAnsi="Arial" w:cs="Arial"/>
+        </w:rPr>
+        <w:t>its</w:t>
+      </w:r>
+      <w:r>
+        <w:rPr>
+          <w:rFonts w:ascii="Arial" w:hAnsi="Arial" w:cs="Arial"/>
+        </w:rPr>
+        <w:t xml:space="preserve"> exporters.</w:t>
+      </w:r>
+      <w:r>
+        <w:rPr>
+          <w:rFonts w:ascii="Arial" w:hAnsi="Arial" w:cs="Arial"/>
+        </w:rPr>
+        <w:t xml:space="preserve"> </w:t>
       </w:r>
     </w:p>
     <w:p>
@@ -5255,43 +5403,19 @@
         <w:rPr>
           <w:rFonts w:ascii="Arial" w:hAnsi="Arial" w:cs="Arial"/>
         </w:rPr>
-        <w:t xml:space="preserve">As a last step, we used our </w:t>
-      </w:r>
-      <w:r>
-        <w:rPr>
-          <w:rFonts w:ascii="Arial" w:hAnsi="Arial" w:cs="Arial"/>
-        </w:rPr>
-        <w:t xml:space="preserve">measure of local production risk </w:t>
-      </w:r>
-      <w:r>
-        <w:rPr>
-          <w:rFonts w:ascii="Arial" w:hAnsi="Arial" w:cs="Arial"/>
-        </w:rPr>
-        <w:t xml:space="preserve">to calculate a measure of overall </w:t>
-      </w:r>
-      <w:r>
-        <w:rPr>
-          <w:rFonts w:ascii="Arial" w:hAnsi="Arial" w:cs="Arial"/>
-        </w:rPr>
-        <w:t xml:space="preserve">import risk </w:t>
-      </w:r>
-      <w:r>
-        <w:rPr>
-          <w:rFonts w:ascii="Arial" w:hAnsi="Arial" w:cs="Arial"/>
-        </w:rPr>
-        <w:t>and change in i</w:t>
-      </w:r>
-      <w:r>
-        <w:rPr>
-          <w:rFonts w:ascii="Arial" w:hAnsi="Arial" w:cs="Arial"/>
-        </w:rPr>
-        <w:t>mport risk</w:t>
-      </w:r>
-      <w:r>
-        <w:rPr>
-          <w:rFonts w:ascii="Arial" w:hAnsi="Arial" w:cs="Arial"/>
-        </w:rPr>
-        <w:t>, both of which we present in the main text (Figure 4).</w:t>
+        <w:t xml:space="preserve">To convert our measure of import flow into a measure of import risk, we reasoned that each </w:t>
+      </w:r>
+      <w:r>
+        <w:rPr>
+          <w:rFonts w:ascii="Arial" w:hAnsi="Arial" w:cs="Arial"/>
+        </w:rPr>
+        <w:t xml:space="preserve">unit of pollination dependent production produced in a given country can be attributed to an importer according to the proportion it imports from that country. For example, if an importer is dependent on 3 countries for imports, at a proportion of 30%, 50%, and 20%, then any change in import risk should scale as a function of the local production </w:t>
+      </w:r>
+      <w:r>
+        <w:rPr>
+          <w:rFonts w:ascii="Arial" w:hAnsi="Arial" w:cs="Arial"/>
+        </w:rPr>
+        <w:t>risk aggregated at those same proportions.</w:t>
       </w:r>
       <w:r>
         <w:rPr>
@@ -5303,166 +5427,6 @@
         <w:rPr>
           <w:rFonts w:ascii="Arial" w:hAnsi="Arial" w:cs="Arial"/>
         </w:rPr>
-        <w:t xml:space="preserve">We used the </w:t>
-      </w:r>
-      <w:r>
-        <w:rPr>
-          <w:rFonts w:ascii="Arial" w:hAnsi="Arial" w:cs="Arial"/>
-        </w:rPr>
-        <w:t xml:space="preserve">pollination trade flow data released by </w:t>
-      </w:r>
-      <w:r>
-        <w:rPr>
-          <w:rFonts w:ascii="Arial" w:hAnsi="Arial" w:cs="Arial"/>
-          <w:color w:val="FF0000"/>
-        </w:rPr>
-        <w:t xml:space="preserve">Da Silva et al (2021) </w:t>
-      </w:r>
-      <w:r>
-        <w:rPr>
-          <w:rFonts w:ascii="Arial" w:hAnsi="Arial" w:cs="Arial"/>
-        </w:rPr>
-        <w:t>as a measure of the quantity of pollination dependent production imported by each country. Da Silva et al (2021) contains estimates of the quantity</w:t>
-      </w:r>
-      <w:r>
-        <w:rPr>
-          <w:rFonts w:ascii="Arial" w:hAnsi="Arial" w:cs="Arial"/>
-        </w:rPr>
-        <w:t xml:space="preserve"> of pollination dependent trade imported by each country (in metric tonnes), broken down by the quantity imported from each individual country</w:t>
-      </w:r>
-      <w:r>
-        <w:rPr>
-          <w:rFonts w:ascii="Arial" w:hAnsi="Arial" w:cs="Arial"/>
-        </w:rPr>
-        <w:t xml:space="preserve">, for each year between 2001 and 2015. </w:t>
-      </w:r>
-      <w:r>
-        <w:rPr>
-          <w:rFonts w:ascii="Arial" w:hAnsi="Arial" w:cs="Arial"/>
-        </w:rPr>
-        <w:t>I</w:t>
-      </w:r>
-      <w:r>
-        <w:rPr>
-          <w:rFonts w:ascii="Arial" w:hAnsi="Arial" w:cs="Arial"/>
-        </w:rPr>
-        <w:t>n the first instance we</w:t>
-      </w:r>
-      <w:r>
-        <w:rPr>
-          <w:rFonts w:ascii="Arial" w:hAnsi="Arial" w:cs="Arial"/>
-        </w:rPr>
-        <w:t xml:space="preserve"> used Da Silva et al (2021)</w:t>
-      </w:r>
-      <w:r>
-        <w:rPr>
-          <w:rFonts w:ascii="Arial" w:hAnsi="Arial" w:cs="Arial"/>
-        </w:rPr>
-        <w:t xml:space="preserve"> </w:t>
-      </w:r>
-      <w:r>
-        <w:rPr>
-          <w:rFonts w:ascii="Arial" w:hAnsi="Arial" w:cs="Arial"/>
-        </w:rPr>
-        <w:t xml:space="preserve">to </w:t>
-      </w:r>
-      <w:r>
-        <w:rPr>
-          <w:rFonts w:ascii="Arial" w:hAnsi="Arial" w:cs="Arial"/>
-        </w:rPr>
-        <w:t>calculate the total pollination dependent trade imported across all years for each importer-exporter combination. For each importer (‘reporter country’ in Da Silva et al 2021), we then calculated the total pollination dependent trade flowing into that country from all exporters</w:t>
-      </w:r>
-      <w:r>
-        <w:rPr>
-          <w:rFonts w:ascii="Arial" w:hAnsi="Arial" w:cs="Arial"/>
-        </w:rPr>
-        <w:t>, again</w:t>
-      </w:r>
-      <w:r>
-        <w:rPr>
-          <w:rFonts w:ascii="Arial" w:hAnsi="Arial" w:cs="Arial"/>
-        </w:rPr>
-        <w:t xml:space="preserve"> for all years</w:t>
-      </w:r>
-      <w:r>
-        <w:rPr>
-          <w:rFonts w:ascii="Arial" w:hAnsi="Arial" w:cs="Arial"/>
-        </w:rPr>
-        <w:t>. We then divided the total for each individual</w:t>
-      </w:r>
-      <w:r>
-        <w:rPr>
-          <w:rFonts w:ascii="Arial" w:hAnsi="Arial" w:cs="Arial"/>
-        </w:rPr>
-        <w:t xml:space="preserve"> </w:t>
-      </w:r>
-      <w:r>
-        <w:rPr>
-          <w:rFonts w:ascii="Arial" w:hAnsi="Arial" w:cs="Arial"/>
-        </w:rPr>
-        <w:t>importer-exporter combination</w:t>
-      </w:r>
-      <w:r>
-        <w:rPr>
-          <w:rFonts w:ascii="Arial" w:hAnsi="Arial" w:cs="Arial"/>
-        </w:rPr>
-        <w:t xml:space="preserve"> by the total imported for that country across all exporters, and then multiplied this value by 100, giving us the percentage imported for each country from each of </w:t>
-      </w:r>
-      <w:r>
-        <w:rPr>
-          <w:rFonts w:ascii="Arial" w:hAnsi="Arial" w:cs="Arial"/>
-        </w:rPr>
-        <w:t>its</w:t>
-      </w:r>
-      <w:r>
-        <w:rPr>
-          <w:rFonts w:ascii="Arial" w:hAnsi="Arial" w:cs="Arial"/>
-        </w:rPr>
-        <w:t xml:space="preserve"> exporters.</w:t>
-      </w:r>
-      <w:r>
-        <w:rPr>
-          <w:rFonts w:ascii="Arial" w:hAnsi="Arial" w:cs="Arial"/>
-        </w:rPr>
-        <w:t xml:space="preserve"> </w:t>
-      </w:r>
-    </w:p>
-    <w:p>
-      <w:pPr>
-        <w:spacing w:line="480" w:lineRule="auto"/>
-        <w:jc w:val="both"/>
-        <w:rPr>
-          <w:rFonts w:ascii="Arial" w:hAnsi="Arial" w:cs="Arial"/>
-        </w:rPr>
-      </w:pPr>
-      <w:r>
-        <w:rPr>
-          <w:rFonts w:ascii="Arial" w:hAnsi="Arial" w:cs="Arial"/>
-        </w:rPr>
-        <w:t xml:space="preserve">To convert our measure of import flow into a measure of import risk, we reasoned that each </w:t>
-      </w:r>
-      <w:r>
-        <w:rPr>
-          <w:rFonts w:ascii="Arial" w:hAnsi="Arial" w:cs="Arial"/>
-        </w:rPr>
-        <w:t xml:space="preserve">unit of pollination dependent production produced in a given country can be attributed to an importer according to the proportion it imports from that country. For example, if an importer is dependent on 3 countries for imports, at a proportion of 30%, 50%, and 20%, then any change in import risk should scale as a function of the local production </w:t>
-      </w:r>
-      <w:r>
-        <w:rPr>
-          <w:rFonts w:ascii="Arial" w:hAnsi="Arial" w:cs="Arial"/>
-        </w:rPr>
-        <w:t>risk aggregated at those same proportions.</w:t>
-      </w:r>
-      <w:r>
-        <w:rPr>
-          <w:rFonts w:ascii="Arial" w:hAnsi="Arial" w:cs="Arial"/>
-        </w:rPr>
-        <w:t xml:space="preserve"> </w:t>
-      </w:r>
-      <w:r>
-        <w:rPr>
-          <w:rFonts w:ascii="Arial" w:hAnsi="Arial" w:cs="Arial"/>
-        </w:rPr>
         <w:t xml:space="preserve">To calculate this value, </w:t>
       </w:r>
       <w:r>
@@ -5481,14 +5445,7 @@
         <w:rPr>
           <w:rFonts w:ascii="Arial" w:hAnsi="Arial" w:cs="Arial"/>
         </w:rPr>
-        <w:t xml:space="preserve"> We defined this value as the overall import risk, which we then adjusted for population size to give a per capita estimate and then converted to a percentile (Figure 4). We calculated our measure of change in import risk by converting the overall import risk at each timestep into a percentage change, converting this into an index starting at a baseline of 1, </w:t>
-      </w:r>
-      <w:r>
-        <w:rPr>
-          <w:rFonts w:ascii="Arial" w:hAnsi="Arial" w:cs="Arial"/>
-        </w:rPr>
-        <w:lastRenderedPageBreak/>
-        <w:t xml:space="preserve">and then calculating the difference in this value between the start and end of this series (Figure 4). </w:t>
+        <w:t xml:space="preserve"> We defined this value as the overall import risk, which we then adjusted for population size to give a per capita estimate and then converted to a percentile (Figure 4). We calculated our measure of change in import risk by converting the overall import risk at each timestep into a percentage change, converting this into an index starting at a baseline of 1, and then calculating the difference in this value between the start and end of this series (Figure 4). </w:t>
       </w:r>
       <w:r>
         <w:rPr>
@@ -6336,37 +6293,92 @@
         <w:t>Coloured lines represent mean fitted estimates for each interaction, and shading 95% confidence intervals around that prediction: green, primary vegetation; orange, cropland.</w:t>
       </w:r>
     </w:p>
-    <w:p/>
-    <w:p/>
-    <w:p/>
-    <w:p/>
-    <w:p/>
-    <w:p/>
-    <w:p/>
-    <w:p/>
-    <w:p/>
-    <w:p>
-      <w:pPr>
-        <w:ind w:firstLine="720"/>
-      </w:pPr>
-    </w:p>
-    <w:p/>
-    <w:p>
-      <w:pPr>
-        <w:ind w:firstLine="720"/>
+    <w:p>
+      <w:pPr>
+        <w:spacing w:line="480" w:lineRule="auto"/>
+        <w:jc w:val="both"/>
+        <w:rPr>
+          <w:rFonts w:ascii="Arial" w:hAnsi="Arial" w:cs="Arial"/>
+          <w:b/>
+          <w:bCs/>
+        </w:rPr>
+      </w:pPr>
+    </w:p>
+    <w:p>
+      <w:pPr>
+        <w:spacing w:line="480" w:lineRule="auto"/>
+        <w:jc w:val="both"/>
+        <w:rPr>
+          <w:rFonts w:ascii="Arial" w:hAnsi="Arial" w:cs="Arial"/>
+          <w:b/>
+          <w:bCs/>
+        </w:rPr>
+      </w:pPr>
+    </w:p>
+    <w:p>
+      <w:pPr>
+        <w:spacing w:line="480" w:lineRule="auto"/>
+        <w:jc w:val="both"/>
+        <w:rPr>
+          <w:rFonts w:ascii="Arial" w:hAnsi="Arial" w:cs="Arial"/>
+          <w:b/>
+          <w:bCs/>
+        </w:rPr>
+      </w:pPr>
+    </w:p>
+    <w:p>
+      <w:pPr>
+        <w:spacing w:line="480" w:lineRule="auto"/>
+        <w:jc w:val="both"/>
+        <w:rPr>
+          <w:rFonts w:ascii="Arial" w:hAnsi="Arial" w:cs="Arial"/>
+          <w:b/>
+          <w:bCs/>
+        </w:rPr>
+      </w:pPr>
+    </w:p>
+    <w:p>
+      <w:pPr>
+        <w:spacing w:line="480" w:lineRule="auto"/>
+        <w:jc w:val="both"/>
+        <w:rPr>
+          <w:rFonts w:ascii="Arial" w:hAnsi="Arial" w:cs="Arial"/>
+          <w:b/>
+          <w:bCs/>
+        </w:rPr>
+      </w:pPr>
+    </w:p>
+    <w:p>
+      <w:pPr>
+        <w:spacing w:line="480" w:lineRule="auto"/>
+        <w:jc w:val="both"/>
+      </w:pPr>
+      <w:r>
         <w:rPr>
           <w:noProof/>
         </w:rPr>
-      </w:pPr>
-      <w:r>
-        <w:rPr>
-          <w:noProof/>
-        </w:rPr>
+        <w:lastRenderedPageBreak/>
         <w:drawing>
-          <wp:inline distT="0" distB="0" distL="0" distR="0" wp14:anchorId="1E2EF5E3" wp14:editId="60A66459">
-            <wp:extent cx="5731510" cy="3529330"/>
-            <wp:effectExtent l="0" t="0" r="2540" b="0"/>
-            <wp:docPr id="4" name="Picture 4" descr="Chart, histogram&#10;&#10;Description automatically generated"/>
+          <wp:anchor distT="0" distB="0" distL="114300" distR="114300" simplePos="0" relativeHeight="251665408" behindDoc="1" locked="0" layoutInCell="1" allowOverlap="1" wp14:anchorId="311C89E9" wp14:editId="7F6B6FD2">
+            <wp:simplePos x="0" y="0"/>
+            <wp:positionH relativeFrom="margin">
+              <wp:posOffset>-336550</wp:posOffset>
+            </wp:positionH>
+            <wp:positionV relativeFrom="paragraph">
+              <wp:posOffset>0</wp:posOffset>
+            </wp:positionV>
+            <wp:extent cx="6273800" cy="4222750"/>
+            <wp:effectExtent l="0" t="0" r="0" b="6350"/>
+            <wp:wrapTight wrapText="bothSides">
+              <wp:wrapPolygon edited="0">
+                <wp:start x="0" y="0"/>
+                <wp:lineTo x="0" y="21535"/>
+                <wp:lineTo x="21513" y="21535"/>
+                <wp:lineTo x="21513" y="0"/>
+                <wp:lineTo x="0" y="0"/>
+              </wp:wrapPolygon>
+            </wp:wrapTight>
+            <wp:docPr id="14" name="Picture 14" descr="Graphical user interface&#10;&#10;Description automatically generated"/>
             <wp:cNvGraphicFramePr>
               <a:graphicFrameLocks xmlns:a="http://schemas.openxmlformats.org/drawingml/2006/main" noChangeAspect="1"/>
             </wp:cNvGraphicFramePr>
@@ -6374,12 +6386,12 @@
               <a:graphicData uri="http://schemas.openxmlformats.org/drawingml/2006/picture">
                 <pic:pic xmlns:pic="http://schemas.openxmlformats.org/drawingml/2006/picture">
                   <pic:nvPicPr>
-                    <pic:cNvPr id="4" name="Picture 4" descr="Chart, histogram&#10;&#10;Description automatically generated"/>
+                    <pic:cNvPr id="14" name="Picture 14" descr="Graphical user interface&#10;&#10;Description automatically generated"/>
                     <pic:cNvPicPr>
                       <a:picLocks noChangeAspect="1" noChangeArrowheads="1"/>
                     </pic:cNvPicPr>
                   </pic:nvPicPr>
-                  <pic:blipFill>
+                  <pic:blipFill rotWithShape="1">
                     <a:blip r:embed="rId17" cstate="print">
                       <a:extLst>
                         <a:ext uri="{28A0092B-C50C-407E-A947-70E740481C1C}">
@@ -6387,15 +6399,13 @@
                         </a:ext>
                       </a:extLst>
                     </a:blip>
-                    <a:srcRect/>
-                    <a:stretch>
-                      <a:fillRect/>
-                    </a:stretch>
+                    <a:srcRect b="3090"/>
+                    <a:stretch/>
                   </pic:blipFill>
                   <pic:spPr bwMode="auto">
                     <a:xfrm>
                       <a:off x="0" y="0"/>
-                      <a:ext cx="5731510" cy="3529330"/>
+                      <a:ext cx="6273800" cy="4222750"/>
                     </a:xfrm>
                     <a:prstGeom prst="rect">
                       <a:avLst/>
@@ -6404,22 +6414,24 @@
                     <a:ln>
                       <a:noFill/>
                     </a:ln>
+                    <a:extLst>
+                      <a:ext uri="{53640926-AAD7-44D8-BBD7-CCE9431645EC}">
+                        <a14:shadowObscured xmlns:a14="http://schemas.microsoft.com/office/drawing/2010/main"/>
+                      </a:ext>
+                    </a:extLst>
                   </pic:spPr>
                 </pic:pic>
               </a:graphicData>
             </a:graphic>
-          </wp:inline>
+            <wp14:sizeRelH relativeFrom="page">
+              <wp14:pctWidth>0</wp14:pctWidth>
+            </wp14:sizeRelH>
+            <wp14:sizeRelV relativeFrom="page">
+              <wp14:pctHeight>0</wp14:pctHeight>
+            </wp14:sizeRelV>
+          </wp:anchor>
         </w:drawing>
       </w:r>
-    </w:p>
-    <w:p>
-      <w:pPr>
-        <w:spacing w:line="480" w:lineRule="auto"/>
-        <w:jc w:val="both"/>
-        <w:rPr>
-          <w:rFonts w:ascii="Arial" w:hAnsi="Arial" w:cs="Arial"/>
-        </w:rPr>
-      </w:pPr>
       <w:r>
         <w:rPr>
           <w:rFonts w:ascii="Arial" w:hAnsi="Arial" w:cs="Arial"/>
@@ -6448,13 +6460,6 @@
         </w:rPr>
         <w:t>) under three RCP scenarios (8.5, 6.0, and 2.6), either as the average across all climate models, or dropping each climate model in turn. For each year into the future, the standardised temperature anomaly was projected globally for all cells of pollination-dependent production, using a 3-year rolling average. I used data on crop production from the year 2000 (the latest year when such data are available for all crops), therefore assuming that the distribution of the production of these crops does not change. For each annual projection of standardised temperature anomaly, insect pollinator abundance on cropland was predicted according to the model in Figure 4.1 (top left panel), and then expressed as proportional abundance loss compared to cropland that has experienced no warming (i.e. standardised temperature anomaly of 0). In each cell, animal pollination-dependent production was then adjusted for the percentage reduction in abundance at that cell, before summing animal-pollination-dependent production for all cells at each time step. Colours refer to the climate model excluded in that jack-knife projection with the projection for all models shown in black.</w:t>
       </w:r>
-    </w:p>
-    <w:p>
-      <w:pPr>
-        <w:tabs>
-          <w:tab w:val="left" w:pos="2670"/>
-        </w:tabs>
-      </w:pPr>
     </w:p>
     <w:p>
       <w:pPr>
@@ -6571,6 +6576,8 @@
         <w:jc w:val="both"/>
         <w:rPr>
           <w:rFonts w:ascii="Arial" w:hAnsi="Arial" w:cs="Arial"/>
+          <w:b/>
+          <w:bCs/>
         </w:rPr>
       </w:pPr>
       <w:r>
@@ -6579,10 +6586,26 @@
         </w:rPr>
         <w:lastRenderedPageBreak/>
         <w:drawing>
-          <wp:inline distT="0" distB="0" distL="0" distR="0" wp14:anchorId="0C3D0E06" wp14:editId="77E6289D">
-            <wp:extent cx="5731510" cy="3181350"/>
-            <wp:effectExtent l="0" t="0" r="2540" b="0"/>
-            <wp:docPr id="8" name="Picture 8" descr="A picture containing diagram&#10;&#10;Description automatically generated"/>
+          <wp:anchor distT="0" distB="0" distL="114300" distR="114300" simplePos="0" relativeHeight="251667456" behindDoc="1" locked="0" layoutInCell="1" allowOverlap="1" wp14:anchorId="322CD701" wp14:editId="6BC3BD8A">
+            <wp:simplePos x="0" y="0"/>
+            <wp:positionH relativeFrom="column">
+              <wp:posOffset>31750</wp:posOffset>
+            </wp:positionH>
+            <wp:positionV relativeFrom="paragraph">
+              <wp:posOffset>0</wp:posOffset>
+            </wp:positionV>
+            <wp:extent cx="5731510" cy="2717800"/>
+            <wp:effectExtent l="0" t="0" r="2540" b="6350"/>
+            <wp:wrapTight wrapText="bothSides">
+              <wp:wrapPolygon edited="0">
+                <wp:start x="0" y="0"/>
+                <wp:lineTo x="0" y="21499"/>
+                <wp:lineTo x="21538" y="21499"/>
+                <wp:lineTo x="21538" y="0"/>
+                <wp:lineTo x="0" y="0"/>
+              </wp:wrapPolygon>
+            </wp:wrapTight>
+            <wp:docPr id="4" name="Picture 4" descr="Graphical user interface, application, PowerPoint&#10;&#10;Description automatically generated"/>
             <wp:cNvGraphicFramePr>
               <a:graphicFrameLocks xmlns:a="http://schemas.openxmlformats.org/drawingml/2006/main" noChangeAspect="1"/>
             </wp:cNvGraphicFramePr>
@@ -6590,7 +6613,7 @@
               <a:graphicData uri="http://schemas.openxmlformats.org/drawingml/2006/picture">
                 <pic:pic xmlns:pic="http://schemas.openxmlformats.org/drawingml/2006/picture">
                   <pic:nvPicPr>
-                    <pic:cNvPr id="8" name="Picture 8" descr="A picture containing diagram&#10;&#10;Description automatically generated"/>
+                    <pic:cNvPr id="4" name="Picture 4" descr="Graphical user interface, application, PowerPoint&#10;&#10;Description automatically generated"/>
                     <pic:cNvPicPr>
                       <a:picLocks noChangeAspect="1" noChangeArrowheads="1"/>
                     </pic:cNvPicPr>
@@ -6603,221 +6626,13 @@
                         </a:ext>
                       </a:extLst>
                     </a:blip>
-                    <a:srcRect b="9860"/>
+                    <a:srcRect t="17718" b="19090"/>
                     <a:stretch/>
                   </pic:blipFill>
                   <pic:spPr bwMode="auto">
                     <a:xfrm>
                       <a:off x="0" y="0"/>
-                      <a:ext cx="5731510" cy="3181350"/>
-                    </a:xfrm>
-                    <a:prstGeom prst="rect">
-                      <a:avLst/>
-                    </a:prstGeom>
-                    <a:noFill/>
-                    <a:ln>
-                      <a:noFill/>
-                    </a:ln>
-                    <a:extLst>
-                      <a:ext uri="{53640926-AAD7-44D8-BBD7-CCE9431645EC}">
-                        <a14:shadowObscured xmlns:a14="http://schemas.microsoft.com/office/drawing/2010/main"/>
-                      </a:ext>
-                    </a:extLst>
-                  </pic:spPr>
-                </pic:pic>
-              </a:graphicData>
-            </a:graphic>
-          </wp:inline>
-        </w:drawing>
-      </w:r>
-      <w:r>
-        <w:rPr>
-          <w:rFonts w:ascii="Arial" w:hAnsi="Arial" w:cs="Arial"/>
-          <w:b/>
-          <w:bCs/>
-        </w:rPr>
-        <w:t>Fig S8</w:t>
-      </w:r>
-      <w:r>
-        <w:rPr>
-          <w:rFonts w:ascii="Arial" w:hAnsi="Arial" w:cs="Arial"/>
-        </w:rPr>
-        <w:t>.</w:t>
-      </w:r>
-      <w:r>
-        <w:rPr>
-          <w:rFonts w:ascii="Arial" w:hAnsi="Arial" w:cs="Arial"/>
-        </w:rPr>
-        <w:t xml:space="preserve"> Cell-level proportional production risk (i.e. </w:t>
-      </w:r>
-      <w:proofErr w:type="spellStart"/>
-      <w:r>
-        <w:rPr>
-          <w:rFonts w:ascii="Arial" w:hAnsi="Arial" w:cs="Arial"/>
-        </w:rPr>
-        <w:t>PropRiskti</w:t>
-      </w:r>
-      <w:proofErr w:type="spellEnd"/>
-      <w:r>
-        <w:rPr>
-          <w:rFonts w:ascii="Arial" w:hAnsi="Arial" w:cs="Arial"/>
-        </w:rPr>
-        <w:t>) projected under RCP 8.5</w:t>
-      </w:r>
-      <w:r>
-        <w:rPr>
-          <w:rFonts w:ascii="Arial" w:hAnsi="Arial" w:cs="Arial"/>
-        </w:rPr>
-        <w:t xml:space="preserve"> to 2050</w:t>
-      </w:r>
-      <w:r>
-        <w:rPr>
-          <w:rFonts w:ascii="Arial" w:hAnsi="Arial" w:cs="Arial"/>
-        </w:rPr>
-        <w:t>, from the ensemble-average of four climate models (GFDL, HadGEM2, IPSL, and MIROC5)</w:t>
-      </w:r>
-      <w:r>
-        <w:rPr>
-          <w:rFonts w:ascii="Arial" w:hAnsi="Arial" w:cs="Arial"/>
-        </w:rPr>
-        <w:t xml:space="preserve"> under 5 different pollinator abundance/crop production scenarios</w:t>
-      </w:r>
-      <w:r>
-        <w:rPr>
-          <w:rFonts w:ascii="Arial" w:hAnsi="Arial" w:cs="Arial"/>
-        </w:rPr>
-        <w:t xml:space="preserve"> (1 linear and 4 convex)</w:t>
-      </w:r>
-      <w:r>
-        <w:rPr>
-          <w:rFonts w:ascii="Arial" w:hAnsi="Arial" w:cs="Arial"/>
-        </w:rPr>
-        <w:t>.</w:t>
-      </w:r>
-      <w:r>
-        <w:rPr>
-          <w:rFonts w:ascii="Arial" w:hAnsi="Arial" w:cs="Arial"/>
-        </w:rPr>
-        <w:t xml:space="preserve"> </w:t>
-      </w:r>
-      <w:r>
-        <w:rPr>
-          <w:rFonts w:ascii="Arial" w:hAnsi="Arial" w:cs="Arial"/>
-        </w:rPr>
-        <w:t xml:space="preserve">Global standardised temperature anomaly was projected to 2050 for all areas of animal-pollination-dependent crop production, using the 3-year average approach as </w:t>
-      </w:r>
-      <w:r>
-        <w:rPr>
-          <w:rFonts w:ascii="Arial" w:hAnsi="Arial" w:cs="Arial"/>
-        </w:rPr>
-        <w:t>described previously</w:t>
-      </w:r>
-      <w:r>
-        <w:rPr>
-          <w:rFonts w:ascii="Arial" w:hAnsi="Arial" w:cs="Arial"/>
-        </w:rPr>
-        <w:t xml:space="preserve">. </w:t>
-      </w:r>
-      <w:r>
-        <w:rPr>
-          <w:rFonts w:ascii="Arial" w:hAnsi="Arial" w:cs="Arial"/>
-        </w:rPr>
-        <w:t>We</w:t>
-      </w:r>
-      <w:r>
-        <w:rPr>
-          <w:rFonts w:ascii="Arial" w:hAnsi="Arial" w:cs="Arial"/>
-        </w:rPr>
-        <w:t xml:space="preserve"> used crop production data from the year 2000 (the latest year for which such data are available for all crops), therefore assuming that the distribution of the production of these crops does not change. For each value of standardised temperature anomaly, insect pollinator abundance was predicted according to the model in Figure 1, expressed as proportional loss compared to cropland that has experienced no warming (i.e. standardised temperature anomaly of 0). Animal-pollination-dependent production at each cell was then adjusted for the predicted loss of insect pollinator abundance, and then converted to a proportion of the total production at that cell</w:t>
-      </w:r>
-      <w:r>
-        <w:rPr>
-          <w:rFonts w:ascii="Arial" w:hAnsi="Arial" w:cs="Arial"/>
-        </w:rPr>
-        <w:t xml:space="preserve"> (for the same set of crops with at least some dependence on animal pollination)</w:t>
-      </w:r>
-      <w:r>
-        <w:rPr>
-          <w:rFonts w:ascii="Arial" w:hAnsi="Arial" w:cs="Arial"/>
-        </w:rPr>
-        <w:t>.</w:t>
-      </w:r>
-      <w:r>
-        <w:rPr>
-          <w:rFonts w:ascii="Arial" w:hAnsi="Arial" w:cs="Arial"/>
-        </w:rPr>
-        <w:t xml:space="preserve"> A slope parameter of 2 refers to a linear relationship between local pollinator abundance and crop production (top left panel), whilst a slope parameter greater than 2 refers to a convex relationship. </w:t>
-      </w:r>
-      <w:r>
-        <w:rPr>
-          <w:rFonts w:ascii="Arial" w:hAnsi="Arial" w:cs="Arial"/>
-        </w:rPr>
-        <w:t>Increasing the slope parameter between 4 and 32 increases the convexity of the relationship.</w:t>
-      </w:r>
-    </w:p>
-    <w:p>
-      <w:pPr>
-        <w:pStyle w:val="NoSpacing"/>
-        <w:spacing w:line="480" w:lineRule="auto"/>
-        <w:jc w:val="both"/>
-        <w:rPr>
-          <w:rFonts w:ascii="Arial" w:hAnsi="Arial" w:cs="Arial"/>
-        </w:rPr>
-      </w:pPr>
-      <w:r>
-        <w:rPr>
-          <w:rFonts w:ascii="Arial" w:hAnsi="Arial" w:cs="Arial"/>
-          <w:noProof/>
-        </w:rPr>
-        <w:lastRenderedPageBreak/>
-        <w:drawing>
-          <wp:anchor distT="0" distB="0" distL="114300" distR="114300" simplePos="0" relativeHeight="251664384" behindDoc="1" locked="0" layoutInCell="1" allowOverlap="1" wp14:anchorId="0F6E4582" wp14:editId="56D3029F">
-            <wp:simplePos x="0" y="0"/>
-            <wp:positionH relativeFrom="margin">
-              <wp:align>center</wp:align>
-            </wp:positionH>
-            <wp:positionV relativeFrom="paragraph">
-              <wp:posOffset>635</wp:posOffset>
-            </wp:positionV>
-            <wp:extent cx="5236210" cy="3531235"/>
-            <wp:effectExtent l="0" t="0" r="2540" b="0"/>
-            <wp:wrapTight wrapText="bothSides">
-              <wp:wrapPolygon edited="0">
-                <wp:start x="0" y="0"/>
-                <wp:lineTo x="0" y="21441"/>
-                <wp:lineTo x="21532" y="21441"/>
-                <wp:lineTo x="21532" y="0"/>
-                <wp:lineTo x="0" y="0"/>
-              </wp:wrapPolygon>
-            </wp:wrapTight>
-            <wp:docPr id="6" name="Picture 6" descr="Map&#10;&#10;Description automatically generated"/>
-            <wp:cNvGraphicFramePr>
-              <a:graphicFrameLocks xmlns:a="http://schemas.openxmlformats.org/drawingml/2006/main" noChangeAspect="1"/>
-            </wp:cNvGraphicFramePr>
-            <a:graphic xmlns:a="http://schemas.openxmlformats.org/drawingml/2006/main">
-              <a:graphicData uri="http://schemas.openxmlformats.org/drawingml/2006/picture">
-                <pic:pic xmlns:pic="http://schemas.openxmlformats.org/drawingml/2006/picture">
-                  <pic:nvPicPr>
-                    <pic:cNvPr id="6" name="Picture 6" descr="Map&#10;&#10;Description automatically generated"/>
-                    <pic:cNvPicPr>
-                      <a:picLocks noChangeAspect="1" noChangeArrowheads="1"/>
-                    </pic:cNvPicPr>
-                  </pic:nvPicPr>
-                  <pic:blipFill rotWithShape="1">
-                    <a:blip r:embed="rId20" cstate="print">
-                      <a:extLst>
-                        <a:ext uri="{28A0092B-C50C-407E-A947-70E740481C1C}">
-                          <a14:useLocalDpi xmlns:a14="http://schemas.microsoft.com/office/drawing/2010/main" val="0"/>
-                        </a:ext>
-                      </a:extLst>
-                    </a:blip>
-                    <a:srcRect l="8642"/>
-                    <a:stretch/>
-                  </pic:blipFill>
-                  <pic:spPr bwMode="auto">
-                    <a:xfrm>
-                      <a:off x="0" y="0"/>
-                      <a:ext cx="5236210" cy="3531235"/>
+                      <a:ext cx="5731510" cy="2717800"/>
                     </a:xfrm>
                     <a:prstGeom prst="rect">
                       <a:avLst/>
@@ -6850,6 +6665,391 @@
           <w:b/>
           <w:bCs/>
         </w:rPr>
+        <w:t>Fig S8</w:t>
+      </w:r>
+      <w:r>
+        <w:rPr>
+          <w:rFonts w:ascii="Arial" w:hAnsi="Arial" w:cs="Arial"/>
+        </w:rPr>
+        <w:t>.</w:t>
+      </w:r>
+      <w:r>
+        <w:rPr>
+          <w:rFonts w:ascii="Arial" w:hAnsi="Arial" w:cs="Arial"/>
+        </w:rPr>
+        <w:t xml:space="preserve"> Cell-level proportional production risk (i.e. </w:t>
+      </w:r>
+      <w:proofErr w:type="spellStart"/>
+      <w:r>
+        <w:rPr>
+          <w:rFonts w:ascii="Arial" w:hAnsi="Arial" w:cs="Arial"/>
+        </w:rPr>
+        <w:t>PropRisk</w:t>
+      </w:r>
+      <w:r>
+        <w:rPr>
+          <w:rFonts w:ascii="Arial" w:hAnsi="Arial" w:cs="Arial"/>
+          <w:i/>
+          <w:iCs/>
+          <w:vertAlign w:val="subscript"/>
+        </w:rPr>
+        <w:t>ti</w:t>
+      </w:r>
+      <w:proofErr w:type="spellEnd"/>
+      <w:r>
+        <w:rPr>
+          <w:rFonts w:ascii="Arial" w:hAnsi="Arial" w:cs="Arial"/>
+        </w:rPr>
+        <w:t xml:space="preserve">) projected under RCP </w:t>
+      </w:r>
+      <w:r>
+        <w:rPr>
+          <w:rFonts w:ascii="Arial" w:hAnsi="Arial" w:cs="Arial"/>
+        </w:rPr>
+        <w:t>6.0</w:t>
+      </w:r>
+      <w:r>
+        <w:rPr>
+          <w:rFonts w:ascii="Arial" w:hAnsi="Arial" w:cs="Arial"/>
+        </w:rPr>
+        <w:t xml:space="preserve"> to 2050</w:t>
+      </w:r>
+      <w:r>
+        <w:rPr>
+          <w:rFonts w:ascii="Arial" w:hAnsi="Arial" w:cs="Arial"/>
+        </w:rPr>
+        <w:t>, from the ensemble-average of four climate models (GFDL, HadGEM2, IPSL, and MIROC5)</w:t>
+      </w:r>
+      <w:r>
+        <w:rPr>
+          <w:rFonts w:ascii="Arial" w:hAnsi="Arial" w:cs="Arial"/>
+        </w:rPr>
+        <w:t xml:space="preserve"> under 5 different pollinator abundance/crop production scenarios</w:t>
+      </w:r>
+      <w:r>
+        <w:rPr>
+          <w:rFonts w:ascii="Arial" w:hAnsi="Arial" w:cs="Arial"/>
+        </w:rPr>
+        <w:t xml:space="preserve"> (1</w:t>
+      </w:r>
+      <w:r>
+        <w:rPr>
+          <w:rFonts w:ascii="Arial" w:hAnsi="Arial" w:cs="Arial"/>
+          <w:vertAlign w:val="superscript"/>
+        </w:rPr>
+        <w:t>st</w:t>
+      </w:r>
+      <w:r>
+        <w:rPr>
+          <w:rFonts w:ascii="Arial" w:hAnsi="Arial" w:cs="Arial"/>
+        </w:rPr>
+        <w:t xml:space="preserve"> linear</w:t>
+      </w:r>
+      <w:r>
+        <w:rPr>
+          <w:rFonts w:ascii="Arial" w:hAnsi="Arial" w:cs="Arial"/>
+        </w:rPr>
+        <w:t xml:space="preserve"> and the following</w:t>
+      </w:r>
+      <w:r>
+        <w:rPr>
+          <w:rFonts w:ascii="Arial" w:hAnsi="Arial" w:cs="Arial"/>
+        </w:rPr>
+        <w:t xml:space="preserve"> 4 convex)</w:t>
+      </w:r>
+      <w:r>
+        <w:rPr>
+          <w:rFonts w:ascii="Arial" w:hAnsi="Arial" w:cs="Arial"/>
+        </w:rPr>
+        <w:t>.</w:t>
+      </w:r>
+      <w:r>
+        <w:rPr>
+          <w:rFonts w:ascii="Arial" w:hAnsi="Arial" w:cs="Arial"/>
+        </w:rPr>
+        <w:t xml:space="preserve"> </w:t>
+      </w:r>
+      <w:r>
+        <w:rPr>
+          <w:rFonts w:ascii="Arial" w:hAnsi="Arial" w:cs="Arial"/>
+        </w:rPr>
+        <w:t xml:space="preserve">Global standardised temperature anomaly was projected to 2050 for all areas of animal-pollination-dependent crop production, using the 3-year average approach as </w:t>
+      </w:r>
+      <w:r>
+        <w:rPr>
+          <w:rFonts w:ascii="Arial" w:hAnsi="Arial" w:cs="Arial"/>
+        </w:rPr>
+        <w:t>described previously</w:t>
+      </w:r>
+      <w:r>
+        <w:rPr>
+          <w:rFonts w:ascii="Arial" w:hAnsi="Arial" w:cs="Arial"/>
+        </w:rPr>
+        <w:t xml:space="preserve">. </w:t>
+      </w:r>
+      <w:r>
+        <w:rPr>
+          <w:rFonts w:ascii="Arial" w:hAnsi="Arial" w:cs="Arial"/>
+        </w:rPr>
+        <w:t>We</w:t>
+      </w:r>
+      <w:r>
+        <w:rPr>
+          <w:rFonts w:ascii="Arial" w:hAnsi="Arial" w:cs="Arial"/>
+        </w:rPr>
+        <w:t xml:space="preserve"> used crop production data from the year 2000 (the latest year for which such data are available for all crops), therefore assuming that the distribution of the production of these crops does not change. For each value of standardised temperature anomaly, insect pollinator abundance was predicted according to the model in Figure 1, expressed as proportional loss compared to cropland that has experienced no warming (i.e. standardised temperature anomaly of 0). Animal-pollination-dependent production at each cell was then adjusted for the predicted loss of insect pollinator abundance, and then converted to a proportion of the total production at that cell.</w:t>
+      </w:r>
+      <w:r>
+        <w:rPr>
+          <w:rFonts w:ascii="Arial" w:hAnsi="Arial" w:cs="Arial"/>
+        </w:rPr>
+        <w:t xml:space="preserve"> A slope parameter of 2 refers to a linear relationship between local pollinator abundance and crop production (top left panel), whilst a slope parameter greater than 2 refers to a convex relationship. </w:t>
+      </w:r>
+      <w:r>
+        <w:rPr>
+          <w:rFonts w:ascii="Arial" w:hAnsi="Arial" w:cs="Arial"/>
+        </w:rPr>
+        <w:t>Increasing the slope parameter between 4 and 32 increases the convexity of the relationship.</w:t>
+      </w:r>
+    </w:p>
+    <w:p>
+      <w:pPr>
+        <w:pStyle w:val="NoSpacing"/>
+        <w:spacing w:line="480" w:lineRule="auto"/>
+        <w:jc w:val="both"/>
+        <w:rPr>
+          <w:rFonts w:ascii="Arial" w:hAnsi="Arial" w:cs="Arial"/>
+          <w:b/>
+          <w:bCs/>
+        </w:rPr>
+      </w:pPr>
+    </w:p>
+    <w:p>
+      <w:pPr>
+        <w:pStyle w:val="NoSpacing"/>
+        <w:spacing w:line="480" w:lineRule="auto"/>
+        <w:jc w:val="both"/>
+        <w:rPr>
+          <w:rFonts w:ascii="Arial" w:hAnsi="Arial" w:cs="Arial"/>
+          <w:b/>
+          <w:bCs/>
+        </w:rPr>
+      </w:pPr>
+    </w:p>
+    <w:p>
+      <w:pPr>
+        <w:pStyle w:val="NoSpacing"/>
+        <w:spacing w:line="480" w:lineRule="auto"/>
+        <w:jc w:val="both"/>
+        <w:rPr>
+          <w:rFonts w:ascii="Arial" w:hAnsi="Arial" w:cs="Arial"/>
+          <w:b/>
+          <w:bCs/>
+        </w:rPr>
+      </w:pPr>
+      <w:r>
+        <w:rPr>
+          <w:noProof/>
+        </w:rPr>
+        <w:lastRenderedPageBreak/>
+        <w:drawing>
+          <wp:anchor distT="0" distB="0" distL="114300" distR="114300" simplePos="0" relativeHeight="251668480" behindDoc="1" locked="0" layoutInCell="1" allowOverlap="1" wp14:anchorId="23139F81" wp14:editId="4B24BAA9">
+            <wp:simplePos x="0" y="0"/>
+            <wp:positionH relativeFrom="margin">
+              <wp:align>center</wp:align>
+            </wp:positionH>
+            <wp:positionV relativeFrom="paragraph">
+              <wp:posOffset>0</wp:posOffset>
+            </wp:positionV>
+            <wp:extent cx="4563110" cy="3168650"/>
+            <wp:effectExtent l="0" t="0" r="8890" b="0"/>
+            <wp:wrapTight wrapText="bothSides">
+              <wp:wrapPolygon edited="0">
+                <wp:start x="0" y="0"/>
+                <wp:lineTo x="0" y="21427"/>
+                <wp:lineTo x="21552" y="21427"/>
+                <wp:lineTo x="21552" y="0"/>
+                <wp:lineTo x="0" y="0"/>
+              </wp:wrapPolygon>
+            </wp:wrapTight>
+            <wp:docPr id="13" name="Picture 13" descr="A map of the world&#10;&#10;Description automatically generated with medium confidence"/>
+            <wp:cNvGraphicFramePr>
+              <a:graphicFrameLocks xmlns:a="http://schemas.openxmlformats.org/drawingml/2006/main" noChangeAspect="1"/>
+            </wp:cNvGraphicFramePr>
+            <a:graphic xmlns:a="http://schemas.openxmlformats.org/drawingml/2006/main">
+              <a:graphicData uri="http://schemas.openxmlformats.org/drawingml/2006/picture">
+                <pic:pic xmlns:pic="http://schemas.openxmlformats.org/drawingml/2006/picture">
+                  <pic:nvPicPr>
+                    <pic:cNvPr id="13" name="Picture 13" descr="A map of the world&#10;&#10;Description automatically generated with medium confidence"/>
+                    <pic:cNvPicPr>
+                      <a:picLocks noChangeAspect="1" noChangeArrowheads="1"/>
+                    </pic:cNvPicPr>
+                  </pic:nvPicPr>
+                  <pic:blipFill rotWithShape="1">
+                    <a:blip r:embed="rId20" cstate="print">
+                      <a:extLst>
+                        <a:ext uri="{28A0092B-C50C-407E-A947-70E740481C1C}">
+                          <a14:useLocalDpi xmlns:a14="http://schemas.microsoft.com/office/drawing/2010/main" val="0"/>
+                        </a:ext>
+                      </a:extLst>
+                    </a:blip>
+                    <a:srcRect l="20385" t="8562" r="-1" b="17774"/>
+                    <a:stretch/>
+                  </pic:blipFill>
+                  <pic:spPr bwMode="auto">
+                    <a:xfrm>
+                      <a:off x="0" y="0"/>
+                      <a:ext cx="4563110" cy="3168650"/>
+                    </a:xfrm>
+                    <a:prstGeom prst="rect">
+                      <a:avLst/>
+                    </a:prstGeom>
+                    <a:noFill/>
+                    <a:ln>
+                      <a:noFill/>
+                    </a:ln>
+                    <a:extLst>
+                      <a:ext uri="{53640926-AAD7-44D8-BBD7-CCE9431645EC}">
+                        <a14:shadowObscured xmlns:a14="http://schemas.microsoft.com/office/drawing/2010/main"/>
+                      </a:ext>
+                    </a:extLst>
+                  </pic:spPr>
+                </pic:pic>
+              </a:graphicData>
+            </a:graphic>
+            <wp14:sizeRelH relativeFrom="page">
+              <wp14:pctWidth>0</wp14:pctWidth>
+            </wp14:sizeRelH>
+            <wp14:sizeRelV relativeFrom="page">
+              <wp14:pctHeight>0</wp14:pctHeight>
+            </wp14:sizeRelV>
+          </wp:anchor>
+        </w:drawing>
+      </w:r>
+    </w:p>
+    <w:p>
+      <w:pPr>
+        <w:pStyle w:val="NoSpacing"/>
+        <w:spacing w:line="480" w:lineRule="auto"/>
+        <w:jc w:val="both"/>
+        <w:rPr>
+          <w:rFonts w:ascii="Arial" w:hAnsi="Arial" w:cs="Arial"/>
+          <w:b/>
+          <w:bCs/>
+        </w:rPr>
+      </w:pPr>
+    </w:p>
+    <w:p>
+      <w:pPr>
+        <w:pStyle w:val="NoSpacing"/>
+        <w:spacing w:line="480" w:lineRule="auto"/>
+        <w:jc w:val="both"/>
+        <w:rPr>
+          <w:rFonts w:ascii="Arial" w:hAnsi="Arial" w:cs="Arial"/>
+          <w:b/>
+          <w:bCs/>
+        </w:rPr>
+      </w:pPr>
+    </w:p>
+    <w:p>
+      <w:pPr>
+        <w:pStyle w:val="NoSpacing"/>
+        <w:spacing w:line="480" w:lineRule="auto"/>
+        <w:jc w:val="both"/>
+        <w:rPr>
+          <w:rFonts w:ascii="Arial" w:hAnsi="Arial" w:cs="Arial"/>
+          <w:b/>
+          <w:bCs/>
+        </w:rPr>
+      </w:pPr>
+    </w:p>
+    <w:p>
+      <w:pPr>
+        <w:pStyle w:val="NoSpacing"/>
+        <w:spacing w:line="480" w:lineRule="auto"/>
+        <w:jc w:val="both"/>
+        <w:rPr>
+          <w:rFonts w:ascii="Arial" w:hAnsi="Arial" w:cs="Arial"/>
+          <w:b/>
+          <w:bCs/>
+        </w:rPr>
+      </w:pPr>
+    </w:p>
+    <w:p>
+      <w:pPr>
+        <w:pStyle w:val="NoSpacing"/>
+        <w:spacing w:line="480" w:lineRule="auto"/>
+        <w:jc w:val="both"/>
+        <w:rPr>
+          <w:rFonts w:ascii="Arial" w:hAnsi="Arial" w:cs="Arial"/>
+          <w:b/>
+          <w:bCs/>
+        </w:rPr>
+      </w:pPr>
+    </w:p>
+    <w:p>
+      <w:pPr>
+        <w:pStyle w:val="NoSpacing"/>
+        <w:spacing w:line="480" w:lineRule="auto"/>
+        <w:jc w:val="both"/>
+        <w:rPr>
+          <w:rFonts w:ascii="Arial" w:hAnsi="Arial" w:cs="Arial"/>
+          <w:b/>
+          <w:bCs/>
+        </w:rPr>
+      </w:pPr>
+    </w:p>
+    <w:p>
+      <w:pPr>
+        <w:pStyle w:val="NoSpacing"/>
+        <w:spacing w:line="480" w:lineRule="auto"/>
+        <w:jc w:val="both"/>
+        <w:rPr>
+          <w:rFonts w:ascii="Arial" w:hAnsi="Arial" w:cs="Arial"/>
+          <w:b/>
+          <w:bCs/>
+        </w:rPr>
+      </w:pPr>
+    </w:p>
+    <w:p>
+      <w:pPr>
+        <w:pStyle w:val="NoSpacing"/>
+        <w:spacing w:line="480" w:lineRule="auto"/>
+        <w:jc w:val="both"/>
+        <w:rPr>
+          <w:rFonts w:ascii="Arial" w:hAnsi="Arial" w:cs="Arial"/>
+          <w:b/>
+          <w:bCs/>
+        </w:rPr>
+      </w:pPr>
+    </w:p>
+    <w:p>
+      <w:pPr>
+        <w:pStyle w:val="NoSpacing"/>
+        <w:spacing w:line="480" w:lineRule="auto"/>
+        <w:jc w:val="both"/>
+        <w:rPr>
+          <w:rFonts w:ascii="Arial" w:hAnsi="Arial" w:cs="Arial"/>
+          <w:b/>
+          <w:bCs/>
+        </w:rPr>
+      </w:pPr>
+    </w:p>
+    <w:p>
+      <w:pPr>
+        <w:pStyle w:val="NoSpacing"/>
+        <w:spacing w:line="480" w:lineRule="auto"/>
+        <w:jc w:val="both"/>
+        <w:rPr>
+          <w:rFonts w:ascii="Arial" w:hAnsi="Arial" w:cs="Arial"/>
+        </w:rPr>
+      </w:pPr>
+      <w:r>
+        <w:rPr>
+          <w:rFonts w:ascii="Arial" w:hAnsi="Arial" w:cs="Arial"/>
+          <w:b/>
+          <w:bCs/>
+        </w:rPr>
         <w:t>Fig S9</w:t>
       </w:r>
       <w:r>
@@ -6881,14 +7081,35 @@
         <w:rPr>
           <w:rFonts w:ascii="Arial" w:hAnsi="Arial" w:cs="Arial"/>
         </w:rPr>
-        <w:t>PropRiskti</w:t>
+        <w:t>PropRisk</w:t>
+      </w:r>
+      <w:r>
+        <w:rPr>
+          <w:rFonts w:ascii="Arial" w:hAnsi="Arial" w:cs="Arial"/>
+          <w:i/>
+          <w:iCs/>
+          <w:vertAlign w:val="subscript"/>
+        </w:rPr>
+        <w:t>ti</w:t>
       </w:r>
       <w:proofErr w:type="spellEnd"/>
       <w:r>
         <w:rPr>
           <w:rFonts w:ascii="Arial" w:hAnsi="Arial" w:cs="Arial"/>
         </w:rPr>
-        <w:t xml:space="preserve">) projected under RCP 8.5 to 2050, from the ensemble-average of four climate models (GFDL, HadGEM2, IPSL, and MIROC5) </w:t>
+        <w:t xml:space="preserve">) projected under RCP </w:t>
+      </w:r>
+      <w:r>
+        <w:rPr>
+          <w:rFonts w:ascii="Arial" w:hAnsi="Arial" w:cs="Arial"/>
+        </w:rPr>
+        <w:t>6.0</w:t>
+      </w:r>
+      <w:r>
+        <w:rPr>
+          <w:rFonts w:ascii="Arial" w:hAnsi="Arial" w:cs="Arial"/>
+        </w:rPr>
+        <w:t xml:space="preserve"> to 2050, from the ensemble-average of four climate models (GFDL, HadGEM2, IPSL, and MIROC5) </w:t>
       </w:r>
       <w:r>
         <w:rPr>
@@ -7019,6 +7240,7 @@
         <w:rPr>
           <w:noProof/>
         </w:rPr>
+        <w:lastRenderedPageBreak/>
         <w:drawing>
           <wp:inline distT="0" distB="0" distL="0" distR="0" wp14:anchorId="00346E6C" wp14:editId="46280264">
             <wp:extent cx="5731510" cy="3531870"/>
@@ -7195,6 +7417,7 @@
         <w:rPr>
           <w:noProof/>
         </w:rPr>
+        <w:lastRenderedPageBreak/>
         <w:drawing>
           <wp:inline distT="0" distB="0" distL="0" distR="0" wp14:anchorId="418179A6" wp14:editId="3F83DE3A">
             <wp:extent cx="5731510" cy="4260215"/>
@@ -7592,10 +7815,28 @@
         </w:rPr>
         <w:lastRenderedPageBreak/>
         <w:drawing>
-          <wp:inline distT="0" distB="0" distL="0" distR="0" wp14:anchorId="502A0178" wp14:editId="3DE9B940">
-            <wp:extent cx="5731510" cy="3533140"/>
-            <wp:effectExtent l="0" t="0" r="2540" b="0"/>
-            <wp:docPr id="13" name="Picture 13" descr="Chart&#10;&#10;Description automatically generated"/>
+          <wp:anchor distT="0" distB="0" distL="114300" distR="114300" simplePos="0" relativeHeight="251666432" behindDoc="1" locked="0" layoutInCell="1" allowOverlap="1" wp14:anchorId="6A85C127" wp14:editId="232C168A">
+            <wp:simplePos x="0" y="0"/>
+            <wp:positionH relativeFrom="margin">
+              <wp:align>center</wp:align>
+            </wp:positionH>
+            <wp:positionV relativeFrom="paragraph">
+              <wp:posOffset>0</wp:posOffset>
+            </wp:positionV>
+            <wp:extent cx="6115050" cy="4300855"/>
+            <wp:effectExtent l="0" t="0" r="0" b="4445"/>
+            <wp:wrapTight wrapText="bothSides">
+              <wp:wrapPolygon edited="0">
+                <wp:start x="0" y="0"/>
+                <wp:lineTo x="0" y="21527"/>
+                <wp:lineTo x="21533" y="21527"/>
+                <wp:lineTo x="21533" y="6027"/>
+                <wp:lineTo x="10901" y="4592"/>
+                <wp:lineTo x="10901" y="0"/>
+                <wp:lineTo x="0" y="0"/>
+              </wp:wrapPolygon>
+            </wp:wrapTight>
+            <wp:docPr id="15" name="Picture 15" descr="Chart&#10;&#10;Description automatically generated"/>
             <wp:cNvGraphicFramePr>
               <a:graphicFrameLocks xmlns:a="http://schemas.openxmlformats.org/drawingml/2006/main" noChangeAspect="1"/>
             </wp:cNvGraphicFramePr>
@@ -7603,7 +7844,7 @@
               <a:graphicData uri="http://schemas.openxmlformats.org/drawingml/2006/picture">
                 <pic:pic xmlns:pic="http://schemas.openxmlformats.org/drawingml/2006/picture">
                   <pic:nvPicPr>
-                    <pic:cNvPr id="13" name="Picture 13" descr="Chart&#10;&#10;Description automatically generated"/>
+                    <pic:cNvPr id="15" name="Picture 15" descr="Chart&#10;&#10;Description automatically generated"/>
                     <pic:cNvPicPr>
                       <a:picLocks noChangeAspect="1" noChangeArrowheads="1"/>
                     </pic:cNvPicPr>
@@ -7624,7 +7865,7 @@
                   <pic:spPr bwMode="auto">
                     <a:xfrm>
                       <a:off x="0" y="0"/>
-                      <a:ext cx="5731510" cy="3533140"/>
+                      <a:ext cx="6115050" cy="4300855"/>
                     </a:xfrm>
                     <a:prstGeom prst="rect">
                       <a:avLst/>
@@ -7637,9 +7878,37 @@
                 </pic:pic>
               </a:graphicData>
             </a:graphic>
-          </wp:inline>
+            <wp14:sizeRelH relativeFrom="page">
+              <wp14:pctWidth>0</wp14:pctWidth>
+            </wp14:sizeRelH>
+            <wp14:sizeRelV relativeFrom="page">
+              <wp14:pctHeight>0</wp14:pctHeight>
+            </wp14:sizeRelV>
+          </wp:anchor>
         </w:drawing>
       </w:r>
+    </w:p>
+    <w:p>
+      <w:pPr>
+        <w:spacing w:line="480" w:lineRule="auto"/>
+        <w:jc w:val="both"/>
+        <w:rPr>
+          <w:rFonts w:ascii="Arial" w:hAnsi="Arial" w:cs="Arial"/>
+          <w:b/>
+          <w:bCs/>
+        </w:rPr>
+      </w:pPr>
+    </w:p>
+    <w:p>
+      <w:pPr>
+        <w:spacing w:line="480" w:lineRule="auto"/>
+        <w:jc w:val="both"/>
+        <w:rPr>
+          <w:rFonts w:ascii="Arial" w:hAnsi="Arial" w:cs="Arial"/>
+          <w:b/>
+          <w:bCs/>
+        </w:rPr>
+      </w:pPr>
     </w:p>
     <w:p>
       <w:pPr>
@@ -7700,9 +7969,11 @@
     <w:p/>
     <w:p/>
     <w:p/>
-    <w:p/>
-    <w:p/>
-    <w:p/>
+    <w:p>
+      <w:pPr>
+        <w:spacing w:line="480" w:lineRule="auto"/>
+      </w:pPr>
+    </w:p>
     <w:p>
       <w:pPr>
         <w:spacing w:line="480" w:lineRule="auto"/>

</xml_diff>

<commit_message>
updated supporting material and figures for baseline corrections, all validation at rcp 6.0, and denominator as all crop production
</commit_message>
<xml_diff>
--- a/Manuscript/Supporting_material.docx
+++ b/Manuscript/Supporting_material.docx
@@ -4949,7 +4949,19 @@
         <w:rPr>
           <w:rFonts w:ascii="Arial" w:hAnsi="Arial" w:cs="Arial"/>
         </w:rPr>
-        <w:t>For each of the top 20 crops by pollination dependent production, we also calculated the proportion of all pollination dependent production determined to be at risk, here under RCP 8.5 under a linear relationship between pollinator abundance and crop production (Figure S3).</w:t>
+        <w:t xml:space="preserve">For each of the top 20 crops by pollination dependent production, we also calculated the proportion of all pollination dependent production determined to be at risk, here under RCP </w:t>
+      </w:r>
+      <w:r>
+        <w:rPr>
+          <w:rFonts w:ascii="Arial" w:hAnsi="Arial" w:cs="Arial"/>
+        </w:rPr>
+        <w:t xml:space="preserve">6.0 </w:t>
+      </w:r>
+      <w:r>
+        <w:rPr>
+          <w:rFonts w:ascii="Arial" w:hAnsi="Arial" w:cs="Arial"/>
+        </w:rPr>
+        <w:t>under a linear relationship between pollinator abundance and crop production (Figure S3).</w:t>
       </w:r>
     </w:p>
     <w:p>
@@ -5810,34 +5822,36 @@
     <w:p/>
     <w:p/>
     <w:p>
-      <w:r>
-        <w:rPr>
-          <w:rFonts w:ascii="Arial" w:hAnsi="Arial" w:cs="Arial"/>
-          <w:b/>
+      <w:pPr>
+        <w:spacing w:line="480" w:lineRule="auto"/>
+        <w:jc w:val="both"/>
+      </w:pPr>
+      <w:r>
+        <w:rPr>
           <w:noProof/>
         </w:rPr>
         <w:lastRenderedPageBreak/>
         <w:drawing>
-          <wp:anchor distT="0" distB="0" distL="114300" distR="114300" simplePos="0" relativeHeight="251661312" behindDoc="1" locked="0" layoutInCell="1" allowOverlap="1" wp14:anchorId="1D665147" wp14:editId="7948D1E7">
+          <wp:anchor distT="0" distB="0" distL="114300" distR="114300" simplePos="0" relativeHeight="251669504" behindDoc="1" locked="0" layoutInCell="1" allowOverlap="1" wp14:anchorId="1F03D1A9" wp14:editId="0FEFD90A">
             <wp:simplePos x="0" y="0"/>
-            <wp:positionH relativeFrom="margin">
+            <wp:positionH relativeFrom="column">
               <wp:posOffset>0</wp:posOffset>
             </wp:positionH>
             <wp:positionV relativeFrom="paragraph">
-              <wp:posOffset>317500</wp:posOffset>
+              <wp:posOffset>0</wp:posOffset>
             </wp:positionV>
-            <wp:extent cx="6316345" cy="3886200"/>
-            <wp:effectExtent l="0" t="0" r="8255" b="0"/>
+            <wp:extent cx="5731510" cy="4302760"/>
+            <wp:effectExtent l="0" t="0" r="2540" b="2540"/>
             <wp:wrapTight wrapText="bothSides">
               <wp:wrapPolygon edited="0">
                 <wp:start x="0" y="0"/>
-                <wp:lineTo x="0" y="21494"/>
-                <wp:lineTo x="21563" y="21494"/>
-                <wp:lineTo x="21563" y="0"/>
+                <wp:lineTo x="0" y="21517"/>
+                <wp:lineTo x="21538" y="21517"/>
+                <wp:lineTo x="21538" y="0"/>
                 <wp:lineTo x="0" y="0"/>
               </wp:wrapPolygon>
             </wp:wrapTight>
-            <wp:docPr id="11" name="Picture 11" descr="Chart, histogram&#10;&#10;Description automatically generated"/>
+            <wp:docPr id="17" name="Picture 17" descr="Graphical user interface, chart&#10;&#10;Description automatically generated with medium confidence"/>
             <wp:cNvGraphicFramePr>
               <a:graphicFrameLocks xmlns:a="http://schemas.openxmlformats.org/drawingml/2006/main" noChangeAspect="1"/>
             </wp:cNvGraphicFramePr>
@@ -5845,7 +5859,7 @@
               <a:graphicData uri="http://schemas.openxmlformats.org/drawingml/2006/picture">
                 <pic:pic xmlns:pic="http://schemas.openxmlformats.org/drawingml/2006/picture">
                   <pic:nvPicPr>
-                    <pic:cNvPr id="11" name="Picture 11" descr="Chart, histogram&#10;&#10;Description automatically generated"/>
+                    <pic:cNvPr id="17" name="Picture 17" descr="Graphical user interface, chart&#10;&#10;Description automatically generated with medium confidence"/>
                     <pic:cNvPicPr>
                       <a:picLocks noChangeAspect="1" noChangeArrowheads="1"/>
                     </pic:cNvPicPr>
@@ -5866,7 +5880,7 @@
                   <pic:spPr bwMode="auto">
                     <a:xfrm>
                       <a:off x="0" y="0"/>
-                      <a:ext cx="6316345" cy="3886200"/>
+                      <a:ext cx="5731510" cy="4302760"/>
                     </a:xfrm>
                     <a:prstGeom prst="rect">
                       <a:avLst/>
@@ -5888,15 +5902,6 @@
           </wp:anchor>
         </w:drawing>
       </w:r>
-    </w:p>
-    <w:p>
-      <w:pPr>
-        <w:spacing w:line="480" w:lineRule="auto"/>
-        <w:jc w:val="both"/>
-        <w:rPr>
-          <w:rFonts w:ascii="Arial" w:hAnsi="Arial" w:cs="Arial"/>
-        </w:rPr>
-      </w:pPr>
       <w:r>
         <w:rPr>
           <w:rFonts w:ascii="Arial" w:hAnsi="Arial" w:cs="Arial"/>
@@ -5915,7 +5920,19 @@
         <w:rPr>
           <w:rFonts w:ascii="Arial" w:hAnsi="Arial" w:cs="Arial"/>
         </w:rPr>
-        <w:t xml:space="preserve"> Projected change in total production risk under three RCP scenarios (8.5, 6.0, and 2.6), for the average of four climate models (GFDL, HadHEM2, IPSL, and MIROC5). Here circles represent a projection in which abundance loss is extrapolated beyond the maximum standardised temperature anomaly (STA) (as in Figure 4.3), whereas triangles represent a projection in which abundance loss is capped at an STA of 1.58 (2dp). Colour refers to the percentage of cells at each time step that have been extrapolated beyond the maximum STA in Figure 4.3, which in the projection in which abundance loss is capped (triangles) will always be 0.</w:t>
+        <w:t xml:space="preserve"> Projected change in total production risk under three RCP scenarios (8.5, 6.0, and 2.6), for the average of four climate models (GFDL, HadHEM2, IPSL, and MIROC5)</w:t>
+      </w:r>
+      <w:r>
+        <w:rPr>
+          <w:rFonts w:ascii="Arial" w:hAnsi="Arial" w:cs="Arial"/>
+        </w:rPr>
+        <w:t>, under a linear relationship between abundance loss and production loss.</w:t>
+      </w:r>
+      <w:r>
+        <w:rPr>
+          <w:rFonts w:ascii="Arial" w:hAnsi="Arial" w:cs="Arial"/>
+        </w:rPr>
+        <w:t xml:space="preserve"> Here circles represent a projection in which abundance loss is extrapolated beyond the maximum standardised temperature anomaly (STA) (as in Figure 4.3), whereas triangles represent a projection in which abundance loss is capped at an STA of 1.58 (2dp). Colour refers to the percentage of cells at each time step that have been extrapolated beyond the maximum STA in Figure 4.3, which in the projection in which abundance loss is capped (triangles) will always be 0.</w:t>
       </w:r>
     </w:p>
     <w:p/>
@@ -5924,17 +5941,42 @@
     <w:p/>
     <w:p/>
     <w:p/>
-    <w:p/>
-    <w:p>
+    <w:p>
+      <w:pPr>
+        <w:spacing w:line="480" w:lineRule="auto"/>
+        <w:jc w:val="both"/>
+        <w:rPr>
+          <w:rFonts w:ascii="Arial" w:hAnsi="Arial" w:cs="Arial"/>
+          <w:b/>
+          <w:bCs/>
+        </w:rPr>
+      </w:pPr>
       <w:r>
         <w:rPr>
           <w:noProof/>
         </w:rPr>
+        <w:lastRenderedPageBreak/>
         <w:drawing>
-          <wp:inline distT="0" distB="0" distL="0" distR="0" wp14:anchorId="5BFFA906" wp14:editId="6F9D0BD4">
-            <wp:extent cx="5731510" cy="3529330"/>
-            <wp:effectExtent l="0" t="0" r="2540" b="0"/>
-            <wp:docPr id="2" name="Picture 2" descr="Diagram&#10;&#10;Description automatically generated"/>
+          <wp:anchor distT="0" distB="0" distL="114300" distR="114300" simplePos="0" relativeHeight="251670528" behindDoc="1" locked="0" layoutInCell="1" allowOverlap="1" wp14:anchorId="5D7D4579" wp14:editId="1DD70DD3">
+            <wp:simplePos x="0" y="0"/>
+            <wp:positionH relativeFrom="column">
+              <wp:posOffset>0</wp:posOffset>
+            </wp:positionH>
+            <wp:positionV relativeFrom="paragraph">
+              <wp:posOffset>0</wp:posOffset>
+            </wp:positionV>
+            <wp:extent cx="5486400" cy="4118610"/>
+            <wp:effectExtent l="0" t="0" r="0" b="0"/>
+            <wp:wrapTight wrapText="bothSides">
+              <wp:wrapPolygon edited="0">
+                <wp:start x="0" y="0"/>
+                <wp:lineTo x="0" y="21480"/>
+                <wp:lineTo x="21525" y="21480"/>
+                <wp:lineTo x="21525" y="0"/>
+                <wp:lineTo x="0" y="0"/>
+              </wp:wrapPolygon>
+            </wp:wrapTight>
+            <wp:docPr id="6" name="Picture 6" descr="A picture containing calendar&#10;&#10;Description automatically generated"/>
             <wp:cNvGraphicFramePr>
               <a:graphicFrameLocks xmlns:a="http://schemas.openxmlformats.org/drawingml/2006/main" noChangeAspect="1"/>
             </wp:cNvGraphicFramePr>
@@ -5942,7 +5984,7 @@
               <a:graphicData uri="http://schemas.openxmlformats.org/drawingml/2006/picture">
                 <pic:pic xmlns:pic="http://schemas.openxmlformats.org/drawingml/2006/picture">
                   <pic:nvPicPr>
-                    <pic:cNvPr id="2" name="Picture 2" descr="Diagram&#10;&#10;Description automatically generated"/>
+                    <pic:cNvPr id="6" name="Picture 6" descr="A picture containing calendar&#10;&#10;Description automatically generated"/>
                     <pic:cNvPicPr>
                       <a:picLocks noChangeAspect="1" noChangeArrowheads="1"/>
                     </pic:cNvPicPr>
@@ -5963,7 +6005,7 @@
                   <pic:spPr bwMode="auto">
                     <a:xfrm>
                       <a:off x="0" y="0"/>
-                      <a:ext cx="5731510" cy="3529330"/>
+                      <a:ext cx="5486400" cy="4118610"/>
                     </a:xfrm>
                     <a:prstGeom prst="rect">
                       <a:avLst/>
@@ -5976,19 +6018,15 @@
                 </pic:pic>
               </a:graphicData>
             </a:graphic>
-          </wp:inline>
+            <wp14:sizeRelH relativeFrom="page">
+              <wp14:pctWidth>0</wp14:pctWidth>
+            </wp14:sizeRelH>
+            <wp14:sizeRelV relativeFrom="page">
+              <wp14:pctHeight>0</wp14:pctHeight>
+            </wp14:sizeRelV>
+          </wp:anchor>
         </w:drawing>
       </w:r>
-    </w:p>
-    <w:p>
-      <w:pPr>
-        <w:pStyle w:val="NoSpacing"/>
-        <w:spacing w:line="480" w:lineRule="auto"/>
-        <w:jc w:val="both"/>
-        <w:rPr>
-          <w:rFonts w:ascii="Arial" w:hAnsi="Arial" w:cs="Arial"/>
-        </w:rPr>
-      </w:pPr>
       <w:r>
         <w:rPr>
           <w:rFonts w:ascii="Arial" w:hAnsi="Arial" w:cs="Arial"/>
@@ -6001,39 +6039,50 @@
         <w:rPr>
           <w:rFonts w:ascii="Arial" w:hAnsi="Arial" w:cs="Arial"/>
         </w:rPr>
-        <w:t xml:space="preserve"> Change in proportional production risk for each crop, projected under RCP scenario 8.5 from the average of four climate models (GFDL, HadGEM2, IPSL, and MIROC5), for the top 20 crops by total pollination dependent production (ordered by rate of change). For each crop global standardised temperature anomaly was projected for all areas of pollination-dependent cropland to 2050, using the 3-year average approach as described in Figure 4.3. For each value of standardised temperature anomaly, insect pollinator abundance was predicted according to the model in Figure 1. Insect pollinator abundance at each cell at each time step was then expressed as proportional loss compared to cropland that has experienced no warming (i.e. standardised temperature anomaly of 0). Animal pollination-dependent production at each cell for each crop was then adjusted for the predicted proportional loss of insect pollinator abundance, and then summed for all cells at each time step. The sum at each time step was then divided by the total production for that crop and multiplied by 100, giving a percentage of total production at risk.</w:t>
+        <w:t xml:space="preserve"> Change in proportional production risk for each crop, projected under RCP scenario </w:t>
+      </w:r>
+      <w:r>
+        <w:rPr>
+          <w:rFonts w:ascii="Arial" w:hAnsi="Arial" w:cs="Arial"/>
+        </w:rPr>
+        <w:t>6.0</w:t>
+      </w:r>
+      <w:r>
+        <w:rPr>
+          <w:rFonts w:ascii="Arial" w:hAnsi="Arial" w:cs="Arial"/>
+        </w:rPr>
+        <w:t xml:space="preserve"> from the average of four climate models (GFDL, HadGEM2, IPSL, and MIROC5), for the top 20 crops by total pollination dependent production (ordered by rate of change)</w:t>
+      </w:r>
+      <w:r>
+        <w:rPr>
+          <w:rFonts w:ascii="Arial" w:hAnsi="Arial" w:cs="Arial"/>
+        </w:rPr>
+        <w:t>, under a linear relationship between abundance loss and production loss.</w:t>
+      </w:r>
+      <w:r>
+        <w:rPr>
+          <w:rFonts w:ascii="Arial" w:hAnsi="Arial" w:cs="Arial"/>
+        </w:rPr>
+        <w:t xml:space="preserve"> </w:t>
+      </w:r>
+      <w:r>
+        <w:rPr>
+          <w:rFonts w:ascii="Arial" w:hAnsi="Arial" w:cs="Arial"/>
+        </w:rPr>
+        <w:t>For each crop global standardised temperature anomaly was projected for all areas of pollination-dependent cropland to 2050, using the 3-year average approach as described in Figure 4.3. For each value of standardised temperature anomaly, insect pollinator abundance was predicted according to the model in Figure 1. Insect pollinator abundance at each cell at each time step was then expressed as proportional loss compared to cropland that has experienced no warming (i.e. standardised temperature anomaly of 0). Animal pollination-dependent production at each cell for each crop was then adjusted for the predicted proportional loss of insect pollinator abundance, and then summed for all cells at each time step. The sum at each time step was then divided by the total production for that crop and multiplied by 100, giving a percentage of total production at risk.</w:t>
       </w:r>
     </w:p>
     <w:p/>
     <w:p>
       <w:r>
         <w:rPr>
-          <w:rFonts w:ascii="Arial" w:hAnsi="Arial" w:cs="Arial"/>
-          <w:b/>
           <w:noProof/>
         </w:rPr>
-        <w:lastRenderedPageBreak/>
         <w:drawing>
-          <wp:anchor distT="0" distB="0" distL="114300" distR="114300" simplePos="0" relativeHeight="251663360" behindDoc="1" locked="0" layoutInCell="1" allowOverlap="1" wp14:anchorId="068CEA6B" wp14:editId="6709CF5A">
-            <wp:simplePos x="0" y="0"/>
-            <wp:positionH relativeFrom="margin">
-              <wp:posOffset>0</wp:posOffset>
-            </wp:positionH>
-            <wp:positionV relativeFrom="paragraph">
-              <wp:posOffset>323215</wp:posOffset>
-            </wp:positionV>
-            <wp:extent cx="6473825" cy="3978910"/>
-            <wp:effectExtent l="0" t="0" r="3175" b="2540"/>
-            <wp:wrapTight wrapText="bothSides">
-              <wp:wrapPolygon edited="0">
-                <wp:start x="0" y="0"/>
-                <wp:lineTo x="0" y="21510"/>
-                <wp:lineTo x="21547" y="21510"/>
-                <wp:lineTo x="21547" y="0"/>
-                <wp:lineTo x="0" y="0"/>
-              </wp:wrapPolygon>
-            </wp:wrapTight>
-            <wp:docPr id="1" name="Picture 1" descr="Chart, line chart&#10;&#10;Description automatically generated"/>
+          <wp:inline distT="0" distB="0" distL="0" distR="0" wp14:anchorId="038E3586" wp14:editId="2C2816C5">
+            <wp:extent cx="5731510" cy="4301490"/>
+            <wp:effectExtent l="0" t="0" r="2540" b="3810"/>
+            <wp:docPr id="8" name="Picture 8" descr="Chart, line chart&#10;&#10;Description automatically generated"/>
             <wp:cNvGraphicFramePr>
               <a:graphicFrameLocks xmlns:a="http://schemas.openxmlformats.org/drawingml/2006/main" noChangeAspect="1"/>
             </wp:cNvGraphicFramePr>
@@ -6041,7 +6090,7 @@
               <a:graphicData uri="http://schemas.openxmlformats.org/drawingml/2006/picture">
                 <pic:pic xmlns:pic="http://schemas.openxmlformats.org/drawingml/2006/picture">
                   <pic:nvPicPr>
-                    <pic:cNvPr id="1" name="Picture 1" descr="Chart, line chart&#10;&#10;Description automatically generated"/>
+                    <pic:cNvPr id="8" name="Picture 8" descr="Chart, line chart&#10;&#10;Description automatically generated"/>
                     <pic:cNvPicPr>
                       <a:picLocks noChangeAspect="1" noChangeArrowheads="1"/>
                     </pic:cNvPicPr>
@@ -6062,7 +6111,7 @@
                   <pic:spPr bwMode="auto">
                     <a:xfrm>
                       <a:off x="0" y="0"/>
-                      <a:ext cx="6473825" cy="3978910"/>
+                      <a:ext cx="5731510" cy="4301490"/>
                     </a:xfrm>
                     <a:prstGeom prst="rect">
                       <a:avLst/>
@@ -6075,13 +6124,7 @@
                 </pic:pic>
               </a:graphicData>
             </a:graphic>
-            <wp14:sizeRelH relativeFrom="page">
-              <wp14:pctWidth>0</wp14:pctWidth>
-            </wp14:sizeRelH>
-            <wp14:sizeRelV relativeFrom="page">
-              <wp14:pctHeight>0</wp14:pctHeight>
-            </wp14:sizeRelV>
-          </wp:anchor>
+          </wp:inline>
         </w:drawing>
       </w:r>
     </w:p>
@@ -6119,7 +6162,25 @@
         <w:rPr>
           <w:rFonts w:ascii="Arial" w:hAnsi="Arial" w:cs="Arial"/>
         </w:rPr>
-        <w:t xml:space="preserve"> Change in production risk for the average of four climate models (GFDL, HadHEM2, IPSL, and MIROC5) under RCP 8.5, here adjusted to an index for each of 4 data quality subsets. For each coloured line crop production was </w:t>
+        <w:t xml:space="preserve"> Change in production risk for the average of four climate models (GFDL, HadHEM2, IPSL, and MIROC5) under RCP </w:t>
+      </w:r>
+      <w:r>
+        <w:rPr>
+          <w:rFonts w:ascii="Arial" w:hAnsi="Arial" w:cs="Arial"/>
+        </w:rPr>
+        <w:t>6.0</w:t>
+      </w:r>
+      <w:r>
+        <w:rPr>
+          <w:rFonts w:ascii="Arial" w:hAnsi="Arial" w:cs="Arial"/>
+        </w:rPr>
+        <w:t xml:space="preserve"> and a linear relationship between abundance loss and production loss</w:t>
+      </w:r>
+      <w:r>
+        <w:rPr>
+          <w:rFonts w:ascii="Arial" w:hAnsi="Arial" w:cs="Arial"/>
+        </w:rPr>
+        <w:t xml:space="preserve">, here adjusted to an index for each of 4 data quality subsets. For each coloured line crop production was </w:t>
       </w:r>
       <w:proofErr w:type="spellStart"/>
       <w:r>
@@ -6150,9 +6211,6 @@
         <w:t xml:space="preserve"> et al (2008), before the projection was then rerun: 1, county level census data; 0.75, state level census data; 0.5, regional interpolation from census data; 0.25, country level census data; 0, no census data. For each simulation here I converted total production risk to an index by calculating the percentage change between each time point, and then calculating the cumulative product of these percentage changes (starting at an initial index of 1).</w:t>
       </w:r>
     </w:p>
-    <w:p/>
-    <w:p/>
-    <w:p/>
     <w:p/>
     <w:p/>
     <w:p>
@@ -6359,22 +6417,22 @@
         </w:rPr>
         <w:lastRenderedPageBreak/>
         <w:drawing>
-          <wp:anchor distT="0" distB="0" distL="114300" distR="114300" simplePos="0" relativeHeight="251665408" behindDoc="1" locked="0" layoutInCell="1" allowOverlap="1" wp14:anchorId="311C89E9" wp14:editId="7F6B6FD2">
+          <wp:anchor distT="0" distB="0" distL="114300" distR="114300" simplePos="0" relativeHeight="251665408" behindDoc="1" locked="0" layoutInCell="1" allowOverlap="1" wp14:anchorId="311C89E9" wp14:editId="496CECA6">
             <wp:simplePos x="0" y="0"/>
             <wp:positionH relativeFrom="margin">
-              <wp:posOffset>-336550</wp:posOffset>
+              <wp:posOffset>-254000</wp:posOffset>
             </wp:positionH>
             <wp:positionV relativeFrom="paragraph">
               <wp:posOffset>0</wp:posOffset>
             </wp:positionV>
-            <wp:extent cx="6273800" cy="4222750"/>
-            <wp:effectExtent l="0" t="0" r="0" b="6350"/>
+            <wp:extent cx="6064250" cy="4081145"/>
+            <wp:effectExtent l="0" t="0" r="0" b="0"/>
             <wp:wrapTight wrapText="bothSides">
               <wp:wrapPolygon edited="0">
                 <wp:start x="0" y="0"/>
-                <wp:lineTo x="0" y="21535"/>
-                <wp:lineTo x="21513" y="21535"/>
-                <wp:lineTo x="21513" y="0"/>
+                <wp:lineTo x="0" y="21476"/>
+                <wp:lineTo x="21510" y="21476"/>
+                <wp:lineTo x="21510" y="0"/>
                 <wp:lineTo x="0" y="0"/>
               </wp:wrapPolygon>
             </wp:wrapTight>
@@ -6405,7 +6463,7 @@
                   <pic:spPr bwMode="auto">
                     <a:xfrm>
                       <a:off x="0" y="0"/>
-                      <a:ext cx="6273800" cy="4222750"/>
+                      <a:ext cx="6064250" cy="4081145"/>
                     </a:xfrm>
                     <a:prstGeom prst="rect">
                       <a:avLst/>
@@ -6458,7 +6516,19 @@
         <w:rPr>
           <w:rFonts w:ascii="Arial" w:hAnsi="Arial" w:cs="Arial"/>
         </w:rPr>
-        <w:t>) under three RCP scenarios (8.5, 6.0, and 2.6), either as the average across all climate models, or dropping each climate model in turn. For each year into the future, the standardised temperature anomaly was projected globally for all cells of pollination-dependent production, using a 3-year rolling average. I used data on crop production from the year 2000 (the latest year when such data are available for all crops), therefore assuming that the distribution of the production of these crops does not change. For each annual projection of standardised temperature anomaly, insect pollinator abundance on cropland was predicted according to the model in Figure 4.1 (top left panel), and then expressed as proportional abundance loss compared to cropland that has experienced no warming (i.e. standardised temperature anomaly of 0). In each cell, animal pollination-dependent production was then adjusted for the percentage reduction in abundance at that cell, before summing animal-pollination-dependent production for all cells at each time step. Colours refer to the climate model excluded in that jack-knife projection with the projection for all models shown in black.</w:t>
+        <w:t>) under three RCP scenarios (8.5, 6.0, and 2.6)</w:t>
+      </w:r>
+      <w:r>
+        <w:rPr>
+          <w:rFonts w:ascii="Arial" w:hAnsi="Arial" w:cs="Arial"/>
+        </w:rPr>
+        <w:t xml:space="preserve"> and a linear relationship between abundance loss and production loss</w:t>
+      </w:r>
+      <w:r>
+        <w:rPr>
+          <w:rFonts w:ascii="Arial" w:hAnsi="Arial" w:cs="Arial"/>
+        </w:rPr>
+        <w:t>, either as the average across all climate models, or dropping each climate model in turn. For each year into the future, the standardised temperature anomaly was projected globally for all cells of pollination-dependent production, using a 3-year rolling average. I used data on crop production from the year 2000 (the latest year when such data are available for all crops), therefore assuming that the distribution of the production of these crops does not change. For each annual projection of standardised temperature anomaly, insect pollinator abundance on cropland was predicted according to the model in Figure 4.1 (top left panel), and then expressed as proportional abundance loss compared to cropland that has experienced no warming (i.e. standardised temperature anomaly of 0). In each cell, animal pollination-dependent production was then adjusted for the percentage reduction in abundance at that cell, before summing animal-pollination-dependent production for all cells at each time step. Colours refer to the climate model excluded in that jack-knife projection with the projection for all models shown in black.</w:t>
       </w:r>
     </w:p>
     <w:p>

</xml_diff>

<commit_message>
updated supp material tables, mains figures in markdown, and knitted pdf
</commit_message>
<xml_diff>
--- a/Manuscript/Supporting_material.docx
+++ b/Manuscript/Supporting_material.docx
@@ -615,7 +615,21 @@
           <w:rFonts w:ascii="Arial" w:hAnsi="Arial" w:cs="Arial"/>
           <w:noProof/>
         </w:rPr>
-        <w:t>(Hurtt et al., 2011)</w:t>
+        <w:t>(</w:t>
+      </w:r>
+      <w:r>
+        <w:rPr>
+          <w:rFonts w:ascii="Arial" w:hAnsi="Arial" w:cs="Arial"/>
+          <w:noProof/>
+        </w:rPr>
+        <w:t>c</w:t>
+      </w:r>
+      <w:r>
+        <w:rPr>
+          <w:rFonts w:ascii="Arial" w:hAnsi="Arial" w:cs="Arial"/>
+          <w:noProof/>
+        </w:rPr>
+        <w:t>)</w:t>
       </w:r>
       <w:r>
         <w:rPr>
@@ -3883,7 +3897,61 @@
         <w:rPr>
           <w:rFonts w:ascii="Arial" w:hAnsi="Arial" w:cs="Arial"/>
         </w:rPr>
-        <w:t xml:space="preserve">or the average of all climate models at RCP 8.5, </w:t>
+        <w:t xml:space="preserve">or the </w:t>
+      </w:r>
+      <w:r>
+        <w:rPr>
+          <w:rFonts w:ascii="Arial" w:hAnsi="Arial" w:cs="Arial"/>
+        </w:rPr>
+        <w:t xml:space="preserve">ensemble </w:t>
+      </w:r>
+      <w:r>
+        <w:rPr>
+          <w:rFonts w:ascii="Arial" w:hAnsi="Arial" w:cs="Arial"/>
+        </w:rPr>
+        <w:t xml:space="preserve">average of all climate models at </w:t>
+      </w:r>
+      <w:r>
+        <w:rPr>
+          <w:rFonts w:ascii="Arial" w:hAnsi="Arial" w:cs="Arial"/>
+        </w:rPr>
+        <w:t xml:space="preserve">each of </w:t>
+      </w:r>
+      <w:r>
+        <w:rPr>
+          <w:rFonts w:ascii="Arial" w:hAnsi="Arial" w:cs="Arial"/>
+        </w:rPr>
+        <w:t>RCP</w:t>
+      </w:r>
+      <w:r>
+        <w:rPr>
+          <w:rFonts w:ascii="Arial" w:hAnsi="Arial" w:cs="Arial"/>
+        </w:rPr>
+        <w:t>s</w:t>
+      </w:r>
+      <w:r>
+        <w:rPr>
+          <w:rFonts w:ascii="Arial" w:hAnsi="Arial" w:cs="Arial"/>
+        </w:rPr>
+        <w:t xml:space="preserve"> </w:t>
+      </w:r>
+      <w:r>
+        <w:rPr>
+          <w:rFonts w:ascii="Arial" w:hAnsi="Arial" w:cs="Arial"/>
+        </w:rPr>
+        <w:t>2.6, 6.0</w:t>
+      </w:r>
+      <w:r>
+        <w:rPr>
+          <w:rFonts w:ascii="Arial" w:hAnsi="Arial" w:cs="Arial"/>
+        </w:rPr>
+        <w:t xml:space="preserve">, </w:t>
+      </w:r>
+      <w:r>
+        <w:rPr>
+          <w:rFonts w:ascii="Arial" w:hAnsi="Arial" w:cs="Arial"/>
+        </w:rPr>
+        <w:t xml:space="preserve">and 8.5 </w:t>
       </w:r>
       <w:r>
         <w:rPr>
@@ -3895,7 +3963,19 @@
         <w:rPr>
           <w:rFonts w:ascii="Arial" w:hAnsi="Arial" w:cs="Arial"/>
         </w:rPr>
-        <w:t>checked the extent to which extrapolating abundance loss beyond the lowest fitted abundance value (i.e. greatest abundance loss) of our PREDICTS models affected my projections</w:t>
+        <w:t xml:space="preserve">checked the extent to which extrapolating abundance loss beyond the lowest fitted abundance value (i.e. greatest abundance loss) of our PREDICTS models affected </w:t>
+      </w:r>
+      <w:r>
+        <w:rPr>
+          <w:rFonts w:ascii="Arial" w:hAnsi="Arial" w:cs="Arial"/>
+        </w:rPr>
+        <w:t>0u4</w:t>
+      </w:r>
+      <w:r>
+        <w:rPr>
+          <w:rFonts w:ascii="Arial" w:hAnsi="Arial" w:cs="Arial"/>
+        </w:rPr>
+        <w:t xml:space="preserve"> projections</w:t>
       </w:r>
       <w:r>
         <w:rPr>
@@ -3975,7 +4055,19 @@
         <w:rPr>
           <w:rFonts w:ascii="Arial" w:hAnsi="Arial" w:cs="Arial"/>
         </w:rPr>
-        <w:t xml:space="preserve"> et al (2008) crop production data quality, by iteratively filtering for more reliable data and then rerunning our projections at RCP 8.5 (Fig S4).</w:t>
+        <w:t xml:space="preserve"> et al (2008) crop production data quality, by iteratively filtering for more reliable data and then rerunning our projections at RCP </w:t>
+      </w:r>
+      <w:r>
+        <w:rPr>
+          <w:rFonts w:ascii="Arial" w:hAnsi="Arial" w:cs="Arial"/>
+        </w:rPr>
+        <w:t>6.0</w:t>
+      </w:r>
+      <w:r>
+        <w:rPr>
+          <w:rFonts w:ascii="Arial" w:hAnsi="Arial" w:cs="Arial"/>
+        </w:rPr>
+        <w:t xml:space="preserve"> (Fig S4).</w:t>
       </w:r>
       <w:r>
         <w:rPr>
@@ -4000,6 +4092,7 @@
         <w:rPr>
           <w:rFonts w:ascii="Arial" w:hAnsi="Arial" w:cs="Arial"/>
         </w:rPr>
+        <w:lastRenderedPageBreak/>
         <w:t>Outhwaite</w:t>
       </w:r>
       <w:proofErr w:type="spellEnd"/>
@@ -4013,7 +4106,6 @@
         <w:rPr>
           <w:rFonts w:ascii="Arial" w:hAnsi="Arial" w:cs="Arial"/>
         </w:rPr>
-        <w:lastRenderedPageBreak/>
         <w:t>active months as those that have an average temperature of at least 10°C in the 5 years prior to each PREDICTS sample, and then calculating the anomaly incorporating only those months. The second approach defined active months at the baseline</w:t>
       </w:r>
       <w:r>
@@ -4038,13 +4130,25 @@
         <w:rPr>
           <w:rFonts w:ascii="Arial" w:hAnsi="Arial" w:cs="Arial"/>
         </w:rPr>
-        <w:t xml:space="preserve">1901-1930, and then calculating the anomaly incorporating only those months. For the first of these approaches we plotted both predicted values for </w:t>
-      </w:r>
-      <w:r>
-        <w:rPr>
-          <w:rFonts w:ascii="Arial" w:hAnsi="Arial" w:cs="Arial"/>
-        </w:rPr>
-        <w:t xml:space="preserve">the land-use climate change interaction on </w:t>
+        <w:t xml:space="preserve">1901-1930, and then calculating the anomaly incorporating only those months. For the first of these approaches we plotted predicted values for </w:t>
+      </w:r>
+      <w:r>
+        <w:rPr>
+          <w:rFonts w:ascii="Arial" w:hAnsi="Arial" w:cs="Arial"/>
+        </w:rPr>
+        <w:t>the land-use climate change interaction on</w:t>
+      </w:r>
+      <w:r>
+        <w:rPr>
+          <w:rFonts w:ascii="Arial" w:hAnsi="Arial" w:cs="Arial"/>
+        </w:rPr>
+        <w:t xml:space="preserve"> both</w:t>
+      </w:r>
+      <w:r>
+        <w:rPr>
+          <w:rFonts w:ascii="Arial" w:hAnsi="Arial" w:cs="Arial"/>
+        </w:rPr>
+        <w:t xml:space="preserve"> </w:t>
       </w:r>
       <w:r>
         <w:rPr>
@@ -4086,7 +4190,31 @@
         <w:rPr>
           <w:rFonts w:ascii="Arial" w:hAnsi="Arial" w:cs="Arial"/>
         </w:rPr>
-        <w:t>differed across taxonomic groups. In the first approach we built a separate model for each of the main pollinating insect order (Figure S5), and in the second we built a model for the average change on cropland jack-knifed for each pollinating family (again just the pollinating insects) (Figure S10).</w:t>
+        <w:t xml:space="preserve">differed </w:t>
+      </w:r>
+      <w:r>
+        <w:rPr>
+          <w:rFonts w:ascii="Arial" w:hAnsi="Arial" w:cs="Arial"/>
+        </w:rPr>
+        <w:t>among</w:t>
+      </w:r>
+      <w:r>
+        <w:rPr>
+          <w:rFonts w:ascii="Arial" w:hAnsi="Arial" w:cs="Arial"/>
+        </w:rPr>
+        <w:t xml:space="preserve"> taxonomic groups. In the first approach we built a separate model for each of the main pollinating insect order (Figure S5), and in the second we built a model for the average change on cropland jack-knifed for each pollinating family (again just </w:t>
+      </w:r>
+      <w:r>
+        <w:rPr>
+          <w:rFonts w:ascii="Arial" w:hAnsi="Arial" w:cs="Arial"/>
+        </w:rPr>
+        <w:t xml:space="preserve">for </w:t>
+      </w:r>
+      <w:r>
+        <w:rPr>
+          <w:rFonts w:ascii="Arial" w:hAnsi="Arial" w:cs="Arial"/>
+        </w:rPr>
+        <w:t>the pollinating insects) (Figure S10).</w:t>
       </w:r>
     </w:p>
     <w:p>
@@ -8070,6 +8198,2723 @@
     <w:p>
       <w:pPr>
         <w:spacing w:line="480" w:lineRule="auto"/>
+        <w:jc w:val="both"/>
+        <w:rPr>
+          <w:rFonts w:ascii="Arial" w:hAnsi="Arial" w:cs="Arial"/>
+          <w:b/>
+          <w:bCs/>
+        </w:rPr>
+      </w:pPr>
+      <w:r>
+        <w:rPr>
+          <w:rFonts w:ascii="Arial" w:hAnsi="Arial" w:cs="Arial"/>
+          <w:b/>
+          <w:bCs/>
+        </w:rPr>
+        <w:t xml:space="preserve">Table 1. </w:t>
+      </w:r>
+      <w:r>
+        <w:rPr>
+          <w:rFonts w:ascii="Arial" w:hAnsi="Arial" w:cs="Arial"/>
+          <w:b/>
+          <w:bCs/>
+        </w:rPr>
+        <w:t>The total n</w:t>
+      </w:r>
+      <w:r>
+        <w:rPr>
+          <w:rFonts w:ascii="Arial" w:hAnsi="Arial" w:cs="Arial"/>
+          <w:b/>
+          <w:bCs/>
+        </w:rPr>
+        <w:t>umber of species</w:t>
+      </w:r>
+      <w:r>
+        <w:rPr>
+          <w:rFonts w:ascii="Arial" w:hAnsi="Arial" w:cs="Arial"/>
+          <w:b/>
+          <w:bCs/>
+        </w:rPr>
+        <w:t xml:space="preserve"> </w:t>
+      </w:r>
+      <w:r>
+        <w:rPr>
+          <w:rFonts w:ascii="Arial" w:hAnsi="Arial" w:cs="Arial"/>
+          <w:b/>
+          <w:bCs/>
+        </w:rPr>
+        <w:t xml:space="preserve">in the PREDICTS database </w:t>
+      </w:r>
+      <w:r>
+        <w:rPr>
+          <w:rFonts w:ascii="Arial" w:hAnsi="Arial" w:cs="Arial"/>
+          <w:b/>
+          <w:bCs/>
+        </w:rPr>
+        <w:t>for pollinat</w:t>
+      </w:r>
+      <w:r>
+        <w:rPr>
+          <w:rFonts w:ascii="Arial" w:hAnsi="Arial" w:cs="Arial"/>
+          <w:b/>
+          <w:bCs/>
+        </w:rPr>
+        <w:t>ing</w:t>
+      </w:r>
+      <w:r>
+        <w:rPr>
+          <w:rFonts w:ascii="Arial" w:hAnsi="Arial" w:cs="Arial"/>
+          <w:b/>
+          <w:bCs/>
+        </w:rPr>
+        <w:t xml:space="preserve"> and </w:t>
+      </w:r>
+      <w:r>
+        <w:rPr>
+          <w:rFonts w:ascii="Arial" w:hAnsi="Arial" w:cs="Arial"/>
+          <w:b/>
+          <w:bCs/>
+        </w:rPr>
+        <w:t xml:space="preserve">likely </w:t>
+      </w:r>
+      <w:r>
+        <w:rPr>
+          <w:rFonts w:ascii="Arial" w:hAnsi="Arial" w:cs="Arial"/>
+          <w:b/>
+          <w:bCs/>
+        </w:rPr>
+        <w:t>non-pollinating insects</w:t>
+      </w:r>
+      <w:r>
+        <w:rPr>
+          <w:rFonts w:ascii="Arial" w:hAnsi="Arial" w:cs="Arial"/>
+          <w:b/>
+          <w:bCs/>
+        </w:rPr>
+        <w:t>, on the land-use types ‘cropland’ and ‘primary vegetation’.</w:t>
+      </w:r>
+    </w:p>
+    <w:tbl>
+      <w:tblPr>
+        <w:tblStyle w:val="TableGrid"/>
+        <w:tblW w:w="0" w:type="auto"/>
+        <w:tblLook w:val="04A0" w:firstRow="1" w:lastRow="0" w:firstColumn="1" w:lastColumn="0" w:noHBand="0" w:noVBand="1"/>
+      </w:tblPr>
+      <w:tblGrid>
+        <w:gridCol w:w="1709"/>
+        <w:gridCol w:w="2283"/>
+        <w:gridCol w:w="2283"/>
+      </w:tblGrid>
+      <w:tr>
+        <w:trPr>
+          <w:trHeight w:val="706"/>
+        </w:trPr>
+        <w:tc>
+          <w:tcPr>
+            <w:tcW w:w="1709" w:type="dxa"/>
+            <w:tcBorders>
+              <w:bottom w:val="single" w:sz="4" w:space="0" w:color="auto"/>
+            </w:tcBorders>
+          </w:tcPr>
+          <w:p>
+            <w:pPr>
+              <w:spacing w:line="480" w:lineRule="auto"/>
+              <w:rPr>
+                <w:rFonts w:ascii="Arial" w:hAnsi="Arial" w:cs="Arial"/>
+                <w:b/>
+                <w:bCs/>
+              </w:rPr>
+            </w:pPr>
+            <w:r>
+              <w:rPr>
+                <w:rFonts w:ascii="Arial" w:hAnsi="Arial" w:cs="Arial"/>
+                <w:b/>
+                <w:bCs/>
+              </w:rPr>
+              <w:t>Order</w:t>
+            </w:r>
+          </w:p>
+        </w:tc>
+        <w:tc>
+          <w:tcPr>
+            <w:tcW w:w="2283" w:type="dxa"/>
+            <w:tcBorders>
+              <w:bottom w:val="single" w:sz="4" w:space="0" w:color="auto"/>
+            </w:tcBorders>
+          </w:tcPr>
+          <w:p>
+            <w:pPr>
+              <w:spacing w:line="480" w:lineRule="auto"/>
+              <w:rPr>
+                <w:rFonts w:ascii="Arial" w:hAnsi="Arial" w:cs="Arial"/>
+                <w:b/>
+                <w:bCs/>
+              </w:rPr>
+            </w:pPr>
+            <w:r>
+              <w:rPr>
+                <w:rFonts w:ascii="Arial" w:hAnsi="Arial" w:cs="Arial"/>
+                <w:b/>
+                <w:bCs/>
+              </w:rPr>
+              <w:t>Pollinator status</w:t>
+            </w:r>
+          </w:p>
+        </w:tc>
+        <w:tc>
+          <w:tcPr>
+            <w:tcW w:w="2283" w:type="dxa"/>
+            <w:tcBorders>
+              <w:bottom w:val="single" w:sz="4" w:space="0" w:color="auto"/>
+            </w:tcBorders>
+          </w:tcPr>
+          <w:p>
+            <w:pPr>
+              <w:spacing w:line="480" w:lineRule="auto"/>
+              <w:rPr>
+                <w:rFonts w:ascii="Arial" w:hAnsi="Arial" w:cs="Arial"/>
+                <w:b/>
+                <w:bCs/>
+              </w:rPr>
+            </w:pPr>
+            <w:r>
+              <w:rPr>
+                <w:rFonts w:ascii="Arial" w:hAnsi="Arial" w:cs="Arial"/>
+                <w:b/>
+                <w:bCs/>
+              </w:rPr>
+              <w:t>N (species)</w:t>
+            </w:r>
+          </w:p>
+        </w:tc>
+      </w:tr>
+      <w:tr>
+        <w:trPr>
+          <w:trHeight w:hRule="exact" w:val="397"/>
+        </w:trPr>
+        <w:tc>
+          <w:tcPr>
+            <w:tcW w:w="1709" w:type="dxa"/>
+            <w:shd w:val="clear" w:color="auto" w:fill="E7E6E6" w:themeFill="background2"/>
+          </w:tcPr>
+          <w:p>
+            <w:pPr>
+              <w:spacing w:line="480" w:lineRule="auto"/>
+              <w:rPr>
+                <w:rFonts w:ascii="Arial" w:hAnsi="Arial" w:cs="Arial"/>
+              </w:rPr>
+            </w:pPr>
+            <w:r>
+              <w:rPr>
+                <w:rFonts w:ascii="Arial" w:hAnsi="Arial" w:cs="Arial"/>
+              </w:rPr>
+              <w:t>Lepidoptera</w:t>
+            </w:r>
+          </w:p>
+        </w:tc>
+        <w:tc>
+          <w:tcPr>
+            <w:tcW w:w="2283" w:type="dxa"/>
+            <w:shd w:val="clear" w:color="auto" w:fill="E7E6E6" w:themeFill="background2"/>
+          </w:tcPr>
+          <w:p>
+            <w:pPr>
+              <w:spacing w:line="480" w:lineRule="auto"/>
+              <w:rPr>
+                <w:rFonts w:ascii="Arial" w:hAnsi="Arial" w:cs="Arial"/>
+              </w:rPr>
+            </w:pPr>
+            <w:r>
+              <w:rPr>
+                <w:rFonts w:ascii="Arial" w:hAnsi="Arial" w:cs="Arial"/>
+              </w:rPr>
+              <w:t>Pollinators</w:t>
+            </w:r>
+          </w:p>
+        </w:tc>
+        <w:tc>
+          <w:tcPr>
+            <w:tcW w:w="2283" w:type="dxa"/>
+            <w:shd w:val="clear" w:color="auto" w:fill="E7E6E6" w:themeFill="background2"/>
+          </w:tcPr>
+          <w:p>
+            <w:pPr>
+              <w:spacing w:line="480" w:lineRule="auto"/>
+              <w:rPr>
+                <w:rFonts w:ascii="Arial" w:hAnsi="Arial" w:cs="Arial"/>
+              </w:rPr>
+            </w:pPr>
+            <w:r>
+              <w:rPr>
+                <w:rFonts w:ascii="Arial" w:hAnsi="Arial" w:cs="Arial"/>
+              </w:rPr>
+              <w:t>2018</w:t>
+            </w:r>
+          </w:p>
+        </w:tc>
+      </w:tr>
+      <w:tr>
+        <w:trPr>
+          <w:trHeight w:hRule="exact" w:val="397"/>
+        </w:trPr>
+        <w:tc>
+          <w:tcPr>
+            <w:tcW w:w="1709" w:type="dxa"/>
+            <w:shd w:val="clear" w:color="auto" w:fill="E7E6E6" w:themeFill="background2"/>
+          </w:tcPr>
+          <w:p>
+            <w:pPr>
+              <w:spacing w:line="480" w:lineRule="auto"/>
+              <w:rPr>
+                <w:rFonts w:ascii="Arial" w:hAnsi="Arial" w:cs="Arial"/>
+                <w:b/>
+                <w:bCs/>
+              </w:rPr>
+            </w:pPr>
+            <w:r>
+              <w:rPr>
+                <w:rFonts w:ascii="Arial" w:hAnsi="Arial" w:cs="Arial"/>
+              </w:rPr>
+              <w:t>Hymenoptera</w:t>
+            </w:r>
+          </w:p>
+        </w:tc>
+        <w:tc>
+          <w:tcPr>
+            <w:tcW w:w="2283" w:type="dxa"/>
+            <w:shd w:val="clear" w:color="auto" w:fill="E7E6E6" w:themeFill="background2"/>
+          </w:tcPr>
+          <w:p>
+            <w:pPr>
+              <w:spacing w:line="480" w:lineRule="auto"/>
+              <w:rPr>
+                <w:rFonts w:ascii="Arial" w:hAnsi="Arial" w:cs="Arial"/>
+              </w:rPr>
+            </w:pPr>
+            <w:r>
+              <w:rPr>
+                <w:rFonts w:ascii="Arial" w:hAnsi="Arial" w:cs="Arial"/>
+              </w:rPr>
+              <w:t>Pollinators</w:t>
+            </w:r>
+          </w:p>
+        </w:tc>
+        <w:tc>
+          <w:tcPr>
+            <w:tcW w:w="2283" w:type="dxa"/>
+            <w:shd w:val="clear" w:color="auto" w:fill="E7E6E6" w:themeFill="background2"/>
+          </w:tcPr>
+          <w:p>
+            <w:pPr>
+              <w:spacing w:line="480" w:lineRule="auto"/>
+              <w:rPr>
+                <w:rFonts w:ascii="Arial" w:hAnsi="Arial" w:cs="Arial"/>
+              </w:rPr>
+            </w:pPr>
+            <w:r>
+              <w:rPr>
+                <w:rFonts w:ascii="Arial" w:hAnsi="Arial" w:cs="Arial"/>
+              </w:rPr>
+              <w:t>815</w:t>
+            </w:r>
+          </w:p>
+        </w:tc>
+      </w:tr>
+      <w:tr>
+        <w:trPr>
+          <w:trHeight w:hRule="exact" w:val="397"/>
+        </w:trPr>
+        <w:tc>
+          <w:tcPr>
+            <w:tcW w:w="1709" w:type="dxa"/>
+            <w:shd w:val="clear" w:color="auto" w:fill="E7E6E6" w:themeFill="background2"/>
+          </w:tcPr>
+          <w:p>
+            <w:pPr>
+              <w:spacing w:line="480" w:lineRule="auto"/>
+              <w:rPr>
+                <w:rFonts w:ascii="Arial" w:hAnsi="Arial" w:cs="Arial"/>
+                <w:b/>
+                <w:bCs/>
+              </w:rPr>
+            </w:pPr>
+            <w:r>
+              <w:rPr>
+                <w:rFonts w:ascii="Arial" w:hAnsi="Arial" w:cs="Arial"/>
+              </w:rPr>
+              <w:t>Coleoptera</w:t>
+            </w:r>
+          </w:p>
+        </w:tc>
+        <w:tc>
+          <w:tcPr>
+            <w:tcW w:w="2283" w:type="dxa"/>
+            <w:shd w:val="clear" w:color="auto" w:fill="E7E6E6" w:themeFill="background2"/>
+          </w:tcPr>
+          <w:p>
+            <w:pPr>
+              <w:spacing w:line="480" w:lineRule="auto"/>
+              <w:rPr>
+                <w:rFonts w:ascii="Arial" w:hAnsi="Arial" w:cs="Arial"/>
+              </w:rPr>
+            </w:pPr>
+            <w:r>
+              <w:rPr>
+                <w:rFonts w:ascii="Arial" w:hAnsi="Arial" w:cs="Arial"/>
+              </w:rPr>
+              <w:t>Pollinators</w:t>
+            </w:r>
+          </w:p>
+        </w:tc>
+        <w:tc>
+          <w:tcPr>
+            <w:tcW w:w="2283" w:type="dxa"/>
+            <w:shd w:val="clear" w:color="auto" w:fill="E7E6E6" w:themeFill="background2"/>
+          </w:tcPr>
+          <w:p>
+            <w:pPr>
+              <w:spacing w:line="480" w:lineRule="auto"/>
+              <w:rPr>
+                <w:rFonts w:ascii="Arial" w:hAnsi="Arial" w:cs="Arial"/>
+              </w:rPr>
+            </w:pPr>
+            <w:r>
+              <w:rPr>
+                <w:rFonts w:ascii="Arial" w:hAnsi="Arial" w:cs="Arial"/>
+              </w:rPr>
+              <w:t>152</w:t>
+            </w:r>
+          </w:p>
+        </w:tc>
+      </w:tr>
+      <w:tr>
+        <w:trPr>
+          <w:trHeight w:hRule="exact" w:val="397"/>
+        </w:trPr>
+        <w:tc>
+          <w:tcPr>
+            <w:tcW w:w="1709" w:type="dxa"/>
+            <w:shd w:val="clear" w:color="auto" w:fill="E7E6E6" w:themeFill="background2"/>
+          </w:tcPr>
+          <w:p>
+            <w:pPr>
+              <w:spacing w:line="480" w:lineRule="auto"/>
+              <w:rPr>
+                <w:rFonts w:ascii="Arial" w:hAnsi="Arial" w:cs="Arial"/>
+                <w:b/>
+                <w:bCs/>
+              </w:rPr>
+            </w:pPr>
+            <w:r>
+              <w:rPr>
+                <w:rFonts w:ascii="Arial" w:hAnsi="Arial" w:cs="Arial"/>
+              </w:rPr>
+              <w:t>Diptera</w:t>
+            </w:r>
+          </w:p>
+        </w:tc>
+        <w:tc>
+          <w:tcPr>
+            <w:tcW w:w="2283" w:type="dxa"/>
+            <w:shd w:val="clear" w:color="auto" w:fill="E7E6E6" w:themeFill="background2"/>
+          </w:tcPr>
+          <w:p>
+            <w:pPr>
+              <w:spacing w:line="480" w:lineRule="auto"/>
+              <w:rPr>
+                <w:rFonts w:ascii="Arial" w:hAnsi="Arial" w:cs="Arial"/>
+              </w:rPr>
+            </w:pPr>
+            <w:r>
+              <w:rPr>
+                <w:rFonts w:ascii="Arial" w:hAnsi="Arial" w:cs="Arial"/>
+              </w:rPr>
+              <w:t>Pollinators</w:t>
+            </w:r>
+          </w:p>
+        </w:tc>
+        <w:tc>
+          <w:tcPr>
+            <w:tcW w:w="2283" w:type="dxa"/>
+            <w:shd w:val="clear" w:color="auto" w:fill="E7E6E6" w:themeFill="background2"/>
+          </w:tcPr>
+          <w:p>
+            <w:pPr>
+              <w:spacing w:line="480" w:lineRule="auto"/>
+              <w:rPr>
+                <w:rFonts w:ascii="Arial" w:hAnsi="Arial" w:cs="Arial"/>
+              </w:rPr>
+            </w:pPr>
+            <w:r>
+              <w:rPr>
+                <w:rFonts w:ascii="Arial" w:hAnsi="Arial" w:cs="Arial"/>
+              </w:rPr>
+              <w:t>94</w:t>
+            </w:r>
+          </w:p>
+        </w:tc>
+      </w:tr>
+      <w:tr>
+        <w:trPr>
+          <w:trHeight w:hRule="exact" w:val="397"/>
+        </w:trPr>
+        <w:tc>
+          <w:tcPr>
+            <w:tcW w:w="1709" w:type="dxa"/>
+            <w:tcBorders>
+              <w:bottom w:val="single" w:sz="4" w:space="0" w:color="auto"/>
+            </w:tcBorders>
+            <w:shd w:val="clear" w:color="auto" w:fill="E7E6E6" w:themeFill="background2"/>
+          </w:tcPr>
+          <w:p>
+            <w:pPr>
+              <w:spacing w:line="480" w:lineRule="auto"/>
+              <w:rPr>
+                <w:rFonts w:ascii="Arial" w:hAnsi="Arial" w:cs="Arial"/>
+                <w:b/>
+                <w:bCs/>
+              </w:rPr>
+            </w:pPr>
+            <w:r>
+              <w:rPr>
+                <w:rFonts w:ascii="Arial" w:hAnsi="Arial" w:cs="Arial"/>
+              </w:rPr>
+              <w:t>Thysanoptera</w:t>
+            </w:r>
+          </w:p>
+        </w:tc>
+        <w:tc>
+          <w:tcPr>
+            <w:tcW w:w="2283" w:type="dxa"/>
+            <w:tcBorders>
+              <w:bottom w:val="single" w:sz="4" w:space="0" w:color="auto"/>
+            </w:tcBorders>
+            <w:shd w:val="clear" w:color="auto" w:fill="E7E6E6" w:themeFill="background2"/>
+          </w:tcPr>
+          <w:p>
+            <w:pPr>
+              <w:spacing w:line="480" w:lineRule="auto"/>
+              <w:rPr>
+                <w:rFonts w:ascii="Arial" w:hAnsi="Arial" w:cs="Arial"/>
+              </w:rPr>
+            </w:pPr>
+            <w:r>
+              <w:rPr>
+                <w:rFonts w:ascii="Arial" w:hAnsi="Arial" w:cs="Arial"/>
+              </w:rPr>
+              <w:t>Pollinators</w:t>
+            </w:r>
+          </w:p>
+        </w:tc>
+        <w:tc>
+          <w:tcPr>
+            <w:tcW w:w="2283" w:type="dxa"/>
+            <w:tcBorders>
+              <w:bottom w:val="single" w:sz="4" w:space="0" w:color="auto"/>
+            </w:tcBorders>
+            <w:shd w:val="clear" w:color="auto" w:fill="E7E6E6" w:themeFill="background2"/>
+          </w:tcPr>
+          <w:p>
+            <w:pPr>
+              <w:spacing w:line="480" w:lineRule="auto"/>
+              <w:rPr>
+                <w:rFonts w:ascii="Arial" w:hAnsi="Arial" w:cs="Arial"/>
+              </w:rPr>
+            </w:pPr>
+            <w:r>
+              <w:rPr>
+                <w:rFonts w:ascii="Arial" w:hAnsi="Arial" w:cs="Arial"/>
+              </w:rPr>
+              <w:t>1</w:t>
+            </w:r>
+          </w:p>
+        </w:tc>
+      </w:tr>
+      <w:tr>
+        <w:trPr>
+          <w:trHeight w:hRule="exact" w:val="397"/>
+        </w:trPr>
+        <w:tc>
+          <w:tcPr>
+            <w:tcW w:w="1709" w:type="dxa"/>
+            <w:shd w:val="clear" w:color="auto" w:fill="auto"/>
+            <w:vAlign w:val="bottom"/>
+          </w:tcPr>
+          <w:p>
+            <w:pPr>
+              <w:spacing w:line="480" w:lineRule="auto"/>
+              <w:rPr>
+                <w:rFonts w:ascii="Arial" w:hAnsi="Arial" w:cs="Arial"/>
+              </w:rPr>
+            </w:pPr>
+            <w:r>
+              <w:rPr>
+                <w:rFonts w:ascii="Arial" w:hAnsi="Arial" w:cs="Arial"/>
+                <w:color w:val="000000"/>
+              </w:rPr>
+              <w:t>Coleoptera</w:t>
+            </w:r>
+          </w:p>
+        </w:tc>
+        <w:tc>
+          <w:tcPr>
+            <w:tcW w:w="2283" w:type="dxa"/>
+            <w:shd w:val="clear" w:color="auto" w:fill="auto"/>
+          </w:tcPr>
+          <w:p>
+            <w:pPr>
+              <w:spacing w:line="480" w:lineRule="auto"/>
+              <w:rPr>
+                <w:rFonts w:ascii="Arial" w:hAnsi="Arial" w:cs="Arial"/>
+              </w:rPr>
+            </w:pPr>
+            <w:r>
+              <w:rPr>
+                <w:rFonts w:ascii="Arial" w:hAnsi="Arial" w:cs="Arial"/>
+              </w:rPr>
+              <w:t>Likely non-pollinators</w:t>
+            </w:r>
+          </w:p>
+        </w:tc>
+        <w:tc>
+          <w:tcPr>
+            <w:tcW w:w="2283" w:type="dxa"/>
+            <w:vAlign w:val="bottom"/>
+          </w:tcPr>
+          <w:p>
+            <w:pPr>
+              <w:spacing w:line="480" w:lineRule="auto"/>
+              <w:rPr>
+                <w:rFonts w:ascii="Arial" w:hAnsi="Arial" w:cs="Arial"/>
+              </w:rPr>
+            </w:pPr>
+            <w:r>
+              <w:rPr>
+                <w:rFonts w:ascii="Arial" w:hAnsi="Arial" w:cs="Arial"/>
+                <w:color w:val="000000"/>
+              </w:rPr>
+              <w:t>1674</w:t>
+            </w:r>
+          </w:p>
+        </w:tc>
+      </w:tr>
+      <w:tr>
+        <w:trPr>
+          <w:trHeight w:hRule="exact" w:val="397"/>
+        </w:trPr>
+        <w:tc>
+          <w:tcPr>
+            <w:tcW w:w="1709" w:type="dxa"/>
+            <w:shd w:val="clear" w:color="auto" w:fill="auto"/>
+            <w:vAlign w:val="bottom"/>
+          </w:tcPr>
+          <w:p>
+            <w:pPr>
+              <w:spacing w:line="480" w:lineRule="auto"/>
+              <w:rPr>
+                <w:rFonts w:ascii="Arial" w:hAnsi="Arial" w:cs="Arial"/>
+              </w:rPr>
+            </w:pPr>
+            <w:r>
+              <w:rPr>
+                <w:rFonts w:ascii="Arial" w:hAnsi="Arial" w:cs="Arial"/>
+                <w:color w:val="000000"/>
+              </w:rPr>
+              <w:t>Hymenoptera</w:t>
+            </w:r>
+          </w:p>
+        </w:tc>
+        <w:tc>
+          <w:tcPr>
+            <w:tcW w:w="2283" w:type="dxa"/>
+            <w:shd w:val="clear" w:color="auto" w:fill="auto"/>
+          </w:tcPr>
+          <w:p>
+            <w:pPr>
+              <w:spacing w:line="480" w:lineRule="auto"/>
+              <w:rPr>
+                <w:rFonts w:ascii="Arial" w:hAnsi="Arial" w:cs="Arial"/>
+              </w:rPr>
+            </w:pPr>
+            <w:r>
+              <w:rPr>
+                <w:rFonts w:ascii="Arial" w:hAnsi="Arial" w:cs="Arial"/>
+              </w:rPr>
+              <w:t>Likely non-pollinators</w:t>
+            </w:r>
+          </w:p>
+        </w:tc>
+        <w:tc>
+          <w:tcPr>
+            <w:tcW w:w="2283" w:type="dxa"/>
+            <w:vAlign w:val="bottom"/>
+          </w:tcPr>
+          <w:p>
+            <w:pPr>
+              <w:spacing w:line="480" w:lineRule="auto"/>
+              <w:rPr>
+                <w:rFonts w:ascii="Arial" w:hAnsi="Arial" w:cs="Arial"/>
+              </w:rPr>
+            </w:pPr>
+            <w:r>
+              <w:rPr>
+                <w:rFonts w:ascii="Arial" w:hAnsi="Arial" w:cs="Arial"/>
+                <w:color w:val="000000"/>
+              </w:rPr>
+              <w:t>475</w:t>
+            </w:r>
+          </w:p>
+        </w:tc>
+      </w:tr>
+      <w:tr>
+        <w:trPr>
+          <w:trHeight w:hRule="exact" w:val="397"/>
+        </w:trPr>
+        <w:tc>
+          <w:tcPr>
+            <w:tcW w:w="1709" w:type="dxa"/>
+            <w:shd w:val="clear" w:color="auto" w:fill="auto"/>
+            <w:vAlign w:val="bottom"/>
+          </w:tcPr>
+          <w:p>
+            <w:pPr>
+              <w:spacing w:line="480" w:lineRule="auto"/>
+              <w:rPr>
+                <w:rFonts w:ascii="Arial" w:hAnsi="Arial" w:cs="Arial"/>
+              </w:rPr>
+            </w:pPr>
+            <w:r>
+              <w:rPr>
+                <w:rFonts w:ascii="Arial" w:hAnsi="Arial" w:cs="Arial"/>
+                <w:color w:val="000000"/>
+              </w:rPr>
+              <w:t>Diptera</w:t>
+            </w:r>
+          </w:p>
+        </w:tc>
+        <w:tc>
+          <w:tcPr>
+            <w:tcW w:w="2283" w:type="dxa"/>
+            <w:shd w:val="clear" w:color="auto" w:fill="auto"/>
+          </w:tcPr>
+          <w:p>
+            <w:pPr>
+              <w:spacing w:line="480" w:lineRule="auto"/>
+              <w:rPr>
+                <w:rFonts w:ascii="Arial" w:hAnsi="Arial" w:cs="Arial"/>
+              </w:rPr>
+            </w:pPr>
+            <w:r>
+              <w:rPr>
+                <w:rFonts w:ascii="Arial" w:hAnsi="Arial" w:cs="Arial"/>
+              </w:rPr>
+              <w:t>Likely non-pollinators</w:t>
+            </w:r>
+          </w:p>
+        </w:tc>
+        <w:tc>
+          <w:tcPr>
+            <w:tcW w:w="2283" w:type="dxa"/>
+            <w:vAlign w:val="bottom"/>
+          </w:tcPr>
+          <w:p>
+            <w:pPr>
+              <w:spacing w:line="480" w:lineRule="auto"/>
+              <w:rPr>
+                <w:rFonts w:ascii="Arial" w:hAnsi="Arial" w:cs="Arial"/>
+              </w:rPr>
+            </w:pPr>
+            <w:r>
+              <w:rPr>
+                <w:rFonts w:ascii="Arial" w:hAnsi="Arial" w:cs="Arial"/>
+                <w:color w:val="000000"/>
+              </w:rPr>
+              <w:t>317</w:t>
+            </w:r>
+          </w:p>
+        </w:tc>
+      </w:tr>
+      <w:tr>
+        <w:trPr>
+          <w:trHeight w:hRule="exact" w:val="397"/>
+        </w:trPr>
+        <w:tc>
+          <w:tcPr>
+            <w:tcW w:w="1709" w:type="dxa"/>
+            <w:shd w:val="clear" w:color="auto" w:fill="auto"/>
+            <w:vAlign w:val="bottom"/>
+          </w:tcPr>
+          <w:p>
+            <w:pPr>
+              <w:spacing w:line="480" w:lineRule="auto"/>
+              <w:rPr>
+                <w:rFonts w:ascii="Arial" w:hAnsi="Arial" w:cs="Arial"/>
+              </w:rPr>
+            </w:pPr>
+            <w:r>
+              <w:rPr>
+                <w:rFonts w:ascii="Arial" w:hAnsi="Arial" w:cs="Arial"/>
+                <w:color w:val="000000"/>
+              </w:rPr>
+              <w:t>Lepidoptera</w:t>
+            </w:r>
+          </w:p>
+        </w:tc>
+        <w:tc>
+          <w:tcPr>
+            <w:tcW w:w="2283" w:type="dxa"/>
+            <w:shd w:val="clear" w:color="auto" w:fill="auto"/>
+          </w:tcPr>
+          <w:p>
+            <w:pPr>
+              <w:spacing w:line="480" w:lineRule="auto"/>
+              <w:rPr>
+                <w:rFonts w:ascii="Arial" w:hAnsi="Arial" w:cs="Arial"/>
+              </w:rPr>
+            </w:pPr>
+            <w:r>
+              <w:rPr>
+                <w:rFonts w:ascii="Arial" w:hAnsi="Arial" w:cs="Arial"/>
+              </w:rPr>
+              <w:t>Likely non-pollinators</w:t>
+            </w:r>
+          </w:p>
+        </w:tc>
+        <w:tc>
+          <w:tcPr>
+            <w:tcW w:w="2283" w:type="dxa"/>
+            <w:vAlign w:val="bottom"/>
+          </w:tcPr>
+          <w:p>
+            <w:pPr>
+              <w:spacing w:line="480" w:lineRule="auto"/>
+              <w:rPr>
+                <w:rFonts w:ascii="Arial" w:hAnsi="Arial" w:cs="Arial"/>
+              </w:rPr>
+            </w:pPr>
+            <w:r>
+              <w:rPr>
+                <w:rFonts w:ascii="Arial" w:hAnsi="Arial" w:cs="Arial"/>
+                <w:color w:val="000000"/>
+              </w:rPr>
+              <w:t>310</w:t>
+            </w:r>
+          </w:p>
+        </w:tc>
+      </w:tr>
+      <w:tr>
+        <w:trPr>
+          <w:trHeight w:hRule="exact" w:val="397"/>
+        </w:trPr>
+        <w:tc>
+          <w:tcPr>
+            <w:tcW w:w="1709" w:type="dxa"/>
+            <w:shd w:val="clear" w:color="auto" w:fill="auto"/>
+            <w:vAlign w:val="bottom"/>
+          </w:tcPr>
+          <w:p>
+            <w:pPr>
+              <w:spacing w:line="480" w:lineRule="auto"/>
+              <w:rPr>
+                <w:rFonts w:ascii="Arial" w:hAnsi="Arial" w:cs="Arial"/>
+              </w:rPr>
+            </w:pPr>
+            <w:r>
+              <w:rPr>
+                <w:rFonts w:ascii="Arial" w:hAnsi="Arial" w:cs="Arial"/>
+                <w:color w:val="000000"/>
+              </w:rPr>
+              <w:t>Hemiptera</w:t>
+            </w:r>
+          </w:p>
+        </w:tc>
+        <w:tc>
+          <w:tcPr>
+            <w:tcW w:w="2283" w:type="dxa"/>
+            <w:shd w:val="clear" w:color="auto" w:fill="auto"/>
+          </w:tcPr>
+          <w:p>
+            <w:pPr>
+              <w:spacing w:line="480" w:lineRule="auto"/>
+              <w:rPr>
+                <w:rFonts w:ascii="Arial" w:hAnsi="Arial" w:cs="Arial"/>
+              </w:rPr>
+            </w:pPr>
+            <w:r>
+              <w:rPr>
+                <w:rFonts w:ascii="Arial" w:hAnsi="Arial" w:cs="Arial"/>
+              </w:rPr>
+              <w:t>Likely non-pollinators</w:t>
+            </w:r>
+          </w:p>
+        </w:tc>
+        <w:tc>
+          <w:tcPr>
+            <w:tcW w:w="2283" w:type="dxa"/>
+            <w:vAlign w:val="bottom"/>
+          </w:tcPr>
+          <w:p>
+            <w:pPr>
+              <w:spacing w:line="480" w:lineRule="auto"/>
+              <w:rPr>
+                <w:rFonts w:ascii="Arial" w:hAnsi="Arial" w:cs="Arial"/>
+              </w:rPr>
+            </w:pPr>
+            <w:r>
+              <w:rPr>
+                <w:rFonts w:ascii="Arial" w:hAnsi="Arial" w:cs="Arial"/>
+                <w:color w:val="000000"/>
+              </w:rPr>
+              <w:t>120</w:t>
+            </w:r>
+          </w:p>
+        </w:tc>
+      </w:tr>
+      <w:tr>
+        <w:trPr>
+          <w:trHeight w:hRule="exact" w:val="397"/>
+        </w:trPr>
+        <w:tc>
+          <w:tcPr>
+            <w:tcW w:w="1709" w:type="dxa"/>
+            <w:shd w:val="clear" w:color="auto" w:fill="auto"/>
+            <w:vAlign w:val="bottom"/>
+          </w:tcPr>
+          <w:p>
+            <w:pPr>
+              <w:spacing w:line="480" w:lineRule="auto"/>
+              <w:rPr>
+                <w:rFonts w:ascii="Arial" w:hAnsi="Arial" w:cs="Arial"/>
+              </w:rPr>
+            </w:pPr>
+            <w:r>
+              <w:rPr>
+                <w:rFonts w:ascii="Arial" w:hAnsi="Arial" w:cs="Arial"/>
+                <w:color w:val="000000"/>
+              </w:rPr>
+              <w:t>Odonata</w:t>
+            </w:r>
+          </w:p>
+        </w:tc>
+        <w:tc>
+          <w:tcPr>
+            <w:tcW w:w="2283" w:type="dxa"/>
+            <w:shd w:val="clear" w:color="auto" w:fill="auto"/>
+          </w:tcPr>
+          <w:p>
+            <w:pPr>
+              <w:spacing w:line="480" w:lineRule="auto"/>
+              <w:rPr>
+                <w:rFonts w:ascii="Arial" w:hAnsi="Arial" w:cs="Arial"/>
+              </w:rPr>
+            </w:pPr>
+            <w:r>
+              <w:rPr>
+                <w:rFonts w:ascii="Arial" w:hAnsi="Arial" w:cs="Arial"/>
+              </w:rPr>
+              <w:t>Likely non-pollinators</w:t>
+            </w:r>
+          </w:p>
+        </w:tc>
+        <w:tc>
+          <w:tcPr>
+            <w:tcW w:w="2283" w:type="dxa"/>
+            <w:vAlign w:val="bottom"/>
+          </w:tcPr>
+          <w:p>
+            <w:pPr>
+              <w:spacing w:line="480" w:lineRule="auto"/>
+              <w:rPr>
+                <w:rFonts w:ascii="Arial" w:hAnsi="Arial" w:cs="Arial"/>
+              </w:rPr>
+            </w:pPr>
+            <w:r>
+              <w:rPr>
+                <w:rFonts w:ascii="Arial" w:hAnsi="Arial" w:cs="Arial"/>
+                <w:color w:val="000000"/>
+              </w:rPr>
+              <w:t>80</w:t>
+            </w:r>
+          </w:p>
+        </w:tc>
+      </w:tr>
+      <w:tr>
+        <w:trPr>
+          <w:trHeight w:hRule="exact" w:val="397"/>
+        </w:trPr>
+        <w:tc>
+          <w:tcPr>
+            <w:tcW w:w="1709" w:type="dxa"/>
+            <w:shd w:val="clear" w:color="auto" w:fill="auto"/>
+            <w:vAlign w:val="bottom"/>
+          </w:tcPr>
+          <w:p>
+            <w:pPr>
+              <w:spacing w:line="480" w:lineRule="auto"/>
+              <w:rPr>
+                <w:rFonts w:ascii="Arial" w:hAnsi="Arial" w:cs="Arial"/>
+              </w:rPr>
+            </w:pPr>
+            <w:r>
+              <w:rPr>
+                <w:rFonts w:ascii="Arial" w:hAnsi="Arial" w:cs="Arial"/>
+                <w:color w:val="000000"/>
+              </w:rPr>
+              <w:t>Orthoptera</w:t>
+            </w:r>
+          </w:p>
+        </w:tc>
+        <w:tc>
+          <w:tcPr>
+            <w:tcW w:w="2283" w:type="dxa"/>
+            <w:shd w:val="clear" w:color="auto" w:fill="auto"/>
+          </w:tcPr>
+          <w:p>
+            <w:pPr>
+              <w:spacing w:line="480" w:lineRule="auto"/>
+              <w:rPr>
+                <w:rFonts w:ascii="Arial" w:hAnsi="Arial" w:cs="Arial"/>
+              </w:rPr>
+            </w:pPr>
+            <w:r>
+              <w:rPr>
+                <w:rFonts w:ascii="Arial" w:hAnsi="Arial" w:cs="Arial"/>
+              </w:rPr>
+              <w:t>Likely non-pollinators</w:t>
+            </w:r>
+          </w:p>
+        </w:tc>
+        <w:tc>
+          <w:tcPr>
+            <w:tcW w:w="2283" w:type="dxa"/>
+            <w:vAlign w:val="bottom"/>
+          </w:tcPr>
+          <w:p>
+            <w:pPr>
+              <w:spacing w:line="480" w:lineRule="auto"/>
+              <w:rPr>
+                <w:rFonts w:ascii="Arial" w:hAnsi="Arial" w:cs="Arial"/>
+              </w:rPr>
+            </w:pPr>
+            <w:r>
+              <w:rPr>
+                <w:rFonts w:ascii="Arial" w:hAnsi="Arial" w:cs="Arial"/>
+                <w:color w:val="000000"/>
+              </w:rPr>
+              <w:t>71</w:t>
+            </w:r>
+          </w:p>
+        </w:tc>
+      </w:tr>
+      <w:tr>
+        <w:trPr>
+          <w:trHeight w:hRule="exact" w:val="397"/>
+        </w:trPr>
+        <w:tc>
+          <w:tcPr>
+            <w:tcW w:w="1709" w:type="dxa"/>
+            <w:shd w:val="clear" w:color="auto" w:fill="auto"/>
+            <w:vAlign w:val="bottom"/>
+          </w:tcPr>
+          <w:p>
+            <w:pPr>
+              <w:spacing w:line="480" w:lineRule="auto"/>
+              <w:rPr>
+                <w:rFonts w:ascii="Arial" w:hAnsi="Arial" w:cs="Arial"/>
+              </w:rPr>
+            </w:pPr>
+            <w:r>
+              <w:rPr>
+                <w:rFonts w:ascii="Arial" w:hAnsi="Arial" w:cs="Arial"/>
+                <w:color w:val="000000"/>
+              </w:rPr>
+              <w:t>Isoptera</w:t>
+            </w:r>
+          </w:p>
+        </w:tc>
+        <w:tc>
+          <w:tcPr>
+            <w:tcW w:w="2283" w:type="dxa"/>
+            <w:shd w:val="clear" w:color="auto" w:fill="auto"/>
+          </w:tcPr>
+          <w:p>
+            <w:pPr>
+              <w:spacing w:line="480" w:lineRule="auto"/>
+              <w:rPr>
+                <w:rFonts w:ascii="Arial" w:hAnsi="Arial" w:cs="Arial"/>
+              </w:rPr>
+            </w:pPr>
+            <w:r>
+              <w:rPr>
+                <w:rFonts w:ascii="Arial" w:hAnsi="Arial" w:cs="Arial"/>
+              </w:rPr>
+              <w:t>Likely non-pollinators</w:t>
+            </w:r>
+          </w:p>
+        </w:tc>
+        <w:tc>
+          <w:tcPr>
+            <w:tcW w:w="2283" w:type="dxa"/>
+            <w:vAlign w:val="bottom"/>
+          </w:tcPr>
+          <w:p>
+            <w:pPr>
+              <w:spacing w:line="480" w:lineRule="auto"/>
+              <w:rPr>
+                <w:rFonts w:ascii="Arial" w:hAnsi="Arial" w:cs="Arial"/>
+              </w:rPr>
+            </w:pPr>
+            <w:r>
+              <w:rPr>
+                <w:rFonts w:ascii="Arial" w:hAnsi="Arial" w:cs="Arial"/>
+                <w:color w:val="000000"/>
+              </w:rPr>
+              <w:t>33</w:t>
+            </w:r>
+          </w:p>
+        </w:tc>
+      </w:tr>
+      <w:tr>
+        <w:trPr>
+          <w:trHeight w:hRule="exact" w:val="397"/>
+        </w:trPr>
+        <w:tc>
+          <w:tcPr>
+            <w:tcW w:w="1709" w:type="dxa"/>
+            <w:shd w:val="clear" w:color="auto" w:fill="auto"/>
+            <w:vAlign w:val="bottom"/>
+          </w:tcPr>
+          <w:p>
+            <w:pPr>
+              <w:spacing w:line="480" w:lineRule="auto"/>
+              <w:rPr>
+                <w:rFonts w:ascii="Arial" w:hAnsi="Arial" w:cs="Arial"/>
+              </w:rPr>
+            </w:pPr>
+            <w:proofErr w:type="spellStart"/>
+            <w:r>
+              <w:rPr>
+                <w:rFonts w:ascii="Arial" w:hAnsi="Arial" w:cs="Arial"/>
+                <w:color w:val="000000"/>
+              </w:rPr>
+              <w:t>Psocodea</w:t>
+            </w:r>
+            <w:proofErr w:type="spellEnd"/>
+          </w:p>
+        </w:tc>
+        <w:tc>
+          <w:tcPr>
+            <w:tcW w:w="2283" w:type="dxa"/>
+            <w:shd w:val="clear" w:color="auto" w:fill="auto"/>
+          </w:tcPr>
+          <w:p>
+            <w:pPr>
+              <w:spacing w:line="480" w:lineRule="auto"/>
+              <w:rPr>
+                <w:rFonts w:ascii="Arial" w:hAnsi="Arial" w:cs="Arial"/>
+              </w:rPr>
+            </w:pPr>
+            <w:r>
+              <w:rPr>
+                <w:rFonts w:ascii="Arial" w:hAnsi="Arial" w:cs="Arial"/>
+              </w:rPr>
+              <w:t>Likely non-pollinators</w:t>
+            </w:r>
+          </w:p>
+        </w:tc>
+        <w:tc>
+          <w:tcPr>
+            <w:tcW w:w="2283" w:type="dxa"/>
+            <w:vAlign w:val="bottom"/>
+          </w:tcPr>
+          <w:p>
+            <w:pPr>
+              <w:spacing w:line="480" w:lineRule="auto"/>
+              <w:rPr>
+                <w:rFonts w:ascii="Arial" w:hAnsi="Arial" w:cs="Arial"/>
+              </w:rPr>
+            </w:pPr>
+            <w:r>
+              <w:rPr>
+                <w:rFonts w:ascii="Arial" w:hAnsi="Arial" w:cs="Arial"/>
+                <w:color w:val="000000"/>
+              </w:rPr>
+              <w:t>12</w:t>
+            </w:r>
+          </w:p>
+        </w:tc>
+      </w:tr>
+      <w:tr>
+        <w:trPr>
+          <w:trHeight w:hRule="exact" w:val="397"/>
+        </w:trPr>
+        <w:tc>
+          <w:tcPr>
+            <w:tcW w:w="1709" w:type="dxa"/>
+            <w:shd w:val="clear" w:color="auto" w:fill="auto"/>
+            <w:vAlign w:val="bottom"/>
+          </w:tcPr>
+          <w:p>
+            <w:pPr>
+              <w:spacing w:line="480" w:lineRule="auto"/>
+              <w:rPr>
+                <w:rFonts w:ascii="Arial" w:hAnsi="Arial" w:cs="Arial"/>
+              </w:rPr>
+            </w:pPr>
+            <w:r>
+              <w:rPr>
+                <w:rFonts w:ascii="Arial" w:hAnsi="Arial" w:cs="Arial"/>
+                <w:color w:val="000000"/>
+              </w:rPr>
+              <w:t>Thysanoptera</w:t>
+            </w:r>
+          </w:p>
+        </w:tc>
+        <w:tc>
+          <w:tcPr>
+            <w:tcW w:w="2283" w:type="dxa"/>
+            <w:shd w:val="clear" w:color="auto" w:fill="auto"/>
+          </w:tcPr>
+          <w:p>
+            <w:pPr>
+              <w:spacing w:line="480" w:lineRule="auto"/>
+              <w:rPr>
+                <w:rFonts w:ascii="Arial" w:hAnsi="Arial" w:cs="Arial"/>
+              </w:rPr>
+            </w:pPr>
+            <w:r>
+              <w:rPr>
+                <w:rFonts w:ascii="Arial" w:hAnsi="Arial" w:cs="Arial"/>
+              </w:rPr>
+              <w:t>Likely non-pollinators</w:t>
+            </w:r>
+          </w:p>
+        </w:tc>
+        <w:tc>
+          <w:tcPr>
+            <w:tcW w:w="2283" w:type="dxa"/>
+            <w:vAlign w:val="bottom"/>
+          </w:tcPr>
+          <w:p>
+            <w:pPr>
+              <w:spacing w:line="480" w:lineRule="auto"/>
+              <w:rPr>
+                <w:rFonts w:ascii="Arial" w:hAnsi="Arial" w:cs="Arial"/>
+              </w:rPr>
+            </w:pPr>
+            <w:r>
+              <w:rPr>
+                <w:rFonts w:ascii="Arial" w:hAnsi="Arial" w:cs="Arial"/>
+                <w:color w:val="000000"/>
+              </w:rPr>
+              <w:t>4</w:t>
+            </w:r>
+          </w:p>
+        </w:tc>
+      </w:tr>
+      <w:tr>
+        <w:trPr>
+          <w:trHeight w:hRule="exact" w:val="397"/>
+        </w:trPr>
+        <w:tc>
+          <w:tcPr>
+            <w:tcW w:w="1709" w:type="dxa"/>
+            <w:shd w:val="clear" w:color="auto" w:fill="auto"/>
+            <w:vAlign w:val="bottom"/>
+          </w:tcPr>
+          <w:p>
+            <w:pPr>
+              <w:spacing w:line="480" w:lineRule="auto"/>
+              <w:rPr>
+                <w:rFonts w:ascii="Arial" w:hAnsi="Arial" w:cs="Arial"/>
+              </w:rPr>
+            </w:pPr>
+            <w:proofErr w:type="spellStart"/>
+            <w:r>
+              <w:rPr>
+                <w:rFonts w:ascii="Arial" w:hAnsi="Arial" w:cs="Arial"/>
+                <w:color w:val="000000"/>
+              </w:rPr>
+              <w:t>Archaeognatha</w:t>
+            </w:r>
+            <w:proofErr w:type="spellEnd"/>
+          </w:p>
+        </w:tc>
+        <w:tc>
+          <w:tcPr>
+            <w:tcW w:w="2283" w:type="dxa"/>
+            <w:shd w:val="clear" w:color="auto" w:fill="auto"/>
+          </w:tcPr>
+          <w:p>
+            <w:pPr>
+              <w:spacing w:line="480" w:lineRule="auto"/>
+              <w:rPr>
+                <w:rFonts w:ascii="Arial" w:hAnsi="Arial" w:cs="Arial"/>
+              </w:rPr>
+            </w:pPr>
+            <w:r>
+              <w:rPr>
+                <w:rFonts w:ascii="Arial" w:hAnsi="Arial" w:cs="Arial"/>
+              </w:rPr>
+              <w:t>Likely non-pollinators</w:t>
+            </w:r>
+          </w:p>
+        </w:tc>
+        <w:tc>
+          <w:tcPr>
+            <w:tcW w:w="2283" w:type="dxa"/>
+            <w:vAlign w:val="bottom"/>
+          </w:tcPr>
+          <w:p>
+            <w:pPr>
+              <w:spacing w:line="480" w:lineRule="auto"/>
+              <w:rPr>
+                <w:rFonts w:ascii="Arial" w:hAnsi="Arial" w:cs="Arial"/>
+              </w:rPr>
+            </w:pPr>
+            <w:r>
+              <w:rPr>
+                <w:rFonts w:ascii="Arial" w:hAnsi="Arial" w:cs="Arial"/>
+                <w:color w:val="000000"/>
+              </w:rPr>
+              <w:t>2</w:t>
+            </w:r>
+          </w:p>
+        </w:tc>
+      </w:tr>
+      <w:tr>
+        <w:trPr>
+          <w:trHeight w:hRule="exact" w:val="397"/>
+        </w:trPr>
+        <w:tc>
+          <w:tcPr>
+            <w:tcW w:w="1709" w:type="dxa"/>
+            <w:shd w:val="clear" w:color="auto" w:fill="auto"/>
+            <w:vAlign w:val="bottom"/>
+          </w:tcPr>
+          <w:p>
+            <w:pPr>
+              <w:spacing w:line="480" w:lineRule="auto"/>
+              <w:rPr>
+                <w:rFonts w:ascii="Arial" w:hAnsi="Arial" w:cs="Arial"/>
+              </w:rPr>
+            </w:pPr>
+            <w:proofErr w:type="spellStart"/>
+            <w:r>
+              <w:rPr>
+                <w:rFonts w:ascii="Arial" w:hAnsi="Arial" w:cs="Arial"/>
+                <w:color w:val="000000"/>
+              </w:rPr>
+              <w:t>Blattodea</w:t>
+            </w:r>
+            <w:proofErr w:type="spellEnd"/>
+          </w:p>
+        </w:tc>
+        <w:tc>
+          <w:tcPr>
+            <w:tcW w:w="2283" w:type="dxa"/>
+            <w:shd w:val="clear" w:color="auto" w:fill="auto"/>
+          </w:tcPr>
+          <w:p>
+            <w:pPr>
+              <w:spacing w:line="480" w:lineRule="auto"/>
+              <w:rPr>
+                <w:rFonts w:ascii="Arial" w:hAnsi="Arial" w:cs="Arial"/>
+              </w:rPr>
+            </w:pPr>
+            <w:r>
+              <w:rPr>
+                <w:rFonts w:ascii="Arial" w:hAnsi="Arial" w:cs="Arial"/>
+              </w:rPr>
+              <w:t>Likely non-pollinators</w:t>
+            </w:r>
+          </w:p>
+        </w:tc>
+        <w:tc>
+          <w:tcPr>
+            <w:tcW w:w="2283" w:type="dxa"/>
+            <w:vAlign w:val="bottom"/>
+          </w:tcPr>
+          <w:p>
+            <w:pPr>
+              <w:spacing w:line="480" w:lineRule="auto"/>
+              <w:rPr>
+                <w:rFonts w:ascii="Arial" w:hAnsi="Arial" w:cs="Arial"/>
+              </w:rPr>
+            </w:pPr>
+            <w:r>
+              <w:rPr>
+                <w:rFonts w:ascii="Arial" w:hAnsi="Arial" w:cs="Arial"/>
+                <w:color w:val="000000"/>
+              </w:rPr>
+              <w:t>2</w:t>
+            </w:r>
+          </w:p>
+        </w:tc>
+      </w:tr>
+      <w:tr>
+        <w:trPr>
+          <w:trHeight w:hRule="exact" w:val="397"/>
+        </w:trPr>
+        <w:tc>
+          <w:tcPr>
+            <w:tcW w:w="1709" w:type="dxa"/>
+            <w:shd w:val="clear" w:color="auto" w:fill="auto"/>
+            <w:vAlign w:val="bottom"/>
+          </w:tcPr>
+          <w:p>
+            <w:pPr>
+              <w:spacing w:line="480" w:lineRule="auto"/>
+              <w:rPr>
+                <w:rFonts w:ascii="Arial" w:hAnsi="Arial" w:cs="Arial"/>
+                <w:color w:val="000000"/>
+              </w:rPr>
+            </w:pPr>
+            <w:r>
+              <w:rPr>
+                <w:rFonts w:ascii="Arial" w:hAnsi="Arial" w:cs="Arial"/>
+                <w:color w:val="000000"/>
+              </w:rPr>
+              <w:t xml:space="preserve">Dermaptera        </w:t>
+            </w:r>
+          </w:p>
+        </w:tc>
+        <w:tc>
+          <w:tcPr>
+            <w:tcW w:w="2283" w:type="dxa"/>
+            <w:shd w:val="clear" w:color="auto" w:fill="auto"/>
+          </w:tcPr>
+          <w:p>
+            <w:pPr>
+              <w:spacing w:line="480" w:lineRule="auto"/>
+              <w:rPr>
+                <w:rFonts w:ascii="Arial" w:hAnsi="Arial" w:cs="Arial"/>
+              </w:rPr>
+            </w:pPr>
+            <w:r>
+              <w:rPr>
+                <w:rFonts w:ascii="Arial" w:hAnsi="Arial" w:cs="Arial"/>
+              </w:rPr>
+              <w:t>Likely non-pollinators</w:t>
+            </w:r>
+          </w:p>
+        </w:tc>
+        <w:tc>
+          <w:tcPr>
+            <w:tcW w:w="2283" w:type="dxa"/>
+            <w:vAlign w:val="bottom"/>
+          </w:tcPr>
+          <w:p>
+            <w:pPr>
+              <w:spacing w:line="480" w:lineRule="auto"/>
+              <w:rPr>
+                <w:rFonts w:ascii="Arial" w:hAnsi="Arial" w:cs="Arial"/>
+              </w:rPr>
+            </w:pPr>
+            <w:r>
+              <w:rPr>
+                <w:rFonts w:ascii="Arial" w:hAnsi="Arial" w:cs="Arial"/>
+                <w:color w:val="000000"/>
+              </w:rPr>
+              <w:t>2</w:t>
+            </w:r>
+          </w:p>
+        </w:tc>
+      </w:tr>
+      <w:tr>
+        <w:trPr>
+          <w:trHeight w:hRule="exact" w:val="397"/>
+        </w:trPr>
+        <w:tc>
+          <w:tcPr>
+            <w:tcW w:w="1709" w:type="dxa"/>
+            <w:shd w:val="clear" w:color="auto" w:fill="auto"/>
+            <w:vAlign w:val="bottom"/>
+          </w:tcPr>
+          <w:p>
+            <w:pPr>
+              <w:spacing w:line="480" w:lineRule="auto"/>
+              <w:rPr>
+                <w:rFonts w:ascii="Arial" w:hAnsi="Arial" w:cs="Arial"/>
+                <w:color w:val="000000"/>
+              </w:rPr>
+            </w:pPr>
+            <w:proofErr w:type="spellStart"/>
+            <w:r>
+              <w:rPr>
+                <w:rFonts w:ascii="Arial" w:hAnsi="Arial" w:cs="Arial"/>
+                <w:color w:val="000000"/>
+              </w:rPr>
+              <w:t>Neuroptera</w:t>
+            </w:r>
+            <w:proofErr w:type="spellEnd"/>
+            <w:r>
+              <w:rPr>
+                <w:rFonts w:ascii="Arial" w:hAnsi="Arial" w:cs="Arial"/>
+                <w:color w:val="000000"/>
+              </w:rPr>
+              <w:t xml:space="preserve">        </w:t>
+            </w:r>
+          </w:p>
+        </w:tc>
+        <w:tc>
+          <w:tcPr>
+            <w:tcW w:w="2283" w:type="dxa"/>
+            <w:shd w:val="clear" w:color="auto" w:fill="auto"/>
+          </w:tcPr>
+          <w:p>
+            <w:pPr>
+              <w:spacing w:line="480" w:lineRule="auto"/>
+              <w:rPr>
+                <w:rFonts w:ascii="Arial" w:hAnsi="Arial" w:cs="Arial"/>
+              </w:rPr>
+            </w:pPr>
+            <w:r>
+              <w:rPr>
+                <w:rFonts w:ascii="Arial" w:hAnsi="Arial" w:cs="Arial"/>
+              </w:rPr>
+              <w:t>Likely non-pollinators</w:t>
+            </w:r>
+          </w:p>
+        </w:tc>
+        <w:tc>
+          <w:tcPr>
+            <w:tcW w:w="2283" w:type="dxa"/>
+            <w:vAlign w:val="bottom"/>
+          </w:tcPr>
+          <w:p>
+            <w:pPr>
+              <w:spacing w:line="480" w:lineRule="auto"/>
+              <w:rPr>
+                <w:rFonts w:ascii="Arial" w:hAnsi="Arial" w:cs="Arial"/>
+              </w:rPr>
+            </w:pPr>
+            <w:r>
+              <w:rPr>
+                <w:rFonts w:ascii="Arial" w:hAnsi="Arial" w:cs="Arial"/>
+                <w:color w:val="000000"/>
+              </w:rPr>
+              <w:t>1</w:t>
+            </w:r>
+          </w:p>
+        </w:tc>
+      </w:tr>
+      <w:tr>
+        <w:trPr>
+          <w:trHeight w:hRule="exact" w:val="397"/>
+        </w:trPr>
+        <w:tc>
+          <w:tcPr>
+            <w:tcW w:w="1709" w:type="dxa"/>
+            <w:shd w:val="clear" w:color="auto" w:fill="auto"/>
+            <w:vAlign w:val="bottom"/>
+          </w:tcPr>
+          <w:p>
+            <w:pPr>
+              <w:spacing w:line="480" w:lineRule="auto"/>
+              <w:rPr>
+                <w:rFonts w:ascii="Arial" w:hAnsi="Arial" w:cs="Arial"/>
+                <w:color w:val="000000"/>
+              </w:rPr>
+            </w:pPr>
+            <w:proofErr w:type="spellStart"/>
+            <w:r>
+              <w:rPr>
+                <w:rFonts w:ascii="Arial" w:hAnsi="Arial" w:cs="Arial"/>
+                <w:color w:val="000000"/>
+              </w:rPr>
+              <w:t>Trichoptera</w:t>
+            </w:r>
+            <w:proofErr w:type="spellEnd"/>
+            <w:r>
+              <w:rPr>
+                <w:rFonts w:ascii="Arial" w:hAnsi="Arial" w:cs="Arial"/>
+                <w:color w:val="000000"/>
+              </w:rPr>
+              <w:t xml:space="preserve">       </w:t>
+            </w:r>
+          </w:p>
+        </w:tc>
+        <w:tc>
+          <w:tcPr>
+            <w:tcW w:w="2283" w:type="dxa"/>
+            <w:shd w:val="clear" w:color="auto" w:fill="auto"/>
+          </w:tcPr>
+          <w:p>
+            <w:pPr>
+              <w:spacing w:line="480" w:lineRule="auto"/>
+              <w:rPr>
+                <w:rFonts w:ascii="Arial" w:hAnsi="Arial" w:cs="Arial"/>
+              </w:rPr>
+            </w:pPr>
+            <w:r>
+              <w:rPr>
+                <w:rFonts w:ascii="Arial" w:hAnsi="Arial" w:cs="Arial"/>
+              </w:rPr>
+              <w:t>Likely non-pollinators</w:t>
+            </w:r>
+          </w:p>
+        </w:tc>
+        <w:tc>
+          <w:tcPr>
+            <w:tcW w:w="2283" w:type="dxa"/>
+            <w:vAlign w:val="bottom"/>
+          </w:tcPr>
+          <w:p>
+            <w:pPr>
+              <w:spacing w:line="480" w:lineRule="auto"/>
+              <w:rPr>
+                <w:rFonts w:ascii="Arial" w:hAnsi="Arial" w:cs="Arial"/>
+              </w:rPr>
+            </w:pPr>
+            <w:r>
+              <w:rPr>
+                <w:rFonts w:ascii="Arial" w:hAnsi="Arial" w:cs="Arial"/>
+                <w:color w:val="000000"/>
+              </w:rPr>
+              <w:t>1</w:t>
+            </w:r>
+          </w:p>
+        </w:tc>
+      </w:tr>
+    </w:tbl>
+    <w:p>
+      <w:pPr>
+        <w:spacing w:line="480" w:lineRule="auto"/>
+        <w:rPr>
+          <w:rFonts w:ascii="Arial" w:hAnsi="Arial" w:cs="Arial"/>
+          <w:b/>
+          <w:bCs/>
+        </w:rPr>
+      </w:pPr>
+    </w:p>
+    <w:p>
+      <w:pPr>
+        <w:spacing w:line="480" w:lineRule="auto"/>
+        <w:rPr>
+          <w:rFonts w:ascii="Arial" w:hAnsi="Arial" w:cs="Arial"/>
+          <w:b/>
+          <w:bCs/>
+        </w:rPr>
+      </w:pPr>
+    </w:p>
+    <w:p>
+      <w:pPr>
+        <w:spacing w:line="480" w:lineRule="auto"/>
+        <w:rPr>
+          <w:rFonts w:ascii="Arial" w:hAnsi="Arial" w:cs="Arial"/>
+          <w:b/>
+          <w:bCs/>
+        </w:rPr>
+      </w:pPr>
+    </w:p>
+    <w:p>
+      <w:pPr>
+        <w:spacing w:line="480" w:lineRule="auto"/>
+        <w:rPr>
+          <w:rFonts w:ascii="Arial" w:hAnsi="Arial" w:cs="Arial"/>
+          <w:b/>
+          <w:bCs/>
+        </w:rPr>
+      </w:pPr>
+    </w:p>
+    <w:p>
+      <w:pPr>
+        <w:spacing w:line="480" w:lineRule="auto"/>
+        <w:rPr>
+          <w:rFonts w:ascii="Arial" w:hAnsi="Arial" w:cs="Arial"/>
+          <w:b/>
+          <w:bCs/>
+        </w:rPr>
+      </w:pPr>
+    </w:p>
+    <w:p>
+      <w:pPr>
+        <w:spacing w:line="480" w:lineRule="auto"/>
+        <w:jc w:val="both"/>
+        <w:rPr>
+          <w:rFonts w:ascii="Arial" w:hAnsi="Arial" w:cs="Arial"/>
+          <w:b/>
+          <w:bCs/>
+        </w:rPr>
+      </w:pPr>
+      <w:r>
+        <w:rPr>
+          <w:rFonts w:ascii="Arial" w:hAnsi="Arial" w:cs="Arial"/>
+          <w:b/>
+          <w:bCs/>
+        </w:rPr>
+        <w:lastRenderedPageBreak/>
+        <w:t xml:space="preserve">Table 2. </w:t>
+      </w:r>
+      <w:r>
+        <w:rPr>
+          <w:rFonts w:ascii="Arial" w:hAnsi="Arial" w:cs="Arial"/>
+          <w:b/>
+          <w:bCs/>
+        </w:rPr>
+        <w:t>The total number of ‘cropland’ and primary vegetation sites for pollinating and likely non-pollinating insects in the PREDICTS database.</w:t>
+      </w:r>
+    </w:p>
+    <w:tbl>
+      <w:tblPr>
+        <w:tblStyle w:val="TableGrid"/>
+        <w:tblW w:w="0" w:type="auto"/>
+        <w:tblLook w:val="04A0" w:firstRow="1" w:lastRow="0" w:firstColumn="1" w:lastColumn="0" w:noHBand="0" w:noVBand="1"/>
+      </w:tblPr>
+      <w:tblGrid>
+        <w:gridCol w:w="2051"/>
+        <w:gridCol w:w="2283"/>
+        <w:gridCol w:w="1084"/>
+      </w:tblGrid>
+      <w:tr>
+        <w:trPr>
+          <w:trHeight w:hRule="exact" w:val="397"/>
+        </w:trPr>
+        <w:tc>
+          <w:tcPr>
+            <w:tcW w:w="0" w:type="auto"/>
+          </w:tcPr>
+          <w:p>
+            <w:pPr>
+              <w:spacing w:line="480" w:lineRule="auto"/>
+              <w:rPr>
+                <w:rFonts w:ascii="Arial" w:hAnsi="Arial" w:cs="Arial"/>
+                <w:b/>
+                <w:bCs/>
+              </w:rPr>
+            </w:pPr>
+            <w:r>
+              <w:rPr>
+                <w:rFonts w:ascii="Arial" w:hAnsi="Arial" w:cs="Arial"/>
+                <w:b/>
+                <w:bCs/>
+              </w:rPr>
+              <w:t>Land-use type</w:t>
+            </w:r>
+          </w:p>
+        </w:tc>
+        <w:tc>
+          <w:tcPr>
+            <w:tcW w:w="0" w:type="auto"/>
+          </w:tcPr>
+          <w:p>
+            <w:pPr>
+              <w:spacing w:line="480" w:lineRule="auto"/>
+              <w:rPr>
+                <w:rFonts w:ascii="Arial" w:hAnsi="Arial" w:cs="Arial"/>
+                <w:b/>
+                <w:bCs/>
+              </w:rPr>
+            </w:pPr>
+            <w:r>
+              <w:rPr>
+                <w:rFonts w:ascii="Arial" w:hAnsi="Arial" w:cs="Arial"/>
+                <w:b/>
+                <w:bCs/>
+              </w:rPr>
+              <w:t>Pollinator status</w:t>
+            </w:r>
+          </w:p>
+        </w:tc>
+        <w:tc>
+          <w:tcPr>
+            <w:tcW w:w="0" w:type="auto"/>
+          </w:tcPr>
+          <w:p>
+            <w:pPr>
+              <w:spacing w:line="480" w:lineRule="auto"/>
+              <w:rPr>
+                <w:rFonts w:ascii="Arial" w:hAnsi="Arial" w:cs="Arial"/>
+                <w:b/>
+                <w:bCs/>
+              </w:rPr>
+            </w:pPr>
+            <w:r>
+              <w:rPr>
+                <w:rFonts w:ascii="Arial" w:hAnsi="Arial" w:cs="Arial"/>
+                <w:b/>
+                <w:bCs/>
+              </w:rPr>
+              <w:t>N (sites)</w:t>
+            </w:r>
+          </w:p>
+        </w:tc>
+      </w:tr>
+      <w:tr>
+        <w:trPr>
+          <w:trHeight w:hRule="exact" w:val="397"/>
+        </w:trPr>
+        <w:tc>
+          <w:tcPr>
+            <w:tcW w:w="0" w:type="auto"/>
+          </w:tcPr>
+          <w:p>
+            <w:pPr>
+              <w:spacing w:line="480" w:lineRule="auto"/>
+              <w:rPr>
+                <w:rFonts w:ascii="Arial" w:hAnsi="Arial" w:cs="Arial"/>
+              </w:rPr>
+            </w:pPr>
+            <w:r>
+              <w:rPr>
+                <w:rFonts w:ascii="Arial" w:hAnsi="Arial" w:cs="Arial"/>
+              </w:rPr>
+              <w:t>Primary vegetation</w:t>
+            </w:r>
+          </w:p>
+        </w:tc>
+        <w:tc>
+          <w:tcPr>
+            <w:tcW w:w="0" w:type="auto"/>
+          </w:tcPr>
+          <w:p>
+            <w:pPr>
+              <w:spacing w:line="480" w:lineRule="auto"/>
+              <w:rPr>
+                <w:rFonts w:ascii="Arial" w:hAnsi="Arial" w:cs="Arial"/>
+                <w:b/>
+                <w:bCs/>
+              </w:rPr>
+            </w:pPr>
+            <w:r>
+              <w:rPr>
+                <w:rFonts w:ascii="Arial" w:hAnsi="Arial" w:cs="Arial"/>
+              </w:rPr>
+              <w:t>Pollinators</w:t>
+            </w:r>
+          </w:p>
+        </w:tc>
+        <w:tc>
+          <w:tcPr>
+            <w:tcW w:w="0" w:type="auto"/>
+          </w:tcPr>
+          <w:p>
+            <w:pPr>
+              <w:spacing w:line="480" w:lineRule="auto"/>
+              <w:rPr>
+                <w:rFonts w:ascii="Arial" w:hAnsi="Arial" w:cs="Arial"/>
+              </w:rPr>
+            </w:pPr>
+            <w:r>
+              <w:rPr>
+                <w:rFonts w:ascii="Arial" w:hAnsi="Arial" w:cs="Arial"/>
+              </w:rPr>
+              <w:t>1166</w:t>
+            </w:r>
+          </w:p>
+        </w:tc>
+      </w:tr>
+      <w:tr>
+        <w:trPr>
+          <w:trHeight w:hRule="exact" w:val="397"/>
+        </w:trPr>
+        <w:tc>
+          <w:tcPr>
+            <w:tcW w:w="0" w:type="auto"/>
+          </w:tcPr>
+          <w:p>
+            <w:pPr>
+              <w:spacing w:line="480" w:lineRule="auto"/>
+              <w:rPr>
+                <w:rFonts w:ascii="Arial" w:hAnsi="Arial" w:cs="Arial"/>
+              </w:rPr>
+            </w:pPr>
+            <w:r>
+              <w:rPr>
+                <w:rFonts w:ascii="Arial" w:hAnsi="Arial" w:cs="Arial"/>
+              </w:rPr>
+              <w:t>Cropland</w:t>
+            </w:r>
+          </w:p>
+        </w:tc>
+        <w:tc>
+          <w:tcPr>
+            <w:tcW w:w="0" w:type="auto"/>
+          </w:tcPr>
+          <w:p>
+            <w:pPr>
+              <w:spacing w:line="480" w:lineRule="auto"/>
+              <w:rPr>
+                <w:rFonts w:ascii="Arial" w:hAnsi="Arial" w:cs="Arial"/>
+                <w:b/>
+                <w:bCs/>
+              </w:rPr>
+            </w:pPr>
+            <w:r>
+              <w:rPr>
+                <w:rFonts w:ascii="Arial" w:hAnsi="Arial" w:cs="Arial"/>
+              </w:rPr>
+              <w:t>Pollinators</w:t>
+            </w:r>
+          </w:p>
+        </w:tc>
+        <w:tc>
+          <w:tcPr>
+            <w:tcW w:w="0" w:type="auto"/>
+          </w:tcPr>
+          <w:p>
+            <w:pPr>
+              <w:spacing w:line="480" w:lineRule="auto"/>
+              <w:rPr>
+                <w:rFonts w:ascii="Arial" w:hAnsi="Arial" w:cs="Arial"/>
+              </w:rPr>
+            </w:pPr>
+            <w:r>
+              <w:rPr>
+                <w:rFonts w:ascii="Arial" w:hAnsi="Arial" w:cs="Arial"/>
+              </w:rPr>
+              <w:t>1507</w:t>
+            </w:r>
+          </w:p>
+        </w:tc>
+      </w:tr>
+      <w:tr>
+        <w:trPr>
+          <w:trHeight w:hRule="exact" w:val="397"/>
+        </w:trPr>
+        <w:tc>
+          <w:tcPr>
+            <w:tcW w:w="0" w:type="auto"/>
+          </w:tcPr>
+          <w:p>
+            <w:pPr>
+              <w:spacing w:line="480" w:lineRule="auto"/>
+              <w:rPr>
+                <w:rFonts w:ascii="Arial" w:hAnsi="Arial" w:cs="Arial"/>
+              </w:rPr>
+            </w:pPr>
+            <w:r>
+              <w:rPr>
+                <w:rFonts w:ascii="Arial" w:hAnsi="Arial" w:cs="Arial"/>
+              </w:rPr>
+              <w:t>Primary vegetation</w:t>
+            </w:r>
+          </w:p>
+        </w:tc>
+        <w:tc>
+          <w:tcPr>
+            <w:tcW w:w="0" w:type="auto"/>
+          </w:tcPr>
+          <w:p>
+            <w:pPr>
+              <w:spacing w:line="480" w:lineRule="auto"/>
+              <w:rPr>
+                <w:rFonts w:ascii="Arial" w:hAnsi="Arial" w:cs="Arial"/>
+                <w:b/>
+                <w:bCs/>
+              </w:rPr>
+            </w:pPr>
+            <w:r>
+              <w:rPr>
+                <w:rFonts w:ascii="Arial" w:hAnsi="Arial" w:cs="Arial"/>
+              </w:rPr>
+              <w:t>Likely non-pollinators</w:t>
+            </w:r>
+          </w:p>
+        </w:tc>
+        <w:tc>
+          <w:tcPr>
+            <w:tcW w:w="0" w:type="auto"/>
+          </w:tcPr>
+          <w:p>
+            <w:pPr>
+              <w:spacing w:line="480" w:lineRule="auto"/>
+              <w:rPr>
+                <w:rFonts w:ascii="Arial" w:hAnsi="Arial" w:cs="Arial"/>
+              </w:rPr>
+            </w:pPr>
+            <w:r>
+              <w:rPr>
+                <w:rFonts w:ascii="Arial" w:hAnsi="Arial" w:cs="Arial"/>
+              </w:rPr>
+              <w:t>1747</w:t>
+            </w:r>
+          </w:p>
+        </w:tc>
+      </w:tr>
+      <w:tr>
+        <w:trPr>
+          <w:trHeight w:hRule="exact" w:val="397"/>
+        </w:trPr>
+        <w:tc>
+          <w:tcPr>
+            <w:tcW w:w="0" w:type="auto"/>
+          </w:tcPr>
+          <w:p>
+            <w:pPr>
+              <w:spacing w:line="480" w:lineRule="auto"/>
+              <w:rPr>
+                <w:rFonts w:ascii="Arial" w:hAnsi="Arial" w:cs="Arial"/>
+              </w:rPr>
+            </w:pPr>
+            <w:r>
+              <w:rPr>
+                <w:rFonts w:ascii="Arial" w:hAnsi="Arial" w:cs="Arial"/>
+              </w:rPr>
+              <w:t>Cropland</w:t>
+            </w:r>
+          </w:p>
+        </w:tc>
+        <w:tc>
+          <w:tcPr>
+            <w:tcW w:w="0" w:type="auto"/>
+          </w:tcPr>
+          <w:p>
+            <w:pPr>
+              <w:spacing w:line="480" w:lineRule="auto"/>
+              <w:rPr>
+                <w:rFonts w:ascii="Arial" w:hAnsi="Arial" w:cs="Arial"/>
+                <w:b/>
+                <w:bCs/>
+              </w:rPr>
+            </w:pPr>
+            <w:r>
+              <w:rPr>
+                <w:rFonts w:ascii="Arial" w:hAnsi="Arial" w:cs="Arial"/>
+              </w:rPr>
+              <w:t>Likely non-pollinators</w:t>
+            </w:r>
+          </w:p>
+        </w:tc>
+        <w:tc>
+          <w:tcPr>
+            <w:tcW w:w="0" w:type="auto"/>
+          </w:tcPr>
+          <w:p>
+            <w:pPr>
+              <w:spacing w:line="480" w:lineRule="auto"/>
+              <w:rPr>
+                <w:rFonts w:ascii="Arial" w:hAnsi="Arial" w:cs="Arial"/>
+              </w:rPr>
+            </w:pPr>
+            <w:r>
+              <w:rPr>
+                <w:rFonts w:ascii="Arial" w:hAnsi="Arial" w:cs="Arial"/>
+              </w:rPr>
+              <w:t>922</w:t>
+            </w:r>
+          </w:p>
+        </w:tc>
+      </w:tr>
+    </w:tbl>
+    <w:p>
+      <w:pPr>
+        <w:spacing w:line="480" w:lineRule="auto"/>
+        <w:rPr>
+          <w:rFonts w:ascii="Arial" w:hAnsi="Arial" w:cs="Arial"/>
+          <w:b/>
+          <w:bCs/>
+        </w:rPr>
+      </w:pPr>
+    </w:p>
+    <w:p>
+      <w:pPr>
+        <w:spacing w:line="480" w:lineRule="auto"/>
+        <w:jc w:val="both"/>
+        <w:rPr>
+          <w:rFonts w:ascii="Arial" w:hAnsi="Arial" w:cs="Arial"/>
+          <w:b/>
+          <w:bCs/>
+        </w:rPr>
+      </w:pPr>
+      <w:r>
+        <w:rPr>
+          <w:rFonts w:ascii="Arial" w:hAnsi="Arial" w:cs="Arial"/>
+          <w:b/>
+          <w:bCs/>
+        </w:rPr>
+        <w:t xml:space="preserve">Table 3. </w:t>
+      </w:r>
+      <w:r>
+        <w:rPr>
+          <w:rFonts w:ascii="Arial" w:hAnsi="Arial" w:cs="Arial"/>
+          <w:b/>
+          <w:bCs/>
+        </w:rPr>
+        <w:t xml:space="preserve">AIC values for </w:t>
+      </w:r>
+      <w:r>
+        <w:rPr>
+          <w:rFonts w:ascii="Arial" w:hAnsi="Arial" w:cs="Arial"/>
+          <w:b/>
+          <w:bCs/>
+        </w:rPr>
+        <w:t xml:space="preserve">a set of </w:t>
+      </w:r>
+      <w:r>
+        <w:rPr>
+          <w:rFonts w:ascii="Arial" w:hAnsi="Arial" w:cs="Arial"/>
+          <w:b/>
+          <w:bCs/>
+        </w:rPr>
+        <w:t xml:space="preserve">random intercept </w:t>
+      </w:r>
+      <w:r>
+        <w:rPr>
+          <w:rFonts w:ascii="Arial" w:hAnsi="Arial" w:cs="Arial"/>
+          <w:b/>
+          <w:bCs/>
+        </w:rPr>
+        <w:t>mixed effects linear models predicting log(abundance) as a function of land-use type (‘cropland’ and ‘primary vegetation), standardised climate anomaly, and their interaction</w:t>
+      </w:r>
+      <w:r>
+        <w:rPr>
+          <w:rFonts w:ascii="Arial" w:hAnsi="Arial" w:cs="Arial"/>
+          <w:b/>
+          <w:bCs/>
+        </w:rPr>
+        <w:t>, for both a pollinating subset of insect species and a likely non-pollinating subsect of insect species.</w:t>
+      </w:r>
+    </w:p>
+    <w:tbl>
+      <w:tblPr>
+        <w:tblStyle w:val="TableGrid"/>
+        <w:tblW w:w="0" w:type="auto"/>
+        <w:tblLook w:val="04A0" w:firstRow="1" w:lastRow="0" w:firstColumn="1" w:lastColumn="0" w:noHBand="0" w:noVBand="1"/>
+      </w:tblPr>
+      <w:tblGrid>
+        <w:gridCol w:w="5524"/>
+        <w:gridCol w:w="2358"/>
+        <w:gridCol w:w="1134"/>
+      </w:tblGrid>
+      <w:tr>
+        <w:trPr>
+          <w:trHeight w:hRule="exact" w:val="397"/>
+        </w:trPr>
+        <w:tc>
+          <w:tcPr>
+            <w:tcW w:w="5524" w:type="dxa"/>
+          </w:tcPr>
+          <w:p>
+            <w:pPr>
+              <w:spacing w:line="480" w:lineRule="auto"/>
+              <w:rPr>
+                <w:rFonts w:ascii="Arial" w:hAnsi="Arial" w:cs="Arial"/>
+                <w:b/>
+                <w:bCs/>
+              </w:rPr>
+            </w:pPr>
+            <w:r>
+              <w:rPr>
+                <w:rFonts w:ascii="Arial" w:hAnsi="Arial" w:cs="Arial"/>
+                <w:b/>
+                <w:bCs/>
+              </w:rPr>
+              <w:t>Model</w:t>
+            </w:r>
+          </w:p>
+        </w:tc>
+        <w:tc>
+          <w:tcPr>
+            <w:tcW w:w="2358" w:type="dxa"/>
+          </w:tcPr>
+          <w:p>
+            <w:pPr>
+              <w:spacing w:line="480" w:lineRule="auto"/>
+              <w:rPr>
+                <w:rFonts w:ascii="Arial" w:hAnsi="Arial" w:cs="Arial"/>
+                <w:b/>
+                <w:bCs/>
+              </w:rPr>
+            </w:pPr>
+            <w:r>
+              <w:rPr>
+                <w:rFonts w:ascii="Arial" w:hAnsi="Arial" w:cs="Arial"/>
+                <w:b/>
+                <w:bCs/>
+              </w:rPr>
+              <w:t>Pollinator status</w:t>
+            </w:r>
+          </w:p>
+        </w:tc>
+        <w:tc>
+          <w:tcPr>
+            <w:tcW w:w="0" w:type="auto"/>
+          </w:tcPr>
+          <w:p>
+            <w:pPr>
+              <w:spacing w:line="480" w:lineRule="auto"/>
+              <w:rPr>
+                <w:rFonts w:ascii="Arial" w:hAnsi="Arial" w:cs="Arial"/>
+                <w:b/>
+                <w:bCs/>
+              </w:rPr>
+            </w:pPr>
+            <w:r>
+              <w:rPr>
+                <w:rFonts w:ascii="Arial" w:hAnsi="Arial" w:cs="Arial"/>
+                <w:b/>
+                <w:bCs/>
+              </w:rPr>
+              <w:t>AIC</w:t>
+            </w:r>
+          </w:p>
+        </w:tc>
+      </w:tr>
+      <w:tr>
+        <w:trPr>
+          <w:trHeight w:hRule="exact" w:val="556"/>
+        </w:trPr>
+        <w:tc>
+          <w:tcPr>
+            <w:tcW w:w="5524" w:type="dxa"/>
+          </w:tcPr>
+          <w:p>
+            <w:pPr>
+              <w:pStyle w:val="NoSpacing"/>
+              <w:rPr>
+                <w:rFonts w:ascii="Arial" w:hAnsi="Arial" w:cs="Arial"/>
+              </w:rPr>
+            </w:pPr>
+            <w:r>
+              <w:rPr>
+                <w:rFonts w:ascii="Arial" w:hAnsi="Arial" w:cs="Arial"/>
+              </w:rPr>
+              <w:t>log(</w:t>
+            </w:r>
+            <w:proofErr w:type="spellStart"/>
+            <w:r>
+              <w:rPr>
+                <w:rFonts w:ascii="Arial" w:hAnsi="Arial" w:cs="Arial"/>
+              </w:rPr>
+              <w:t>Total_abundance</w:t>
+            </w:r>
+            <w:proofErr w:type="spellEnd"/>
+            <w:r>
+              <w:rPr>
+                <w:rFonts w:ascii="Arial" w:hAnsi="Arial" w:cs="Arial"/>
+              </w:rPr>
+              <w:t xml:space="preserve">) ~ </w:t>
+            </w:r>
+            <w:proofErr w:type="spellStart"/>
+            <w:r>
+              <w:rPr>
+                <w:rFonts w:ascii="Arial" w:hAnsi="Arial" w:cs="Arial"/>
+              </w:rPr>
+              <w:t>standard_anom</w:t>
+            </w:r>
+            <w:proofErr w:type="spellEnd"/>
+            <w:r>
+              <w:rPr>
+                <w:rFonts w:ascii="Arial" w:hAnsi="Arial" w:cs="Arial"/>
+              </w:rPr>
+              <w:t xml:space="preserve"> * </w:t>
+            </w:r>
+            <w:proofErr w:type="spellStart"/>
+            <w:r>
+              <w:rPr>
+                <w:rFonts w:ascii="Arial" w:hAnsi="Arial" w:cs="Arial"/>
+              </w:rPr>
+              <w:t>land_use</w:t>
+            </w:r>
+            <w:proofErr w:type="spellEnd"/>
+            <w:r>
+              <w:rPr>
+                <w:rFonts w:ascii="Arial" w:hAnsi="Arial" w:cs="Arial"/>
+              </w:rPr>
+              <w:t xml:space="preserve"> + (1|SS)</w:t>
+            </w:r>
+          </w:p>
+        </w:tc>
+        <w:tc>
+          <w:tcPr>
+            <w:tcW w:w="2358" w:type="dxa"/>
+          </w:tcPr>
+          <w:p>
+            <w:pPr>
+              <w:spacing w:line="480" w:lineRule="auto"/>
+              <w:rPr>
+                <w:rFonts w:ascii="Arial" w:hAnsi="Arial" w:cs="Arial"/>
+                <w:b/>
+                <w:bCs/>
+              </w:rPr>
+            </w:pPr>
+            <w:r>
+              <w:rPr>
+                <w:rFonts w:ascii="Arial" w:hAnsi="Arial" w:cs="Arial"/>
+              </w:rPr>
+              <w:t>Pollinators</w:t>
+            </w:r>
+          </w:p>
+        </w:tc>
+        <w:tc>
+          <w:tcPr>
+            <w:tcW w:w="0" w:type="auto"/>
+          </w:tcPr>
+          <w:p>
+            <w:pPr>
+              <w:spacing w:line="480" w:lineRule="auto"/>
+              <w:rPr>
+                <w:rFonts w:ascii="Arial" w:hAnsi="Arial" w:cs="Arial"/>
+              </w:rPr>
+            </w:pPr>
+            <w:r>
+              <w:rPr>
+                <w:rFonts w:ascii="Arial" w:hAnsi="Arial" w:cs="Arial"/>
+              </w:rPr>
+              <w:t>7171.79</w:t>
+            </w:r>
+          </w:p>
+        </w:tc>
+      </w:tr>
+      <w:tr>
+        <w:trPr>
+          <w:trHeight w:hRule="exact" w:val="576"/>
+        </w:trPr>
+        <w:tc>
+          <w:tcPr>
+            <w:tcW w:w="5524" w:type="dxa"/>
+          </w:tcPr>
+          <w:p>
+            <w:pPr>
+              <w:pStyle w:val="NoSpacing"/>
+              <w:rPr>
+                <w:rFonts w:ascii="Arial" w:hAnsi="Arial" w:cs="Arial"/>
+              </w:rPr>
+            </w:pPr>
+            <w:r>
+              <w:rPr>
+                <w:rFonts w:ascii="Arial" w:hAnsi="Arial" w:cs="Arial"/>
+              </w:rPr>
+              <w:t>log(</w:t>
+            </w:r>
+            <w:proofErr w:type="spellStart"/>
+            <w:r>
+              <w:rPr>
+                <w:rFonts w:ascii="Arial" w:hAnsi="Arial" w:cs="Arial"/>
+              </w:rPr>
+              <w:t>Total_abundance</w:t>
+            </w:r>
+            <w:proofErr w:type="spellEnd"/>
+            <w:r>
+              <w:rPr>
+                <w:rFonts w:ascii="Arial" w:hAnsi="Arial" w:cs="Arial"/>
+              </w:rPr>
+              <w:t xml:space="preserve">) ~ </w:t>
+            </w:r>
+            <w:proofErr w:type="spellStart"/>
+            <w:r>
+              <w:rPr>
+                <w:rFonts w:ascii="Arial" w:hAnsi="Arial" w:cs="Arial"/>
+              </w:rPr>
+              <w:t>standard_anom</w:t>
+            </w:r>
+            <w:proofErr w:type="spellEnd"/>
+            <w:r>
+              <w:rPr>
+                <w:rFonts w:ascii="Arial" w:hAnsi="Arial" w:cs="Arial"/>
+              </w:rPr>
+              <w:t xml:space="preserve"> * </w:t>
+            </w:r>
+            <w:proofErr w:type="spellStart"/>
+            <w:r>
+              <w:rPr>
+                <w:rFonts w:ascii="Arial" w:hAnsi="Arial" w:cs="Arial"/>
+              </w:rPr>
+              <w:t>land_use</w:t>
+            </w:r>
+            <w:proofErr w:type="spellEnd"/>
+            <w:r>
+              <w:rPr>
+                <w:rFonts w:ascii="Arial" w:hAnsi="Arial" w:cs="Arial"/>
+              </w:rPr>
+              <w:t xml:space="preserve"> </w:t>
+            </w:r>
+            <w:r>
+              <w:rPr>
+                <w:rFonts w:ascii="Arial" w:hAnsi="Arial" w:cs="Arial"/>
+              </w:rPr>
+              <w:t>+ (1|SS) + (1|SSB)</w:t>
+            </w:r>
+          </w:p>
+        </w:tc>
+        <w:tc>
+          <w:tcPr>
+            <w:tcW w:w="2358" w:type="dxa"/>
+          </w:tcPr>
+          <w:p>
+            <w:pPr>
+              <w:spacing w:line="480" w:lineRule="auto"/>
+              <w:rPr>
+                <w:rFonts w:ascii="Arial" w:hAnsi="Arial" w:cs="Arial"/>
+                <w:b/>
+                <w:bCs/>
+              </w:rPr>
+            </w:pPr>
+            <w:r>
+              <w:rPr>
+                <w:rFonts w:ascii="Arial" w:hAnsi="Arial" w:cs="Arial"/>
+              </w:rPr>
+              <w:t>Pollinators</w:t>
+            </w:r>
+          </w:p>
+        </w:tc>
+        <w:tc>
+          <w:tcPr>
+            <w:tcW w:w="0" w:type="auto"/>
+          </w:tcPr>
+          <w:p>
+            <w:pPr>
+              <w:rPr>
+                <w:rFonts w:ascii="Arial" w:hAnsi="Arial" w:cs="Arial"/>
+              </w:rPr>
+            </w:pPr>
+            <w:r>
+              <w:rPr>
+                <w:rFonts w:ascii="Arial" w:hAnsi="Arial" w:cs="Arial"/>
+              </w:rPr>
+              <w:t>7042.814</w:t>
+            </w:r>
+          </w:p>
+          <w:p>
+            <w:pPr>
+              <w:spacing w:line="480" w:lineRule="auto"/>
+              <w:rPr>
+                <w:rFonts w:ascii="Arial" w:hAnsi="Arial" w:cs="Arial"/>
+              </w:rPr>
+            </w:pPr>
+          </w:p>
+        </w:tc>
+      </w:tr>
+      <w:tr>
+        <w:trPr>
+          <w:trHeight w:hRule="exact" w:val="558"/>
+        </w:trPr>
+        <w:tc>
+          <w:tcPr>
+            <w:tcW w:w="5524" w:type="dxa"/>
+          </w:tcPr>
+          <w:p>
+            <w:pPr>
+              <w:pStyle w:val="NoSpacing"/>
+              <w:rPr>
+                <w:rFonts w:ascii="Arial" w:hAnsi="Arial" w:cs="Arial"/>
+              </w:rPr>
+            </w:pPr>
+            <w:r>
+              <w:rPr>
+                <w:rFonts w:ascii="Arial" w:hAnsi="Arial" w:cs="Arial"/>
+              </w:rPr>
+              <w:t>log(</w:t>
+            </w:r>
+            <w:proofErr w:type="spellStart"/>
+            <w:r>
+              <w:rPr>
+                <w:rFonts w:ascii="Arial" w:hAnsi="Arial" w:cs="Arial"/>
+              </w:rPr>
+              <w:t>Total_abundance</w:t>
+            </w:r>
+            <w:proofErr w:type="spellEnd"/>
+            <w:r>
+              <w:rPr>
+                <w:rFonts w:ascii="Arial" w:hAnsi="Arial" w:cs="Arial"/>
+              </w:rPr>
+              <w:t xml:space="preserve">) ~ </w:t>
+            </w:r>
+            <w:proofErr w:type="spellStart"/>
+            <w:r>
+              <w:rPr>
+                <w:rFonts w:ascii="Arial" w:hAnsi="Arial" w:cs="Arial"/>
+              </w:rPr>
+              <w:t>standard_anom</w:t>
+            </w:r>
+            <w:proofErr w:type="spellEnd"/>
+            <w:r>
+              <w:rPr>
+                <w:rFonts w:ascii="Arial" w:hAnsi="Arial" w:cs="Arial"/>
+              </w:rPr>
+              <w:t xml:space="preserve"> * </w:t>
+            </w:r>
+            <w:proofErr w:type="spellStart"/>
+            <w:r>
+              <w:rPr>
+                <w:rFonts w:ascii="Arial" w:hAnsi="Arial" w:cs="Arial"/>
+              </w:rPr>
+              <w:t>land_use</w:t>
+            </w:r>
+            <w:proofErr w:type="spellEnd"/>
+            <w:r>
+              <w:rPr>
+                <w:rFonts w:ascii="Arial" w:hAnsi="Arial" w:cs="Arial"/>
+              </w:rPr>
+              <w:t xml:space="preserve"> </w:t>
+            </w:r>
+            <w:r>
+              <w:rPr>
+                <w:rFonts w:ascii="Arial" w:hAnsi="Arial" w:cs="Arial"/>
+              </w:rPr>
+              <w:t>+ (1|SS)</w:t>
+            </w:r>
+          </w:p>
+        </w:tc>
+        <w:tc>
+          <w:tcPr>
+            <w:tcW w:w="2358" w:type="dxa"/>
+          </w:tcPr>
+          <w:p>
+            <w:pPr>
+              <w:spacing w:line="480" w:lineRule="auto"/>
+              <w:rPr>
+                <w:rFonts w:ascii="Arial" w:hAnsi="Arial" w:cs="Arial"/>
+                <w:b/>
+                <w:bCs/>
+              </w:rPr>
+            </w:pPr>
+            <w:r>
+              <w:rPr>
+                <w:rFonts w:ascii="Arial" w:hAnsi="Arial" w:cs="Arial"/>
+              </w:rPr>
+              <w:t>Likely non-pollinators</w:t>
+            </w:r>
+          </w:p>
+        </w:tc>
+        <w:tc>
+          <w:tcPr>
+            <w:tcW w:w="0" w:type="auto"/>
+          </w:tcPr>
+          <w:p>
+            <w:pPr>
+              <w:spacing w:line="480" w:lineRule="auto"/>
+              <w:rPr>
+                <w:rFonts w:ascii="Arial" w:hAnsi="Arial" w:cs="Arial"/>
+              </w:rPr>
+            </w:pPr>
+            <w:r>
+              <w:rPr>
+                <w:rFonts w:ascii="Arial" w:hAnsi="Arial" w:cs="Arial"/>
+              </w:rPr>
+              <w:t>6379.434</w:t>
+            </w:r>
+          </w:p>
+        </w:tc>
+      </w:tr>
+      <w:tr>
+        <w:trPr>
+          <w:trHeight w:hRule="exact" w:val="708"/>
+        </w:trPr>
+        <w:tc>
+          <w:tcPr>
+            <w:tcW w:w="5524" w:type="dxa"/>
+          </w:tcPr>
+          <w:p>
+            <w:pPr>
+              <w:pStyle w:val="NoSpacing"/>
+              <w:rPr>
+                <w:rFonts w:ascii="Arial" w:hAnsi="Arial" w:cs="Arial"/>
+              </w:rPr>
+            </w:pPr>
+            <w:r>
+              <w:rPr>
+                <w:rFonts w:ascii="Arial" w:hAnsi="Arial" w:cs="Arial"/>
+              </w:rPr>
+              <w:t>log(</w:t>
+            </w:r>
+            <w:proofErr w:type="spellStart"/>
+            <w:r>
+              <w:rPr>
+                <w:rFonts w:ascii="Arial" w:hAnsi="Arial" w:cs="Arial"/>
+              </w:rPr>
+              <w:t>Total_abundance</w:t>
+            </w:r>
+            <w:proofErr w:type="spellEnd"/>
+            <w:r>
+              <w:rPr>
+                <w:rFonts w:ascii="Arial" w:hAnsi="Arial" w:cs="Arial"/>
+              </w:rPr>
+              <w:t xml:space="preserve">) ~ </w:t>
+            </w:r>
+            <w:proofErr w:type="spellStart"/>
+            <w:r>
+              <w:rPr>
+                <w:rFonts w:ascii="Arial" w:hAnsi="Arial" w:cs="Arial"/>
+              </w:rPr>
+              <w:t>standard_anom</w:t>
+            </w:r>
+            <w:proofErr w:type="spellEnd"/>
+            <w:r>
+              <w:rPr>
+                <w:rFonts w:ascii="Arial" w:hAnsi="Arial" w:cs="Arial"/>
+              </w:rPr>
+              <w:t xml:space="preserve"> * </w:t>
+            </w:r>
+            <w:proofErr w:type="spellStart"/>
+            <w:r>
+              <w:rPr>
+                <w:rFonts w:ascii="Arial" w:hAnsi="Arial" w:cs="Arial"/>
+              </w:rPr>
+              <w:t>land_use</w:t>
+            </w:r>
+            <w:proofErr w:type="spellEnd"/>
+            <w:r>
+              <w:rPr>
+                <w:rFonts w:ascii="Arial" w:hAnsi="Arial" w:cs="Arial"/>
+              </w:rPr>
+              <w:t xml:space="preserve"> </w:t>
+            </w:r>
+            <w:r>
+              <w:rPr>
+                <w:rFonts w:ascii="Arial" w:hAnsi="Arial" w:cs="Arial"/>
+              </w:rPr>
+              <w:t>+ (1|SS) + (1|SSB)</w:t>
+            </w:r>
+          </w:p>
+        </w:tc>
+        <w:tc>
+          <w:tcPr>
+            <w:tcW w:w="2358" w:type="dxa"/>
+          </w:tcPr>
+          <w:p>
+            <w:pPr>
+              <w:spacing w:line="480" w:lineRule="auto"/>
+              <w:rPr>
+                <w:rFonts w:ascii="Arial" w:hAnsi="Arial" w:cs="Arial"/>
+                <w:b/>
+                <w:bCs/>
+              </w:rPr>
+            </w:pPr>
+            <w:r>
+              <w:rPr>
+                <w:rFonts w:ascii="Arial" w:hAnsi="Arial" w:cs="Arial"/>
+              </w:rPr>
+              <w:t>Likely non</w:t>
+            </w:r>
+            <w:r>
+              <w:rPr>
+                <w:rFonts w:ascii="Arial" w:hAnsi="Arial" w:cs="Arial"/>
+              </w:rPr>
+              <w:t xml:space="preserve">- </w:t>
+            </w:r>
+            <w:r>
+              <w:rPr>
+                <w:rFonts w:ascii="Arial" w:hAnsi="Arial" w:cs="Arial"/>
+              </w:rPr>
+              <w:t>pollinators</w:t>
+            </w:r>
+          </w:p>
+        </w:tc>
+        <w:tc>
+          <w:tcPr>
+            <w:tcW w:w="0" w:type="auto"/>
+          </w:tcPr>
+          <w:p>
+            <w:pPr>
+              <w:spacing w:line="480" w:lineRule="auto"/>
+              <w:rPr>
+                <w:rFonts w:ascii="Arial" w:hAnsi="Arial" w:cs="Arial"/>
+              </w:rPr>
+            </w:pPr>
+            <w:r>
+              <w:rPr>
+                <w:rFonts w:ascii="Arial" w:hAnsi="Arial" w:cs="Arial"/>
+              </w:rPr>
+              <w:t>6300.413</w:t>
+            </w:r>
+          </w:p>
+        </w:tc>
+      </w:tr>
+    </w:tbl>
+    <w:p>
+      <w:pPr>
+        <w:spacing w:line="480" w:lineRule="auto"/>
+        <w:rPr>
+          <w:rFonts w:ascii="Arial" w:hAnsi="Arial" w:cs="Arial"/>
+          <w:b/>
+          <w:bCs/>
+        </w:rPr>
+      </w:pPr>
+    </w:p>
+    <w:p>
+      <w:pPr>
+        <w:spacing w:line="480" w:lineRule="auto"/>
+        <w:rPr>
+          <w:rFonts w:ascii="Arial" w:hAnsi="Arial" w:cs="Arial"/>
+          <w:b/>
+          <w:bCs/>
+        </w:rPr>
+      </w:pPr>
+      <w:r>
+        <w:rPr>
+          <w:rFonts w:ascii="Arial" w:hAnsi="Arial" w:cs="Arial"/>
+          <w:b/>
+          <w:bCs/>
+        </w:rPr>
+        <w:t>Table 4. ANOVA table for land use type and climate anomaly</w:t>
+      </w:r>
+    </w:p>
+    <w:p>
+      <w:pPr>
+        <w:spacing w:line="480" w:lineRule="auto"/>
+        <w:rPr>
+          <w:rFonts w:ascii="Arial" w:hAnsi="Arial" w:cs="Arial"/>
+          <w:b/>
+          <w:bCs/>
+        </w:rPr>
+      </w:pPr>
+      <w:r>
+        <w:rPr>
+          <w:rFonts w:ascii="Arial" w:hAnsi="Arial" w:cs="Arial"/>
+          <w:b/>
+          <w:bCs/>
+        </w:rPr>
+        <w:t xml:space="preserve">Table 5. </w:t>
+      </w:r>
+      <w:r>
+        <w:rPr>
+          <w:rFonts w:ascii="Arial" w:hAnsi="Arial" w:cs="Arial"/>
+          <w:b/>
+          <w:bCs/>
+        </w:rPr>
+        <w:t>Model summary for top AIC abundance model</w:t>
+      </w:r>
+    </w:p>
+    <w:p>
+      <w:pPr>
+        <w:spacing w:line="480" w:lineRule="auto"/>
+        <w:rPr>
+          <w:rFonts w:ascii="Arial" w:hAnsi="Arial" w:cs="Arial"/>
+          <w:b/>
+          <w:bCs/>
+        </w:rPr>
+      </w:pPr>
+      <w:r>
+        <w:rPr>
+          <w:rFonts w:ascii="Arial" w:hAnsi="Arial" w:cs="Arial"/>
+          <w:b/>
+          <w:bCs/>
+        </w:rPr>
+        <w:t xml:space="preserve">Table 6. </w:t>
+      </w:r>
+      <w:proofErr w:type="spellStart"/>
+      <w:r>
+        <w:rPr>
+          <w:rFonts w:ascii="Arial" w:hAnsi="Arial" w:cs="Arial"/>
+          <w:b/>
+          <w:bCs/>
+        </w:rPr>
+        <w:t>Monfreda</w:t>
+      </w:r>
+      <w:proofErr w:type="spellEnd"/>
+      <w:r>
+        <w:rPr>
+          <w:rFonts w:ascii="Arial" w:hAnsi="Arial" w:cs="Arial"/>
+          <w:b/>
+          <w:bCs/>
+        </w:rPr>
+        <w:t xml:space="preserve"> crops</w:t>
+      </w:r>
+      <w:r>
+        <w:rPr>
+          <w:rFonts w:ascii="Arial" w:hAnsi="Arial" w:cs="Arial"/>
+          <w:b/>
+          <w:bCs/>
+        </w:rPr>
+        <w:t xml:space="preserve"> and pollination dependence ratios</w:t>
+      </w:r>
+    </w:p>
+    <w:p>
+      <w:pPr>
+        <w:spacing w:line="480" w:lineRule="auto"/>
         <w:rPr>
           <w:rFonts w:ascii="Arial" w:hAnsi="Arial" w:cs="Arial"/>
           <w:b/>
@@ -8078,7 +10923,10 @@
           <w:szCs w:val="28"/>
         </w:rPr>
       </w:pPr>
-      <w:r>
+    </w:p>
+    <w:p>
+      <w:pPr>
+        <w:spacing w:line="480" w:lineRule="auto"/>
         <w:rPr>
           <w:rFonts w:ascii="Arial" w:hAnsi="Arial" w:cs="Arial"/>
           <w:b/>
@@ -8086,7 +10934,301 @@
           <w:sz w:val="28"/>
           <w:szCs w:val="28"/>
         </w:rPr>
+      </w:pPr>
+      <w:r>
+        <w:rPr>
+          <w:rFonts w:ascii="Arial" w:hAnsi="Arial" w:cs="Arial"/>
+          <w:b/>
+          <w:bCs/>
+          <w:sz w:val="28"/>
+          <w:szCs w:val="28"/>
+        </w:rPr>
         <w:t>References</w:t>
+      </w:r>
+    </w:p>
+    <w:p>
+      <w:pPr>
+        <w:spacing w:line="480" w:lineRule="auto"/>
+        <w:rPr>
+          <w:rFonts w:ascii="Arial" w:hAnsi="Arial" w:cs="Arial"/>
+        </w:rPr>
+      </w:pPr>
+      <w:r>
+        <w:rPr>
+          <w:rFonts w:ascii="Arial" w:hAnsi="Arial" w:cs="Arial"/>
+        </w:rPr>
+        <w:t>Da Silva et al (2021)</w:t>
+      </w:r>
+    </w:p>
+    <w:p>
+      <w:pPr>
+        <w:spacing w:line="480" w:lineRule="auto"/>
+        <w:rPr>
+          <w:rFonts w:ascii="Arial" w:hAnsi="Arial" w:cs="Arial"/>
+        </w:rPr>
+      </w:pPr>
+      <w:r>
+        <w:rPr>
+          <w:rFonts w:ascii="Arial" w:hAnsi="Arial" w:cs="Arial"/>
+        </w:rPr>
+        <w:lastRenderedPageBreak/>
+        <w:t xml:space="preserve">Deutsch et al., 2008; </w:t>
+      </w:r>
+    </w:p>
+    <w:p>
+      <w:pPr>
+        <w:spacing w:line="480" w:lineRule="auto"/>
+        <w:rPr>
+          <w:rFonts w:ascii="Arial" w:hAnsi="Arial" w:cs="Arial"/>
+        </w:rPr>
+      </w:pPr>
+      <w:proofErr w:type="spellStart"/>
+      <w:r>
+        <w:rPr>
+          <w:rFonts w:ascii="Arial" w:hAnsi="Arial" w:cs="Arial"/>
+        </w:rPr>
+        <w:t>Frieler</w:t>
+      </w:r>
+      <w:proofErr w:type="spellEnd"/>
+      <w:r>
+        <w:rPr>
+          <w:rFonts w:ascii="Arial" w:hAnsi="Arial" w:cs="Arial"/>
+        </w:rPr>
+        <w:t xml:space="preserve"> et al (2017)</w:t>
+      </w:r>
+    </w:p>
+    <w:p>
+      <w:pPr>
+        <w:spacing w:line="480" w:lineRule="auto"/>
+        <w:rPr>
+          <w:rFonts w:ascii="Arial" w:hAnsi="Arial" w:cs="Arial"/>
+        </w:rPr>
+      </w:pPr>
+      <w:r>
+        <w:rPr>
+          <w:rFonts w:ascii="Arial" w:hAnsi="Arial" w:cs="Arial"/>
+        </w:rPr>
+        <w:t>Harris et al., 2020</w:t>
+      </w:r>
+    </w:p>
+    <w:p>
+      <w:pPr>
+        <w:spacing w:line="480" w:lineRule="auto"/>
+        <w:rPr>
+          <w:rFonts w:ascii="Arial" w:hAnsi="Arial" w:cs="Arial"/>
+        </w:rPr>
+      </w:pPr>
+      <w:r>
+        <w:rPr>
+          <w:rFonts w:ascii="Arial" w:hAnsi="Arial" w:cs="Arial"/>
+        </w:rPr>
+        <w:t>Hudson et al., 2014</w:t>
+      </w:r>
+    </w:p>
+    <w:p>
+      <w:pPr>
+        <w:spacing w:line="480" w:lineRule="auto"/>
+        <w:rPr>
+          <w:rFonts w:ascii="Arial" w:hAnsi="Arial" w:cs="Arial"/>
+        </w:rPr>
+      </w:pPr>
+      <w:r>
+        <w:rPr>
+          <w:rFonts w:ascii="Arial" w:hAnsi="Arial" w:cs="Arial"/>
+        </w:rPr>
+        <w:t>Hudson et al., 2017</w:t>
+      </w:r>
+    </w:p>
+    <w:p>
+      <w:pPr>
+        <w:spacing w:line="480" w:lineRule="auto"/>
+        <w:rPr>
+          <w:rFonts w:ascii="Arial" w:hAnsi="Arial" w:cs="Arial"/>
+        </w:rPr>
+      </w:pPr>
+      <w:r>
+        <w:rPr>
+          <w:rFonts w:ascii="Arial" w:hAnsi="Arial" w:cs="Arial"/>
+        </w:rPr>
+        <w:t>Hudson et al., 2017</w:t>
+      </w:r>
+    </w:p>
+    <w:p>
+      <w:pPr>
+        <w:spacing w:line="480" w:lineRule="auto"/>
+        <w:rPr>
+          <w:rFonts w:ascii="Arial" w:hAnsi="Arial" w:cs="Arial"/>
+        </w:rPr>
+      </w:pPr>
+      <w:r>
+        <w:rPr>
+          <w:rFonts w:ascii="Arial" w:hAnsi="Arial" w:cs="Arial"/>
+        </w:rPr>
+        <w:t>Johansson et al., 2020</w:t>
+      </w:r>
+    </w:p>
+    <w:p>
+      <w:pPr>
+        <w:spacing w:line="480" w:lineRule="auto"/>
+        <w:rPr>
+          <w:rFonts w:ascii="Arial" w:hAnsi="Arial" w:cs="Arial"/>
+        </w:rPr>
+      </w:pPr>
+      <w:r>
+        <w:rPr>
+          <w:rFonts w:ascii="Arial" w:hAnsi="Arial" w:cs="Arial"/>
+        </w:rPr>
+        <w:t>Klein et al., 2007</w:t>
+      </w:r>
+    </w:p>
+    <w:p>
+      <w:pPr>
+        <w:spacing w:line="480" w:lineRule="auto"/>
+        <w:rPr>
+          <w:rFonts w:ascii="Arial" w:hAnsi="Arial" w:cs="Arial"/>
+        </w:rPr>
+      </w:pPr>
+      <w:proofErr w:type="spellStart"/>
+      <w:r>
+        <w:rPr>
+          <w:rFonts w:ascii="Arial" w:hAnsi="Arial" w:cs="Arial"/>
+        </w:rPr>
+        <w:t>Mantyka</w:t>
+      </w:r>
+      <w:proofErr w:type="spellEnd"/>
+      <w:r>
+        <w:rPr>
+          <w:rFonts w:ascii="Arial" w:hAnsi="Arial" w:cs="Arial"/>
+        </w:rPr>
+        <w:t>-Pringle et al., 2011</w:t>
+      </w:r>
+    </w:p>
+    <w:p>
+      <w:pPr>
+        <w:spacing w:line="480" w:lineRule="auto"/>
+        <w:rPr>
+          <w:rFonts w:ascii="Arial" w:hAnsi="Arial" w:cs="Arial"/>
+        </w:rPr>
+      </w:pPr>
+      <w:r>
+        <w:rPr>
+          <w:rFonts w:ascii="Arial" w:hAnsi="Arial" w:cs="Arial"/>
+        </w:rPr>
+        <w:t>Millard et al 2021</w:t>
+      </w:r>
+    </w:p>
+    <w:p>
+      <w:pPr>
+        <w:spacing w:line="480" w:lineRule="auto"/>
+        <w:rPr>
+          <w:rFonts w:ascii="Arial" w:hAnsi="Arial" w:cs="Arial"/>
+        </w:rPr>
+      </w:pPr>
+      <w:r>
+        <w:rPr>
+          <w:rFonts w:ascii="Arial" w:hAnsi="Arial" w:cs="Arial"/>
+        </w:rPr>
+        <w:t>Millard et al., 2020</w:t>
+      </w:r>
+    </w:p>
+    <w:p>
+      <w:pPr>
+        <w:spacing w:line="480" w:lineRule="auto"/>
+        <w:rPr>
+          <w:rFonts w:ascii="Arial" w:hAnsi="Arial" w:cs="Arial"/>
+        </w:rPr>
+      </w:pPr>
+      <w:proofErr w:type="spellStart"/>
+      <w:r>
+        <w:rPr>
+          <w:rFonts w:ascii="Arial" w:hAnsi="Arial" w:cs="Arial"/>
+        </w:rPr>
+        <w:t>Monfreda</w:t>
+      </w:r>
+      <w:proofErr w:type="spellEnd"/>
+      <w:r>
+        <w:rPr>
+          <w:rFonts w:ascii="Arial" w:hAnsi="Arial" w:cs="Arial"/>
+        </w:rPr>
+        <w:t xml:space="preserve"> et al., 2008</w:t>
+      </w:r>
+    </w:p>
+    <w:p>
+      <w:pPr>
+        <w:spacing w:line="480" w:lineRule="auto"/>
+        <w:rPr>
+          <w:rFonts w:ascii="Arial" w:hAnsi="Arial" w:cs="Arial"/>
+        </w:rPr>
+      </w:pPr>
+      <w:r>
+        <w:rPr>
+          <w:rFonts w:ascii="Arial" w:hAnsi="Arial" w:cs="Arial"/>
+        </w:rPr>
+        <w:t>Newbold et al., 2014</w:t>
+      </w:r>
+    </w:p>
+    <w:p>
+      <w:pPr>
+        <w:spacing w:line="480" w:lineRule="auto"/>
+        <w:rPr>
+          <w:rFonts w:ascii="Arial" w:hAnsi="Arial" w:cs="Arial"/>
+        </w:rPr>
+      </w:pPr>
+      <w:r>
+        <w:rPr>
+          <w:rFonts w:ascii="Arial" w:hAnsi="Arial" w:cs="Arial"/>
+        </w:rPr>
+        <w:t>Newbold et al., 2015</w:t>
+      </w:r>
+    </w:p>
+    <w:p>
+      <w:pPr>
+        <w:spacing w:line="480" w:lineRule="auto"/>
+        <w:rPr>
+          <w:rFonts w:ascii="Arial" w:hAnsi="Arial" w:cs="Arial"/>
+        </w:rPr>
+      </w:pPr>
+      <w:proofErr w:type="spellStart"/>
+      <w:r>
+        <w:rPr>
+          <w:rFonts w:ascii="Arial" w:hAnsi="Arial" w:cs="Arial"/>
+        </w:rPr>
+        <w:t>Outhwaite</w:t>
+      </w:r>
+      <w:proofErr w:type="spellEnd"/>
+      <w:r>
+        <w:rPr>
+          <w:rFonts w:ascii="Arial" w:hAnsi="Arial" w:cs="Arial"/>
+        </w:rPr>
+        <w:t xml:space="preserve"> et al., 2022</w:t>
+      </w:r>
+    </w:p>
+    <w:p>
+      <w:pPr>
+        <w:spacing w:line="480" w:lineRule="auto"/>
+        <w:rPr>
+          <w:rFonts w:ascii="Arial" w:hAnsi="Arial" w:cs="Arial"/>
+        </w:rPr>
+      </w:pPr>
+      <w:r>
+        <w:rPr>
+          <w:rFonts w:ascii="Arial" w:hAnsi="Arial" w:cs="Arial"/>
+        </w:rPr>
+        <w:t>van Vuuren et al., 2011</w:t>
+      </w:r>
+    </w:p>
+    <w:p>
+      <w:pPr>
+        <w:spacing w:line="480" w:lineRule="auto"/>
+        <w:rPr>
+          <w:rFonts w:ascii="Arial" w:hAnsi="Arial" w:cs="Arial"/>
+        </w:rPr>
+      </w:pPr>
+      <w:r>
+        <w:rPr>
+          <w:rFonts w:ascii="Arial" w:hAnsi="Arial" w:cs="Arial"/>
+        </w:rPr>
+        <w:t>Zaragoza-Trello et al., 2021</w:t>
       </w:r>
     </w:p>
     <w:sectPr>
@@ -9214,6 +12356,25 @@
       <w:color w:val="808080"/>
     </w:rPr>
   </w:style>
+  <w:style w:type="table" w:styleId="TableGrid">
+    <w:name w:val="Table Grid"/>
+    <w:basedOn w:val="TableNormal"/>
+    <w:uiPriority w:val="39"/>
+    <w:rsid w:val="00B4577D"/>
+    <w:pPr>
+      <w:spacing w:after="0" w:line="240" w:lineRule="auto"/>
+    </w:pPr>
+    <w:tblPr>
+      <w:tblBorders>
+        <w:top w:val="single" w:sz="4" w:space="0" w:color="auto"/>
+        <w:left w:val="single" w:sz="4" w:space="0" w:color="auto"/>
+        <w:bottom w:val="single" w:sz="4" w:space="0" w:color="auto"/>
+        <w:right w:val="single" w:sz="4" w:space="0" w:color="auto"/>
+        <w:insideH w:val="single" w:sz="4" w:space="0" w:color="auto"/>
+        <w:insideV w:val="single" w:sz="4" w:space="0" w:color="auto"/>
+      </w:tblBorders>
+    </w:tblPr>
+  </w:style>
 </w:styles>
 </file>
 

</xml_diff>

<commit_message>
update manuscript and supp info for felipe and luisa comments
</commit_message>
<xml_diff>
--- a/Manuscript/Supporting_material.docx
+++ b/Manuscript/Supporting_material.docx
@@ -126,7 +126,87 @@
         <w:rPr>
           <w:rFonts w:ascii="Arial" w:hAnsi="Arial" w:cs="Arial"/>
         </w:rPr>
-        <w:t xml:space="preserve">, Lynn </w:t>
+        <w:t xml:space="preserve">, </w:t>
+      </w:r>
+      <w:r>
+        <w:rPr>
+          <w:rFonts w:ascii="Arial" w:hAnsi="Arial" w:cs="Arial"/>
+        </w:rPr>
+        <w:t xml:space="preserve">Silvia </w:t>
+      </w:r>
+      <w:proofErr w:type="spellStart"/>
+      <w:r>
+        <w:rPr>
+          <w:rFonts w:ascii="Arial" w:hAnsi="Arial" w:cs="Arial"/>
+        </w:rPr>
+        <w:t>Ceausu</w:t>
+      </w:r>
+      <w:proofErr w:type="spellEnd"/>
+      <w:r>
+        <w:rPr>
+          <w:rFonts w:ascii="Arial" w:hAnsi="Arial" w:cs="Arial"/>
+        </w:rPr>
+        <w:t xml:space="preserve">, </w:t>
+      </w:r>
+      <w:r>
+        <w:rPr>
+          <w:rFonts w:ascii="Arial" w:hAnsi="Arial" w:cs="Arial"/>
+        </w:rPr>
+        <w:t xml:space="preserve">Luísa G. </w:t>
+      </w:r>
+      <w:proofErr w:type="spellStart"/>
+      <w:r>
+        <w:rPr>
+          <w:rFonts w:ascii="Arial" w:hAnsi="Arial" w:cs="Arial"/>
+        </w:rPr>
+        <w:t>Carvalheiro</w:t>
+      </w:r>
+      <w:proofErr w:type="spellEnd"/>
+      <w:r>
+        <w:rPr>
+          <w:rFonts w:ascii="Arial" w:hAnsi="Arial" w:cs="Arial"/>
+        </w:rPr>
+        <w:t xml:space="preserve">, </w:t>
+      </w:r>
+      <w:r>
+        <w:rPr>
+          <w:rFonts w:ascii="Arial" w:hAnsi="Arial" w:cs="Arial"/>
+        </w:rPr>
+        <w:t xml:space="preserve">Felipe </w:t>
+      </w:r>
+      <w:proofErr w:type="spellStart"/>
+      <w:r>
+        <w:rPr>
+          <w:rFonts w:ascii="Arial" w:hAnsi="Arial" w:cs="Arial"/>
+        </w:rPr>
+        <w:t>Deodato</w:t>
+      </w:r>
+      <w:proofErr w:type="spellEnd"/>
+      <w:r>
+        <w:rPr>
+          <w:rFonts w:ascii="Arial" w:hAnsi="Arial" w:cs="Arial"/>
+        </w:rPr>
+        <w:t xml:space="preserve"> da Silva </w:t>
+      </w:r>
+      <w:proofErr w:type="spellStart"/>
+      <w:r>
+        <w:rPr>
+          <w:rFonts w:ascii="Arial" w:hAnsi="Arial" w:cs="Arial"/>
+        </w:rPr>
+        <w:t>Silva</w:t>
+      </w:r>
+      <w:proofErr w:type="spellEnd"/>
+      <w:r>
+        <w:rPr>
+          <w:rFonts w:ascii="Arial" w:hAnsi="Arial" w:cs="Arial"/>
+        </w:rPr>
+        <w:t xml:space="preserve">, </w:t>
+      </w:r>
+      <w:r>
+        <w:rPr>
+          <w:rFonts w:ascii="Arial" w:hAnsi="Arial" w:cs="Arial"/>
+        </w:rPr>
+        <w:t xml:space="preserve">Lynn </w:t>
       </w:r>
       <w:r>
         <w:rPr>
@@ -138,21 +218,7 @@
         <w:rPr>
           <w:rFonts w:ascii="Arial" w:hAnsi="Arial" w:cs="Arial"/>
         </w:rPr>
-        <w:t xml:space="preserve">Dicks, Jeff Ollerton, Silvia </w:t>
-      </w:r>
-      <w:proofErr w:type="spellStart"/>
-      <w:r>
-        <w:rPr>
-          <w:rFonts w:ascii="Arial" w:hAnsi="Arial" w:cs="Arial"/>
-        </w:rPr>
-        <w:t>Ceausu</w:t>
-      </w:r>
-      <w:proofErr w:type="spellEnd"/>
-      <w:r>
-        <w:rPr>
-          <w:rFonts w:ascii="Arial" w:hAnsi="Arial" w:cs="Arial"/>
-        </w:rPr>
-        <w:t>, Tim Newbold</w:t>
+        <w:t>Dicks, Jeff Ollerton, Tim Newbold</w:t>
       </w:r>
     </w:p>
     <w:p>
@@ -263,13 +329,13 @@
         <w:rPr>
           <w:rFonts w:ascii="Arial" w:hAnsi="Arial" w:cs="Arial"/>
         </w:rPr>
-        <w:t>Figs. S1-S13</w:t>
-      </w:r>
-      <w:r>
-        <w:rPr>
-          <w:rFonts w:ascii="Arial" w:hAnsi="Arial" w:cs="Arial"/>
-        </w:rPr>
-        <w:t xml:space="preserve"> </w:t>
+        <w:t>Figs. S1-S1</w:t>
+      </w:r>
+      <w:r>
+        <w:rPr>
+          <w:rFonts w:ascii="Arial" w:hAnsi="Arial" w:cs="Arial"/>
+        </w:rPr>
+        <w:t>4</w:t>
       </w:r>
     </w:p>
     <w:p>
@@ -800,7 +866,31 @@
         <w:rPr>
           <w:rFonts w:ascii="Arial" w:hAnsi="Arial" w:cs="Arial"/>
         </w:rPr>
-        <w:t xml:space="preserve"> Each record in PREDICTS is associated with a land</w:t>
+        <w:t xml:space="preserve"> Each record in </w:t>
+      </w:r>
+      <w:r>
+        <w:rPr>
+          <w:rFonts w:ascii="Arial" w:hAnsi="Arial" w:cs="Arial"/>
+        </w:rPr>
+        <w:t xml:space="preserve">the </w:t>
+      </w:r>
+      <w:r>
+        <w:rPr>
+          <w:rFonts w:ascii="Arial" w:hAnsi="Arial" w:cs="Arial"/>
+        </w:rPr>
+        <w:t xml:space="preserve">PREDICTS </w:t>
+      </w:r>
+      <w:r>
+        <w:rPr>
+          <w:rFonts w:ascii="Arial" w:hAnsi="Arial" w:cs="Arial"/>
+        </w:rPr>
+        <w:t xml:space="preserve">database </w:t>
+      </w:r>
+      <w:r>
+        <w:rPr>
+          <w:rFonts w:ascii="Arial" w:hAnsi="Arial" w:cs="Arial"/>
+        </w:rPr>
+        <w:t>is associated with a land</w:t>
       </w:r>
       <w:r>
         <w:rPr>
@@ -935,14 +1025,14 @@
         <w:rPr>
           <w:rFonts w:ascii="Arial" w:hAnsi="Arial" w:cs="Arial"/>
         </w:rPr>
-        <w:t xml:space="preserve"> ‘Primary vegetation’ describes natural habitat with no record of having been destroyed in the past. ‘Secondary vegetation’ is natural habitat that is known to have been destroyed but is now recovering towards its natural state, divided into a ‘young’, ‘intermediate’ or ‘mature’ stage of recovery depending how much the natural structure of the vegetation has been regained. Three agricultural type are recognised within the PREDICTS database: ‘plantation forest’ for areas of woody crops, ‘cropland’ for herbaceous crops, and ‘pasture’ for areas of livestock grazing. Finally, ‘urban’ areas are those occupied by human settlements or areas of civic amenity. Each land-use type can be categorised according to the land-use intensity, with criteria based on, for example, selective logging and bushmeat hunting </w:t>
+        <w:t xml:space="preserve"> ‘Primary vegetation’ describes natural habitat with no record of having been destroyed in the past. ‘Secondary vegetation’ is natural habitat that is known to have been destroyed but is now recovering towards its natural state, divided into a ‘young’, ‘intermediate’ or ‘mature’ stage of recovery depending how much the natural structure of the vegetation has been regained. Three agricultural type are recognised within the PREDICTS database: ‘plantation forest’ for areas of woody crops, ‘cropland’ for herbaceous crops, and ‘pasture’ for areas of livestock grazing. Finally, ‘urban’ areas are those occupied by human settlements or areas of civic amenity. Each land-use type can be categorised according to the land-use intensity, with criteria based on, for example, selective </w:t>
       </w:r>
       <w:r>
         <w:rPr>
           <w:rFonts w:ascii="Arial" w:hAnsi="Arial" w:cs="Arial"/>
         </w:rPr>
         <w:lastRenderedPageBreak/>
-        <w:t xml:space="preserve">in natural (primary or secondary) habitats, and crop diversity, livestock density, chemical inputs and degree of mechanization in agricultural areas. Full details of the scheme for classifying land use and land-use intensity can be found in </w:t>
+        <w:t xml:space="preserve">logging and bushmeat hunting in natural (primary or secondary) habitats, and crop diversity, livestock density, chemical inputs and degree of mechanization in agricultural areas. Full details of the scheme for classifying land use and land-use intensity can be found in </w:t>
       </w:r>
       <w:r>
         <w:rPr>
@@ -1583,13 +1673,13 @@
         <w:rPr>
           <w:rFonts w:ascii="Arial" w:hAnsi="Arial" w:cs="Arial"/>
         </w:rPr>
-        <w:t xml:space="preserve"> 1dp</w:t>
-      </w:r>
-      <w:r>
-        <w:rPr>
-          <w:rFonts w:ascii="Arial" w:hAnsi="Arial" w:cs="Arial"/>
-        </w:rPr>
-        <w:t xml:space="preserve"> of records in our pollinating insects dataset, and </w:t>
+        <w:t xml:space="preserve"> </w:t>
+      </w:r>
+      <w:r>
+        <w:rPr>
+          <w:rFonts w:ascii="Arial" w:hAnsi="Arial" w:cs="Arial"/>
+        </w:rPr>
+        <w:t xml:space="preserve">of records in our pollinating insects dataset, and </w:t>
       </w:r>
       <w:r>
         <w:rPr>
@@ -2887,7 +2977,25 @@
         <w:rPr>
           <w:rFonts w:ascii="Arial" w:hAnsi="Arial" w:cs="Arial"/>
         </w:rPr>
-        <w:t>Models based on this random-effects structure had a lower AIC value than models with a simpler combination of the same random effects</w:t>
+        <w:t xml:space="preserve">Models </w:t>
+      </w:r>
+      <w:r>
+        <w:rPr>
+          <w:rFonts w:ascii="Arial" w:hAnsi="Arial" w:cs="Arial"/>
+        </w:rPr>
+        <w:t>that included</w:t>
+      </w:r>
+      <w:r>
+        <w:rPr>
+          <w:rFonts w:ascii="Arial" w:hAnsi="Arial" w:cs="Arial"/>
+        </w:rPr>
+        <w:t xml:space="preserve"> this random-effects structure had a lower AIC value than models with a simpler combination of the same random effects</w:t>
+      </w:r>
+      <w:r>
+        <w:rPr>
+          <w:rFonts w:ascii="Arial" w:hAnsi="Arial" w:cs="Arial"/>
+        </w:rPr>
+        <w:t xml:space="preserve"> (i.e. study identity only)</w:t>
       </w:r>
       <w:r>
         <w:rPr>
@@ -3613,7 +3721,19 @@
         <w:rPr>
           <w:rFonts w:ascii="Arial" w:hAnsi="Arial" w:cs="Arial"/>
         </w:rPr>
-        <w:t xml:space="preserve">how local abundance change will impact crop pollination, and in turn how crop pollination will relate to yield change. </w:t>
+        <w:t xml:space="preserve">how local abundance change will impact crop pollination, </w:t>
+      </w:r>
+      <w:r>
+        <w:rPr>
+          <w:rFonts w:ascii="Arial" w:hAnsi="Arial" w:cs="Arial"/>
+        </w:rPr>
+        <w:t xml:space="preserve">how abundance change will interact with richness change, </w:t>
+      </w:r>
+      <w:r>
+        <w:rPr>
+          <w:rFonts w:ascii="Arial" w:hAnsi="Arial" w:cs="Arial"/>
+        </w:rPr>
+        <w:t xml:space="preserve">and in turn how crop pollination will relate to yield change. </w:t>
       </w:r>
       <w:r>
         <w:rPr>
@@ -3643,62 +3763,62 @@
         <w:rPr>
           <w:rFonts w:ascii="Arial" w:hAnsi="Arial" w:cs="Arial"/>
         </w:rPr>
-        <w:t xml:space="preserve"> (see below for </w:t>
+        <w:t xml:space="preserve"> (see below for details)</w:t>
+      </w:r>
+      <w:r>
+        <w:rPr>
+          <w:rFonts w:ascii="Arial" w:hAnsi="Arial" w:cs="Arial"/>
+        </w:rPr>
+        <w:t xml:space="preserve">. </w:t>
+      </w:r>
+      <w:r>
+        <w:rPr>
+          <w:rFonts w:ascii="Arial" w:hAnsi="Arial" w:cs="Arial"/>
+        </w:rPr>
+        <w:t xml:space="preserve">Given </w:t>
+      </w:r>
+      <w:r>
+        <w:rPr>
+          <w:rFonts w:ascii="Arial" w:hAnsi="Arial" w:cs="Arial"/>
+        </w:rPr>
+        <w:t xml:space="preserve">the </w:t>
+      </w:r>
+      <w:r>
+        <w:rPr>
+          <w:rFonts w:ascii="Arial" w:hAnsi="Arial" w:cs="Arial"/>
+        </w:rPr>
+        <w:t>uncertainties</w:t>
+      </w:r>
+      <w:r>
+        <w:rPr>
+          <w:rFonts w:ascii="Arial" w:hAnsi="Arial" w:cs="Arial"/>
+        </w:rPr>
+        <w:t>,</w:t>
+      </w:r>
+      <w:r>
+        <w:rPr>
+          <w:rFonts w:ascii="Arial" w:hAnsi="Arial" w:cs="Arial"/>
+        </w:rPr>
+        <w:t xml:space="preserve"> </w:t>
+      </w:r>
+      <w:r>
+        <w:rPr>
+          <w:rFonts w:ascii="Arial" w:hAnsi="Arial" w:cs="Arial"/>
+        </w:rPr>
+        <w:t>our</w:t>
+      </w:r>
+      <w:r>
+        <w:rPr>
+          <w:rFonts w:ascii="Arial" w:hAnsi="Arial" w:cs="Arial"/>
+        </w:rPr>
+        <w:t xml:space="preserve"> </w:t>
       </w:r>
       <w:r>
         <w:rPr>
           <w:rFonts w:ascii="Arial" w:hAnsi="Arial" w:cs="Arial"/>
         </w:rPr>
         <w:lastRenderedPageBreak/>
-        <w:t>details)</w:t>
-      </w:r>
-      <w:r>
-        <w:rPr>
-          <w:rFonts w:ascii="Arial" w:hAnsi="Arial" w:cs="Arial"/>
-        </w:rPr>
-        <w:t xml:space="preserve">. </w:t>
-      </w:r>
-      <w:r>
-        <w:rPr>
-          <w:rFonts w:ascii="Arial" w:hAnsi="Arial" w:cs="Arial"/>
-        </w:rPr>
-        <w:t xml:space="preserve">Given </w:t>
-      </w:r>
-      <w:r>
-        <w:rPr>
-          <w:rFonts w:ascii="Arial" w:hAnsi="Arial" w:cs="Arial"/>
-        </w:rPr>
-        <w:t xml:space="preserve">the </w:t>
-      </w:r>
-      <w:r>
-        <w:rPr>
-          <w:rFonts w:ascii="Arial" w:hAnsi="Arial" w:cs="Arial"/>
-        </w:rPr>
-        <w:t>uncertainties</w:t>
-      </w:r>
-      <w:r>
-        <w:rPr>
-          <w:rFonts w:ascii="Arial" w:hAnsi="Arial" w:cs="Arial"/>
-        </w:rPr>
-        <w:t>,</w:t>
-      </w:r>
-      <w:r>
-        <w:rPr>
-          <w:rFonts w:ascii="Arial" w:hAnsi="Arial" w:cs="Arial"/>
-        </w:rPr>
-        <w:t xml:space="preserve"> </w:t>
-      </w:r>
-      <w:r>
-        <w:rPr>
-          <w:rFonts w:ascii="Arial" w:hAnsi="Arial" w:cs="Arial"/>
-        </w:rPr>
-        <w:t>our</w:t>
-      </w:r>
-      <w:r>
-        <w:rPr>
-          <w:rFonts w:ascii="Arial" w:hAnsi="Arial" w:cs="Arial"/>
-        </w:rPr>
-        <w:t xml:space="preserve"> projections should be interpreted</w:t>
+        <w:t>projections should be interpreted</w:t>
       </w:r>
       <w:r>
         <w:rPr>
@@ -4593,7 +4713,19 @@
         <w:rPr>
           <w:rFonts w:ascii="Arial" w:hAnsi="Arial" w:cs="Arial"/>
         </w:rPr>
-        <w:t xml:space="preserve"> that is dependent on animal pollination in cell </w:t>
+        <w:t xml:space="preserve"> </w:t>
+      </w:r>
+      <w:r>
+        <w:rPr>
+          <w:rFonts w:ascii="Arial" w:hAnsi="Arial" w:cs="Arial"/>
+        </w:rPr>
+        <w:t xml:space="preserve">in metric tonnes </w:t>
+      </w:r>
+      <w:r>
+        <w:rPr>
+          <w:rFonts w:ascii="Arial" w:hAnsi="Arial" w:cs="Arial"/>
+        </w:rPr>
+        <w:t xml:space="preserve">that is dependent on animal pollination in cell </w:t>
       </w:r>
       <w:proofErr w:type="spellStart"/>
       <w:r>
@@ -5222,6 +5354,24 @@
         <w:rPr>
           <w:rFonts w:ascii="Arial" w:hAnsi="Arial" w:cs="Arial"/>
         </w:rPr>
+        <w:t>(</w:t>
+      </w:r>
+      <w:r>
+        <w:rPr>
+          <w:rFonts w:ascii="Arial" w:hAnsi="Arial" w:cs="Arial"/>
+        </w:rPr>
+        <w:t>Inter-Sectoral Impact Model Intercomparison Project</w:t>
+      </w:r>
+      <w:r>
+        <w:rPr>
+          <w:rFonts w:ascii="Arial" w:hAnsi="Arial" w:cs="Arial"/>
+        </w:rPr>
+        <w:t xml:space="preserve">) </w:t>
+      </w:r>
+      <w:r>
+        <w:rPr>
+          <w:rFonts w:ascii="Arial" w:hAnsi="Arial" w:cs="Arial"/>
+        </w:rPr>
         <w:t xml:space="preserve">predicted </w:t>
       </w:r>
       <w:r>
@@ -5419,7 +5569,19 @@
         <w:rPr>
           <w:rFonts w:ascii="Arial" w:hAnsi="Arial" w:cs="Arial"/>
         </w:rPr>
-        <w:t>), using an ensemble mean of the climate models GFDL, HadGEM2, IPSL, and MIROC5. RCP 8.5 represents a worst-case high-emissions scenario, 6.0 a pathway with some degree of mitigation, and 2.6 a pathway with significant reduction</w:t>
+        <w:t xml:space="preserve">), using an ensemble mean of the </w:t>
+      </w:r>
+      <w:r>
+        <w:rPr>
+          <w:rFonts w:ascii="Arial" w:hAnsi="Arial" w:cs="Arial"/>
+        </w:rPr>
+        <w:t xml:space="preserve">general circulation </w:t>
+      </w:r>
+      <w:r>
+        <w:rPr>
+          <w:rFonts w:ascii="Arial" w:hAnsi="Arial" w:cs="Arial"/>
+        </w:rPr>
+        <w:t>climate models GFDL, HadGEM2, IPSL, and MIROC5. RCP 8.5 represents a worst-case high-emissions scenario, 6.0 a pathway with some degree of mitigation, and 2.6 a pathway with significant reduction</w:t>
       </w:r>
       <w:r>
         <w:rPr>
@@ -6358,6 +6520,7 @@
             <w:rPr>
               <w:rFonts w:ascii="Cambria Math" w:hAnsi="Cambria Math" w:cs="Arial"/>
             </w:rPr>
+            <w:lastRenderedPageBreak/>
             <m:t xml:space="preserve"> </m:t>
           </m:r>
           <m:sSub>
@@ -6529,7 +6692,6 @@
         <w:rPr>
           <w:rFonts w:ascii="Arial" w:hAnsi="Arial" w:cs="Arial"/>
         </w:rPr>
-        <w:lastRenderedPageBreak/>
         <w:t xml:space="preserve">where </w:t>
       </w:r>
       <w:bookmarkStart w:id="1" w:name="_Hlk79412532"/>
@@ -7397,7 +7559,14 @@
         <w:rPr>
           <w:rFonts w:ascii="Arial" w:hAnsi="Arial" w:cs="Arial"/>
         </w:rPr>
-        <w:t xml:space="preserve">on cropland relative to sites that have not changed, for </w:t>
+        <w:t xml:space="preserve">on cropland relative </w:t>
+      </w:r>
+      <w:r>
+        <w:rPr>
+          <w:rFonts w:ascii="Arial" w:hAnsi="Arial" w:cs="Arial"/>
+        </w:rPr>
+        <w:lastRenderedPageBreak/>
+        <w:t xml:space="preserve">to sites that have not changed, for </w:t>
       </w:r>
       <w:r>
         <w:rPr>
@@ -7427,14 +7596,7 @@
         <w:rPr>
           <w:rFonts w:ascii="Arial" w:hAnsi="Arial" w:cs="Arial"/>
         </w:rPr>
-        <w:t xml:space="preserve">whether abundance responses to the interactive effects of climate </w:t>
-      </w:r>
-      <w:r>
-        <w:rPr>
-          <w:rFonts w:ascii="Arial" w:hAnsi="Arial" w:cs="Arial"/>
-        </w:rPr>
-        <w:lastRenderedPageBreak/>
-        <w:t>change and land use</w:t>
+        <w:t>whether abundance responses to the interactive effects of climate change and land use</w:t>
       </w:r>
       <w:r>
         <w:rPr>
@@ -8448,7 +8610,6 @@
         <w:rPr>
           <w:rFonts w:ascii="Arial" w:hAnsi="Arial" w:cs="Arial"/>
         </w:rPr>
-        <w:lastRenderedPageBreak/>
         <w:t xml:space="preserve">where </w:t>
       </w:r>
       <w:proofErr w:type="spellStart"/>
@@ -9515,6 +9676,7 @@
         <w:rPr>
           <w:rFonts w:ascii="Arial" w:hAnsi="Arial" w:cs="Arial"/>
         </w:rPr>
+        <w:lastRenderedPageBreak/>
         <w:t xml:space="preserve">As a last step, we used our </w:t>
       </w:r>
       <w:r>
@@ -9593,14 +9755,7 @@
         <w:rPr>
           <w:rFonts w:ascii="Arial" w:hAnsi="Arial" w:cs="Arial"/>
         </w:rPr>
-        <w:t xml:space="preserve"> (accounting for the fractional dependence of </w:t>
-      </w:r>
-      <w:r>
-        <w:rPr>
-          <w:rFonts w:ascii="Arial" w:hAnsi="Arial" w:cs="Arial"/>
-        </w:rPr>
-        <w:lastRenderedPageBreak/>
-        <w:t>each crop on animal pollination)</w:t>
+        <w:t xml:space="preserve"> (accounting for the fractional dependence of each crop on animal pollination)</w:t>
       </w:r>
       <w:r>
         <w:rPr>
@@ -10068,7 +10223,6 @@
           <w:sz w:val="28"/>
           <w:szCs w:val="28"/>
         </w:rPr>
-        <w:lastRenderedPageBreak/>
         <w:t>Supplementary Figures</w:t>
       </w:r>
       <w:r>
@@ -10374,7 +10528,6 @@
         <w:rPr>
           <w:noProof/>
         </w:rPr>
-        <w:lastRenderedPageBreak/>
         <w:drawing>
           <wp:anchor distT="0" distB="0" distL="114300" distR="114300" simplePos="0" relativeHeight="251682816" behindDoc="1" locked="0" layoutInCell="1" allowOverlap="1" wp14:anchorId="095D64EB" wp14:editId="5EF546CA">
             <wp:simplePos x="0" y="0"/>
@@ -10638,7 +10791,6 @@
         <w:rPr>
           <w:noProof/>
         </w:rPr>
-        <w:lastRenderedPageBreak/>
         <w:drawing>
           <wp:anchor distT="0" distB="0" distL="114300" distR="114300" simplePos="0" relativeHeight="251694080" behindDoc="1" locked="0" layoutInCell="1" allowOverlap="1" wp14:anchorId="5F3C1EC0" wp14:editId="1F278BFE">
             <wp:simplePos x="0" y="0"/>
@@ -10834,7 +10986,14 @@
         <w:rPr>
           <w:rFonts w:ascii="Arial" w:hAnsi="Arial" w:cs="Arial"/>
         </w:rPr>
-        <w:t xml:space="preserve">ny months 5 years previous to each PREDICTS site that have a temperature of at least 10°C, and then calculating the STA for only this set of months in the baseline, as in the approach used in </w:t>
+        <w:t xml:space="preserve">ny months 5 years previous to each PREDICTS site that have a temperature of at least 10°C, and then calculating the STA for only this set of months in the baseline, as in the </w:t>
+      </w:r>
+      <w:r>
+        <w:rPr>
+          <w:rFonts w:ascii="Arial" w:hAnsi="Arial" w:cs="Arial"/>
+        </w:rPr>
+        <w:lastRenderedPageBreak/>
+        <w:t xml:space="preserve">approach used in </w:t>
       </w:r>
       <w:r>
         <w:rPr>
@@ -10907,7 +11066,6 @@
         <w:rPr>
           <w:noProof/>
         </w:rPr>
-        <w:lastRenderedPageBreak/>
         <w:drawing>
           <wp:anchor distT="0" distB="0" distL="114300" distR="114300" simplePos="0" relativeHeight="251684864" behindDoc="1" locked="0" layoutInCell="1" allowOverlap="1" wp14:anchorId="04221867" wp14:editId="2B0EDA85">
             <wp:simplePos x="0" y="0"/>
@@ -11115,7 +11273,43 @@
         <w:rPr>
           <w:rFonts w:ascii="Arial" w:hAnsi="Arial" w:cs="Arial"/>
         </w:rPr>
-        <w:t xml:space="preserve">, either as the average across all climate models, or dropping each climate model in turn. </w:t>
+        <w:t xml:space="preserve">, either as the average across all </w:t>
+      </w:r>
+      <w:r>
+        <w:rPr>
+          <w:rFonts w:ascii="Arial" w:hAnsi="Arial" w:cs="Arial"/>
+        </w:rPr>
+        <w:t xml:space="preserve">general circulation </w:t>
+      </w:r>
+      <w:r>
+        <w:rPr>
+          <w:rFonts w:ascii="Arial" w:hAnsi="Arial" w:cs="Arial"/>
+        </w:rPr>
+        <w:t>climate models, or dropping each climate model in turn</w:t>
+      </w:r>
+      <w:r>
+        <w:rPr>
+          <w:rFonts w:ascii="Arial" w:hAnsi="Arial" w:cs="Arial"/>
+        </w:rPr>
+        <w:t xml:space="preserve"> (GFDL</w:t>
+      </w:r>
+      <w:r>
+        <w:rPr>
+          <w:rFonts w:ascii="Arial" w:hAnsi="Arial" w:cs="Arial"/>
+        </w:rPr>
+        <w:t>, HadGEM2, IPSL, and MIROC5</w:t>
+      </w:r>
+      <w:r>
+        <w:rPr>
+          <w:rFonts w:ascii="Arial" w:hAnsi="Arial" w:cs="Arial"/>
+        </w:rPr>
+        <w:t>)</w:t>
+      </w:r>
+      <w:r>
+        <w:rPr>
+          <w:rFonts w:ascii="Arial" w:hAnsi="Arial" w:cs="Arial"/>
+        </w:rPr>
+        <w:t xml:space="preserve">. </w:t>
       </w:r>
     </w:p>
     <w:p>
@@ -11150,7 +11344,6 @@
         <w:rPr>
           <w:noProof/>
         </w:rPr>
-        <w:lastRenderedPageBreak/>
         <w:drawing>
           <wp:anchor distT="0" distB="0" distL="114300" distR="114300" simplePos="0" relativeHeight="251686912" behindDoc="1" locked="0" layoutInCell="1" allowOverlap="1" wp14:anchorId="4CDD3BC8" wp14:editId="5E4B483D">
             <wp:simplePos x="0" y="0"/>
@@ -11382,6 +11575,7 @@
         <w:rPr>
           <w:rFonts w:ascii="Arial" w:hAnsi="Arial" w:cs="Arial"/>
         </w:rPr>
+        <w:lastRenderedPageBreak/>
         <w:t>of 1.</w:t>
       </w:r>
       <w:r>
@@ -11447,7 +11641,6 @@
         <w:rPr>
           <w:noProof/>
         </w:rPr>
-        <w:lastRenderedPageBreak/>
         <w:drawing>
           <wp:anchor distT="0" distB="0" distL="114300" distR="114300" simplePos="0" relativeHeight="251688960" behindDoc="1" locked="0" layoutInCell="1" allowOverlap="1" wp14:anchorId="46DA870F" wp14:editId="487C19A6">
             <wp:simplePos x="0" y="0"/>
@@ -12014,7 +12207,6 @@
         <w:rPr>
           <w:noProof/>
         </w:rPr>
-        <w:lastRenderedPageBreak/>
         <w:drawing>
           <wp:anchor distT="0" distB="0" distL="114300" distR="114300" simplePos="0" relativeHeight="251691008" behindDoc="1" locked="0" layoutInCell="1" allowOverlap="1" wp14:anchorId="0377117A" wp14:editId="09E62919">
             <wp:simplePos x="0" y="0"/>
@@ -13785,7 +13977,19 @@
         <w:rPr>
           <w:rFonts w:ascii="Arial" w:hAnsi="Arial" w:cs="Arial"/>
         </w:rPr>
-        <w:t xml:space="preserve"> abundance loss and production loss for crops dependent on animal pollination. Here overall risk is the median of proportional production risk for all cells of that country, whilst change in risk is the difference in overall risk between the start and the end of the series. Point size here represents the total value of the pollination dependent production in that country adjusted for GDP, calculated from the product of total pollination dependent production per annum according to </w:t>
+        <w:t xml:space="preserve"> abundance loss and production loss for crops dependent on animal pollination. Here overall risk is the median of proportional production risk for all cells of that country, whilst change in risk is the difference in overall risk between the start and the end of the series. Point size here represents the total value of the pollination dependent production in that country </w:t>
+      </w:r>
+      <w:r>
+        <w:rPr>
+          <w:rFonts w:ascii="Arial" w:hAnsi="Arial" w:cs="Arial"/>
+        </w:rPr>
+        <w:t xml:space="preserve">as a proportion of </w:t>
+      </w:r>
+      <w:r>
+        <w:rPr>
+          <w:rFonts w:ascii="Arial" w:hAnsi="Arial" w:cs="Arial"/>
+        </w:rPr>
+        <w:t xml:space="preserve">GDP, calculated from the product of total pollination dependent production per annum according to </w:t>
       </w:r>
       <w:r>
         <w:rPr>
@@ -14224,6 +14428,174 @@
     <w:p/>
     <w:p/>
     <w:p/>
+    <w:p/>
+    <w:p>
+      <w:pPr>
+        <w:spacing w:line="480" w:lineRule="auto"/>
+        <w:rPr>
+          <w:rFonts w:ascii="Arial" w:hAnsi="Arial" w:cs="Arial"/>
+          <w:b/>
+          <w:bCs/>
+        </w:rPr>
+      </w:pPr>
+      <w:r>
+        <w:rPr>
+          <w:rFonts w:ascii="Arial" w:hAnsi="Arial" w:cs="Arial"/>
+          <w:b/>
+          <w:bCs/>
+          <w:noProof/>
+        </w:rPr>
+        <w:drawing>
+          <wp:anchor distT="0" distB="0" distL="114300" distR="114300" simplePos="0" relativeHeight="251701248" behindDoc="1" locked="0" layoutInCell="1" allowOverlap="1" wp14:anchorId="42F1FA22" wp14:editId="598648D1">
+            <wp:simplePos x="0" y="0"/>
+            <wp:positionH relativeFrom="column">
+              <wp:posOffset>0</wp:posOffset>
+            </wp:positionH>
+            <wp:positionV relativeFrom="paragraph">
+              <wp:posOffset>635</wp:posOffset>
+            </wp:positionV>
+            <wp:extent cx="5731510" cy="4304665"/>
+            <wp:effectExtent l="0" t="0" r="2540" b="635"/>
+            <wp:wrapTight wrapText="bothSides">
+              <wp:wrapPolygon edited="0">
+                <wp:start x="0" y="0"/>
+                <wp:lineTo x="0" y="21508"/>
+                <wp:lineTo x="21538" y="21508"/>
+                <wp:lineTo x="21538" y="0"/>
+                <wp:lineTo x="0" y="0"/>
+              </wp:wrapPolygon>
+            </wp:wrapTight>
+            <wp:docPr id="6" name="Picture 6" descr="Map&#10;&#10;Description automatically generated"/>
+            <wp:cNvGraphicFramePr>
+              <a:graphicFrameLocks xmlns:a="http://schemas.openxmlformats.org/drawingml/2006/main" noChangeAspect="1"/>
+            </wp:cNvGraphicFramePr>
+            <a:graphic xmlns:a="http://schemas.openxmlformats.org/drawingml/2006/main">
+              <a:graphicData uri="http://schemas.openxmlformats.org/drawingml/2006/picture">
+                <pic:pic xmlns:pic="http://schemas.openxmlformats.org/drawingml/2006/picture">
+                  <pic:nvPicPr>
+                    <pic:cNvPr id="6" name="Picture 6" descr="Map&#10;&#10;Description automatically generated"/>
+                    <pic:cNvPicPr>
+                      <a:picLocks noChangeAspect="1" noChangeArrowheads="1"/>
+                    </pic:cNvPicPr>
+                  </pic:nvPicPr>
+                  <pic:blipFill>
+                    <a:blip r:embed="rId23" cstate="print">
+                      <a:extLst>
+                        <a:ext uri="{28A0092B-C50C-407E-A947-70E740481C1C}">
+                          <a14:useLocalDpi xmlns:a14="http://schemas.microsoft.com/office/drawing/2010/main" val="0"/>
+                        </a:ext>
+                      </a:extLst>
+                    </a:blip>
+                    <a:srcRect/>
+                    <a:stretch>
+                      <a:fillRect/>
+                    </a:stretch>
+                  </pic:blipFill>
+                  <pic:spPr bwMode="auto">
+                    <a:xfrm>
+                      <a:off x="0" y="0"/>
+                      <a:ext cx="5731510" cy="4304665"/>
+                    </a:xfrm>
+                    <a:prstGeom prst="rect">
+                      <a:avLst/>
+                    </a:prstGeom>
+                    <a:noFill/>
+                    <a:ln>
+                      <a:noFill/>
+                    </a:ln>
+                  </pic:spPr>
+                </pic:pic>
+              </a:graphicData>
+            </a:graphic>
+            <wp14:sizeRelH relativeFrom="page">
+              <wp14:pctWidth>0</wp14:pctWidth>
+            </wp14:sizeRelH>
+            <wp14:sizeRelV relativeFrom="page">
+              <wp14:pctHeight>0</wp14:pctHeight>
+            </wp14:sizeRelV>
+          </wp:anchor>
+        </w:drawing>
+      </w:r>
+      <w:r>
+        <w:rPr>
+          <w:rFonts w:ascii="Arial" w:hAnsi="Arial" w:cs="Arial"/>
+          <w:b/>
+          <w:bCs/>
+        </w:rPr>
+        <w:t>Figure S14.</w:t>
+      </w:r>
+      <w:r>
+        <w:rPr>
+          <w:rFonts w:ascii="Arial" w:hAnsi="Arial" w:cs="Arial"/>
+          <w:b/>
+          <w:bCs/>
+        </w:rPr>
+        <w:t xml:space="preserve"> </w:t>
+      </w:r>
+      <w:r>
+        <w:rPr>
+          <w:rFonts w:ascii="Arial" w:hAnsi="Arial" w:cs="Arial"/>
+        </w:rPr>
+        <w:t>S</w:t>
+      </w:r>
+      <w:r>
+        <w:rPr>
+          <w:rFonts w:ascii="Arial" w:hAnsi="Arial" w:cs="Arial"/>
+        </w:rPr>
+        <w:t xml:space="preserve">patial distribution of the sites in </w:t>
+      </w:r>
+      <w:r>
+        <w:rPr>
+          <w:rFonts w:ascii="Arial" w:hAnsi="Arial" w:cs="Arial"/>
+        </w:rPr>
+        <w:t xml:space="preserve">the </w:t>
+      </w:r>
+      <w:r>
+        <w:rPr>
+          <w:rFonts w:ascii="Arial" w:hAnsi="Arial" w:cs="Arial"/>
+        </w:rPr>
+        <w:t xml:space="preserve">PREDICTS </w:t>
+      </w:r>
+      <w:r>
+        <w:rPr>
+          <w:rFonts w:ascii="Arial" w:hAnsi="Arial" w:cs="Arial"/>
+        </w:rPr>
+        <w:t xml:space="preserve">database </w:t>
+      </w:r>
+      <w:r>
+        <w:rPr>
+          <w:rFonts w:ascii="Arial" w:hAnsi="Arial" w:cs="Arial"/>
+        </w:rPr>
+        <w:t xml:space="preserve">for both pollinating </w:t>
+      </w:r>
+      <w:r>
+        <w:rPr>
+          <w:rFonts w:ascii="Arial" w:hAnsi="Arial" w:cs="Arial"/>
+        </w:rPr>
+        <w:t xml:space="preserve">(A and C) </w:t>
+      </w:r>
+      <w:r>
+        <w:rPr>
+          <w:rFonts w:ascii="Arial" w:hAnsi="Arial" w:cs="Arial"/>
+        </w:rPr>
+        <w:t>and non-pollinating insects</w:t>
+      </w:r>
+      <w:r>
+        <w:rPr>
+          <w:rFonts w:ascii="Arial" w:hAnsi="Arial" w:cs="Arial"/>
+        </w:rPr>
+        <w:t xml:space="preserve"> (B and D). Panel (A) and (B) are for the distribution of sites among primary vegetation and cropland sites in PREDICTS, whereas (C) and (D) are for the standardised temperature anomaly for each site.</w:t>
+      </w:r>
+    </w:p>
+    <w:p/>
+    <w:p/>
+    <w:p/>
+    <w:p/>
+    <w:p/>
+    <w:p/>
+    <w:p/>
+    <w:p/>
+    <w:p/>
     <w:p>
       <w:pPr>
         <w:spacing w:line="480" w:lineRule="auto"/>
@@ -17634,6 +18006,103 @@
         </w:rPr>
         <w:t>.</w:t>
       </w:r>
+      <w:r>
+        <w:rPr>
+          <w:rFonts w:ascii="Arial" w:hAnsi="Arial" w:cs="Arial"/>
+        </w:rPr>
+        <w:t xml:space="preserve"> ‘</w:t>
+      </w:r>
+      <w:proofErr w:type="spellStart"/>
+      <w:r>
+        <w:rPr>
+          <w:rFonts w:ascii="Arial" w:hAnsi="Arial" w:cs="Arial"/>
+        </w:rPr>
+        <w:t>Monfreda</w:t>
+      </w:r>
+      <w:proofErr w:type="spellEnd"/>
+      <w:r>
+        <w:rPr>
+          <w:rFonts w:ascii="Arial" w:hAnsi="Arial" w:cs="Arial"/>
+        </w:rPr>
+        <w:t xml:space="preserve"> crop group’ is the exact string used in </w:t>
+      </w:r>
+      <w:r>
+        <w:rPr>
+          <w:rFonts w:ascii="Arial" w:hAnsi="Arial" w:cs="Arial"/>
+        </w:rPr>
+        <w:fldChar w:fldCharType="begin"/>
+      </w:r>
+      <w:r>
+        <w:rPr>
+          <w:rFonts w:ascii="Arial" w:hAnsi="Arial" w:cs="Arial"/>
+        </w:rPr>
+        <w:instrText xml:space="preserve"> ADDIN ZOTERO_ITEM CSL_CITATION {"citationID":"wNyeQImv","properties":{"formattedCitation":"({\\i{}18})","plainCitation":"(18)","noteIndex":0},"citationItems":[{"id":129,"uris":["http://zotero.org/users/local/TpgerZcW/items/MTD48L5N"],"itemData":{"id":129,"type":"article-journal","abstract":"Croplands cover </w:instrText>
+      </w:r>
+      <w:r>
+        <w:rPr>
+          <w:rFonts w:ascii="Cambria Math" w:hAnsi="Cambria Math" w:cs="Cambria Math"/>
+        </w:rPr>
+        <w:instrText>∼</w:instrText>
+      </w:r>
+      <w:r>
+        <w:rPr>
+          <w:rFonts w:ascii="Arial" w:hAnsi="Arial" w:cs="Arial"/>
+        </w:rPr>
+        <w:instrText>15 million km2 of the planet and provide the bulk of the food and fiber essential to human well-being. Most global land cover data sets from satellites group croplands into just a few categories, thereby excluding information that is critical for answering key questions ranging from biodiversity conservation to food security to biogeochemical cycling. Information about agricultural land use practices like crop selection, yield, and fertilizer use is even more limited. Here we present land use data sets created by combining national, state, and county level census statistics with a recently updated global data set of croplands on a 5 min by 5 min (</w:instrText>
+      </w:r>
+      <w:r>
+        <w:rPr>
+          <w:rFonts w:ascii="Cambria Math" w:hAnsi="Cambria Math" w:cs="Cambria Math"/>
+        </w:rPr>
+        <w:instrText>∼</w:instrText>
+      </w:r>
+      <w:r>
+        <w:rPr>
+          <w:rFonts w:ascii="Arial" w:hAnsi="Arial" w:cs="Arial"/>
+        </w:rPr>
+        <w:instrText xml:space="preserve">10 km by 10 km) latitude-longitude grid. The resulting land use data sets depict circa the year 2000 the area (harvested) and yield of 175 distinct crops of the world. We aggregate these individual crop maps to produce novel maps of 11 major crop groups, crop net primary production, and four physiologically based crop types: annuals/perennials, herbaceous/shrubs/trees, C3/C4, and leguminous/nonleguminous.","container-title":"Global Biogeochemical Cycles","DOI":"https://doi.org/10.1029/2007GB002947","issue":"1","note":"_eprint: https://agupubs.onlinelibrary.wiley.com/doi/pdf/10.1029/2007GB002947","page":"GB1022","title":"Farming the planet: 2. Geographic distribution of crop areas, yields, physiological types, and net primary production in the year 2000","volume":"22","author":[{"family":"Monfreda","given":"Chad"},{"family":"Ramankutty","given":"Navin"},{"family":"Foley","given":"Jonathan A."}],"issued":{"date-parts":[["2008"]]}}}],"schema":"https://github.com/citation-style-language/schema/raw/master/csl-citation.json"} </w:instrText>
+      </w:r>
+      <w:r>
+        <w:rPr>
+          <w:rFonts w:ascii="Arial" w:hAnsi="Arial" w:cs="Arial"/>
+        </w:rPr>
+        <w:fldChar w:fldCharType="separate"/>
+      </w:r>
+      <w:r>
+        <w:rPr>
+          <w:rFonts w:ascii="Arial" w:hAnsi="Arial" w:cs="Arial"/>
+          <w:szCs w:val="24"/>
+        </w:rPr>
+        <w:t>(</w:t>
+      </w:r>
+      <w:r>
+        <w:rPr>
+          <w:rFonts w:ascii="Arial" w:hAnsi="Arial" w:cs="Arial"/>
+          <w:i/>
+          <w:iCs/>
+          <w:szCs w:val="24"/>
+        </w:rPr>
+        <w:t>18</w:t>
+      </w:r>
+      <w:r>
+        <w:rPr>
+          <w:rFonts w:ascii="Arial" w:hAnsi="Arial" w:cs="Arial"/>
+          <w:szCs w:val="24"/>
+        </w:rPr>
+        <w:t>)</w:t>
+      </w:r>
+      <w:r>
+        <w:rPr>
+          <w:rFonts w:ascii="Arial" w:hAnsi="Arial" w:cs="Arial"/>
+        </w:rPr>
+        <w:fldChar w:fldCharType="end"/>
+      </w:r>
+      <w:r>
+        <w:rPr>
+          <w:rFonts w:ascii="Arial" w:hAnsi="Arial" w:cs="Arial"/>
+        </w:rPr>
+        <w:t xml:space="preserve"> for each crop raster layer.</w:t>
+      </w:r>
     </w:p>
     <w:tbl>
       <w:tblPr>
@@ -20039,6 +20508,7 @@
               <w:rPr>
                 <w:rFonts w:ascii="Arial" w:hAnsi="Arial" w:cs="Arial"/>
               </w:rPr>
+              <w:lastRenderedPageBreak/>
               <w:t>chestnut</w:t>
             </w:r>
           </w:p>
@@ -20175,7 +20645,6 @@
               <w:rPr>
                 <w:rFonts w:ascii="Arial" w:hAnsi="Arial" w:cs="Arial"/>
               </w:rPr>
-              <w:lastRenderedPageBreak/>
               <w:t>currant</w:t>
             </w:r>
           </w:p>

</xml_diff>

<commit_message>
Amended formulae for import risk
</commit_message>
<xml_diff>
--- a/Manuscript/Supporting_material.docx
+++ b/Manuscript/Supporting_material.docx
@@ -9883,217 +9883,119 @@
         <w:rPr>
           <w:rFonts w:ascii="Arial" w:hAnsi="Arial" w:cs="Arial"/>
         </w:rPr>
-        <w:t xml:space="preserve">produced in a given country can be attributed to an importer according to the proportion it imports from that country. For example, if an importer is dependent on 3 countries for imports, at a proportion of 30%, 50%, and 20%, then any change in import risk should scale as a function of the local production </w:t>
-      </w:r>
-      <w:r>
-        <w:rPr>
-          <w:rFonts w:ascii="Arial" w:hAnsi="Arial" w:cs="Arial"/>
-        </w:rPr>
-        <w:t>risk aggregated at those same proportions.</w:t>
-      </w:r>
-      <w:r>
-        <w:rPr>
-          <w:rFonts w:ascii="Arial" w:hAnsi="Arial" w:cs="Arial"/>
+        <w:t xml:space="preserve">produced in a given country can be attributed to an importer according to the proportion it imports from that country. </w:t>
+      </w:r>
+      <w:r>
+        <w:rPr>
+          <w:rFonts w:ascii="Arial" w:hAnsi="Arial" w:cs="Arial"/>
+        </w:rPr>
+        <w:t>To calculate this import risk for 2050, we multiplied the import flow of crop</w:t>
+      </w:r>
+      <w:r>
+        <w:rPr>
+          <w:rFonts w:ascii="Arial" w:hAnsi="Arial" w:cs="Arial"/>
+        </w:rPr>
+        <w:t>s</w:t>
+      </w:r>
+      <w:r>
+        <w:rPr>
+          <w:rFonts w:ascii="Arial" w:hAnsi="Arial" w:cs="Arial"/>
+        </w:rPr>
+        <w:t xml:space="preserve"> dependent on animal pollination from each producing country (as a </w:t>
+      </w:r>
+      <w:r>
+        <w:rPr>
+          <w:rFonts w:ascii="Arial" w:hAnsi="Arial" w:cs="Arial"/>
+        </w:rPr>
+        <w:t>proportion</w:t>
+      </w:r>
+      <w:r>
+        <w:rPr>
+          <w:rFonts w:ascii="Arial" w:hAnsi="Arial" w:cs="Arial"/>
+        </w:rPr>
+        <w:t xml:space="preserve"> of the total imported from all producers) by the total production at risk across all cells in the exporting country in 2050. For each importer, we summed this value across all exporters. </w:t>
+      </w:r>
+      <w:r>
+        <w:rPr>
+          <w:rFonts w:ascii="Arial" w:hAnsi="Arial" w:cs="Arial"/>
+        </w:rPr>
+        <w:t>Import risk for a given importer country (</w:t>
+      </w:r>
+      <w:r>
+        <w:rPr>
+          <w:rFonts w:ascii="Arial" w:hAnsi="Arial" w:cs="Arial"/>
+          <w:i/>
+          <w:iCs/>
+        </w:rPr>
+        <w:t>I</w:t>
+      </w:r>
+      <w:r>
+        <w:rPr>
+          <w:rFonts w:ascii="Arial" w:hAnsi="Arial" w:cs="Arial"/>
+        </w:rPr>
+        <w:t>) at a given time (</w:t>
+      </w:r>
+      <w:proofErr w:type="spellStart"/>
+      <w:r>
+        <w:rPr>
+          <w:rFonts w:ascii="Arial" w:hAnsi="Arial" w:cs="Arial"/>
+          <w:i/>
+          <w:iCs/>
+        </w:rPr>
+        <w:t>ImportRisk</w:t>
+      </w:r>
+      <w:r>
+        <w:rPr>
+          <w:rFonts w:ascii="Arial" w:hAnsi="Arial" w:cs="Arial"/>
+          <w:i/>
+          <w:iCs/>
+          <w:vertAlign w:val="subscript"/>
+        </w:rPr>
+        <w:t>t</w:t>
+      </w:r>
+      <w:r>
+        <w:rPr>
+          <w:rFonts w:ascii="Arial" w:hAnsi="Arial" w:cs="Arial"/>
+          <w:i/>
+          <w:iCs/>
+          <w:vertAlign w:val="subscript"/>
+        </w:rPr>
+        <w:t>I</w:t>
+      </w:r>
+      <w:proofErr w:type="spellEnd"/>
+      <w:r>
+        <w:rPr>
+          <w:rFonts w:ascii="Arial" w:hAnsi="Arial" w:cs="Arial"/>
+          <w:i/>
+          <w:iCs/>
+        </w:rPr>
+        <w:t xml:space="preserve">) </w:t>
+      </w:r>
+      <w:r>
+        <w:rPr>
+          <w:rFonts w:ascii="Arial" w:hAnsi="Arial" w:cs="Arial"/>
+        </w:rPr>
+        <w:t xml:space="preserve">is </w:t>
+      </w:r>
+      <w:r>
+        <w:rPr>
+          <w:rFonts w:ascii="Arial" w:hAnsi="Arial" w:cs="Arial"/>
+        </w:rPr>
+        <w:t xml:space="preserve">therefore </w:t>
+      </w:r>
+      <w:r>
+        <w:rPr>
+          <w:rFonts w:ascii="Arial" w:hAnsi="Arial" w:cs="Arial"/>
+        </w:rPr>
+        <w:t>calculated as</w:t>
+      </w:r>
+      <w:r>
+        <w:rPr>
+          <w:rFonts w:ascii="Arial" w:hAnsi="Arial" w:cs="Arial"/>
+          <w:i/>
+          <w:iCs/>
         </w:rPr>
         <w:t xml:space="preserve"> </w:t>
-      </w:r>
-      <w:r>
-        <w:rPr>
-          <w:rFonts w:ascii="Arial" w:hAnsi="Arial" w:cs="Arial"/>
-        </w:rPr>
-        <w:t xml:space="preserve">To calculate this </w:t>
-      </w:r>
-      <w:r>
-        <w:rPr>
-          <w:rFonts w:ascii="Arial" w:hAnsi="Arial" w:cs="Arial"/>
-        </w:rPr>
-        <w:t>import risk</w:t>
-      </w:r>
-      <w:r>
-        <w:rPr>
-          <w:rFonts w:ascii="Arial" w:hAnsi="Arial" w:cs="Arial"/>
-        </w:rPr>
-        <w:t xml:space="preserve"> for 2050</w:t>
-      </w:r>
-      <w:r>
-        <w:rPr>
-          <w:rFonts w:ascii="Arial" w:hAnsi="Arial" w:cs="Arial"/>
-        </w:rPr>
-        <w:t>,</w:t>
-      </w:r>
-      <w:r>
-        <w:rPr>
-          <w:rFonts w:ascii="Arial" w:hAnsi="Arial" w:cs="Arial"/>
-        </w:rPr>
-        <w:t xml:space="preserve"> we multiplied the </w:t>
-      </w:r>
-      <w:r>
-        <w:rPr>
-          <w:rFonts w:ascii="Arial" w:hAnsi="Arial" w:cs="Arial"/>
-        </w:rPr>
-        <w:t xml:space="preserve">import </w:t>
-      </w:r>
-      <w:r>
-        <w:rPr>
-          <w:rFonts w:ascii="Arial" w:hAnsi="Arial" w:cs="Arial"/>
-        </w:rPr>
-        <w:t xml:space="preserve">flow </w:t>
-      </w:r>
-      <w:r>
-        <w:rPr>
-          <w:rFonts w:ascii="Arial" w:hAnsi="Arial" w:cs="Arial"/>
-        </w:rPr>
-        <w:t xml:space="preserve">of each crop dependent on animal pollination, from each producing country (as a percentage of the total imported from all producers) </w:t>
-      </w:r>
-      <w:r>
-        <w:rPr>
-          <w:rFonts w:ascii="Arial" w:hAnsi="Arial" w:cs="Arial"/>
-        </w:rPr>
-        <w:t xml:space="preserve">by the </w:t>
-      </w:r>
-      <w:r>
-        <w:rPr>
-          <w:rFonts w:ascii="Arial" w:hAnsi="Arial" w:cs="Arial"/>
-        </w:rPr>
-        <w:t>total</w:t>
-      </w:r>
-      <w:r>
-        <w:rPr>
-          <w:rFonts w:ascii="Arial" w:hAnsi="Arial" w:cs="Arial"/>
-        </w:rPr>
-        <w:t xml:space="preserve"> production at risk </w:t>
-      </w:r>
-      <w:r>
-        <w:rPr>
-          <w:rFonts w:ascii="Arial" w:hAnsi="Arial" w:cs="Arial"/>
-        </w:rPr>
-        <w:t xml:space="preserve">across all cells </w:t>
-      </w:r>
-      <w:r>
-        <w:rPr>
-          <w:rFonts w:ascii="Arial" w:hAnsi="Arial" w:cs="Arial"/>
-        </w:rPr>
-        <w:t xml:space="preserve">in </w:t>
-      </w:r>
-      <w:r>
-        <w:rPr>
-          <w:rFonts w:ascii="Arial" w:hAnsi="Arial" w:cs="Arial"/>
-        </w:rPr>
-        <w:t xml:space="preserve">the exporting </w:t>
-      </w:r>
-      <w:r>
-        <w:rPr>
-          <w:rFonts w:ascii="Arial" w:hAnsi="Arial" w:cs="Arial"/>
-        </w:rPr>
-        <w:t>country</w:t>
-      </w:r>
-      <w:r>
-        <w:rPr>
-          <w:rFonts w:ascii="Arial" w:hAnsi="Arial" w:cs="Arial"/>
-        </w:rPr>
-        <w:t xml:space="preserve"> in 2050</w:t>
-      </w:r>
-      <w:r>
-        <w:rPr>
-          <w:rFonts w:ascii="Arial" w:hAnsi="Arial" w:cs="Arial"/>
-        </w:rPr>
-        <w:t>.</w:t>
-      </w:r>
-      <w:r>
-        <w:rPr>
-          <w:rFonts w:ascii="Arial" w:hAnsi="Arial" w:cs="Arial"/>
-        </w:rPr>
-        <w:t xml:space="preserve"> </w:t>
-      </w:r>
-      <w:r>
-        <w:rPr>
-          <w:rFonts w:ascii="Arial" w:hAnsi="Arial" w:cs="Arial"/>
-        </w:rPr>
-        <w:t>F</w:t>
-      </w:r>
-      <w:r>
-        <w:rPr>
-          <w:rFonts w:ascii="Arial" w:hAnsi="Arial" w:cs="Arial"/>
-        </w:rPr>
-        <w:t>or each importer</w:t>
-      </w:r>
-      <w:r>
-        <w:rPr>
-          <w:rFonts w:ascii="Arial" w:hAnsi="Arial" w:cs="Arial"/>
-        </w:rPr>
-        <w:t>, we</w:t>
-      </w:r>
-      <w:r>
-        <w:rPr>
-          <w:rFonts w:ascii="Arial" w:hAnsi="Arial" w:cs="Arial"/>
-        </w:rPr>
-        <w:t xml:space="preserve"> summed this value across all exporters.</w:t>
-      </w:r>
-      <w:r>
-        <w:rPr>
-          <w:rFonts w:ascii="Arial" w:hAnsi="Arial" w:cs="Arial"/>
-        </w:rPr>
-        <w:t xml:space="preserve"> We defined this value as the overall import risk, which we then </w:t>
-      </w:r>
-      <w:r>
-        <w:rPr>
-          <w:rFonts w:ascii="Arial" w:hAnsi="Arial" w:cs="Arial"/>
-        </w:rPr>
-        <w:t>divided by total</w:t>
-      </w:r>
-      <w:r>
-        <w:rPr>
-          <w:rFonts w:ascii="Arial" w:hAnsi="Arial" w:cs="Arial"/>
-        </w:rPr>
-        <w:t xml:space="preserve"> population size </w:t>
-      </w:r>
-      <w:r>
-        <w:rPr>
-          <w:rFonts w:ascii="Arial" w:hAnsi="Arial" w:cs="Arial"/>
-        </w:rPr>
-        <w:t xml:space="preserve">of each country </w:t>
-      </w:r>
-      <w:r>
-        <w:rPr>
-          <w:rFonts w:ascii="Arial" w:hAnsi="Arial" w:cs="Arial"/>
-        </w:rPr>
-        <w:t>to give a per</w:t>
-      </w:r>
-      <w:r>
-        <w:rPr>
-          <w:rFonts w:ascii="Arial" w:hAnsi="Arial" w:cs="Arial"/>
-        </w:rPr>
-        <w:t>-</w:t>
-      </w:r>
-      <w:r>
-        <w:rPr>
-          <w:rFonts w:ascii="Arial" w:hAnsi="Arial" w:cs="Arial"/>
-        </w:rPr>
-        <w:t xml:space="preserve">capita estimate. </w:t>
-      </w:r>
-      <w:r>
-        <w:rPr>
-          <w:rFonts w:ascii="Arial" w:hAnsi="Arial" w:cs="Arial"/>
-        </w:rPr>
-        <w:t xml:space="preserve">All analyses were carried out in R </w:t>
-      </w:r>
-      <w:r>
-        <w:rPr>
-          <w:rFonts w:ascii="Arial" w:hAnsi="Arial" w:cs="Arial"/>
-        </w:rPr>
-        <w:t xml:space="preserve">Version </w:t>
-      </w:r>
-      <w:r>
-        <w:rPr>
-          <w:rFonts w:ascii="Arial" w:hAnsi="Arial" w:cs="Arial"/>
-        </w:rPr>
-        <w:t>4.0.5</w:t>
-      </w:r>
-      <w:r>
-        <w:rPr>
-          <w:rFonts w:ascii="Arial" w:hAnsi="Arial" w:cs="Arial"/>
-        </w:rPr>
-        <w:t>.</w:t>
       </w:r>
     </w:p>
     <w:p>
@@ -10102,10 +10004,438 @@
         <w:jc w:val="both"/>
         <w:rPr>
           <w:rFonts w:ascii="Arial" w:hAnsi="Arial" w:cs="Arial"/>
-          <w:b/>
-          <w:bCs/>
-          <w:sz w:val="28"/>
-          <w:szCs w:val="28"/>
+        </w:rPr>
+      </w:pPr>
+      <m:oMathPara>
+        <m:oMath>
+          <m:sSub>
+            <m:sSubPr>
+              <m:ctrlPr>
+                <w:rPr>
+                  <w:rFonts w:ascii="Cambria Math" w:hAnsi="Cambria Math" w:cs="Arial"/>
+                  <w:i/>
+                </w:rPr>
+              </m:ctrlPr>
+            </m:sSubPr>
+            <m:e>
+              <m:r>
+                <w:rPr>
+                  <w:rFonts w:ascii="Cambria Math" w:hAnsi="Cambria Math" w:cs="Arial"/>
+                </w:rPr>
+                <m:t>ImportRisk</m:t>
+              </m:r>
+            </m:e>
+            <m:sub>
+              <m:r>
+                <w:rPr>
+                  <w:rFonts w:ascii="Cambria Math" w:hAnsi="Cambria Math" w:cs="Arial"/>
+                </w:rPr>
+                <m:t>tI</m:t>
+              </m:r>
+            </m:sub>
+          </m:sSub>
+          <m:r>
+            <w:rPr>
+              <w:rFonts w:ascii="Cambria Math" w:hAnsi="Cambria Math" w:cs="Arial"/>
+            </w:rPr>
+            <m:t>=</m:t>
+          </m:r>
+          <m:nary>
+            <m:naryPr>
+              <m:chr m:val="∑"/>
+              <m:limLoc m:val="undOvr"/>
+              <m:ctrlPr>
+                <w:rPr>
+                  <w:rFonts w:ascii="Cambria Math" w:hAnsi="Cambria Math" w:cs="Arial"/>
+                  <w:i/>
+                </w:rPr>
+              </m:ctrlPr>
+            </m:naryPr>
+            <m:sub>
+              <m:r>
+                <w:rPr>
+                  <w:rFonts w:ascii="Cambria Math" w:hAnsi="Cambria Math" w:cs="Arial"/>
+                </w:rPr>
+                <m:t xml:space="preserve">E = </m:t>
+              </m:r>
+              <m:r>
+                <m:rPr>
+                  <m:sty m:val="p"/>
+                </m:rPr>
+                <w:rPr>
+                  <w:rFonts w:ascii="Cambria Math" w:hAnsi="Cambria Math" w:cs="Arial"/>
+                </w:rPr>
+                <m:t>1</m:t>
+              </m:r>
+              <m:r>
+                <w:rPr>
+                  <w:rFonts w:ascii="Cambria Math" w:hAnsi="Cambria Math" w:cs="Arial"/>
+                </w:rPr>
+                <m:t xml:space="preserve"> </m:t>
+              </m:r>
+            </m:sub>
+            <m:sup>
+              <m:r>
+                <w:rPr>
+                  <w:rFonts w:ascii="Cambria Math" w:hAnsi="Cambria Math" w:cs="Arial"/>
+                </w:rPr>
+                <m:t xml:space="preserve">E= </m:t>
+              </m:r>
+              <m:sSub>
+                <m:sSubPr>
+                  <m:ctrlPr>
+                    <w:rPr>
+                      <w:rFonts w:ascii="Cambria Math" w:hAnsi="Cambria Math" w:cs="Arial"/>
+                    </w:rPr>
+                  </m:ctrlPr>
+                </m:sSubPr>
+                <m:e>
+                  <m:r>
+                    <w:rPr>
+                      <w:rFonts w:ascii="Cambria Math" w:hAnsi="Cambria Math" w:cs="Arial"/>
+                    </w:rPr>
+                    <m:t>N</m:t>
+                  </m:r>
+                </m:e>
+                <m:sub>
+                  <m:r>
+                    <w:rPr>
+                      <w:rFonts w:ascii="Cambria Math" w:hAnsi="Cambria Math" w:cs="Arial"/>
+                    </w:rPr>
+                    <m:t>E</m:t>
+                  </m:r>
+                </m:sub>
+              </m:sSub>
+            </m:sup>
+            <m:e>
+              <m:sSub>
+                <m:sSubPr>
+                  <m:ctrlPr>
+                    <w:rPr>
+                      <w:rFonts w:ascii="Cambria Math" w:hAnsi="Cambria Math" w:cs="Arial"/>
+                      <w:i/>
+                    </w:rPr>
+                  </m:ctrlPr>
+                </m:sSubPr>
+                <m:e>
+                  <m:r>
+                    <w:rPr>
+                      <w:rFonts w:ascii="Cambria Math" w:hAnsi="Cambria Math" w:cs="Arial"/>
+                    </w:rPr>
+                    <m:t>ProdRisk</m:t>
+                  </m:r>
+                </m:e>
+                <m:sub>
+                  <m:r>
+                    <w:rPr>
+                      <w:rFonts w:ascii="Cambria Math" w:hAnsi="Cambria Math" w:cs="Arial"/>
+                    </w:rPr>
+                    <m:t>tE</m:t>
+                  </m:r>
+                </m:sub>
+              </m:sSub>
+              <m:sSub>
+                <m:sSubPr>
+                  <m:ctrlPr>
+                    <w:rPr>
+                      <w:rFonts w:ascii="Cambria Math" w:hAnsi="Cambria Math" w:cs="Arial"/>
+                      <w:i/>
+                    </w:rPr>
+                  </m:ctrlPr>
+                </m:sSubPr>
+                <m:e>
+                  <m:r>
+                    <w:rPr>
+                      <w:rFonts w:ascii="Cambria Math" w:hAnsi="Cambria Math" w:cs="Arial"/>
+                    </w:rPr>
+                    <m:t>P</m:t>
+                  </m:r>
+                </m:e>
+                <m:sub>
+                  <m:r>
+                    <w:rPr>
+                      <w:rFonts w:ascii="Cambria Math" w:hAnsi="Cambria Math" w:cs="Arial"/>
+                    </w:rPr>
+                    <m:t>E</m:t>
+                  </m:r>
+                </m:sub>
+              </m:sSub>
+            </m:e>
+          </m:nary>
+        </m:oMath>
+      </m:oMathPara>
+    </w:p>
+    <w:p>
+      <w:pPr>
+        <w:spacing w:line="480" w:lineRule="auto"/>
+        <w:jc w:val="both"/>
+        <w:rPr>
+          <w:rFonts w:ascii="Arial" w:hAnsi="Arial" w:cs="Arial"/>
+        </w:rPr>
+      </w:pPr>
+      <w:r>
+        <w:rPr>
+          <w:rFonts w:ascii="Arial" w:hAnsi="Arial" w:cs="Arial"/>
+        </w:rPr>
+        <w:t xml:space="preserve">where </w:t>
+      </w:r>
+      <w:r>
+        <w:rPr>
+          <w:rFonts w:ascii="Arial" w:hAnsi="Arial" w:cs="Arial"/>
+          <w:i/>
+          <w:iCs/>
+        </w:rPr>
+        <w:t>P</w:t>
+      </w:r>
+      <w:r>
+        <w:rPr>
+          <w:rFonts w:ascii="Arial" w:hAnsi="Arial" w:cs="Arial"/>
+          <w:i/>
+          <w:iCs/>
+          <w:vertAlign w:val="subscript"/>
+        </w:rPr>
+        <w:t>E</w:t>
+      </w:r>
+      <w:r>
+        <w:rPr>
+          <w:rFonts w:ascii="Arial" w:hAnsi="Arial" w:cs="Arial"/>
+        </w:rPr>
+        <w:t xml:space="preserve"> is the proportional flow between country </w:t>
+      </w:r>
+      <w:r>
+        <w:rPr>
+          <w:rFonts w:ascii="Arial" w:hAnsi="Arial" w:cs="Arial"/>
+          <w:i/>
+          <w:iCs/>
+        </w:rPr>
+        <w:t>E</w:t>
+      </w:r>
+      <w:r>
+        <w:rPr>
+          <w:rFonts w:ascii="Arial" w:hAnsi="Arial" w:cs="Arial"/>
+        </w:rPr>
+        <w:t xml:space="preserve"> and </w:t>
+      </w:r>
+      <w:r>
+        <w:rPr>
+          <w:rFonts w:ascii="Arial" w:hAnsi="Arial" w:cs="Arial"/>
+          <w:i/>
+          <w:iCs/>
+        </w:rPr>
+        <w:t>I</w:t>
+      </w:r>
+      <w:r>
+        <w:rPr>
+          <w:rFonts w:ascii="Arial" w:hAnsi="Arial" w:cs="Arial"/>
+        </w:rPr>
+        <w:t xml:space="preserve"> and </w:t>
+      </w:r>
+      <w:r>
+        <w:rPr>
+          <w:rFonts w:ascii="Arial" w:hAnsi="Arial" w:cs="Arial"/>
+          <w:i/>
+          <w:iCs/>
+        </w:rPr>
+        <w:t>N</w:t>
+      </w:r>
+      <w:r>
+        <w:rPr>
+          <w:rFonts w:ascii="Arial" w:hAnsi="Arial" w:cs="Arial"/>
+          <w:i/>
+          <w:iCs/>
+          <w:vertAlign w:val="subscript"/>
+        </w:rPr>
+        <w:t>E</w:t>
+      </w:r>
+      <w:r>
+        <w:rPr>
+          <w:rFonts w:ascii="Arial" w:hAnsi="Arial" w:cs="Arial"/>
+        </w:rPr>
+        <w:t xml:space="preserve"> is the total number of exporters to country </w:t>
+      </w:r>
+      <w:r>
+        <w:rPr>
+          <w:rFonts w:ascii="Arial" w:hAnsi="Arial" w:cs="Arial"/>
+          <w:i/>
+          <w:iCs/>
+        </w:rPr>
+        <w:t>I</w:t>
+      </w:r>
+      <w:r>
+        <w:rPr>
+          <w:rFonts w:ascii="Arial" w:hAnsi="Arial" w:cs="Arial"/>
+          <w:i/>
+          <w:iCs/>
+        </w:rPr>
+        <w:t xml:space="preserve">. </w:t>
+      </w:r>
+      <w:r>
+        <w:rPr>
+          <w:rFonts w:ascii="Arial" w:hAnsi="Arial" w:cs="Arial"/>
+        </w:rPr>
+        <w:t>So for example</w:t>
+      </w:r>
+      <w:r>
+        <w:rPr>
+          <w:rFonts w:ascii="Arial" w:hAnsi="Arial" w:cs="Arial"/>
+        </w:rPr>
+        <w:t xml:space="preserve">, </w:t>
+      </w:r>
+      <w:r>
+        <w:rPr>
+          <w:rFonts w:ascii="Arial" w:hAnsi="Arial" w:cs="Arial"/>
+        </w:rPr>
+        <w:t>if</w:t>
+      </w:r>
+      <w:r>
+        <w:rPr>
+          <w:rFonts w:ascii="Arial" w:hAnsi="Arial" w:cs="Arial"/>
+        </w:rPr>
+        <w:t xml:space="preserve"> one importer receives 20% of one countries exports, 20% of another, and 10% of a third, and each of those countries has a local production risk</w:t>
+      </w:r>
+      <w:r>
+        <w:rPr>
+          <w:rFonts w:ascii="Arial" w:hAnsi="Arial" w:cs="Arial"/>
+        </w:rPr>
+        <w:t xml:space="preserve"> at time</w:t>
+      </w:r>
+      <w:r>
+        <w:rPr>
+          <w:rFonts w:ascii="Arial" w:hAnsi="Arial" w:cs="Arial"/>
+          <w:i/>
+          <w:iCs/>
+        </w:rPr>
+        <w:t xml:space="preserve"> t</w:t>
+      </w:r>
+      <w:r>
+        <w:rPr>
+          <w:rFonts w:ascii="Arial" w:hAnsi="Arial" w:cs="Arial"/>
+        </w:rPr>
+        <w:t xml:space="preserve"> of 100 tonnes, 200 tonnes, and 500 tonnes, </w:t>
+      </w:r>
+      <w:proofErr w:type="spellStart"/>
+      <w:r>
+        <w:rPr>
+          <w:rFonts w:ascii="Arial" w:hAnsi="Arial" w:cs="Arial"/>
+          <w:i/>
+          <w:iCs/>
+        </w:rPr>
+        <w:t>ImportRisk</w:t>
+      </w:r>
+      <w:r>
+        <w:rPr>
+          <w:rFonts w:ascii="Arial" w:hAnsi="Arial" w:cs="Arial"/>
+          <w:i/>
+          <w:iCs/>
+          <w:vertAlign w:val="subscript"/>
+        </w:rPr>
+        <w:t>t</w:t>
+      </w:r>
+      <w:r>
+        <w:rPr>
+          <w:rFonts w:ascii="Arial" w:hAnsi="Arial" w:cs="Arial"/>
+          <w:i/>
+          <w:iCs/>
+          <w:vertAlign w:val="subscript"/>
+        </w:rPr>
+        <w:t>I</w:t>
+      </w:r>
+      <w:proofErr w:type="spellEnd"/>
+      <w:r>
+        <w:rPr>
+          <w:rFonts w:ascii="Arial" w:hAnsi="Arial" w:cs="Arial"/>
+          <w:i/>
+          <w:iCs/>
+          <w:vertAlign w:val="subscript"/>
+        </w:rPr>
+        <w:t xml:space="preserve"> </w:t>
+      </w:r>
+      <w:r>
+        <w:rPr>
+          <w:rFonts w:ascii="Arial" w:hAnsi="Arial" w:cs="Arial"/>
+        </w:rPr>
+        <w:t>will be</w:t>
+      </w:r>
+    </w:p>
+    <w:p>
+      <w:pPr>
+        <w:jc w:val="both"/>
+        <w:rPr>
+          <w:rFonts w:ascii="Arial" w:hAnsi="Arial" w:cs="Arial"/>
+        </w:rPr>
+      </w:pPr>
+      <w:r>
+        <w:rPr>
+          <w:rFonts w:ascii="Arial" w:hAnsi="Arial" w:cs="Arial"/>
+        </w:rPr>
+        <w:br/>
+      </w:r>
+      <m:oMathPara>
+        <m:oMath>
+          <m:sSub>
+            <m:sSubPr>
+              <m:ctrlPr>
+                <w:rPr>
+                  <w:rFonts w:ascii="Cambria Math" w:hAnsi="Cambria Math" w:cs="Arial"/>
+                  <w:i/>
+                </w:rPr>
+              </m:ctrlPr>
+            </m:sSubPr>
+            <m:e>
+              <m:r>
+                <w:rPr>
+                  <w:rFonts w:ascii="Cambria Math" w:hAnsi="Cambria Math" w:cs="Arial"/>
+                </w:rPr>
+                <m:t>ImportRisk</m:t>
+              </m:r>
+            </m:e>
+            <m:sub>
+              <m:r>
+                <w:rPr>
+                  <w:rFonts w:ascii="Cambria Math" w:hAnsi="Cambria Math" w:cs="Arial"/>
+                </w:rPr>
+                <m:t>tI</m:t>
+              </m:r>
+            </m:sub>
+          </m:sSub>
+          <m:r>
+            <w:rPr>
+              <w:rFonts w:ascii="Cambria Math" w:hAnsi="Cambria Math" w:cs="Arial"/>
+            </w:rPr>
+            <m:t>= (100*0.2)+</m:t>
+          </m:r>
+          <m:d>
+            <m:dPr>
+              <m:ctrlPr>
+                <w:rPr>
+                  <w:rFonts w:ascii="Cambria Math" w:hAnsi="Cambria Math" w:cs="Arial"/>
+                  <w:i/>
+                </w:rPr>
+              </m:ctrlPr>
+            </m:dPr>
+            <m:e>
+              <m:r>
+                <w:rPr>
+                  <w:rFonts w:ascii="Cambria Math" w:hAnsi="Cambria Math" w:cs="Arial"/>
+                </w:rPr>
+                <m:t>200*0.2</m:t>
+              </m:r>
+            </m:e>
+          </m:d>
+          <m:r>
+            <w:rPr>
+              <w:rFonts w:ascii="Cambria Math" w:hAnsi="Cambria Math" w:cs="Arial"/>
+            </w:rPr>
+            <m:t>+(500*0.1)</m:t>
+          </m:r>
+        </m:oMath>
+      </m:oMathPara>
+    </w:p>
+    <w:p>
+      <w:pPr>
+        <w:jc w:val="both"/>
+        <w:rPr>
+          <w:rFonts w:ascii="Arial" w:hAnsi="Arial" w:cs="Arial"/>
         </w:rPr>
       </w:pPr>
     </w:p>
@@ -10115,80 +10445,80 @@
         <w:jc w:val="both"/>
         <w:rPr>
           <w:rFonts w:ascii="Arial" w:hAnsi="Arial" w:cs="Arial"/>
-          <w:b/>
-          <w:bCs/>
-          <w:sz w:val="28"/>
-          <w:szCs w:val="28"/>
         </w:rPr>
       </w:pPr>
+      <w:r>
+        <w:rPr>
+          <w:rFonts w:ascii="Arial" w:hAnsi="Arial" w:cs="Arial"/>
+        </w:rPr>
+        <w:t xml:space="preserve">We defined this value as the overall import risk, which we then </w:t>
+      </w:r>
+      <w:r>
+        <w:rPr>
+          <w:rFonts w:ascii="Arial" w:hAnsi="Arial" w:cs="Arial"/>
+        </w:rPr>
+        <w:t>divided by total</w:t>
+      </w:r>
+      <w:r>
+        <w:rPr>
+          <w:rFonts w:ascii="Arial" w:hAnsi="Arial" w:cs="Arial"/>
+        </w:rPr>
+        <w:t xml:space="preserve"> population size </w:t>
+      </w:r>
+      <w:r>
+        <w:rPr>
+          <w:rFonts w:ascii="Arial" w:hAnsi="Arial" w:cs="Arial"/>
+        </w:rPr>
+        <w:t xml:space="preserve">of each country </w:t>
+      </w:r>
+      <w:r>
+        <w:rPr>
+          <w:rFonts w:ascii="Arial" w:hAnsi="Arial" w:cs="Arial"/>
+        </w:rPr>
+        <w:t>to give a per</w:t>
+      </w:r>
+      <w:r>
+        <w:rPr>
+          <w:rFonts w:ascii="Arial" w:hAnsi="Arial" w:cs="Arial"/>
+        </w:rPr>
+        <w:t>-</w:t>
+      </w:r>
+      <w:r>
+        <w:rPr>
+          <w:rFonts w:ascii="Arial" w:hAnsi="Arial" w:cs="Arial"/>
+        </w:rPr>
+        <w:t xml:space="preserve">capita estimate. </w:t>
+      </w:r>
+      <w:r>
+        <w:rPr>
+          <w:rFonts w:ascii="Arial" w:hAnsi="Arial" w:cs="Arial"/>
+        </w:rPr>
+        <w:t xml:space="preserve">All analyses were carried out in R </w:t>
+      </w:r>
+      <w:r>
+        <w:rPr>
+          <w:rFonts w:ascii="Arial" w:hAnsi="Arial" w:cs="Arial"/>
+        </w:rPr>
+        <w:t xml:space="preserve">Version </w:t>
+      </w:r>
+      <w:r>
+        <w:rPr>
+          <w:rFonts w:ascii="Arial" w:hAnsi="Arial" w:cs="Arial"/>
+        </w:rPr>
+        <w:t>4.0.5</w:t>
+      </w:r>
+      <w:r>
+        <w:rPr>
+          <w:rFonts w:ascii="Arial" w:hAnsi="Arial" w:cs="Arial"/>
+        </w:rPr>
+        <w:t>.</w:t>
+      </w:r>
     </w:p>
     <w:p>
       <w:pPr>
-        <w:spacing w:line="480" w:lineRule="auto"/>
-        <w:jc w:val="both"/>
-        <w:rPr>
-          <w:rFonts w:ascii="Arial" w:hAnsi="Arial" w:cs="Arial"/>
-          <w:b/>
-          <w:bCs/>
-          <w:sz w:val="28"/>
-          <w:szCs w:val="28"/>
-        </w:rPr>
-      </w:pPr>
-    </w:p>
-    <w:p>
-      <w:pPr>
-        <w:spacing w:line="480" w:lineRule="auto"/>
-        <w:jc w:val="both"/>
-        <w:rPr>
-          <w:rFonts w:ascii="Arial" w:hAnsi="Arial" w:cs="Arial"/>
-          <w:b/>
-          <w:bCs/>
-          <w:sz w:val="28"/>
-          <w:szCs w:val="28"/>
-        </w:rPr>
-      </w:pPr>
-    </w:p>
-    <w:p>
-      <w:pPr>
-        <w:spacing w:line="480" w:lineRule="auto"/>
-        <w:jc w:val="both"/>
-        <w:rPr>
-          <w:rFonts w:ascii="Arial" w:hAnsi="Arial" w:cs="Arial"/>
-          <w:b/>
-          <w:bCs/>
-          <w:sz w:val="28"/>
-          <w:szCs w:val="28"/>
-        </w:rPr>
-      </w:pPr>
-    </w:p>
-    <w:p>
-      <w:pPr>
-        <w:spacing w:line="480" w:lineRule="auto"/>
-        <w:jc w:val="both"/>
-        <w:rPr>
-          <w:rFonts w:ascii="Arial" w:hAnsi="Arial" w:cs="Arial"/>
-          <w:b/>
-          <w:bCs/>
-          <w:sz w:val="28"/>
-          <w:szCs w:val="28"/>
-        </w:rPr>
-      </w:pPr>
-    </w:p>
-    <w:p>
-      <w:pPr>
-        <w:spacing w:line="480" w:lineRule="auto"/>
-        <w:jc w:val="both"/>
-        <w:rPr>
-          <w:rFonts w:ascii="Arial" w:hAnsi="Arial" w:cs="Arial"/>
-          <w:b/>
-          <w:bCs/>
-          <w:sz w:val="28"/>
-          <w:szCs w:val="28"/>
-        </w:rPr>
-      </w:pPr>
-    </w:p>
-    <w:p>
-      <w:pPr>
+        <w:tabs>
+          <w:tab w:val="right" w:pos="9026"/>
+        </w:tabs>
         <w:spacing w:line="480" w:lineRule="auto"/>
         <w:jc w:val="both"/>
         <w:rPr>
@@ -10223,6 +10553,7 @@
           <w:sz w:val="28"/>
           <w:szCs w:val="28"/>
         </w:rPr>
+        <w:lastRenderedPageBreak/>
         <w:t>Supplementary Figures</w:t>
       </w:r>
       <w:r>
@@ -10528,6 +10859,7 @@
         <w:rPr>
           <w:noProof/>
         </w:rPr>
+        <w:lastRenderedPageBreak/>
         <w:drawing>
           <wp:anchor distT="0" distB="0" distL="114300" distR="114300" simplePos="0" relativeHeight="251682816" behindDoc="1" locked="0" layoutInCell="1" allowOverlap="1" wp14:anchorId="095D64EB" wp14:editId="5EF546CA">
             <wp:simplePos x="0" y="0"/>
@@ -10791,6 +11123,7 @@
         <w:rPr>
           <w:noProof/>
         </w:rPr>
+        <w:lastRenderedPageBreak/>
         <w:drawing>
           <wp:anchor distT="0" distB="0" distL="114300" distR="114300" simplePos="0" relativeHeight="251694080" behindDoc="1" locked="0" layoutInCell="1" allowOverlap="1" wp14:anchorId="5F3C1EC0" wp14:editId="1F278BFE">
             <wp:simplePos x="0" y="0"/>
@@ -10986,14 +11319,7 @@
         <w:rPr>
           <w:rFonts w:ascii="Arial" w:hAnsi="Arial" w:cs="Arial"/>
         </w:rPr>
-        <w:t xml:space="preserve">ny months 5 years previous to each PREDICTS site that have a temperature of at least 10°C, and then calculating the STA for only this set of months in the baseline, as in the </w:t>
-      </w:r>
-      <w:r>
-        <w:rPr>
-          <w:rFonts w:ascii="Arial" w:hAnsi="Arial" w:cs="Arial"/>
-        </w:rPr>
-        <w:lastRenderedPageBreak/>
-        <w:t xml:space="preserve">approach used in </w:t>
+        <w:t xml:space="preserve">ny months 5 years previous to each PREDICTS site that have a temperature of at least 10°C, and then calculating the STA for only this set of months in the baseline, as in the approach used in </w:t>
       </w:r>
       <w:r>
         <w:rPr>
@@ -11066,6 +11392,7 @@
         <w:rPr>
           <w:noProof/>
         </w:rPr>
+        <w:lastRenderedPageBreak/>
         <w:drawing>
           <wp:anchor distT="0" distB="0" distL="114300" distR="114300" simplePos="0" relativeHeight="251684864" behindDoc="1" locked="0" layoutInCell="1" allowOverlap="1" wp14:anchorId="04221867" wp14:editId="2B0EDA85">
             <wp:simplePos x="0" y="0"/>
@@ -11291,19 +11618,7 @@
         <w:rPr>
           <w:rFonts w:ascii="Arial" w:hAnsi="Arial" w:cs="Arial"/>
         </w:rPr>
-        <w:t xml:space="preserve"> (GFDL</w:t>
-      </w:r>
-      <w:r>
-        <w:rPr>
-          <w:rFonts w:ascii="Arial" w:hAnsi="Arial" w:cs="Arial"/>
-        </w:rPr>
-        <w:t>, HadGEM2, IPSL, and MIROC5</w:t>
-      </w:r>
-      <w:r>
-        <w:rPr>
-          <w:rFonts w:ascii="Arial" w:hAnsi="Arial" w:cs="Arial"/>
-        </w:rPr>
-        <w:t>)</w:t>
+        <w:t xml:space="preserve"> (GFDL, HadGEM2, IPSL, and MIROC5)</w:t>
       </w:r>
       <w:r>
         <w:rPr>
@@ -11344,6 +11659,7 @@
         <w:rPr>
           <w:noProof/>
         </w:rPr>
+        <w:lastRenderedPageBreak/>
         <w:drawing>
           <wp:anchor distT="0" distB="0" distL="114300" distR="114300" simplePos="0" relativeHeight="251686912" behindDoc="1" locked="0" layoutInCell="1" allowOverlap="1" wp14:anchorId="4CDD3BC8" wp14:editId="5E4B483D">
             <wp:simplePos x="0" y="0"/>
@@ -11575,7 +11891,6 @@
         <w:rPr>
           <w:rFonts w:ascii="Arial" w:hAnsi="Arial" w:cs="Arial"/>
         </w:rPr>
-        <w:lastRenderedPageBreak/>
         <w:t>of 1.</w:t>
       </w:r>
       <w:r>
@@ -11641,6 +11956,7 @@
         <w:rPr>
           <w:noProof/>
         </w:rPr>
+        <w:lastRenderedPageBreak/>
         <w:drawing>
           <wp:anchor distT="0" distB="0" distL="114300" distR="114300" simplePos="0" relativeHeight="251688960" behindDoc="1" locked="0" layoutInCell="1" allowOverlap="1" wp14:anchorId="46DA870F" wp14:editId="487C19A6">
             <wp:simplePos x="0" y="0"/>
@@ -12207,6 +12523,7 @@
         <w:rPr>
           <w:noProof/>
         </w:rPr>
+        <w:lastRenderedPageBreak/>
         <w:drawing>
           <wp:anchor distT="0" distB="0" distL="114300" distR="114300" simplePos="0" relativeHeight="251691008" behindDoc="1" locked="0" layoutInCell="1" allowOverlap="1" wp14:anchorId="0377117A" wp14:editId="09E62919">
             <wp:simplePos x="0" y="0"/>

</xml_diff>

<commit_message>
correct Silvia name and amend import risk content
</commit_message>
<xml_diff>
--- a/Manuscript/Supporting_material.docx
+++ b/Manuscript/Supporting_material.docx
@@ -132,16 +132,20 @@
         <w:rPr>
           <w:rFonts w:ascii="Arial" w:hAnsi="Arial" w:cs="Arial"/>
         </w:rPr>
-        <w:t xml:space="preserve">Silvia </w:t>
-      </w:r>
-      <w:proofErr w:type="spellStart"/>
-      <w:r>
-        <w:rPr>
-          <w:rFonts w:ascii="Arial" w:hAnsi="Arial" w:cs="Arial"/>
-        </w:rPr>
-        <w:t>Ceausu</w:t>
-      </w:r>
-      <w:proofErr w:type="spellEnd"/>
+        <w:t>Silvia Ceau</w:t>
+      </w:r>
+      <w:r>
+        <w:rPr>
+          <w:rFonts w:ascii="Arial" w:hAnsi="Arial" w:cs="Arial"/>
+        </w:rPr>
+        <w:t>ș</w:t>
+      </w:r>
+      <w:r>
+        <w:rPr>
+          <w:rFonts w:ascii="Arial" w:hAnsi="Arial" w:cs="Arial"/>
+        </w:rPr>
+        <w:t>u</w:t>
+      </w:r>
       <w:r>
         <w:rPr>
           <w:rFonts w:ascii="Arial" w:hAnsi="Arial" w:cs="Arial"/>
@@ -9840,6 +9844,65 @@
         </w:rPr>
         <w:t xml:space="preserve">. </w:t>
       </w:r>
+      <w:r>
+        <w:rPr>
+          <w:rFonts w:ascii="Arial" w:hAnsi="Arial" w:cs="Arial"/>
+        </w:rPr>
+        <w:t xml:space="preserve">The data used here differs from that of </w:t>
+      </w:r>
+      <w:r>
+        <w:rPr>
+          <w:rFonts w:ascii="Arial" w:hAnsi="Arial" w:cs="Arial"/>
+        </w:rPr>
+        <w:fldChar w:fldCharType="begin"/>
+      </w:r>
+      <w:r>
+        <w:rPr>
+          <w:rFonts w:ascii="Arial" w:hAnsi="Arial" w:cs="Arial"/>
+        </w:rPr>
+        <w:instrText xml:space="preserve"> ADDIN ZOTERO_ITEM CSL_CITATION {"citationID":"0yrtF58j","properties":{"formattedCitation":"({\\i{}25})","plainCitation":"(25)","noteIndex":0},"citationItems":[{"id":124,"uris":["http://zotero.org/users/local/TpgerZcW/items/RHJX2QEJ"],"itemData":{"id":124,"type":"article-journal","abstract":"Virtual pollination flow reveals the importance of conserving nature worldwide to sustain current food consumption patterns. Nations’ food consumption patterns are increasingly globalized and trade dependent. Natural resources used for agriculture (e.g., water, pollinators) are hence being virtually exchanged across countries. Inspired by the virtual water concept, we, herein, propose the concept of virtual biotic pollination flow as an indicator of countries’ mutual dependence on biodiversity-based ecosystem services and provide an online tool to visualize trade flow. Using information on 55 pollinator-dependent crop markets (2001–2015), we show that countries with higher development level demand high levels of biodiversity-based services to sustain their consumption patterns. Such patterns are supported by importation of virtual biotic pollination (up to 40% of national imports of pollinator-dependent crops) from developing countries, stimulating cropland expansion. Quantifying virtual pollination flow can help develop new global socioeconomic policies to meet the interconnected challenges of biodiversity loss, ecosystem health, and social justice.","container-title":"Science Advances","DOI":"10.1126/sciadv.abe6636","issue":"11","note":"_eprint: https://www.science.org/doi/pdf/10.1126/sciadv.abe6636","page":"eabe6636","title":"Virtual pollination trade uncovers global dependence on biodiversity of developing countries","volume":"7","author":[{"family":"Silva","given":"F. D. S."},{"family":"Carvalheiro","given":"L. G."},{"family":"Aguirre-Gutiérrez","given":"J."},{"family":"Lucotte","given":"M."},{"family":"Guidoni-Martins","given":"K."},{"family":"Mertens","given":"F."}],"issued":{"date-parts":[["2021"]]}}}],"schema":"https://github.com/citation-style-language/schema/raw/master/csl-citation.json"} </w:instrText>
+      </w:r>
+      <w:r>
+        <w:rPr>
+          <w:rFonts w:ascii="Arial" w:hAnsi="Arial" w:cs="Arial"/>
+        </w:rPr>
+        <w:fldChar w:fldCharType="separate"/>
+      </w:r>
+      <w:r>
+        <w:rPr>
+          <w:rFonts w:ascii="Arial" w:hAnsi="Arial" w:cs="Arial"/>
+          <w:szCs w:val="24"/>
+        </w:rPr>
+        <w:t>(</w:t>
+      </w:r>
+      <w:r>
+        <w:rPr>
+          <w:rFonts w:ascii="Arial" w:hAnsi="Arial" w:cs="Arial"/>
+          <w:i/>
+          <w:iCs/>
+          <w:szCs w:val="24"/>
+        </w:rPr>
+        <w:t>25</w:t>
+      </w:r>
+      <w:r>
+        <w:rPr>
+          <w:rFonts w:ascii="Arial" w:hAnsi="Arial" w:cs="Arial"/>
+          <w:szCs w:val="24"/>
+        </w:rPr>
+        <w:t>)</w:t>
+      </w:r>
+      <w:r>
+        <w:rPr>
+          <w:rFonts w:ascii="Arial" w:hAnsi="Arial" w:cs="Arial"/>
+        </w:rPr>
+        <w:fldChar w:fldCharType="end"/>
+      </w:r>
+      <w:r>
+        <w:rPr>
+          <w:rFonts w:ascii="Arial" w:hAnsi="Arial" w:cs="Arial"/>
+        </w:rPr>
+        <w:t xml:space="preserve"> in that it does not include a measure of average cropland isolation.</w:t>
+      </w:r>
     </w:p>
     <w:p>
       <w:pPr>
@@ -9889,19 +9952,7 @@
         <w:rPr>
           <w:rFonts w:ascii="Arial" w:hAnsi="Arial" w:cs="Arial"/>
         </w:rPr>
-        <w:t>To calculate this import risk for 2050, we multiplied the import flow of crop</w:t>
-      </w:r>
-      <w:r>
-        <w:rPr>
-          <w:rFonts w:ascii="Arial" w:hAnsi="Arial" w:cs="Arial"/>
-        </w:rPr>
-        <w:t>s</w:t>
-      </w:r>
-      <w:r>
-        <w:rPr>
-          <w:rFonts w:ascii="Arial" w:hAnsi="Arial" w:cs="Arial"/>
-        </w:rPr>
-        <w:t xml:space="preserve"> dependent on animal pollination from each producing country (as a </w:t>
+        <w:t xml:space="preserve">To calculate this import risk for 2050, we multiplied the import flow of crops dependent on animal pollination from each producing country (as a </w:t>
       </w:r>
       <w:r>
         <w:rPr>
@@ -10291,13 +10342,7 @@
         <w:rPr>
           <w:rFonts w:ascii="Arial" w:hAnsi="Arial" w:cs="Arial"/>
         </w:rPr>
-        <w:t xml:space="preserve"> one importer receives 20% of one countries exports, 20% of another, and 10% of a third, and each of those countries has a local production risk</w:t>
-      </w:r>
-      <w:r>
-        <w:rPr>
-          <w:rFonts w:ascii="Arial" w:hAnsi="Arial" w:cs="Arial"/>
-        </w:rPr>
-        <w:t xml:space="preserve"> at time</w:t>
+        <w:t xml:space="preserve"> one importer receives 20% of one countries exports, 20% of another, and 10% of a third, and each of those countries has a local production risk at time</w:t>
       </w:r>
       <w:r>
         <w:rPr>

</xml_diff>

<commit_message>
correct spacing and Felipe name
</commit_message>
<xml_diff>
--- a/Manuscript/Supporting_material.docx
+++ b/Manuscript/Supporting_material.docx
@@ -200,14 +200,18 @@
         </w:rPr>
         <w:t xml:space="preserve"> da Silva </w:t>
       </w:r>
-      <w:proofErr w:type="spellStart"/>
+      <w:r>
+        <w:rPr>
+          <w:rFonts w:ascii="Arial" w:hAnsi="Arial" w:cs="Arial"/>
+        </w:rPr>
+        <w:t xml:space="preserve">e </w:t>
+      </w:r>
       <w:r>
         <w:rPr>
           <w:rFonts w:ascii="Arial" w:hAnsi="Arial" w:cs="Arial"/>
         </w:rPr>
         <w:t>Silva</w:t>
       </w:r>
-      <w:proofErr w:type="spellEnd"/>
       <w:r>
         <w:rPr>
           <w:rFonts w:ascii="Arial" w:hAnsi="Arial" w:cs="Arial"/>
@@ -9682,6 +9686,8 @@
         <w:jc w:val="both"/>
         <w:rPr>
           <w:rFonts w:ascii="Arial" w:hAnsi="Arial" w:cs="Arial"/>
+          <w:b/>
+          <w:bCs/>
         </w:rPr>
       </w:pPr>
       <w:r>
@@ -9909,7 +9915,68 @@
         <w:rPr>
           <w:rFonts w:ascii="Arial" w:hAnsi="Arial" w:cs="Arial"/>
         </w:rPr>
-        <w:t xml:space="preserve"> in that it does not include a measure of average cropland isolation.</w:t>
+        <w:t xml:space="preserve"> in that it does not include a measure of average cropland isolation</w:t>
+      </w:r>
+      <w:r>
+        <w:rPr>
+          <w:rFonts w:ascii="Arial" w:hAnsi="Arial" w:cs="Arial"/>
+        </w:rPr>
+        <w:t xml:space="preserve"> from na</w:t>
+      </w:r>
+      <w:r>
+        <w:rPr>
+          <w:rFonts w:ascii="Arial" w:hAnsi="Arial" w:cs="Arial"/>
+        </w:rPr>
+        <w:t xml:space="preserve">tural habitat. </w:t>
+      </w:r>
+      <w:r>
+        <w:rPr>
+          <w:rFonts w:ascii="Arial" w:hAnsi="Arial" w:cs="Arial"/>
+          <w:shd w:val="clear" w:color="auto" w:fill="FFFFFF"/>
+        </w:rPr>
+        <w:t>This adjustment was done so that production and flow calculations would match</w:t>
+      </w:r>
+      <w:r>
+        <w:rPr>
+          <w:rFonts w:ascii="Arial" w:hAnsi="Arial" w:cs="Arial"/>
+          <w:shd w:val="clear" w:color="auto" w:fill="FFFFFF"/>
+        </w:rPr>
+        <w:t>. G</w:t>
+      </w:r>
+      <w:r>
+        <w:rPr>
+          <w:rFonts w:ascii="Arial" w:hAnsi="Arial" w:cs="Arial"/>
+          <w:shd w:val="clear" w:color="auto" w:fill="FFFFFF"/>
+        </w:rPr>
+        <w:t>lobal patterns</w:t>
+      </w:r>
+      <w:r>
+        <w:rPr>
+          <w:rFonts w:ascii="Arial" w:hAnsi="Arial" w:cs="Arial"/>
+          <w:shd w:val="clear" w:color="auto" w:fill="FFFFFF"/>
+        </w:rPr>
+        <w:t xml:space="preserve"> of import risk</w:t>
+      </w:r>
+      <w:r>
+        <w:rPr>
+          <w:rFonts w:ascii="Arial" w:hAnsi="Arial" w:cs="Arial"/>
+          <w:shd w:val="clear" w:color="auto" w:fill="FFFFFF"/>
+        </w:rPr>
+        <w:t xml:space="preserve"> detected</w:t>
+      </w:r>
+      <w:r>
+        <w:rPr>
+          <w:rFonts w:ascii="Arial" w:hAnsi="Arial" w:cs="Arial"/>
+          <w:shd w:val="clear" w:color="auto" w:fill="FFFFFF"/>
+        </w:rPr>
+        <w:t xml:space="preserve"> here</w:t>
+      </w:r>
+      <w:r>
+        <w:rPr>
+          <w:rFonts w:ascii="Arial" w:hAnsi="Arial" w:cs="Arial"/>
+          <w:shd w:val="clear" w:color="auto" w:fill="FFFFFF"/>
+        </w:rPr>
+        <w:t xml:space="preserve"> are not affected by this calculation change.</w:t>
       </w:r>
     </w:p>
     <w:p>
@@ -10504,6 +10571,7 @@
         <w:rPr>
           <w:rFonts w:ascii="Arial" w:hAnsi="Arial" w:cs="Arial"/>
         </w:rPr>
+        <w:lastRenderedPageBreak/>
         <w:t xml:space="preserve">We defined this value as the overall import risk, which we then </w:t>
       </w:r>
       <w:r>
@@ -10566,6 +10634,230 @@
         </w:rPr>
         <w:t>.</w:t>
       </w:r>
+    </w:p>
+    <w:p>
+      <w:pPr>
+        <w:tabs>
+          <w:tab w:val="right" w:pos="9026"/>
+        </w:tabs>
+        <w:spacing w:line="480" w:lineRule="auto"/>
+        <w:jc w:val="both"/>
+        <w:rPr>
+          <w:rFonts w:ascii="Arial" w:hAnsi="Arial" w:cs="Arial"/>
+          <w:b/>
+          <w:bCs/>
+          <w:sz w:val="28"/>
+          <w:szCs w:val="28"/>
+        </w:rPr>
+      </w:pPr>
+    </w:p>
+    <w:p>
+      <w:pPr>
+        <w:tabs>
+          <w:tab w:val="right" w:pos="9026"/>
+        </w:tabs>
+        <w:spacing w:line="480" w:lineRule="auto"/>
+        <w:jc w:val="both"/>
+        <w:rPr>
+          <w:rFonts w:ascii="Arial" w:hAnsi="Arial" w:cs="Arial"/>
+          <w:b/>
+          <w:bCs/>
+          <w:sz w:val="28"/>
+          <w:szCs w:val="28"/>
+        </w:rPr>
+      </w:pPr>
+    </w:p>
+    <w:p>
+      <w:pPr>
+        <w:tabs>
+          <w:tab w:val="right" w:pos="9026"/>
+        </w:tabs>
+        <w:spacing w:line="480" w:lineRule="auto"/>
+        <w:jc w:val="both"/>
+        <w:rPr>
+          <w:rFonts w:ascii="Arial" w:hAnsi="Arial" w:cs="Arial"/>
+          <w:b/>
+          <w:bCs/>
+          <w:sz w:val="28"/>
+          <w:szCs w:val="28"/>
+        </w:rPr>
+      </w:pPr>
+    </w:p>
+    <w:p>
+      <w:pPr>
+        <w:tabs>
+          <w:tab w:val="right" w:pos="9026"/>
+        </w:tabs>
+        <w:spacing w:line="480" w:lineRule="auto"/>
+        <w:jc w:val="both"/>
+        <w:rPr>
+          <w:rFonts w:ascii="Arial" w:hAnsi="Arial" w:cs="Arial"/>
+          <w:b/>
+          <w:bCs/>
+          <w:sz w:val="28"/>
+          <w:szCs w:val="28"/>
+        </w:rPr>
+      </w:pPr>
+    </w:p>
+    <w:p>
+      <w:pPr>
+        <w:tabs>
+          <w:tab w:val="right" w:pos="9026"/>
+        </w:tabs>
+        <w:spacing w:line="480" w:lineRule="auto"/>
+        <w:jc w:val="both"/>
+        <w:rPr>
+          <w:rFonts w:ascii="Arial" w:hAnsi="Arial" w:cs="Arial"/>
+          <w:b/>
+          <w:bCs/>
+          <w:sz w:val="28"/>
+          <w:szCs w:val="28"/>
+        </w:rPr>
+      </w:pPr>
+    </w:p>
+    <w:p>
+      <w:pPr>
+        <w:tabs>
+          <w:tab w:val="right" w:pos="9026"/>
+        </w:tabs>
+        <w:spacing w:line="480" w:lineRule="auto"/>
+        <w:jc w:val="both"/>
+        <w:rPr>
+          <w:rFonts w:ascii="Arial" w:hAnsi="Arial" w:cs="Arial"/>
+          <w:b/>
+          <w:bCs/>
+          <w:sz w:val="28"/>
+          <w:szCs w:val="28"/>
+        </w:rPr>
+      </w:pPr>
+    </w:p>
+    <w:p>
+      <w:pPr>
+        <w:tabs>
+          <w:tab w:val="right" w:pos="9026"/>
+        </w:tabs>
+        <w:spacing w:line="480" w:lineRule="auto"/>
+        <w:jc w:val="both"/>
+        <w:rPr>
+          <w:rFonts w:ascii="Arial" w:hAnsi="Arial" w:cs="Arial"/>
+          <w:b/>
+          <w:bCs/>
+          <w:sz w:val="28"/>
+          <w:szCs w:val="28"/>
+        </w:rPr>
+      </w:pPr>
+    </w:p>
+    <w:p>
+      <w:pPr>
+        <w:tabs>
+          <w:tab w:val="right" w:pos="9026"/>
+        </w:tabs>
+        <w:spacing w:line="480" w:lineRule="auto"/>
+        <w:jc w:val="both"/>
+        <w:rPr>
+          <w:rFonts w:ascii="Arial" w:hAnsi="Arial" w:cs="Arial"/>
+          <w:b/>
+          <w:bCs/>
+          <w:sz w:val="28"/>
+          <w:szCs w:val="28"/>
+        </w:rPr>
+      </w:pPr>
+    </w:p>
+    <w:p>
+      <w:pPr>
+        <w:tabs>
+          <w:tab w:val="right" w:pos="9026"/>
+        </w:tabs>
+        <w:spacing w:line="480" w:lineRule="auto"/>
+        <w:jc w:val="both"/>
+        <w:rPr>
+          <w:rFonts w:ascii="Arial" w:hAnsi="Arial" w:cs="Arial"/>
+          <w:b/>
+          <w:bCs/>
+          <w:sz w:val="28"/>
+          <w:szCs w:val="28"/>
+        </w:rPr>
+      </w:pPr>
+    </w:p>
+    <w:p>
+      <w:pPr>
+        <w:tabs>
+          <w:tab w:val="right" w:pos="9026"/>
+        </w:tabs>
+        <w:spacing w:line="480" w:lineRule="auto"/>
+        <w:jc w:val="both"/>
+        <w:rPr>
+          <w:rFonts w:ascii="Arial" w:hAnsi="Arial" w:cs="Arial"/>
+          <w:b/>
+          <w:bCs/>
+          <w:sz w:val="28"/>
+          <w:szCs w:val="28"/>
+        </w:rPr>
+      </w:pPr>
+    </w:p>
+    <w:p>
+      <w:pPr>
+        <w:tabs>
+          <w:tab w:val="right" w:pos="9026"/>
+        </w:tabs>
+        <w:spacing w:line="480" w:lineRule="auto"/>
+        <w:jc w:val="both"/>
+        <w:rPr>
+          <w:rFonts w:ascii="Arial" w:hAnsi="Arial" w:cs="Arial"/>
+          <w:b/>
+          <w:bCs/>
+          <w:sz w:val="28"/>
+          <w:szCs w:val="28"/>
+        </w:rPr>
+      </w:pPr>
+    </w:p>
+    <w:p>
+      <w:pPr>
+        <w:tabs>
+          <w:tab w:val="right" w:pos="9026"/>
+        </w:tabs>
+        <w:spacing w:line="480" w:lineRule="auto"/>
+        <w:jc w:val="both"/>
+        <w:rPr>
+          <w:rFonts w:ascii="Arial" w:hAnsi="Arial" w:cs="Arial"/>
+          <w:b/>
+          <w:bCs/>
+          <w:sz w:val="28"/>
+          <w:szCs w:val="28"/>
+        </w:rPr>
+      </w:pPr>
+    </w:p>
+    <w:p>
+      <w:pPr>
+        <w:tabs>
+          <w:tab w:val="right" w:pos="9026"/>
+        </w:tabs>
+        <w:spacing w:line="480" w:lineRule="auto"/>
+        <w:jc w:val="both"/>
+        <w:rPr>
+          <w:rFonts w:ascii="Arial" w:hAnsi="Arial" w:cs="Arial"/>
+          <w:b/>
+          <w:bCs/>
+          <w:sz w:val="28"/>
+          <w:szCs w:val="28"/>
+        </w:rPr>
+      </w:pPr>
+    </w:p>
+    <w:p>
+      <w:pPr>
+        <w:tabs>
+          <w:tab w:val="right" w:pos="9026"/>
+        </w:tabs>
+        <w:spacing w:line="480" w:lineRule="auto"/>
+        <w:jc w:val="both"/>
+        <w:rPr>
+          <w:rFonts w:ascii="Arial" w:hAnsi="Arial" w:cs="Arial"/>
+          <w:b/>
+          <w:bCs/>
+          <w:sz w:val="28"/>
+          <w:szCs w:val="28"/>
+        </w:rPr>
+      </w:pPr>
     </w:p>
     <w:p>
       <w:pPr>

</xml_diff>

<commit_message>
amend for line numbers
</commit_message>
<xml_diff>
--- a/Manuscript/Supporting_material.docx
+++ b/Manuscript/Supporting_material.docx
@@ -406,6 +406,7 @@
     </w:p>
     <w:p>
       <w:pPr>
+        <w:suppressLineNumbers/>
         <w:spacing w:line="480" w:lineRule="auto"/>
         <w:jc w:val="both"/>
         <w:rPr>
@@ -418,6 +419,7 @@
     </w:p>
     <w:p>
       <w:pPr>
+        <w:suppressLineNumbers/>
         <w:spacing w:line="480" w:lineRule="auto"/>
         <w:jc w:val="both"/>
         <w:rPr>
@@ -430,6 +432,7 @@
     </w:p>
     <w:p>
       <w:pPr>
+        <w:suppressLineNumbers/>
         <w:spacing w:line="480" w:lineRule="auto"/>
         <w:jc w:val="both"/>
         <w:rPr>
@@ -442,6 +445,7 @@
     </w:p>
     <w:p>
       <w:pPr>
+        <w:suppressLineNumbers/>
         <w:spacing w:line="480" w:lineRule="auto"/>
         <w:jc w:val="both"/>
         <w:rPr>
@@ -454,6 +458,7 @@
     </w:p>
     <w:p>
       <w:pPr>
+        <w:suppressLineNumbers/>
         <w:spacing w:line="480" w:lineRule="auto"/>
         <w:jc w:val="both"/>
         <w:rPr>
@@ -466,6 +471,7 @@
     </w:p>
     <w:p>
       <w:pPr>
+        <w:suppressLineNumbers/>
         <w:spacing w:line="480" w:lineRule="auto"/>
         <w:jc w:val="both"/>
         <w:rPr>
@@ -478,6 +484,7 @@
     </w:p>
     <w:p>
       <w:pPr>
+        <w:suppressLineNumbers/>
         <w:spacing w:line="480" w:lineRule="auto"/>
         <w:jc w:val="both"/>
         <w:rPr>
@@ -490,6 +497,7 @@
     </w:p>
     <w:p>
       <w:pPr>
+        <w:suppressLineNumbers/>
         <w:spacing w:line="480" w:lineRule="auto"/>
         <w:jc w:val="both"/>
         <w:rPr>
@@ -502,6 +510,7 @@
     </w:p>
     <w:p>
       <w:pPr>
+        <w:suppressLineNumbers/>
         <w:spacing w:line="480" w:lineRule="auto"/>
         <w:jc w:val="both"/>
         <w:rPr>
@@ -10637,6 +10646,7 @@
     </w:p>
     <w:p>
       <w:pPr>
+        <w:suppressLineNumbers/>
         <w:tabs>
           <w:tab w:val="right" w:pos="9026"/>
         </w:tabs>
@@ -10653,6 +10663,7 @@
     </w:p>
     <w:p>
       <w:pPr>
+        <w:suppressLineNumbers/>
         <w:tabs>
           <w:tab w:val="right" w:pos="9026"/>
         </w:tabs>
@@ -10669,6 +10680,7 @@
     </w:p>
     <w:p>
       <w:pPr>
+        <w:suppressLineNumbers/>
         <w:tabs>
           <w:tab w:val="right" w:pos="9026"/>
         </w:tabs>
@@ -10685,6 +10697,7 @@
     </w:p>
     <w:p>
       <w:pPr>
+        <w:suppressLineNumbers/>
         <w:tabs>
           <w:tab w:val="right" w:pos="9026"/>
         </w:tabs>
@@ -10701,6 +10714,7 @@
     </w:p>
     <w:p>
       <w:pPr>
+        <w:suppressLineNumbers/>
         <w:tabs>
           <w:tab w:val="right" w:pos="9026"/>
         </w:tabs>
@@ -10717,6 +10731,7 @@
     </w:p>
     <w:p>
       <w:pPr>
+        <w:suppressLineNumbers/>
         <w:tabs>
           <w:tab w:val="right" w:pos="9026"/>
         </w:tabs>
@@ -10733,6 +10748,7 @@
     </w:p>
     <w:p>
       <w:pPr>
+        <w:suppressLineNumbers/>
         <w:tabs>
           <w:tab w:val="right" w:pos="9026"/>
         </w:tabs>
@@ -10749,6 +10765,7 @@
     </w:p>
     <w:p>
       <w:pPr>
+        <w:suppressLineNumbers/>
         <w:tabs>
           <w:tab w:val="right" w:pos="9026"/>
         </w:tabs>
@@ -10765,6 +10782,7 @@
     </w:p>
     <w:p>
       <w:pPr>
+        <w:suppressLineNumbers/>
         <w:tabs>
           <w:tab w:val="right" w:pos="9026"/>
         </w:tabs>
@@ -10781,6 +10799,7 @@
     </w:p>
     <w:p>
       <w:pPr>
+        <w:suppressLineNumbers/>
         <w:tabs>
           <w:tab w:val="right" w:pos="9026"/>
         </w:tabs>
@@ -10797,6 +10816,7 @@
     </w:p>
     <w:p>
       <w:pPr>
+        <w:suppressLineNumbers/>
         <w:tabs>
           <w:tab w:val="right" w:pos="9026"/>
         </w:tabs>
@@ -10813,6 +10833,7 @@
     </w:p>
     <w:p>
       <w:pPr>
+        <w:suppressLineNumbers/>
         <w:tabs>
           <w:tab w:val="right" w:pos="9026"/>
         </w:tabs>
@@ -10829,6 +10850,7 @@
     </w:p>
     <w:p>
       <w:pPr>
+        <w:suppressLineNumbers/>
         <w:tabs>
           <w:tab w:val="right" w:pos="9026"/>
         </w:tabs>
@@ -10845,6 +10867,7 @@
     </w:p>
     <w:p>
       <w:pPr>
+        <w:suppressLineNumbers/>
         <w:tabs>
           <w:tab w:val="right" w:pos="9026"/>
         </w:tabs>
@@ -10861,6 +10884,7 @@
     </w:p>
     <w:p>
       <w:pPr>
+        <w:suppressLineNumbers/>
         <w:tabs>
           <w:tab w:val="right" w:pos="9026"/>
         </w:tabs>
@@ -13282,6 +13306,7 @@
           <w:footerReference w:type="default" r:id="rId17"/>
           <w:pgSz w:w="11906" w:h="16838"/>
           <w:pgMar w:top="1440" w:right="1440" w:bottom="1440" w:left="1440" w:header="708" w:footer="708" w:gutter="0"/>
+          <w:lnNumType w:countBy="1" w:restart="continuous"/>
           <w:cols w:space="708"/>
           <w:docGrid w:linePitch="360"/>
         </w:sectPr>
@@ -13605,6 +13630,7 @@
         <w:sectPr>
           <w:pgSz w:w="16838" w:h="11906" w:orient="landscape"/>
           <w:pgMar w:top="1440" w:right="1440" w:bottom="1440" w:left="1440" w:header="709" w:footer="709" w:gutter="0"/>
+          <w:lnNumType w:countBy="1" w:restart="continuous"/>
           <w:cols w:space="708"/>
           <w:docGrid w:linePitch="360"/>
         </w:sectPr>
@@ -15624,6 +15650,7 @@
     </w:tbl>
     <w:p>
       <w:pPr>
+        <w:suppressLineNumbers/>
         <w:spacing w:line="480" w:lineRule="auto"/>
         <w:rPr>
           <w:rFonts w:ascii="Arial" w:hAnsi="Arial" w:cs="Arial"/>
@@ -15636,6 +15663,7 @@
     </w:p>
     <w:p>
       <w:pPr>
+        <w:suppressLineNumbers/>
         <w:spacing w:line="480" w:lineRule="auto"/>
         <w:rPr>
           <w:rFonts w:ascii="Arial" w:hAnsi="Arial" w:cs="Arial"/>
@@ -15648,6 +15676,7 @@
     </w:p>
     <w:p>
       <w:pPr>
+        <w:suppressLineNumbers/>
         <w:spacing w:line="480" w:lineRule="auto"/>
         <w:rPr>
           <w:rFonts w:ascii="Arial" w:hAnsi="Arial" w:cs="Arial"/>
@@ -15660,6 +15689,7 @@
     </w:p>
     <w:p>
       <w:pPr>
+        <w:suppressLineNumbers/>
         <w:spacing w:line="480" w:lineRule="auto"/>
         <w:rPr>
           <w:rFonts w:ascii="Arial" w:hAnsi="Arial" w:cs="Arial"/>
@@ -15672,6 +15702,7 @@
     </w:p>
     <w:p>
       <w:pPr>
+        <w:suppressLineNumbers/>
         <w:spacing w:line="480" w:lineRule="auto"/>
         <w:rPr>
           <w:rFonts w:ascii="Arial" w:hAnsi="Arial" w:cs="Arial"/>
@@ -15684,6 +15715,7 @@
     </w:p>
     <w:p>
       <w:pPr>
+        <w:suppressLineNumbers/>
         <w:spacing w:line="480" w:lineRule="auto"/>
         <w:rPr>
           <w:rFonts w:ascii="Arial" w:hAnsi="Arial" w:cs="Arial"/>
@@ -15696,6 +15728,7 @@
     </w:p>
     <w:p>
       <w:pPr>
+        <w:suppressLineNumbers/>
         <w:spacing w:line="480" w:lineRule="auto"/>
         <w:rPr>
           <w:rFonts w:ascii="Arial" w:hAnsi="Arial" w:cs="Arial"/>
@@ -15708,6 +15741,7 @@
     </w:p>
     <w:p>
       <w:pPr>
+        <w:suppressLineNumbers/>
         <w:spacing w:line="480" w:lineRule="auto"/>
         <w:rPr>
           <w:rFonts w:ascii="Arial" w:hAnsi="Arial" w:cs="Arial"/>
@@ -15720,6 +15754,7 @@
     </w:p>
     <w:p>
       <w:pPr>
+        <w:suppressLineNumbers/>
         <w:spacing w:line="480" w:lineRule="auto"/>
         <w:rPr>
           <w:rFonts w:ascii="Arial" w:hAnsi="Arial" w:cs="Arial"/>
@@ -15732,6 +15767,7 @@
     </w:p>
     <w:p>
       <w:pPr>
+        <w:suppressLineNumbers/>
         <w:spacing w:line="480" w:lineRule="auto"/>
         <w:rPr>
           <w:rFonts w:ascii="Arial" w:hAnsi="Arial" w:cs="Arial"/>
@@ -15744,6 +15780,7 @@
     </w:p>
     <w:p>
       <w:pPr>
+        <w:suppressLineNumbers/>
         <w:spacing w:line="480" w:lineRule="auto"/>
         <w:rPr>
           <w:rFonts w:ascii="Arial" w:hAnsi="Arial" w:cs="Arial"/>
@@ -15756,6 +15793,7 @@
     </w:p>
     <w:p>
       <w:pPr>
+        <w:suppressLineNumbers/>
         <w:spacing w:line="480" w:lineRule="auto"/>
         <w:rPr>
           <w:rFonts w:ascii="Arial" w:hAnsi="Arial" w:cs="Arial"/>
@@ -17372,6 +17410,7 @@
     </w:tbl>
     <w:p>
       <w:pPr>
+        <w:suppressLineNumbers/>
         <w:spacing w:line="480" w:lineRule="auto"/>
         <w:rPr>
           <w:rFonts w:ascii="Arial" w:hAnsi="Arial" w:cs="Arial"/>
@@ -17382,6 +17421,7 @@
     </w:p>
     <w:p>
       <w:pPr>
+        <w:suppressLineNumbers/>
         <w:spacing w:line="480" w:lineRule="auto"/>
         <w:rPr>
           <w:rFonts w:ascii="Arial" w:hAnsi="Arial" w:cs="Arial"/>
@@ -17392,6 +17432,7 @@
     </w:p>
     <w:p>
       <w:pPr>
+        <w:suppressLineNumbers/>
         <w:spacing w:line="480" w:lineRule="auto"/>
         <w:rPr>
           <w:rFonts w:ascii="Arial" w:hAnsi="Arial" w:cs="Arial"/>
@@ -17402,6 +17443,7 @@
     </w:p>
     <w:p>
       <w:pPr>
+        <w:suppressLineNumbers/>
         <w:spacing w:line="480" w:lineRule="auto"/>
         <w:rPr>
           <w:rFonts w:ascii="Arial" w:hAnsi="Arial" w:cs="Arial"/>
@@ -17412,6 +17454,7 @@
     </w:p>
     <w:p>
       <w:pPr>
+        <w:suppressLineNumbers/>
         <w:spacing w:line="480" w:lineRule="auto"/>
         <w:rPr>
           <w:rFonts w:ascii="Arial" w:hAnsi="Arial" w:cs="Arial"/>
@@ -17422,6 +17465,7 @@
     </w:p>
     <w:p>
       <w:pPr>
+        <w:suppressLineNumbers/>
         <w:spacing w:line="480" w:lineRule="auto"/>
         <w:rPr>
           <w:rFonts w:ascii="Arial" w:hAnsi="Arial" w:cs="Arial"/>
@@ -18221,6 +18265,7 @@
     </w:tbl>
     <w:p>
       <w:pPr>
+        <w:suppressLineNumbers/>
         <w:spacing w:line="480" w:lineRule="auto"/>
         <w:jc w:val="both"/>
         <w:rPr>
@@ -18232,6 +18277,7 @@
     </w:p>
     <w:p>
       <w:pPr>
+        <w:suppressLineNumbers/>
         <w:spacing w:line="480" w:lineRule="auto"/>
         <w:jc w:val="both"/>
         <w:rPr>
@@ -18243,6 +18289,7 @@
     </w:p>
     <w:p>
       <w:pPr>
+        <w:suppressLineNumbers/>
         <w:spacing w:line="480" w:lineRule="auto"/>
         <w:jc w:val="both"/>
         <w:rPr>
@@ -18254,6 +18301,7 @@
     </w:p>
     <w:p>
       <w:pPr>
+        <w:suppressLineNumbers/>
         <w:spacing w:line="480" w:lineRule="auto"/>
         <w:jc w:val="both"/>
         <w:rPr>
@@ -18265,6 +18313,7 @@
     </w:p>
     <w:p>
       <w:pPr>
+        <w:suppressLineNumbers/>
         <w:spacing w:line="480" w:lineRule="auto"/>
         <w:jc w:val="both"/>
         <w:rPr>
@@ -18276,6 +18325,7 @@
     </w:p>
     <w:p>
       <w:pPr>
+        <w:suppressLineNumbers/>
         <w:spacing w:line="480" w:lineRule="auto"/>
         <w:jc w:val="both"/>
         <w:rPr>
@@ -18287,6 +18337,7 @@
     </w:p>
     <w:p>
       <w:pPr>
+        <w:suppressLineNumbers/>
         <w:spacing w:line="480" w:lineRule="auto"/>
         <w:jc w:val="both"/>
         <w:rPr>
@@ -18298,6 +18349,7 @@
     </w:p>
     <w:p>
       <w:pPr>
+        <w:suppressLineNumbers/>
         <w:spacing w:line="480" w:lineRule="auto"/>
         <w:jc w:val="both"/>
         <w:rPr>
@@ -18309,6 +18361,7 @@
     </w:p>
     <w:p>
       <w:pPr>
+        <w:suppressLineNumbers/>
         <w:spacing w:line="480" w:lineRule="auto"/>
         <w:jc w:val="both"/>
         <w:rPr>
@@ -18320,6 +18373,7 @@
     </w:p>
     <w:p>
       <w:pPr>
+        <w:suppressLineNumbers/>
         <w:spacing w:line="480" w:lineRule="auto"/>
         <w:jc w:val="both"/>
         <w:rPr>
@@ -18331,6 +18385,7 @@
     </w:p>
     <w:p>
       <w:pPr>
+        <w:suppressLineNumbers/>
         <w:spacing w:line="480" w:lineRule="auto"/>
         <w:jc w:val="both"/>
         <w:rPr>
@@ -18342,6 +18397,7 @@
     </w:p>
     <w:p>
       <w:pPr>
+        <w:suppressLineNumbers/>
         <w:spacing w:line="480" w:lineRule="auto"/>
         <w:jc w:val="both"/>
         <w:rPr>
@@ -24775,6 +24831,7 @@
     </w:p>
     <w:p>
       <w:pPr>
+        <w:suppressLineNumbers/>
         <w:spacing w:line="480" w:lineRule="auto"/>
         <w:rPr>
           <w:rFonts w:ascii="Arial" w:hAnsi="Arial" w:cs="Arial"/>
@@ -24795,6 +24852,7 @@
     </w:p>
     <w:p>
       <w:pPr>
+        <w:suppressLineNumbers/>
         <w:spacing w:line="480" w:lineRule="auto"/>
         <w:rPr>
           <w:rFonts w:ascii="Arial" w:hAnsi="Arial" w:cs="Arial"/>
@@ -24807,6 +24865,7 @@
     </w:p>
     <w:p>
       <w:pPr>
+        <w:suppressLineNumbers/>
         <w:spacing w:line="480" w:lineRule="auto"/>
         <w:rPr>
           <w:rFonts w:ascii="Arial" w:hAnsi="Arial" w:cs="Arial"/>
@@ -24819,6 +24878,7 @@
     </w:p>
     <w:p>
       <w:pPr>
+        <w:suppressLineNumbers/>
         <w:spacing w:line="480" w:lineRule="auto"/>
         <w:rPr>
           <w:rFonts w:ascii="Arial" w:hAnsi="Arial" w:cs="Arial"/>
@@ -24831,6 +24891,7 @@
     </w:p>
     <w:p>
       <w:pPr>
+        <w:suppressLineNumbers/>
         <w:spacing w:line="480" w:lineRule="auto"/>
         <w:rPr>
           <w:rFonts w:ascii="Arial" w:hAnsi="Arial" w:cs="Arial"/>
@@ -24844,6 +24905,7 @@
     <w:p>
       <w:pPr>
         <w:pStyle w:val="NoSpacing"/>
+        <w:suppressLineNumbers/>
         <w:rPr>
           <w:rFonts w:ascii="Arial" w:hAnsi="Arial" w:cs="Arial"/>
         </w:rPr>
@@ -24852,6 +24914,7 @@
     <w:sectPr>
       <w:pgSz w:w="11906" w:h="16838"/>
       <w:pgMar w:top="1440" w:right="1440" w:bottom="1440" w:left="1440" w:header="709" w:footer="709" w:gutter="0"/>
+      <w:lnNumType w:countBy="1" w:restart="continuous"/>
       <w:cols w:space="708"/>
       <w:docGrid w:linePitch="360"/>
     </w:sectPr>
@@ -26041,6 +26104,14 @@
       <w:ind w:left="504" w:hanging="504"/>
     </w:pPr>
   </w:style>
+  <w:style w:type="character" w:styleId="LineNumber">
+    <w:name w:val="line number"/>
+    <w:basedOn w:val="DefaultParagraphFont"/>
+    <w:uiPriority w:val="99"/>
+    <w:semiHidden/>
+    <w:unhideWhenUsed/>
+    <w:rsid w:val="003C0E9B"/>
+  </w:style>
 </w:styles>
 </file>
 

</xml_diff>